<commit_message>
Ny version av VoV
Lagt till lite information om vilken test metod som Pidde ska använda
</commit_message>
<xml_diff>
--- a/Dokument/GPSVE_VoVdokument.docx
+++ b/Dokument/GPSVE_VoVdokument.docx
@@ -4,7 +4,7 @@
   <w:body>
     <w:p>
       <w:pPr>
-        <w:pStyle w:val="Rubrik1"/>
+        <w:pStyle w:val="Heading1"/>
         <w:jc w:val="center"/>
         <w:rPr>
           <w:rFonts w:eastAsiaTheme="minorHAnsi" w:cs="Times New Roman"/>
@@ -15,7 +15,7 @@
     </w:p>
     <w:p>
       <w:pPr>
-        <w:pStyle w:val="Rubrik1"/>
+        <w:pStyle w:val="Heading1"/>
         <w:jc w:val="center"/>
         <w:rPr>
           <w:rFonts w:eastAsiaTheme="minorHAnsi" w:cs="Times New Roman"/>
@@ -26,7 +26,7 @@
     </w:p>
     <w:p>
       <w:pPr>
-        <w:pStyle w:val="Rubrik1"/>
+        <w:pStyle w:val="Heading1"/>
         <w:jc w:val="center"/>
         <w:rPr>
           <w:rFonts w:eastAsiaTheme="minorHAnsi" w:cs="Times New Roman"/>
@@ -37,7 +37,7 @@
     </w:p>
     <w:p>
       <w:pPr>
-        <w:pStyle w:val="Rubrik1"/>
+        <w:pStyle w:val="Heading1"/>
         <w:jc w:val="center"/>
         <w:rPr>
           <w:rFonts w:eastAsiaTheme="minorHAnsi" w:cs="Times New Roman"/>
@@ -73,23 +73,33 @@
           <w:lang w:val="en-US"/>
         </w:rPr>
       </w:pPr>
+      <w:proofErr w:type="spellStart"/>
       <w:r>
         <w:rPr>
           <w:b/>
           <w:sz w:val="36"/>
           <w:lang w:val="en-US"/>
         </w:rPr>
-        <w:t>Grupp 23</w:t>
-      </w:r>
-    </w:p>
-    <w:p>
-      <w:pPr>
-        <w:jc w:val="center"/>
+        <w:t>Grupp</w:t>
+      </w:r>
+      <w:proofErr w:type="spellEnd"/>
+      <w:r>
         <w:rPr>
           <w:b/>
           <w:sz w:val="36"/>
           <w:lang w:val="en-US"/>
         </w:rPr>
+        <w:t xml:space="preserve"> 23</w:t>
+      </w:r>
+    </w:p>
+    <w:p>
+      <w:pPr>
+        <w:jc w:val="center"/>
+        <w:rPr>
+          <w:b/>
+          <w:sz w:val="36"/>
+          <w:lang w:val="en-US"/>
+        </w:rPr>
       </w:pPr>
     </w:p>
     <w:p>
@@ -142,7 +152,7 @@
           <w:b/>
           <w:sz w:val="36"/>
         </w:rPr>
-        <w:t>V 0.1</w:t>
+        <w:t>V 0.2</w:t>
       </w:r>
     </w:p>
     <w:p>
@@ -156,7 +166,7 @@
         <w:rPr>
           <w:b/>
         </w:rPr>
-        <w:t>2017-03-27</w:t>
+        <w:t>2017-03-30</w:t>
       </w:r>
     </w:p>
     <w:p>
@@ -176,7 +186,7 @@
     </w:p>
     <w:p>
       <w:pPr>
-        <w:pStyle w:val="Rubrik1"/>
+        <w:pStyle w:val="Heading1"/>
       </w:pPr>
       <w:bookmarkStart w:id="0" w:name="_Toc476748931"/>
       <w:r>
@@ -188,7 +198,7 @@
     <w:p/>
     <w:tbl>
       <w:tblPr>
-        <w:tblStyle w:val="Tabellrutnt"/>
+        <w:tblStyle w:val="TableGrid"/>
         <w:tblW w:w="0" w:type="auto"/>
         <w:tblLook w:val="04A0" w:firstRow="1" w:lastRow="0" w:firstColumn="1" w:lastColumn="0" w:noHBand="0" w:noVBand="1"/>
       </w:tblPr>
@@ -305,25 +315,43 @@
           <w:tcPr>
             <w:tcW w:w="1314" w:type="dxa"/>
           </w:tcPr>
-          <w:p/>
+          <w:p>
+            <w:r>
+              <w:t>170330</w:t>
+            </w:r>
+          </w:p>
         </w:tc>
         <w:tc>
           <w:tcPr>
             <w:tcW w:w="976" w:type="dxa"/>
           </w:tcPr>
-          <w:p/>
+          <w:p>
+            <w:r>
+              <w:t>&lt;0.2&gt;</w:t>
+            </w:r>
+          </w:p>
         </w:tc>
         <w:tc>
           <w:tcPr>
             <w:tcW w:w="4506" w:type="dxa"/>
           </w:tcPr>
-          <w:p/>
+          <w:p>
+            <w:r>
+              <w:t>Whitebox-testning har uppdateras med en vald metod. BVA</w:t>
+            </w:r>
+          </w:p>
         </w:tc>
         <w:tc>
           <w:tcPr>
             <w:tcW w:w="2266" w:type="dxa"/>
           </w:tcPr>
-          <w:p/>
+          <w:p>
+            <w:r>
+              <w:t>Petter Månsson</w:t>
+            </w:r>
+            <w:bookmarkStart w:id="1" w:name="_GoBack"/>
+            <w:bookmarkEnd w:id="1"/>
+          </w:p>
         </w:tc>
       </w:tr>
       <w:tr>
@@ -489,7 +517,7 @@
       <w:sdtContent>
         <w:p>
           <w:pPr>
-            <w:pStyle w:val="Innehllsfrteckningsrubrik"/>
+            <w:pStyle w:val="TOCHeading"/>
             <w:rPr>
               <w:rFonts w:ascii="Times New Roman" w:hAnsi="Times New Roman" w:cs="Times New Roman"/>
               <w:b/>
@@ -507,7 +535,7 @@
         </w:p>
         <w:p>
           <w:pPr>
-            <w:pStyle w:val="Innehll1"/>
+            <w:pStyle w:val="TOC1"/>
             <w:tabs>
               <w:tab w:val="right" w:leader="dot" w:pos="9062"/>
             </w:tabs>
@@ -530,7 +558,7 @@
           <w:hyperlink w:anchor="_Toc476748931" w:history="1">
             <w:r>
               <w:rPr>
-                <w:rStyle w:val="Hyperlnk"/>
+                <w:rStyle w:val="Hyperlink"/>
                 <w:noProof/>
               </w:rPr>
               <w:t>Dokumenthistorik</w:t>
@@ -587,7 +615,7 @@
         </w:p>
         <w:p>
           <w:pPr>
-            <w:pStyle w:val="Innehll1"/>
+            <w:pStyle w:val="TOC1"/>
             <w:tabs>
               <w:tab w:val="right" w:leader="dot" w:pos="9062"/>
             </w:tabs>
@@ -601,7 +629,7 @@
           <w:hyperlink w:anchor="_Toc476748932" w:history="1">
             <w:r>
               <w:rPr>
-                <w:rStyle w:val="Hyperlnk"/>
+                <w:rStyle w:val="Hyperlink"/>
                 <w:noProof/>
               </w:rPr>
               <w:t>Verifiering och valideringsdokument</w:t>
@@ -658,7 +686,7 @@
         </w:p>
         <w:p>
           <w:pPr>
-            <w:pStyle w:val="Innehll1"/>
+            <w:pStyle w:val="TOC1"/>
             <w:tabs>
               <w:tab w:val="right" w:leader="dot" w:pos="9062"/>
             </w:tabs>
@@ -672,7 +700,7 @@
           <w:hyperlink w:anchor="_Toc476748933" w:history="1">
             <w:r>
               <w:rPr>
-                <w:rStyle w:val="Hyperlnk"/>
+                <w:rStyle w:val="Hyperlink"/>
                 <w:noProof/>
               </w:rPr>
               <w:t>Syfte</w:t>
@@ -729,7 +757,7 @@
         </w:p>
         <w:p>
           <w:pPr>
-            <w:pStyle w:val="Innehll1"/>
+            <w:pStyle w:val="TOC1"/>
             <w:tabs>
               <w:tab w:val="right" w:leader="dot" w:pos="9062"/>
             </w:tabs>
@@ -743,7 +771,7 @@
           <w:hyperlink w:anchor="_Toc476748934" w:history="1">
             <w:r>
               <w:rPr>
-                <w:rStyle w:val="Hyperlnk"/>
+                <w:rStyle w:val="Hyperlink"/>
                 <w:noProof/>
               </w:rPr>
               <w:t>Ordlista</w:t>
@@ -800,7 +828,7 @@
         </w:p>
         <w:p>
           <w:pPr>
-            <w:pStyle w:val="Innehll1"/>
+            <w:pStyle w:val="TOC1"/>
             <w:tabs>
               <w:tab w:val="right" w:leader="dot" w:pos="9062"/>
             </w:tabs>
@@ -814,7 +842,7 @@
           <w:hyperlink w:anchor="_Toc476748935" w:history="1">
             <w:r>
               <w:rPr>
-                <w:rStyle w:val="Hyperlnk"/>
+                <w:rStyle w:val="Hyperlink"/>
                 <w:noProof/>
               </w:rPr>
               <w:t>Referenser</w:t>
@@ -871,7 +899,7 @@
         </w:p>
         <w:p>
           <w:pPr>
-            <w:pStyle w:val="Innehll1"/>
+            <w:pStyle w:val="TOC1"/>
             <w:tabs>
               <w:tab w:val="right" w:leader="dot" w:pos="9062"/>
             </w:tabs>
@@ -885,7 +913,7 @@
           <w:hyperlink w:anchor="_Toc476748936" w:history="1">
             <w:r>
               <w:rPr>
-                <w:rStyle w:val="Hyperlnk"/>
+                <w:rStyle w:val="Hyperlink"/>
                 <w:noProof/>
               </w:rPr>
               <w:t>Testprocess</w:t>
@@ -942,7 +970,7 @@
         </w:p>
         <w:p>
           <w:pPr>
-            <w:pStyle w:val="Innehll1"/>
+            <w:pStyle w:val="TOC1"/>
             <w:tabs>
               <w:tab w:val="right" w:leader="dot" w:pos="9062"/>
             </w:tabs>
@@ -956,7 +984,7 @@
           <w:hyperlink w:anchor="_Toc476748937" w:history="1">
             <w:r>
               <w:rPr>
-                <w:rStyle w:val="Hyperlnk"/>
+                <w:rStyle w:val="Hyperlink"/>
                 <w:noProof/>
               </w:rPr>
               <w:t>Granskning</w:t>
@@ -1013,7 +1041,7 @@
         </w:p>
         <w:p>
           <w:pPr>
-            <w:pStyle w:val="Innehll2"/>
+            <w:pStyle w:val="TOC2"/>
             <w:tabs>
               <w:tab w:val="right" w:leader="dot" w:pos="9062"/>
             </w:tabs>
@@ -1027,7 +1055,7 @@
           <w:hyperlink w:anchor="_Toc476748938" w:history="1">
             <w:r>
               <w:rPr>
-                <w:rStyle w:val="Hyperlnk"/>
+                <w:rStyle w:val="Hyperlink"/>
                 <w:noProof/>
               </w:rPr>
               <w:t>Kodgranskning</w:t>
@@ -1084,7 +1112,7 @@
         </w:p>
         <w:p>
           <w:pPr>
-            <w:pStyle w:val="Innehll2"/>
+            <w:pStyle w:val="TOC2"/>
             <w:tabs>
               <w:tab w:val="right" w:leader="dot" w:pos="9062"/>
             </w:tabs>
@@ -1098,7 +1126,7 @@
           <w:hyperlink w:anchor="_Toc476748939" w:history="1">
             <w:r>
               <w:rPr>
-                <w:rStyle w:val="Hyperlnk"/>
+                <w:rStyle w:val="Hyperlink"/>
                 <w:noProof/>
               </w:rPr>
               <w:t>Dokumentgranskning</w:t>
@@ -1155,7 +1183,7 @@
         </w:p>
         <w:p>
           <w:pPr>
-            <w:pStyle w:val="Innehll1"/>
+            <w:pStyle w:val="TOC1"/>
             <w:tabs>
               <w:tab w:val="right" w:leader="dot" w:pos="9062"/>
             </w:tabs>
@@ -1169,7 +1197,7 @@
           <w:hyperlink w:anchor="_Toc476748940" w:history="1">
             <w:r>
               <w:rPr>
-                <w:rStyle w:val="Hyperlnk"/>
+                <w:rStyle w:val="Hyperlink"/>
                 <w:noProof/>
               </w:rPr>
               <w:t>Testning</w:t>
@@ -1226,7 +1254,7 @@
         </w:p>
         <w:p>
           <w:pPr>
-            <w:pStyle w:val="Innehll2"/>
+            <w:pStyle w:val="TOC2"/>
             <w:tabs>
               <w:tab w:val="right" w:leader="dot" w:pos="9062"/>
             </w:tabs>
@@ -1240,7 +1268,7 @@
           <w:hyperlink w:anchor="_Toc476748941" w:history="1">
             <w:r>
               <w:rPr>
-                <w:rStyle w:val="Hyperlnk"/>
+                <w:rStyle w:val="Hyperlink"/>
                 <w:noProof/>
               </w:rPr>
               <w:t>Kravbaserad systemtestning</w:t>
@@ -1297,7 +1325,7 @@
         </w:p>
         <w:p>
           <w:pPr>
-            <w:pStyle w:val="Innehll2"/>
+            <w:pStyle w:val="TOC2"/>
             <w:tabs>
               <w:tab w:val="right" w:leader="dot" w:pos="9062"/>
             </w:tabs>
@@ -1311,7 +1339,7 @@
           <w:hyperlink w:anchor="_Toc476748942" w:history="1">
             <w:r>
               <w:rPr>
-                <w:rStyle w:val="Hyperlnk"/>
+                <w:rStyle w:val="Hyperlink"/>
                 <w:noProof/>
               </w:rPr>
               <w:t>White box-testning: &lt;Namn på specifik metod&gt;</w:t>
@@ -1368,7 +1396,7 @@
         </w:p>
         <w:p>
           <w:pPr>
-            <w:pStyle w:val="Innehll2"/>
+            <w:pStyle w:val="TOC2"/>
             <w:tabs>
               <w:tab w:val="right" w:leader="dot" w:pos="9062"/>
             </w:tabs>
@@ -1382,7 +1410,7 @@
           <w:hyperlink w:anchor="_Toc476748943" w:history="1">
             <w:r>
               <w:rPr>
-                <w:rStyle w:val="Hyperlnk"/>
+                <w:rStyle w:val="Hyperlink"/>
                 <w:noProof/>
               </w:rPr>
               <w:t>Användbarhetstestning: &lt;Namn på specifik metod&gt;</w:t>
@@ -1439,7 +1467,7 @@
         </w:p>
         <w:p>
           <w:pPr>
-            <w:pStyle w:val="Innehll1"/>
+            <w:pStyle w:val="TOC1"/>
             <w:tabs>
               <w:tab w:val="right" w:leader="dot" w:pos="9062"/>
             </w:tabs>
@@ -1453,7 +1481,7 @@
           <w:hyperlink w:anchor="_Toc476748944" w:history="1">
             <w:r>
               <w:rPr>
-                <w:rStyle w:val="Hyperlnk"/>
+                <w:rStyle w:val="Hyperlink"/>
                 <w:noProof/>
               </w:rPr>
               <w:t>Användbarhetsanalys</w:t>
@@ -1510,7 +1538,7 @@
         </w:p>
         <w:p>
           <w:pPr>
-            <w:pStyle w:val="Innehll2"/>
+            <w:pStyle w:val="TOC2"/>
             <w:tabs>
               <w:tab w:val="right" w:leader="dot" w:pos="9062"/>
             </w:tabs>
@@ -1524,7 +1552,7 @@
           <w:hyperlink w:anchor="_Toc476748945" w:history="1">
             <w:r>
               <w:rPr>
-                <w:rStyle w:val="Hyperlnk"/>
+                <w:rStyle w:val="Hyperlink"/>
                 <w:noProof/>
               </w:rPr>
               <w:t>Användbarhetsanalys: &lt;Namn på specifik metod&gt;</w:t>
@@ -1581,7 +1609,7 @@
         </w:p>
         <w:p>
           <w:pPr>
-            <w:pStyle w:val="Innehll1"/>
+            <w:pStyle w:val="TOC1"/>
             <w:tabs>
               <w:tab w:val="right" w:leader="dot" w:pos="9062"/>
             </w:tabs>
@@ -1595,7 +1623,7 @@
           <w:hyperlink w:anchor="_Toc476748946" w:history="1">
             <w:r>
               <w:rPr>
-                <w:rStyle w:val="Hyperlnk"/>
+                <w:rStyle w:val="Hyperlink"/>
                 <w:noProof/>
               </w:rPr>
               <w:t>Testfall kravbaserad systemtestning</w:t>
@@ -1652,7 +1680,7 @@
         </w:p>
         <w:p>
           <w:pPr>
-            <w:pStyle w:val="Innehll2"/>
+            <w:pStyle w:val="TOC2"/>
             <w:tabs>
               <w:tab w:val="right" w:leader="dot" w:pos="9062"/>
             </w:tabs>
@@ -1666,7 +1694,7 @@
           <w:hyperlink w:anchor="_Toc476748947" w:history="1">
             <w:r>
               <w:rPr>
-                <w:rStyle w:val="Hyperlnk"/>
+                <w:rStyle w:val="Hyperlink"/>
                 <w:noProof/>
               </w:rPr>
               <w:t>&lt;Eventuell underrubrik för indelning av testfall&gt;</w:t>
@@ -1723,7 +1751,7 @@
         </w:p>
         <w:p>
           <w:pPr>
-            <w:pStyle w:val="Innehll2"/>
+            <w:pStyle w:val="TOC2"/>
             <w:tabs>
               <w:tab w:val="right" w:leader="dot" w:pos="9062"/>
             </w:tabs>
@@ -1737,7 +1765,7 @@
           <w:hyperlink w:anchor="_Toc476748948" w:history="1">
             <w:r>
               <w:rPr>
-                <w:rStyle w:val="Hyperlnk"/>
+                <w:rStyle w:val="Hyperlink"/>
                 <w:noProof/>
               </w:rPr>
               <w:t>&lt;Eventuell underrubrik för indelning av testfall&gt;</w:t>
@@ -1794,7 +1822,7 @@
         </w:p>
         <w:p>
           <w:pPr>
-            <w:pStyle w:val="Innehll2"/>
+            <w:pStyle w:val="TOC2"/>
             <w:tabs>
               <w:tab w:val="right" w:leader="dot" w:pos="9062"/>
             </w:tabs>
@@ -1808,7 +1836,7 @@
           <w:hyperlink w:anchor="_Toc476748949" w:history="1">
             <w:r>
               <w:rPr>
-                <w:rStyle w:val="Hyperlnk"/>
+                <w:rStyle w:val="Hyperlink"/>
                 <w:noProof/>
               </w:rPr>
               <w:t>Spårningsmatris</w:t>
@@ -1865,7 +1893,7 @@
         </w:p>
         <w:p>
           <w:pPr>
-            <w:pStyle w:val="Innehll1"/>
+            <w:pStyle w:val="TOC1"/>
             <w:tabs>
               <w:tab w:val="right" w:leader="dot" w:pos="9062"/>
             </w:tabs>
@@ -1879,7 +1907,7 @@
           <w:hyperlink w:anchor="_Toc476748950" w:history="1">
             <w:r>
               <w:rPr>
-                <w:rStyle w:val="Hyperlnk"/>
+                <w:rStyle w:val="Hyperlink"/>
                 <w:noProof/>
               </w:rPr>
               <w:t>&lt;Testfall/materiel för annan metod&gt;</w:t>
@@ -1936,7 +1964,7 @@
         </w:p>
         <w:p>
           <w:pPr>
-            <w:pStyle w:val="Innehll1"/>
+            <w:pStyle w:val="TOC1"/>
             <w:tabs>
               <w:tab w:val="right" w:leader="dot" w:pos="9062"/>
             </w:tabs>
@@ -1950,7 +1978,7 @@
           <w:hyperlink w:anchor="_Toc476748951" w:history="1">
             <w:r>
               <w:rPr>
-                <w:rStyle w:val="Hyperlnk"/>
+                <w:rStyle w:val="Hyperlink"/>
                 <w:noProof/>
               </w:rPr>
               <w:t>Granskningsprotokoll</w:t>
@@ -2007,7 +2035,7 @@
         </w:p>
         <w:p>
           <w:pPr>
-            <w:pStyle w:val="Innehll2"/>
+            <w:pStyle w:val="TOC2"/>
             <w:tabs>
               <w:tab w:val="right" w:leader="dot" w:pos="9062"/>
             </w:tabs>
@@ -2021,7 +2049,7 @@
           <w:hyperlink w:anchor="_Toc476748952" w:history="1">
             <w:r>
               <w:rPr>
-                <w:rStyle w:val="Hyperlnk"/>
+                <w:rStyle w:val="Hyperlink"/>
                 <w:noProof/>
               </w:rPr>
               <w:t>Granskningsprotokoll &lt;granskningstyp&gt; &lt;Id för protokollet&gt;</w:t>
@@ -2078,7 +2106,7 @@
         </w:p>
         <w:p>
           <w:pPr>
-            <w:pStyle w:val="Innehll1"/>
+            <w:pStyle w:val="TOC1"/>
             <w:tabs>
               <w:tab w:val="right" w:leader="dot" w:pos="9062"/>
             </w:tabs>
@@ -2092,7 +2120,7 @@
           <w:hyperlink w:anchor="_Toc476748953" w:history="1">
             <w:r>
               <w:rPr>
-                <w:rStyle w:val="Hyperlnk"/>
+                <w:rStyle w:val="Hyperlink"/>
                 <w:noProof/>
               </w:rPr>
               <w:t>Testrapporter</w:t>
@@ -2149,7 +2177,7 @@
         </w:p>
         <w:p>
           <w:pPr>
-            <w:pStyle w:val="Innehll2"/>
+            <w:pStyle w:val="TOC2"/>
             <w:tabs>
               <w:tab w:val="right" w:leader="dot" w:pos="9062"/>
             </w:tabs>
@@ -2163,7 +2191,7 @@
           <w:hyperlink w:anchor="_Toc476748954" w:history="1">
             <w:r>
               <w:rPr>
-                <w:rStyle w:val="Hyperlnk"/>
+                <w:rStyle w:val="Hyperlink"/>
                 <w:noProof/>
               </w:rPr>
               <w:t>Testrapport &lt;testtyp/kategoritestfall&gt; &lt;Id för rapporten&gt;</w:t>
@@ -2220,7 +2248,7 @@
         </w:p>
         <w:p>
           <w:pPr>
-            <w:pStyle w:val="Innehll1"/>
+            <w:pStyle w:val="TOC1"/>
             <w:tabs>
               <w:tab w:val="right" w:leader="dot" w:pos="9062"/>
             </w:tabs>
@@ -2234,7 +2262,7 @@
           <w:hyperlink w:anchor="_Toc476748955" w:history="1">
             <w:r>
               <w:rPr>
-                <w:rStyle w:val="Hyperlnk"/>
+                <w:rStyle w:val="Hyperlink"/>
                 <w:noProof/>
               </w:rPr>
               <w:t>Analysrapporter</w:t>
@@ -2291,7 +2319,7 @@
         </w:p>
         <w:p>
           <w:pPr>
-            <w:pStyle w:val="Innehll2"/>
+            <w:pStyle w:val="TOC2"/>
             <w:tabs>
               <w:tab w:val="right" w:leader="dot" w:pos="9062"/>
             </w:tabs>
@@ -2305,7 +2333,7 @@
           <w:hyperlink w:anchor="_Toc476748956" w:history="1">
             <w:r>
               <w:rPr>
-                <w:rStyle w:val="Hyperlnk"/>
+                <w:rStyle w:val="Hyperlink"/>
                 <w:noProof/>
               </w:rPr>
               <w:t>Analysrapport &lt;analysmetod&gt; &lt;Id för rapporten&gt;</w:t>
@@ -2384,13 +2412,13 @@
     </w:p>
     <w:p>
       <w:pPr>
-        <w:pStyle w:val="Rubrik1"/>
+        <w:pStyle w:val="Heading1"/>
         <w:jc w:val="center"/>
         <w:rPr>
           <w:sz w:val="40"/>
         </w:rPr>
       </w:pPr>
-      <w:bookmarkStart w:id="1" w:name="_Toc476748932"/>
+      <w:bookmarkStart w:id="2" w:name="_Toc476748932"/>
       <w:r>
         <w:rPr>
           <w:sz w:val="40"/>
@@ -2404,17 +2432,17 @@
         </w:rPr>
         <w:t>dokument</w:t>
       </w:r>
-      <w:bookmarkEnd w:id="1"/>
-    </w:p>
-    <w:p>
-      <w:pPr>
-        <w:pStyle w:val="Rubrik1"/>
-      </w:pPr>
-      <w:bookmarkStart w:id="2" w:name="_Toc476748933"/>
+      <w:bookmarkEnd w:id="2"/>
+    </w:p>
+    <w:p>
+      <w:pPr>
+        <w:pStyle w:val="Heading1"/>
+      </w:pPr>
+      <w:bookmarkStart w:id="3" w:name="_Toc476748933"/>
       <w:r>
         <w:t>Syfte</w:t>
       </w:r>
-      <w:bookmarkEnd w:id="2"/>
+      <w:bookmarkEnd w:id="3"/>
     </w:p>
     <w:p>
       <w:r>
@@ -2424,13 +2452,13 @@
     <w:p/>
     <w:p>
       <w:pPr>
-        <w:pStyle w:val="Rubrik1"/>
-      </w:pPr>
-      <w:bookmarkStart w:id="3" w:name="_Toc476748934"/>
+        <w:pStyle w:val="Heading1"/>
+      </w:pPr>
+      <w:bookmarkStart w:id="4" w:name="_Toc476748934"/>
       <w:r>
         <w:t>Ordlista</w:t>
       </w:r>
-      <w:bookmarkEnd w:id="3"/>
+      <w:bookmarkEnd w:id="4"/>
     </w:p>
     <w:p>
       <w:r>
@@ -2465,17 +2493,209 @@
     <w:p/>
     <w:p>
       <w:pPr>
-        <w:pStyle w:val="Rubrik1"/>
-      </w:pPr>
-      <w:bookmarkStart w:id="4" w:name="_Toc476748935"/>
+        <w:pStyle w:val="Heading1"/>
+      </w:pPr>
+      <w:bookmarkStart w:id="5" w:name="_Toc476748935"/>
       <w:r>
         <w:t>Referenser</w:t>
       </w:r>
-      <w:bookmarkEnd w:id="4"/>
-    </w:p>
-    <w:p>
-      <w:r>
-        <w:t>&lt;referens&gt;</w:t>
+      <w:bookmarkEnd w:id="5"/>
+    </w:p>
+    <w:p>
+      <w:pPr>
+        <w:pStyle w:val="Heading3"/>
+        <w:spacing w:before="0" w:line="360" w:lineRule="atLeast"/>
+        <w:rPr>
+          <w:rFonts w:ascii="Arial" w:hAnsi="Arial" w:cs="Arial"/>
+          <w:caps/>
+          <w:color w:val="000000"/>
+          <w:sz w:val="21"/>
+          <w:szCs w:val="21"/>
+          <w:lang w:val="en-US"/>
+        </w:rPr>
+      </w:pPr>
+      <w:r>
+        <w:rPr>
+          <w:rFonts w:ascii="Arial" w:hAnsi="Arial" w:cs="Arial"/>
+          <w:caps/>
+          <w:color w:val="000000"/>
+          <w:sz w:val="21"/>
+          <w:szCs w:val="21"/>
+          <w:lang w:val="en-US"/>
+        </w:rPr>
+        <w:t>[1</w:t>
+      </w:r>
+      <w:r>
+        <w:rPr>
+          <w:rFonts w:ascii="Arial" w:hAnsi="Arial" w:cs="Arial"/>
+          <w:caps/>
+          <w:color w:val="000000"/>
+          <w:sz w:val="21"/>
+          <w:szCs w:val="21"/>
+          <w:lang w:val="en-US"/>
+        </w:rPr>
+        <w:t>]</w:t>
+      </w:r>
+      <w:r>
+        <w:rPr>
+          <w:rFonts w:ascii="Arial" w:hAnsi="Arial" w:cs="Arial"/>
+          <w:caps/>
+          <w:color w:val="000000"/>
+          <w:sz w:val="21"/>
+          <w:szCs w:val="21"/>
+          <w:lang w:val="en-US"/>
+        </w:rPr>
+        <w:t>TSUI, F. F., KARAM, O. AND BERNAL, B.</w:t>
+      </w:r>
+    </w:p>
+    <w:p>
+      <w:pPr>
+        <w:pStyle w:val="Heading4"/>
+        <w:spacing w:before="0" w:line="360" w:lineRule="atLeast"/>
+        <w:rPr>
+          <w:rFonts w:ascii="Arial" w:hAnsi="Arial" w:cs="Arial"/>
+          <w:color w:val="000000"/>
+          <w:sz w:val="21"/>
+          <w:szCs w:val="21"/>
+          <w:lang w:val="en-US"/>
+        </w:rPr>
+      </w:pPr>
+      <w:r>
+        <w:rPr>
+          <w:rFonts w:ascii="Arial" w:hAnsi="Arial" w:cs="Arial"/>
+          <w:b/>
+          <w:bCs/>
+          <w:color w:val="000000"/>
+          <w:sz w:val="21"/>
+          <w:szCs w:val="21"/>
+          <w:lang w:val="en-US"/>
+        </w:rPr>
+        <w:t>Essentials of software engineering</w:t>
+      </w:r>
+    </w:p>
+    <w:p>
+      <w:pPr>
+        <w:shd w:val="clear" w:color="auto" w:fill="FFFFFF" w:themeFill="background1"/>
+        <w:spacing w:line="240" w:lineRule="auto"/>
+        <w:jc w:val="left"/>
+        <w:textAlignment w:val="baseline"/>
+        <w:rPr>
+          <w:rFonts w:eastAsia="Times New Roman" w:cs="Times New Roman"/>
+          <w:color w:val="333333"/>
+          <w:sz w:val="22"/>
+          <w:lang w:eastAsia="sv-SE"/>
+        </w:rPr>
+      </w:pPr>
+      <w:r>
+        <w:rPr>
+          <w:rStyle w:val="selectable"/>
+          <w:rFonts w:cs="Times New Roman"/>
+          <w:sz w:val="22"/>
+          <w:lang w:val="en-US"/>
+        </w:rPr>
+        <w:t xml:space="preserve">F. </w:t>
+      </w:r>
+      <w:proofErr w:type="spellStart"/>
+      <w:r>
+        <w:rPr>
+          <w:rStyle w:val="selectable"/>
+          <w:rFonts w:cs="Times New Roman"/>
+          <w:sz w:val="22"/>
+          <w:lang w:val="en-US"/>
+        </w:rPr>
+        <w:t>Tsui</w:t>
+      </w:r>
+      <w:proofErr w:type="spellEnd"/>
+      <w:r>
+        <w:rPr>
+          <w:rStyle w:val="selectable"/>
+          <w:rFonts w:cs="Times New Roman"/>
+          <w:sz w:val="22"/>
+          <w:lang w:val="en-US"/>
+        </w:rPr>
+        <w:t xml:space="preserve">, O. </w:t>
+      </w:r>
+      <w:proofErr w:type="spellStart"/>
+      <w:r>
+        <w:rPr>
+          <w:rStyle w:val="selectable"/>
+          <w:rFonts w:cs="Times New Roman"/>
+          <w:sz w:val="22"/>
+          <w:lang w:val="en-US"/>
+        </w:rPr>
+        <w:t>Karam</w:t>
+      </w:r>
+      <w:proofErr w:type="spellEnd"/>
+      <w:r>
+        <w:rPr>
+          <w:rStyle w:val="selectable"/>
+          <w:rFonts w:cs="Times New Roman"/>
+          <w:sz w:val="22"/>
+          <w:lang w:val="en-US"/>
+        </w:rPr>
+        <w:t xml:space="preserve"> and B. Bernal,</w:t>
+      </w:r>
+      <w:r>
+        <w:rPr>
+          <w:rStyle w:val="apple-converted-space"/>
+          <w:rFonts w:cs="Times New Roman"/>
+          <w:sz w:val="22"/>
+          <w:lang w:val="en-US"/>
+        </w:rPr>
+        <w:t> </w:t>
+      </w:r>
+      <w:r>
+        <w:rPr>
+          <w:rStyle w:val="selectable"/>
+          <w:rFonts w:cs="Times New Roman"/>
+          <w:i/>
+          <w:iCs/>
+          <w:sz w:val="22"/>
+          <w:lang w:val="en-US"/>
+        </w:rPr>
+        <w:t>Essentials of software engineering</w:t>
+      </w:r>
+      <w:r>
+        <w:rPr>
+          <w:rStyle w:val="selectable"/>
+          <w:rFonts w:cs="Times New Roman"/>
+          <w:sz w:val="22"/>
+          <w:lang w:val="en-US"/>
+        </w:rPr>
+        <w:t xml:space="preserve">, 3rd ed. </w:t>
+      </w:r>
+      <w:r>
+        <w:rPr>
+          <w:rStyle w:val="selectable"/>
+          <w:rFonts w:cs="Times New Roman"/>
+          <w:sz w:val="22"/>
+        </w:rPr>
+        <w:t>John &amp; Bartlett Learning, 2014, p.</w:t>
+      </w:r>
+      <w:r>
+        <w:rPr>
+          <w:rStyle w:val="selectable"/>
+          <w:rFonts w:cs="Times New Roman"/>
+          <w:sz w:val="22"/>
+        </w:rPr>
+        <w:t>207-208</w:t>
+      </w:r>
+      <w:r>
+        <w:rPr>
+          <w:rStyle w:val="selectable"/>
+          <w:rFonts w:cs="Times New Roman"/>
+          <w:sz w:val="22"/>
+        </w:rPr>
+        <w:t xml:space="preserve">. </w:t>
+      </w:r>
+      <w:r>
+        <w:rPr>
+          <w:rFonts w:eastAsia="Times New Roman" w:cs="Times New Roman"/>
+          <w:color w:val="333333"/>
+          <w:sz w:val="22"/>
+          <w:lang w:eastAsia="sv-SE"/>
+        </w:rPr>
+        <w:t>ISBN-13: 9781449691998</w:t>
       </w:r>
     </w:p>
     <w:p/>
@@ -2497,7 +2717,7 @@
       <w:hyperlink r:id="rId8" w:tgtFrame="_blank" w:history="1">
         <w:r>
           <w:rPr>
-            <w:rStyle w:val="Hyperlnk"/>
+            <w:rStyle w:val="Hyperlink"/>
           </w:rPr>
           <w:t>http://libguides.murdoch.edu.au/c.php?g=246207&amp;p=1640218</w:t>
         </w:r>
@@ -2526,14 +2746,14 @@
     </w:p>
     <w:p>
       <w:pPr>
-        <w:pStyle w:val="Rubrik1"/>
-      </w:pPr>
-      <w:bookmarkStart w:id="5" w:name="_Toc476748936"/>
+        <w:pStyle w:val="Heading1"/>
+      </w:pPr>
+      <w:bookmarkStart w:id="6" w:name="_Toc476748936"/>
       <w:r>
         <w:lastRenderedPageBreak/>
         <w:t>Testprocess</w:t>
       </w:r>
-      <w:bookmarkEnd w:id="5"/>
+      <w:bookmarkEnd w:id="6"/>
     </w:p>
     <w:p>
       <w:r>
@@ -2619,24 +2839,24 @@
     </w:p>
     <w:p>
       <w:pPr>
-        <w:pStyle w:val="Rubrik1"/>
-      </w:pPr>
-      <w:bookmarkStart w:id="6" w:name="_Toc476748937"/>
+        <w:pStyle w:val="Heading1"/>
+      </w:pPr>
+      <w:bookmarkStart w:id="7" w:name="_Toc476748937"/>
       <w:r>
         <w:lastRenderedPageBreak/>
         <w:t>Granskning</w:t>
       </w:r>
-      <w:bookmarkEnd w:id="6"/>
-    </w:p>
-    <w:p>
-      <w:pPr>
-        <w:pStyle w:val="Rubrik2"/>
-      </w:pPr>
-      <w:bookmarkStart w:id="7" w:name="_Toc476748938"/>
+      <w:bookmarkEnd w:id="7"/>
+    </w:p>
+    <w:p>
+      <w:pPr>
+        <w:pStyle w:val="Heading2"/>
+      </w:pPr>
+      <w:bookmarkStart w:id="8" w:name="_Toc476748938"/>
       <w:r>
         <w:t>Kodgranskning</w:t>
       </w:r>
-      <w:bookmarkEnd w:id="7"/>
+      <w:bookmarkEnd w:id="8"/>
     </w:p>
     <w:p>
       <w:r>
@@ -2698,7 +2918,7 @@
     <w:p/>
     <w:p>
       <w:pPr>
-        <w:pStyle w:val="Rubrik3"/>
+        <w:pStyle w:val="Heading3"/>
       </w:pPr>
       <w:r>
         <w:t>Riktlinjer för kod</w:t>
@@ -2839,7 +3059,7 @@
     <w:p/>
     <w:p>
       <w:pPr>
-        <w:pStyle w:val="Rubrik3"/>
+        <w:pStyle w:val="Heading3"/>
       </w:pPr>
       <w:r>
         <w:t>Checklista för granskningsmöte</w:t>
@@ -2853,9 +3073,9 @@
     <w:p/>
     <w:p>
       <w:pPr>
-        <w:pStyle w:val="Rubrik2"/>
-      </w:pPr>
-      <w:bookmarkStart w:id="8" w:name="_Toc476748939"/>
+        <w:pStyle w:val="Heading2"/>
+      </w:pPr>
+      <w:bookmarkStart w:id="9" w:name="_Toc476748939"/>
       <w:r>
         <w:lastRenderedPageBreak/>
         <w:t>Dokument</w:t>
@@ -2863,7 +3083,7 @@
       <w:r>
         <w:t>granskning</w:t>
       </w:r>
-      <w:bookmarkEnd w:id="8"/>
+      <w:bookmarkEnd w:id="9"/>
     </w:p>
     <w:p>
       <w:r>
@@ -2914,7 +3134,7 @@
     <w:p/>
     <w:p>
       <w:pPr>
-        <w:pStyle w:val="Rubrik3"/>
+        <w:pStyle w:val="Heading3"/>
       </w:pPr>
       <w:r>
         <w:t>Riktlinjer för dokument</w:t>
@@ -2999,7 +3219,7 @@
     <w:p/>
     <w:p>
       <w:pPr>
-        <w:pStyle w:val="Rubrik3"/>
+        <w:pStyle w:val="Heading3"/>
       </w:pPr>
       <w:r>
         <w:t>Checklista för granskningsmöte</w:t>
@@ -3028,27 +3248,27 @@
     </w:p>
     <w:p>
       <w:pPr>
-        <w:pStyle w:val="Rubrik1"/>
-      </w:pPr>
-      <w:bookmarkStart w:id="9" w:name="_Toc476748940"/>
+        <w:pStyle w:val="Heading1"/>
+      </w:pPr>
+      <w:bookmarkStart w:id="10" w:name="_Toc476748940"/>
       <w:r>
         <w:lastRenderedPageBreak/>
         <w:t>Testning</w:t>
       </w:r>
-      <w:bookmarkEnd w:id="9"/>
-    </w:p>
-    <w:p>
-      <w:pPr>
-        <w:pStyle w:val="Rubrik2"/>
-      </w:pPr>
-      <w:bookmarkStart w:id="10" w:name="_Toc476748941"/>
+      <w:bookmarkEnd w:id="10"/>
+    </w:p>
+    <w:p>
+      <w:pPr>
+        <w:pStyle w:val="Heading2"/>
+      </w:pPr>
+      <w:bookmarkStart w:id="11" w:name="_Toc476748941"/>
       <w:r>
         <w:t>Kravbaserad</w:t>
       </w:r>
       <w:r>
         <w:t xml:space="preserve"> systemtestning</w:t>
       </w:r>
-      <w:bookmarkEnd w:id="10"/>
+      <w:bookmarkEnd w:id="11"/>
     </w:p>
     <w:p>
       <w:r>
@@ -3073,7 +3293,7 @@
     <w:p/>
     <w:p>
       <w:pPr>
-        <w:pStyle w:val="Rubrik3"/>
+        <w:pStyle w:val="Heading3"/>
       </w:pPr>
       <w:r>
         <w:t>Prioritering</w:t>
@@ -3087,9 +3307,9 @@
     <w:p/>
     <w:p>
       <w:pPr>
-        <w:pStyle w:val="Rubrik2"/>
-      </w:pPr>
-      <w:bookmarkStart w:id="11" w:name="_Toc476748942"/>
+        <w:pStyle w:val="Heading2"/>
+      </w:pPr>
+      <w:bookmarkStart w:id="12" w:name="_Toc476748942"/>
       <w:r>
         <w:t>White box-test</w:t>
       </w:r>
@@ -3099,7 +3319,7 @@
       <w:r>
         <w:t xml:space="preserve">: </w:t>
       </w:r>
-      <w:bookmarkEnd w:id="11"/>
+      <w:bookmarkEnd w:id="12"/>
       <w:r>
         <w:t>&lt;xxXXxx&gt;</w:t>
       </w:r>
@@ -3189,7 +3409,7 @@
     <w:p/>
     <w:p>
       <w:pPr>
-        <w:pStyle w:val="Rubrik3"/>
+        <w:pStyle w:val="Heading3"/>
       </w:pPr>
       <w:r>
         <w:t>Prioritering</w:t>
@@ -3212,16 +3432,75 @@
     <w:p/>
     <w:p>
       <w:pPr>
-        <w:pStyle w:val="Rubrik2"/>
-      </w:pPr>
-      <w:r>
-        <w:t>White box-testning: &lt;xxXXxx&gt;</w:t>
-      </w:r>
-      <w:r>
-        <w:t xml:space="preserve"> PIDsKI</w:t>
-      </w:r>
-    </w:p>
-    <w:p/>
+        <w:pStyle w:val="Heading2"/>
+        <w:rPr>
+          <w:lang w:val="en-US"/>
+        </w:rPr>
+      </w:pPr>
+      <w:r>
+        <w:rPr>
+          <w:lang w:val="en-US"/>
+        </w:rPr>
+        <w:t>White box-</w:t>
+      </w:r>
+      <w:proofErr w:type="spellStart"/>
+      <w:r>
+        <w:rPr>
+          <w:lang w:val="en-US"/>
+        </w:rPr>
+        <w:t>testning</w:t>
+      </w:r>
+      <w:proofErr w:type="spellEnd"/>
+      <w:r>
+        <w:rPr>
+          <w:lang w:val="en-US"/>
+        </w:rPr>
+        <w:t xml:space="preserve">: </w:t>
+      </w:r>
+      <w:r>
+        <w:rPr>
+          <w:lang w:val="en-US"/>
+        </w:rPr>
+        <w:t>Boundary Value Analysis</w:t>
+      </w:r>
+    </w:p>
+    <w:p>
+      <w:r>
+        <w:t>Tester under denna del kommer vara des</w:t>
+      </w:r>
+      <w:r>
+        <w:t>ignade för att testa gränsvärden. Boundary Value Analysis</w:t>
+      </w:r>
+      <w:r>
+        <w:t>(BVA)</w:t>
+      </w:r>
+      <w:r>
+        <w:t xml:space="preserve">[1] kommer användas som metod för att finna gränsvärden för testning. </w:t>
+      </w:r>
+    </w:p>
+    <w:p>
+      <w:r>
+        <w:t xml:space="preserve">Produkten skall </w:t>
+      </w:r>
+      <w:r>
+        <w:t>generera mönster beroende på värden som skickas in i olika algoritmer.</w:t>
+      </w:r>
+    </w:p>
+    <w:p>
+      <w:r>
+        <w:t>Då passar BVA utmärkt för att testa så att mönstrena reagerar som förväntat på den data man skickar in.</w:t>
+      </w:r>
+    </w:p>
+    <w:p>
+      <w:r>
+        <w:t xml:space="preserve">BVA går ut på att identifiera vart i ens kod där intervaller eller värden används för att något specifikt ska hända. Sedan identifieras vilka värden som ligger på gränsen för att utrycket skall bli sant och det är de värdena som skall vara med i testfallen. </w:t>
+      </w:r>
+    </w:p>
+    <w:p>
+      <w:r>
+        <w:t>Ett exempel: ett intervall som är på 0-10. För att testa gränsvärden skall vörden som ligger på gränsen matas in. Då måste t.ex värden som -1,0,10,11 för att se till att koden uppför sig som förväntat.</w:t>
+      </w:r>
+    </w:p>
     <w:p/>
     <w:p>
       <w:pPr>
@@ -3240,24 +3519,24 @@
     </w:p>
     <w:p>
       <w:pPr>
-        <w:pStyle w:val="Rubrik1"/>
-      </w:pPr>
-      <w:bookmarkStart w:id="12" w:name="_Toc476748946"/>
+        <w:pStyle w:val="Heading1"/>
+      </w:pPr>
+      <w:bookmarkStart w:id="13" w:name="_Toc476748946"/>
       <w:r>
         <w:lastRenderedPageBreak/>
         <w:t>Testfall kravbaserad systemtestning</w:t>
       </w:r>
-      <w:bookmarkEnd w:id="12"/>
-    </w:p>
-    <w:p>
-      <w:pPr>
-        <w:pStyle w:val="Rubrik2"/>
-      </w:pPr>
-      <w:bookmarkStart w:id="13" w:name="_Toc476748947"/>
+      <w:bookmarkEnd w:id="13"/>
+    </w:p>
+    <w:p>
+      <w:pPr>
+        <w:pStyle w:val="Heading2"/>
+      </w:pPr>
+      <w:bookmarkStart w:id="14" w:name="_Toc476748947"/>
       <w:r>
         <w:t>&lt;Eventuell underrubrik för indelning av testfall&gt;</w:t>
       </w:r>
-      <w:bookmarkEnd w:id="13"/>
+      <w:bookmarkEnd w:id="14"/>
     </w:p>
     <w:p>
       <w:pPr>
@@ -3297,7 +3576,7 @@
     </w:p>
     <w:p>
       <w:pPr>
-        <w:pStyle w:val="Liststycke"/>
+        <w:pStyle w:val="ListParagraph"/>
         <w:numPr>
           <w:ilvl w:val="0"/>
           <w:numId w:val="10"/>
@@ -3319,7 +3598,7 @@
     </w:p>
     <w:p>
       <w:pPr>
-        <w:pStyle w:val="Liststycke"/>
+        <w:pStyle w:val="ListParagraph"/>
         <w:numPr>
           <w:ilvl w:val="0"/>
           <w:numId w:val="10"/>
@@ -3341,7 +3620,7 @@
     </w:p>
     <w:p>
       <w:pPr>
-        <w:pStyle w:val="Liststycke"/>
+        <w:pStyle w:val="ListParagraph"/>
         <w:numPr>
           <w:ilvl w:val="0"/>
           <w:numId w:val="10"/>
@@ -3420,7 +3699,7 @@
     </w:p>
     <w:p>
       <w:pPr>
-        <w:pStyle w:val="Liststycke"/>
+        <w:pStyle w:val="ListParagraph"/>
         <w:numPr>
           <w:ilvl w:val="0"/>
           <w:numId w:val="11"/>
@@ -3442,7 +3721,7 @@
     </w:p>
     <w:p>
       <w:pPr>
-        <w:pStyle w:val="Liststycke"/>
+        <w:pStyle w:val="ListParagraph"/>
         <w:numPr>
           <w:ilvl w:val="0"/>
           <w:numId w:val="11"/>
@@ -3464,7 +3743,7 @@
     </w:p>
     <w:p>
       <w:pPr>
-        <w:pStyle w:val="Liststycke"/>
+        <w:pStyle w:val="ListParagraph"/>
         <w:numPr>
           <w:ilvl w:val="0"/>
           <w:numId w:val="11"/>
@@ -3492,13 +3771,13 @@
     <w:p/>
     <w:p>
       <w:pPr>
-        <w:pStyle w:val="Rubrik2"/>
-      </w:pPr>
-      <w:bookmarkStart w:id="14" w:name="_Toc476748948"/>
+        <w:pStyle w:val="Heading2"/>
+      </w:pPr>
+      <w:bookmarkStart w:id="15" w:name="_Toc476748948"/>
       <w:r>
         <w:t>&lt;Eventuell underrubrik för indelning av testfall&gt;</w:t>
       </w:r>
-      <w:bookmarkEnd w:id="14"/>
+      <w:bookmarkEnd w:id="15"/>
     </w:p>
     <w:p>
       <w:pPr>
@@ -3535,7 +3814,7 @@
     </w:p>
     <w:p>
       <w:pPr>
-        <w:pStyle w:val="Liststycke"/>
+        <w:pStyle w:val="ListParagraph"/>
         <w:numPr>
           <w:ilvl w:val="0"/>
           <w:numId w:val="12"/>
@@ -3557,7 +3836,7 @@
     </w:p>
     <w:p>
       <w:pPr>
-        <w:pStyle w:val="Liststycke"/>
+        <w:pStyle w:val="ListParagraph"/>
         <w:numPr>
           <w:ilvl w:val="0"/>
           <w:numId w:val="12"/>
@@ -3579,7 +3858,7 @@
     </w:p>
     <w:p>
       <w:pPr>
-        <w:pStyle w:val="Liststycke"/>
+        <w:pStyle w:val="ListParagraph"/>
         <w:numPr>
           <w:ilvl w:val="0"/>
           <w:numId w:val="12"/>
@@ -3613,13 +3892,13 @@
     <w:p/>
     <w:p>
       <w:pPr>
-        <w:pStyle w:val="Rubrik2"/>
-      </w:pPr>
-      <w:bookmarkStart w:id="15" w:name="_Toc476748949"/>
+        <w:pStyle w:val="Heading2"/>
+      </w:pPr>
+      <w:bookmarkStart w:id="16" w:name="_Toc476748949"/>
       <w:r>
         <w:t>Spårningsmatris</w:t>
       </w:r>
-      <w:bookmarkEnd w:id="15"/>
+      <w:bookmarkEnd w:id="16"/>
     </w:p>
     <w:p>
       <w:r>
@@ -3628,7 +3907,7 @@
     </w:p>
     <w:p>
       <w:pPr>
-        <w:pStyle w:val="Rubrik3"/>
+        <w:pStyle w:val="Heading3"/>
       </w:pPr>
       <w:r>
         <w:t>&lt;Eventuell underrubrik&gt;</w:t>
@@ -3637,7 +3916,7 @@
     <w:p/>
     <w:tbl>
       <w:tblPr>
-        <w:tblStyle w:val="Tabellrutnt"/>
+        <w:tblStyle w:val="TableGrid"/>
         <w:tblW w:w="0" w:type="auto"/>
         <w:tblLook w:val="04A0" w:firstRow="1" w:lastRow="0" w:firstColumn="1" w:lastColumn="0" w:noHBand="0" w:noVBand="1"/>
       </w:tblPr>
@@ -4072,14 +4351,14 @@
     </w:p>
     <w:p>
       <w:pPr>
-        <w:pStyle w:val="Rubrik1"/>
-      </w:pPr>
-      <w:bookmarkStart w:id="16" w:name="_Toc476748950"/>
+        <w:pStyle w:val="Heading1"/>
+      </w:pPr>
+      <w:bookmarkStart w:id="17" w:name="_Toc476748950"/>
       <w:r>
         <w:lastRenderedPageBreak/>
         <w:t>&lt;Testfall/materiel för annan metod&gt;</w:t>
       </w:r>
-      <w:bookmarkEnd w:id="16"/>
+      <w:bookmarkEnd w:id="17"/>
     </w:p>
     <w:p>
       <w:r>
@@ -4116,14 +4395,14 @@
     </w:p>
     <w:p>
       <w:pPr>
-        <w:pStyle w:val="Rubrik1"/>
-      </w:pPr>
-      <w:bookmarkStart w:id="17" w:name="_Toc476748951"/>
+        <w:pStyle w:val="Heading1"/>
+      </w:pPr>
+      <w:bookmarkStart w:id="18" w:name="_Toc476748951"/>
       <w:r>
         <w:lastRenderedPageBreak/>
         <w:t>Granskningsprotokoll</w:t>
       </w:r>
-      <w:bookmarkEnd w:id="17"/>
+      <w:bookmarkEnd w:id="18"/>
     </w:p>
     <w:p>
       <w:r>
@@ -4138,13 +4417,13 @@
     </w:p>
     <w:p>
       <w:pPr>
-        <w:pStyle w:val="Rubrik2"/>
-      </w:pPr>
-      <w:bookmarkStart w:id="18" w:name="_Toc476748952"/>
+        <w:pStyle w:val="Heading2"/>
+      </w:pPr>
+      <w:bookmarkStart w:id="19" w:name="_Toc476748952"/>
       <w:r>
         <w:t>Granskningsprotokoll &lt;granskningstyp&gt; &lt;Id för protokollet&gt;</w:t>
       </w:r>
-      <w:bookmarkEnd w:id="18"/>
+      <w:bookmarkEnd w:id="19"/>
     </w:p>
     <w:p>
       <w:r>
@@ -4159,7 +4438,7 @@
     <w:p/>
     <w:p>
       <w:pPr>
-        <w:pStyle w:val="Rubrik1"/>
+        <w:pStyle w:val="Heading1"/>
       </w:pPr>
     </w:p>
     <w:p>
@@ -4179,14 +4458,14 @@
     </w:p>
     <w:p>
       <w:pPr>
-        <w:pStyle w:val="Rubrik1"/>
-      </w:pPr>
-      <w:bookmarkStart w:id="19" w:name="_Toc476748953"/>
+        <w:pStyle w:val="Heading1"/>
+      </w:pPr>
+      <w:bookmarkStart w:id="20" w:name="_Toc476748953"/>
       <w:r>
         <w:lastRenderedPageBreak/>
         <w:t>Testrapporter</w:t>
       </w:r>
-      <w:bookmarkEnd w:id="19"/>
+      <w:bookmarkEnd w:id="20"/>
     </w:p>
     <w:p>
       <w:r>
@@ -4207,9 +4486,9 @@
     </w:p>
     <w:p>
       <w:pPr>
-        <w:pStyle w:val="Rubrik2"/>
-      </w:pPr>
-      <w:bookmarkStart w:id="20" w:name="_Toc476748954"/>
+        <w:pStyle w:val="Heading2"/>
+      </w:pPr>
+      <w:bookmarkStart w:id="21" w:name="_Toc476748954"/>
       <w:r>
         <w:t>Testrapport &lt;test</w:t>
       </w:r>
@@ -4231,12 +4510,12 @@
       <w:r>
         <w:t>&lt;Id för rapporten&gt;</w:t>
       </w:r>
-      <w:bookmarkEnd w:id="20"/>
+      <w:bookmarkEnd w:id="21"/>
     </w:p>
     <w:p/>
     <w:tbl>
       <w:tblPr>
-        <w:tblStyle w:val="Tabellrutnt"/>
+        <w:tblStyle w:val="TableGrid"/>
         <w:tblW w:w="0" w:type="auto"/>
         <w:tblLook w:val="04A0" w:firstRow="1" w:lastRow="0" w:firstColumn="1" w:lastColumn="0" w:noHBand="0" w:noVBand="1"/>
       </w:tblPr>
@@ -4518,14 +4797,14 @@
     </w:p>
     <w:p>
       <w:pPr>
-        <w:pStyle w:val="Rubrik1"/>
-      </w:pPr>
-      <w:bookmarkStart w:id="21" w:name="_Toc476748955"/>
+        <w:pStyle w:val="Heading1"/>
+      </w:pPr>
+      <w:bookmarkStart w:id="22" w:name="_Toc476748955"/>
       <w:r>
         <w:lastRenderedPageBreak/>
         <w:t>Analysrapporter</w:t>
       </w:r>
-      <w:bookmarkEnd w:id="21"/>
+      <w:bookmarkEnd w:id="22"/>
     </w:p>
     <w:p>
       <w:r>
@@ -4534,13 +4813,13 @@
     </w:p>
     <w:p>
       <w:pPr>
-        <w:pStyle w:val="Rubrik2"/>
-      </w:pPr>
-      <w:bookmarkStart w:id="22" w:name="_Toc476748956"/>
+        <w:pStyle w:val="Heading2"/>
+      </w:pPr>
+      <w:bookmarkStart w:id="23" w:name="_Toc476748956"/>
       <w:r>
         <w:t>Analysrapport &lt;analysmetod&gt; &lt;Id för rapporten&gt;</w:t>
       </w:r>
-      <w:bookmarkEnd w:id="22"/>
+      <w:bookmarkEnd w:id="23"/>
     </w:p>
     <w:p/>
     <w:p/>
@@ -4591,7 +4870,7 @@
 <w:ftr xmlns:wpc="http://schemas.microsoft.com/office/word/2010/wordprocessingCanvas" xmlns:cx="http://schemas.microsoft.com/office/drawing/2014/chartex" xmlns:cx1="http://schemas.microsoft.com/office/drawing/2015/9/8/chartex" xmlns:cx2="http://schemas.microsoft.com/office/drawing/2015/10/21/chartex" xmlns:cx3="http://schemas.microsoft.com/office/drawing/2016/5/9/chartex" xmlns:cx4="http://schemas.microsoft.com/office/drawing/2016/5/10/chartex" xmlns:cx5="http://schemas.microsoft.com/office/drawing/2016/5/11/chartex" xmlns:cx6="http://schemas.microsoft.com/office/drawing/2016/5/12/chartex" xmlns:cx7="http://schemas.microsoft.com/office/drawing/2016/5/13/chartex" xmlns:cx8="http://schemas.microsoft.com/office/drawing/2016/5/14/chartex" xmlns:mc="http://schemas.openxmlformats.org/markup-compatibility/2006" xmlns:o="urn:schemas-microsoft-com:office:office" xmlns:r="http://schemas.openxmlformats.org/officeDocument/2006/relationships" xmlns:m="http://schemas.openxmlformats.org/officeDocument/2006/math" xmlns:v="urn:schemas-microsoft-com:vml" xmlns:wp14="http://schemas.microsoft.com/office/word/2010/wordprocessingDrawing" xmlns:wp="http://schemas.openxmlformats.org/drawingml/2006/wordprocessingDrawing" xmlns:w10="urn:schemas-microsoft-com:office:word" xmlns:w="http://schemas.openxmlformats.org/wordprocessingml/2006/main" xmlns:w14="http://schemas.microsoft.com/office/word/2010/wordml" xmlns:w15="http://schemas.microsoft.com/office/word/2012/wordml" xmlns:w16se="http://schemas.microsoft.com/office/word/2015/wordml/symex" xmlns:wpg="http://schemas.microsoft.com/office/word/2010/wordprocessingGroup" xmlns:wpi="http://schemas.microsoft.com/office/word/2010/wordprocessingInk" xmlns:wne="http://schemas.microsoft.com/office/word/2006/wordml" xmlns:wps="http://schemas.microsoft.com/office/word/2010/wordprocessingShape" mc:Ignorable="w14 w15 w16se wp14">
   <w:p>
     <w:pPr>
-      <w:pStyle w:val="Sidfot"/>
+      <w:pStyle w:val="Footer"/>
     </w:pPr>
   </w:p>
 </w:ftr>
@@ -4617,7 +4896,7 @@
     <w:sdtContent>
       <w:p>
         <w:pPr>
-          <w:pStyle w:val="Sidfot"/>
+          <w:pStyle w:val="Footer"/>
           <w:jc w:val="center"/>
           <w:rPr>
             <w:sz w:val="20"/>
@@ -4651,7 +4930,7 @@
             <w:sz w:val="20"/>
             <w:szCs w:val="20"/>
           </w:rPr>
-          <w:t>3</w:t>
+          <w:t>2</w:t>
         </w:r>
         <w:r>
           <w:rPr>
@@ -4666,11 +4945,9 @@
   </w:sdt>
   <w:p>
     <w:pPr>
-      <w:pStyle w:val="Sidfot"/>
+      <w:pStyle w:val="Footer"/>
       <w:jc w:val="right"/>
     </w:pPr>
-    <w:bookmarkStart w:id="23" w:name="_GoBack"/>
-    <w:bookmarkEnd w:id="23"/>
   </w:p>
 </w:ftr>
 </file>
@@ -4679,7 +4956,7 @@
 <w:ftr xmlns:wpc="http://schemas.microsoft.com/office/word/2010/wordprocessingCanvas" xmlns:cx="http://schemas.microsoft.com/office/drawing/2014/chartex" xmlns:cx1="http://schemas.microsoft.com/office/drawing/2015/9/8/chartex" xmlns:cx2="http://schemas.microsoft.com/office/drawing/2015/10/21/chartex" xmlns:cx3="http://schemas.microsoft.com/office/drawing/2016/5/9/chartex" xmlns:cx4="http://schemas.microsoft.com/office/drawing/2016/5/10/chartex" xmlns:cx5="http://schemas.microsoft.com/office/drawing/2016/5/11/chartex" xmlns:cx6="http://schemas.microsoft.com/office/drawing/2016/5/12/chartex" xmlns:cx7="http://schemas.microsoft.com/office/drawing/2016/5/13/chartex" xmlns:cx8="http://schemas.microsoft.com/office/drawing/2016/5/14/chartex" xmlns:mc="http://schemas.openxmlformats.org/markup-compatibility/2006" xmlns:o="urn:schemas-microsoft-com:office:office" xmlns:r="http://schemas.openxmlformats.org/officeDocument/2006/relationships" xmlns:m="http://schemas.openxmlformats.org/officeDocument/2006/math" xmlns:v="urn:schemas-microsoft-com:vml" xmlns:wp14="http://schemas.microsoft.com/office/word/2010/wordprocessingDrawing" xmlns:wp="http://schemas.openxmlformats.org/drawingml/2006/wordprocessingDrawing" xmlns:w10="urn:schemas-microsoft-com:office:word" xmlns:w="http://schemas.openxmlformats.org/wordprocessingml/2006/main" xmlns:w14="http://schemas.microsoft.com/office/word/2010/wordml" xmlns:w15="http://schemas.microsoft.com/office/word/2012/wordml" xmlns:w16se="http://schemas.microsoft.com/office/word/2015/wordml/symex" xmlns:wpg="http://schemas.microsoft.com/office/word/2010/wordprocessingGroup" xmlns:wpi="http://schemas.microsoft.com/office/word/2010/wordprocessingInk" xmlns:wne="http://schemas.microsoft.com/office/word/2006/wordml" xmlns:wps="http://schemas.microsoft.com/office/word/2010/wordprocessingShape" mc:Ignorable="w14 w15 w16se wp14">
   <w:p>
     <w:pPr>
-      <w:pStyle w:val="Sidfot"/>
+      <w:pStyle w:val="Footer"/>
     </w:pPr>
   </w:p>
 </w:ftr>
@@ -4714,7 +4991,7 @@
 <w:hdr xmlns:wpc="http://schemas.microsoft.com/office/word/2010/wordprocessingCanvas" xmlns:cx="http://schemas.microsoft.com/office/drawing/2014/chartex" xmlns:cx1="http://schemas.microsoft.com/office/drawing/2015/9/8/chartex" xmlns:cx2="http://schemas.microsoft.com/office/drawing/2015/10/21/chartex" xmlns:cx3="http://schemas.microsoft.com/office/drawing/2016/5/9/chartex" xmlns:cx4="http://schemas.microsoft.com/office/drawing/2016/5/10/chartex" xmlns:cx5="http://schemas.microsoft.com/office/drawing/2016/5/11/chartex" xmlns:cx6="http://schemas.microsoft.com/office/drawing/2016/5/12/chartex" xmlns:cx7="http://schemas.microsoft.com/office/drawing/2016/5/13/chartex" xmlns:cx8="http://schemas.microsoft.com/office/drawing/2016/5/14/chartex" xmlns:mc="http://schemas.openxmlformats.org/markup-compatibility/2006" xmlns:o="urn:schemas-microsoft-com:office:office" xmlns:r="http://schemas.openxmlformats.org/officeDocument/2006/relationships" xmlns:m="http://schemas.openxmlformats.org/officeDocument/2006/math" xmlns:v="urn:schemas-microsoft-com:vml" xmlns:wp14="http://schemas.microsoft.com/office/word/2010/wordprocessingDrawing" xmlns:wp="http://schemas.openxmlformats.org/drawingml/2006/wordprocessingDrawing" xmlns:w10="urn:schemas-microsoft-com:office:word" xmlns:w="http://schemas.openxmlformats.org/wordprocessingml/2006/main" xmlns:w14="http://schemas.microsoft.com/office/word/2010/wordml" xmlns:w15="http://schemas.microsoft.com/office/word/2012/wordml" xmlns:w16se="http://schemas.microsoft.com/office/word/2015/wordml/symex" xmlns:wpg="http://schemas.microsoft.com/office/word/2010/wordprocessingGroup" xmlns:wpi="http://schemas.microsoft.com/office/word/2010/wordprocessingInk" xmlns:wne="http://schemas.microsoft.com/office/word/2006/wordml" xmlns:wps="http://schemas.microsoft.com/office/word/2010/wordprocessingShape" mc:Ignorable="w14 w15 w16se wp14">
   <w:p>
     <w:pPr>
-      <w:pStyle w:val="Sidhuvud"/>
+      <w:pStyle w:val="Header"/>
     </w:pPr>
   </w:p>
 </w:hdr>
@@ -4804,7 +5081,7 @@
 <w:hdr xmlns:wpc="http://schemas.microsoft.com/office/word/2010/wordprocessingCanvas" xmlns:cx="http://schemas.microsoft.com/office/drawing/2014/chartex" xmlns:cx1="http://schemas.microsoft.com/office/drawing/2015/9/8/chartex" xmlns:cx2="http://schemas.microsoft.com/office/drawing/2015/10/21/chartex" xmlns:cx3="http://schemas.microsoft.com/office/drawing/2016/5/9/chartex" xmlns:cx4="http://schemas.microsoft.com/office/drawing/2016/5/10/chartex" xmlns:cx5="http://schemas.microsoft.com/office/drawing/2016/5/11/chartex" xmlns:cx6="http://schemas.microsoft.com/office/drawing/2016/5/12/chartex" xmlns:cx7="http://schemas.microsoft.com/office/drawing/2016/5/13/chartex" xmlns:cx8="http://schemas.microsoft.com/office/drawing/2016/5/14/chartex" xmlns:mc="http://schemas.openxmlformats.org/markup-compatibility/2006" xmlns:o="urn:schemas-microsoft-com:office:office" xmlns:r="http://schemas.openxmlformats.org/officeDocument/2006/relationships" xmlns:m="http://schemas.openxmlformats.org/officeDocument/2006/math" xmlns:v="urn:schemas-microsoft-com:vml" xmlns:wp14="http://schemas.microsoft.com/office/word/2010/wordprocessingDrawing" xmlns:wp="http://schemas.openxmlformats.org/drawingml/2006/wordprocessingDrawing" xmlns:w10="urn:schemas-microsoft-com:office:word" xmlns:w="http://schemas.openxmlformats.org/wordprocessingml/2006/main" xmlns:w14="http://schemas.microsoft.com/office/word/2010/wordml" xmlns:w15="http://schemas.microsoft.com/office/word/2012/wordml" xmlns:w16se="http://schemas.microsoft.com/office/word/2015/wordml/symex" xmlns:wpg="http://schemas.microsoft.com/office/word/2010/wordprocessingGroup" xmlns:wpi="http://schemas.microsoft.com/office/word/2010/wordprocessingInk" xmlns:wne="http://schemas.microsoft.com/office/word/2006/wordml" xmlns:wps="http://schemas.microsoft.com/office/word/2010/wordprocessingShape" mc:Ignorable="w14 w15 w16se wp14">
   <w:p>
     <w:pPr>
-      <w:pStyle w:val="Sidhuvud"/>
+      <w:pStyle w:val="Header"/>
     </w:pPr>
   </w:p>
 </w:hdr>
@@ -6481,6 +6758,7 @@
     <w:lsdException w:name="HTML Sample" w:semiHidden="1" w:unhideWhenUsed="1"/>
     <w:lsdException w:name="HTML Typewriter" w:semiHidden="1" w:unhideWhenUsed="1"/>
     <w:lsdException w:name="HTML Variable" w:semiHidden="1" w:unhideWhenUsed="1"/>
+    <w:lsdException w:name="Normal Table" w:semiHidden="1" w:unhideWhenUsed="1"/>
     <w:lsdException w:name="annotation subject" w:semiHidden="1" w:unhideWhenUsed="1"/>
     <w:lsdException w:name="No List" w:semiHidden="1" w:unhideWhenUsed="1"/>
     <w:lsdException w:name="Outline List 1" w:semiHidden="1" w:unhideWhenUsed="1"/>
@@ -6525,6 +6803,7 @@
     <w:lsdException w:name="Table Professional" w:semiHidden="1" w:unhideWhenUsed="1"/>
     <w:lsdException w:name="Table Subtle 1" w:semiHidden="1" w:unhideWhenUsed="1"/>
     <w:lsdException w:name="Table Subtle 2" w:semiHidden="1" w:unhideWhenUsed="1"/>
+    <w:lsdException w:name="Table Web 1" w:semiHidden="1" w:unhideWhenUsed="1"/>
     <w:lsdException w:name="Table Web 2" w:semiHidden="1" w:unhideWhenUsed="1"/>
     <w:lsdException w:name="Table Web 3" w:semiHidden="1" w:unhideWhenUsed="1"/>
     <w:lsdException w:name="Balloon Text" w:semiHidden="1" w:unhideWhenUsed="1"/>
@@ -6762,11 +7041,11 @@
       <w:sz w:val="24"/>
     </w:rPr>
   </w:style>
-  <w:style w:type="paragraph" w:styleId="Rubrik1">
+  <w:style w:type="paragraph" w:styleId="Heading1">
     <w:name w:val="heading 1"/>
     <w:basedOn w:val="Normal"/>
     <w:next w:val="Normal"/>
-    <w:link w:val="Rubrik1Char"/>
+    <w:link w:val="Heading1Char"/>
     <w:uiPriority w:val="9"/>
     <w:qFormat/>
     <w:rsid w:val="00F96EDF"/>
@@ -6783,11 +7062,11 @@
       <w:szCs w:val="32"/>
     </w:rPr>
   </w:style>
-  <w:style w:type="paragraph" w:styleId="Rubrik2">
+  <w:style w:type="paragraph" w:styleId="Heading2">
     <w:name w:val="heading 2"/>
     <w:basedOn w:val="Normal"/>
     <w:next w:val="Normal"/>
-    <w:link w:val="Rubrik2Char"/>
+    <w:link w:val="Heading2Char"/>
     <w:uiPriority w:val="9"/>
     <w:unhideWhenUsed/>
     <w:qFormat/>
@@ -6805,11 +7084,11 @@
       <w:szCs w:val="26"/>
     </w:rPr>
   </w:style>
-  <w:style w:type="paragraph" w:styleId="Rubrik3">
+  <w:style w:type="paragraph" w:styleId="Heading3">
     <w:name w:val="heading 3"/>
     <w:basedOn w:val="Normal"/>
     <w:next w:val="Normal"/>
-    <w:link w:val="Rubrik3Char"/>
+    <w:link w:val="Heading3Char"/>
     <w:uiPriority w:val="9"/>
     <w:unhideWhenUsed/>
     <w:qFormat/>
@@ -6826,13 +7105,36 @@
       <w:szCs w:val="24"/>
     </w:rPr>
   </w:style>
-  <w:style w:type="character" w:default="1" w:styleId="Standardstycketeckensnitt">
+  <w:style w:type="paragraph" w:styleId="Heading4">
+    <w:name w:val="heading 4"/>
+    <w:basedOn w:val="Normal"/>
+    <w:next w:val="Normal"/>
+    <w:link w:val="Heading4Char"/>
+    <w:uiPriority w:val="9"/>
+    <w:semiHidden/>
+    <w:unhideWhenUsed/>
+    <w:qFormat/>
+    <w:rsid w:val="00302FA6"/>
+    <w:pPr>
+      <w:keepNext/>
+      <w:keepLines/>
+      <w:spacing w:before="40"/>
+      <w:outlineLvl w:val="3"/>
+    </w:pPr>
+    <w:rPr>
+      <w:rFonts w:asciiTheme="majorHAnsi" w:eastAsiaTheme="majorEastAsia" w:hAnsiTheme="majorHAnsi" w:cstheme="majorBidi"/>
+      <w:i/>
+      <w:iCs/>
+      <w:color w:val="2E74B5" w:themeColor="accent1" w:themeShade="BF"/>
+    </w:rPr>
+  </w:style>
+  <w:style w:type="character" w:default="1" w:styleId="DefaultParagraphFont">
     <w:name w:val="Default Paragraph Font"/>
     <w:uiPriority w:val="1"/>
     <w:semiHidden/>
     <w:unhideWhenUsed/>
   </w:style>
-  <w:style w:type="table" w:default="1" w:styleId="Normaltabell">
+  <w:style w:type="table" w:default="1" w:styleId="TableNormal">
     <w:name w:val="Normal Table"/>
     <w:uiPriority w:val="99"/>
     <w:semiHidden/>
@@ -6847,16 +7149,16 @@
       </w:tblCellMar>
     </w:tblPr>
   </w:style>
-  <w:style w:type="numbering" w:default="1" w:styleId="Ingenlista">
+  <w:style w:type="numbering" w:default="1" w:styleId="NoList">
     <w:name w:val="No List"/>
     <w:uiPriority w:val="99"/>
     <w:semiHidden/>
     <w:unhideWhenUsed/>
   </w:style>
-  <w:style w:type="character" w:customStyle="1" w:styleId="Rubrik1Char">
-    <w:name w:val="Rubrik 1 Char"/>
-    <w:basedOn w:val="Standardstycketeckensnitt"/>
-    <w:link w:val="Rubrik1"/>
+  <w:style w:type="character" w:customStyle="1" w:styleId="Heading1Char">
+    <w:name w:val="Heading 1 Char"/>
+    <w:basedOn w:val="DefaultParagraphFont"/>
+    <w:link w:val="Heading1"/>
     <w:uiPriority w:val="9"/>
     <w:rsid w:val="00F96EDF"/>
     <w:rPr>
@@ -6866,10 +7168,10 @@
       <w:szCs w:val="32"/>
     </w:rPr>
   </w:style>
-  <w:style w:type="character" w:customStyle="1" w:styleId="Rubrik2Char">
-    <w:name w:val="Rubrik 2 Char"/>
-    <w:basedOn w:val="Standardstycketeckensnitt"/>
-    <w:link w:val="Rubrik2"/>
+  <w:style w:type="character" w:customStyle="1" w:styleId="Heading2Char">
+    <w:name w:val="Heading 2 Char"/>
+    <w:basedOn w:val="DefaultParagraphFont"/>
+    <w:link w:val="Heading2"/>
     <w:uiPriority w:val="9"/>
     <w:rsid w:val="00F96EDF"/>
     <w:rPr>
@@ -6879,10 +7181,10 @@
       <w:szCs w:val="26"/>
     </w:rPr>
   </w:style>
-  <w:style w:type="character" w:customStyle="1" w:styleId="Rubrik3Char">
-    <w:name w:val="Rubrik 3 Char"/>
-    <w:basedOn w:val="Standardstycketeckensnitt"/>
-    <w:link w:val="Rubrik3"/>
+  <w:style w:type="character" w:customStyle="1" w:styleId="Heading3Char">
+    <w:name w:val="Heading 3 Char"/>
+    <w:basedOn w:val="DefaultParagraphFont"/>
+    <w:link w:val="Heading3"/>
     <w:uiPriority w:val="9"/>
     <w:rsid w:val="00F96EDF"/>
     <w:rPr>
@@ -6892,7 +7194,7 @@
       <w:szCs w:val="24"/>
     </w:rPr>
   </w:style>
-  <w:style w:type="paragraph" w:styleId="Liststycke">
+  <w:style w:type="paragraph" w:styleId="ListParagraph">
     <w:name w:val="List Paragraph"/>
     <w:basedOn w:val="Normal"/>
     <w:uiPriority w:val="34"/>
@@ -6909,10 +7211,10 @@
       <w:sz w:val="22"/>
     </w:rPr>
   </w:style>
-  <w:style w:type="paragraph" w:styleId="Sidhuvud">
+  <w:style w:type="paragraph" w:styleId="Header">
     <w:name w:val="header"/>
     <w:basedOn w:val="Normal"/>
-    <w:link w:val="SidhuvudChar"/>
+    <w:link w:val="HeaderChar"/>
     <w:uiPriority w:val="99"/>
     <w:unhideWhenUsed/>
     <w:rsid w:val="008D5373"/>
@@ -6924,10 +7226,10 @@
       <w:spacing w:line="240" w:lineRule="auto"/>
     </w:pPr>
   </w:style>
-  <w:style w:type="character" w:customStyle="1" w:styleId="SidhuvudChar">
-    <w:name w:val="Sidhuvud Char"/>
-    <w:basedOn w:val="Standardstycketeckensnitt"/>
-    <w:link w:val="Sidhuvud"/>
+  <w:style w:type="character" w:customStyle="1" w:styleId="HeaderChar">
+    <w:name w:val="Header Char"/>
+    <w:basedOn w:val="DefaultParagraphFont"/>
+    <w:link w:val="Header"/>
     <w:uiPriority w:val="99"/>
     <w:rsid w:val="008D5373"/>
     <w:rPr>
@@ -6935,10 +7237,10 @@
       <w:sz w:val="24"/>
     </w:rPr>
   </w:style>
-  <w:style w:type="paragraph" w:styleId="Sidfot">
+  <w:style w:type="paragraph" w:styleId="Footer">
     <w:name w:val="footer"/>
     <w:basedOn w:val="Normal"/>
-    <w:link w:val="SidfotChar"/>
+    <w:link w:val="FooterChar"/>
     <w:uiPriority w:val="99"/>
     <w:unhideWhenUsed/>
     <w:rsid w:val="008D5373"/>
@@ -6950,10 +7252,10 @@
       <w:spacing w:line="240" w:lineRule="auto"/>
     </w:pPr>
   </w:style>
-  <w:style w:type="character" w:customStyle="1" w:styleId="SidfotChar">
-    <w:name w:val="Sidfot Char"/>
-    <w:basedOn w:val="Standardstycketeckensnitt"/>
-    <w:link w:val="Sidfot"/>
+  <w:style w:type="character" w:customStyle="1" w:styleId="FooterChar">
+    <w:name w:val="Footer Char"/>
+    <w:basedOn w:val="DefaultParagraphFont"/>
+    <w:link w:val="Footer"/>
     <w:uiPriority w:val="99"/>
     <w:rsid w:val="008D5373"/>
     <w:rPr>
@@ -6961,9 +7263,9 @@
       <w:sz w:val="24"/>
     </w:rPr>
   </w:style>
-  <w:style w:type="paragraph" w:styleId="Innehllsfrteckningsrubrik">
+  <w:style w:type="paragraph" w:styleId="TOCHeading">
     <w:name w:val="TOC Heading"/>
-    <w:basedOn w:val="Rubrik1"/>
+    <w:basedOn w:val="Heading1"/>
     <w:next w:val="Normal"/>
     <w:uiPriority w:val="39"/>
     <w:unhideWhenUsed/>
@@ -6980,7 +7282,7 @@
       <w:lang w:eastAsia="sv-SE"/>
     </w:rPr>
   </w:style>
-  <w:style w:type="paragraph" w:styleId="Innehll1">
+  <w:style w:type="paragraph" w:styleId="TOC1">
     <w:name w:val="toc 1"/>
     <w:basedOn w:val="Normal"/>
     <w:next w:val="Normal"/>
@@ -6992,7 +7294,7 @@
       <w:spacing w:after="100"/>
     </w:pPr>
   </w:style>
-  <w:style w:type="paragraph" w:styleId="Innehll2">
+  <w:style w:type="paragraph" w:styleId="TOC2">
     <w:name w:val="toc 2"/>
     <w:basedOn w:val="Normal"/>
     <w:next w:val="Normal"/>
@@ -7005,7 +7307,7 @@
       <w:ind w:left="240"/>
     </w:pPr>
   </w:style>
-  <w:style w:type="paragraph" w:styleId="Innehll3">
+  <w:style w:type="paragraph" w:styleId="TOC3">
     <w:name w:val="toc 3"/>
     <w:basedOn w:val="Normal"/>
     <w:next w:val="Normal"/>
@@ -7018,9 +7320,9 @@
       <w:ind w:left="480"/>
     </w:pPr>
   </w:style>
-  <w:style w:type="character" w:styleId="Hyperlnk">
+  <w:style w:type="character" w:styleId="Hyperlink">
     <w:name w:val="Hyperlink"/>
-    <w:basedOn w:val="Standardstycketeckensnitt"/>
+    <w:basedOn w:val="DefaultParagraphFont"/>
     <w:uiPriority w:val="99"/>
     <w:unhideWhenUsed/>
     <w:rsid w:val="008D5373"/>
@@ -7029,9 +7331,9 @@
       <w:u w:val="single"/>
     </w:rPr>
   </w:style>
-  <w:style w:type="table" w:styleId="Tabellrutnt">
+  <w:style w:type="table" w:styleId="TableGrid">
     <w:name w:val="Table Grid"/>
-    <w:basedOn w:val="Normaltabell"/>
+    <w:basedOn w:val="TableNormal"/>
     <w:uiPriority w:val="39"/>
     <w:rsid w:val="0026533B"/>
     <w:pPr>
@@ -7047,6 +7349,31 @@
         <w:insideV w:val="single" w:sz="4" w:space="0" w:color="auto"/>
       </w:tblBorders>
     </w:tblPr>
+  </w:style>
+  <w:style w:type="character" w:customStyle="1" w:styleId="Heading4Char">
+    <w:name w:val="Heading 4 Char"/>
+    <w:basedOn w:val="DefaultParagraphFont"/>
+    <w:link w:val="Heading4"/>
+    <w:uiPriority w:val="9"/>
+    <w:semiHidden/>
+    <w:rsid w:val="00302FA6"/>
+    <w:rPr>
+      <w:rFonts w:asciiTheme="majorHAnsi" w:eastAsiaTheme="majorEastAsia" w:hAnsiTheme="majorHAnsi" w:cstheme="majorBidi"/>
+      <w:i/>
+      <w:iCs/>
+      <w:color w:val="2E74B5" w:themeColor="accent1" w:themeShade="BF"/>
+      <w:sz w:val="24"/>
+    </w:rPr>
+  </w:style>
+  <w:style w:type="character" w:customStyle="1" w:styleId="apple-converted-space">
+    <w:name w:val="apple-converted-space"/>
+    <w:basedOn w:val="DefaultParagraphFont"/>
+    <w:rsid w:val="00302FA6"/>
+  </w:style>
+  <w:style w:type="character" w:customStyle="1" w:styleId="selectable">
+    <w:name w:val="selectable"/>
+    <w:basedOn w:val="DefaultParagraphFont"/>
+    <w:rsid w:val="00302FA6"/>
   </w:style>
 </w:styles>
 </file>
@@ -7317,7 +7644,7 @@
 </file>
 
 <file path=customXml/itemProps1.xml><?xml version="1.0" encoding="utf-8"?>
-<ds:datastoreItem xmlns:ds="http://schemas.openxmlformats.org/officeDocument/2006/customXml" ds:itemID="{63E8CFE9-A17D-4770-824D-98A662432558}">
+<ds:datastoreItem xmlns:ds="http://schemas.openxmlformats.org/officeDocument/2006/customXml" ds:itemID="{98881893-F29B-47EB-A38F-E868BB98AA50}">
   <ds:schemaRefs>
     <ds:schemaRef ds:uri="http://schemas.openxmlformats.org/officeDocument/2006/bibliography"/>
   </ds:schemaRefs>

</xml_diff>

<commit_message>
Lagt till testrapport i VoV och utförst första testet på kod.
Lagt till testrapport i VoV och utförst första testet på kod.
</commit_message>
<xml_diff>
--- a/Dokument/GPSVE_VoVdokument.docx
+++ b/Dokument/GPSVE_VoVdokument.docx
@@ -4,7 +4,7 @@
   <w:body>
     <w:p>
       <w:pPr>
-        <w:pStyle w:val="Heading1"/>
+        <w:pStyle w:val="Rubrik1"/>
         <w:jc w:val="center"/>
         <w:rPr>
           <w:rFonts w:eastAsiaTheme="minorHAnsi" w:cs="Times New Roman"/>
@@ -15,7 +15,7 @@
     </w:p>
     <w:p>
       <w:pPr>
-        <w:pStyle w:val="Heading1"/>
+        <w:pStyle w:val="Rubrik1"/>
         <w:jc w:val="center"/>
         <w:rPr>
           <w:rFonts w:eastAsiaTheme="minorHAnsi" w:cs="Times New Roman"/>
@@ -26,7 +26,7 @@
     </w:p>
     <w:p>
       <w:pPr>
-        <w:pStyle w:val="Heading1"/>
+        <w:pStyle w:val="Rubrik1"/>
         <w:jc w:val="center"/>
         <w:rPr>
           <w:rFonts w:eastAsiaTheme="minorHAnsi" w:cs="Times New Roman"/>
@@ -37,7 +37,7 @@
     </w:p>
     <w:p>
       <w:pPr>
-        <w:pStyle w:val="Heading1"/>
+        <w:pStyle w:val="Rubrik1"/>
         <w:jc w:val="center"/>
         <w:rPr>
           <w:rFonts w:eastAsiaTheme="minorHAnsi" w:cs="Times New Roman"/>
@@ -186,7 +186,7 @@
     </w:p>
     <w:p>
       <w:pPr>
-        <w:pStyle w:val="Heading1"/>
+        <w:pStyle w:val="Rubrik1"/>
       </w:pPr>
       <w:bookmarkStart w:id="0" w:name="_Toc476748931"/>
       <w:r>
@@ -198,7 +198,7 @@
     <w:p/>
     <w:tbl>
       <w:tblPr>
-        <w:tblStyle w:val="TableGrid"/>
+        <w:tblStyle w:val="Tabellrutnt"/>
         <w:tblW w:w="0" w:type="auto"/>
         <w:tblLook w:val="04A0" w:firstRow="1" w:lastRow="0" w:firstColumn="1" w:lastColumn="0" w:noHBand="0" w:noVBand="1"/>
       </w:tblPr>
@@ -349,8 +349,6 @@
             <w:r>
               <w:t>Petter Månsson</w:t>
             </w:r>
-            <w:bookmarkStart w:id="1" w:name="_GoBack"/>
-            <w:bookmarkEnd w:id="1"/>
           </w:p>
         </w:tc>
       </w:tr>
@@ -517,7 +515,7 @@
       <w:sdtContent>
         <w:p>
           <w:pPr>
-            <w:pStyle w:val="TOCHeading"/>
+            <w:pStyle w:val="Innehllsfrteckningsrubrik"/>
             <w:rPr>
               <w:rFonts w:ascii="Times New Roman" w:hAnsi="Times New Roman" w:cs="Times New Roman"/>
               <w:b/>
@@ -535,7 +533,7 @@
         </w:p>
         <w:p>
           <w:pPr>
-            <w:pStyle w:val="TOC1"/>
+            <w:pStyle w:val="Innehll1"/>
             <w:tabs>
               <w:tab w:val="right" w:leader="dot" w:pos="9062"/>
             </w:tabs>
@@ -558,7 +556,7 @@
           <w:hyperlink w:anchor="_Toc476748931" w:history="1">
             <w:r>
               <w:rPr>
-                <w:rStyle w:val="Hyperlink"/>
+                <w:rStyle w:val="Hyperlnk"/>
                 <w:noProof/>
               </w:rPr>
               <w:t>Dokumenthistorik</w:t>
@@ -615,7 +613,7 @@
         </w:p>
         <w:p>
           <w:pPr>
-            <w:pStyle w:val="TOC1"/>
+            <w:pStyle w:val="Innehll1"/>
             <w:tabs>
               <w:tab w:val="right" w:leader="dot" w:pos="9062"/>
             </w:tabs>
@@ -629,7 +627,7 @@
           <w:hyperlink w:anchor="_Toc476748932" w:history="1">
             <w:r>
               <w:rPr>
-                <w:rStyle w:val="Hyperlink"/>
+                <w:rStyle w:val="Hyperlnk"/>
                 <w:noProof/>
               </w:rPr>
               <w:t>Verifiering och valideringsdokument</w:t>
@@ -686,7 +684,7 @@
         </w:p>
         <w:p>
           <w:pPr>
-            <w:pStyle w:val="TOC1"/>
+            <w:pStyle w:val="Innehll1"/>
             <w:tabs>
               <w:tab w:val="right" w:leader="dot" w:pos="9062"/>
             </w:tabs>
@@ -700,7 +698,7 @@
           <w:hyperlink w:anchor="_Toc476748933" w:history="1">
             <w:r>
               <w:rPr>
-                <w:rStyle w:val="Hyperlink"/>
+                <w:rStyle w:val="Hyperlnk"/>
                 <w:noProof/>
               </w:rPr>
               <w:t>Syfte</w:t>
@@ -757,7 +755,7 @@
         </w:p>
         <w:p>
           <w:pPr>
-            <w:pStyle w:val="TOC1"/>
+            <w:pStyle w:val="Innehll1"/>
             <w:tabs>
               <w:tab w:val="right" w:leader="dot" w:pos="9062"/>
             </w:tabs>
@@ -771,7 +769,7 @@
           <w:hyperlink w:anchor="_Toc476748934" w:history="1">
             <w:r>
               <w:rPr>
-                <w:rStyle w:val="Hyperlink"/>
+                <w:rStyle w:val="Hyperlnk"/>
                 <w:noProof/>
               </w:rPr>
               <w:t>Ordlista</w:t>
@@ -828,7 +826,7 @@
         </w:p>
         <w:p>
           <w:pPr>
-            <w:pStyle w:val="TOC1"/>
+            <w:pStyle w:val="Innehll1"/>
             <w:tabs>
               <w:tab w:val="right" w:leader="dot" w:pos="9062"/>
             </w:tabs>
@@ -842,7 +840,7 @@
           <w:hyperlink w:anchor="_Toc476748935" w:history="1">
             <w:r>
               <w:rPr>
-                <w:rStyle w:val="Hyperlink"/>
+                <w:rStyle w:val="Hyperlnk"/>
                 <w:noProof/>
               </w:rPr>
               <w:t>Referenser</w:t>
@@ -899,7 +897,7 @@
         </w:p>
         <w:p>
           <w:pPr>
-            <w:pStyle w:val="TOC1"/>
+            <w:pStyle w:val="Innehll1"/>
             <w:tabs>
               <w:tab w:val="right" w:leader="dot" w:pos="9062"/>
             </w:tabs>
@@ -913,7 +911,7 @@
           <w:hyperlink w:anchor="_Toc476748936" w:history="1">
             <w:r>
               <w:rPr>
-                <w:rStyle w:val="Hyperlink"/>
+                <w:rStyle w:val="Hyperlnk"/>
                 <w:noProof/>
               </w:rPr>
               <w:t>Testprocess</w:t>
@@ -970,7 +968,7 @@
         </w:p>
         <w:p>
           <w:pPr>
-            <w:pStyle w:val="TOC1"/>
+            <w:pStyle w:val="Innehll1"/>
             <w:tabs>
               <w:tab w:val="right" w:leader="dot" w:pos="9062"/>
             </w:tabs>
@@ -984,7 +982,7 @@
           <w:hyperlink w:anchor="_Toc476748937" w:history="1">
             <w:r>
               <w:rPr>
-                <w:rStyle w:val="Hyperlink"/>
+                <w:rStyle w:val="Hyperlnk"/>
                 <w:noProof/>
               </w:rPr>
               <w:t>Granskning</w:t>
@@ -1041,7 +1039,7 @@
         </w:p>
         <w:p>
           <w:pPr>
-            <w:pStyle w:val="TOC2"/>
+            <w:pStyle w:val="Innehll2"/>
             <w:tabs>
               <w:tab w:val="right" w:leader="dot" w:pos="9062"/>
             </w:tabs>
@@ -1055,7 +1053,7 @@
           <w:hyperlink w:anchor="_Toc476748938" w:history="1">
             <w:r>
               <w:rPr>
-                <w:rStyle w:val="Hyperlink"/>
+                <w:rStyle w:val="Hyperlnk"/>
                 <w:noProof/>
               </w:rPr>
               <w:t>Kodgranskning</w:t>
@@ -1112,7 +1110,7 @@
         </w:p>
         <w:p>
           <w:pPr>
-            <w:pStyle w:val="TOC2"/>
+            <w:pStyle w:val="Innehll2"/>
             <w:tabs>
               <w:tab w:val="right" w:leader="dot" w:pos="9062"/>
             </w:tabs>
@@ -1126,7 +1124,7 @@
           <w:hyperlink w:anchor="_Toc476748939" w:history="1">
             <w:r>
               <w:rPr>
-                <w:rStyle w:val="Hyperlink"/>
+                <w:rStyle w:val="Hyperlnk"/>
                 <w:noProof/>
               </w:rPr>
               <w:t>Dokumentgranskning</w:t>
@@ -1183,7 +1181,7 @@
         </w:p>
         <w:p>
           <w:pPr>
-            <w:pStyle w:val="TOC1"/>
+            <w:pStyle w:val="Innehll1"/>
             <w:tabs>
               <w:tab w:val="right" w:leader="dot" w:pos="9062"/>
             </w:tabs>
@@ -1197,7 +1195,7 @@
           <w:hyperlink w:anchor="_Toc476748940" w:history="1">
             <w:r>
               <w:rPr>
-                <w:rStyle w:val="Hyperlink"/>
+                <w:rStyle w:val="Hyperlnk"/>
                 <w:noProof/>
               </w:rPr>
               <w:t>Testning</w:t>
@@ -1254,7 +1252,7 @@
         </w:p>
         <w:p>
           <w:pPr>
-            <w:pStyle w:val="TOC2"/>
+            <w:pStyle w:val="Innehll2"/>
             <w:tabs>
               <w:tab w:val="right" w:leader="dot" w:pos="9062"/>
             </w:tabs>
@@ -1268,7 +1266,7 @@
           <w:hyperlink w:anchor="_Toc476748941" w:history="1">
             <w:r>
               <w:rPr>
-                <w:rStyle w:val="Hyperlink"/>
+                <w:rStyle w:val="Hyperlnk"/>
                 <w:noProof/>
               </w:rPr>
               <w:t>Kravbaserad systemtestning</w:t>
@@ -1325,7 +1323,7 @@
         </w:p>
         <w:p>
           <w:pPr>
-            <w:pStyle w:val="TOC2"/>
+            <w:pStyle w:val="Innehll2"/>
             <w:tabs>
               <w:tab w:val="right" w:leader="dot" w:pos="9062"/>
             </w:tabs>
@@ -1339,7 +1337,7 @@
           <w:hyperlink w:anchor="_Toc476748942" w:history="1">
             <w:r>
               <w:rPr>
-                <w:rStyle w:val="Hyperlink"/>
+                <w:rStyle w:val="Hyperlnk"/>
                 <w:noProof/>
               </w:rPr>
               <w:t>White box-testning: &lt;Namn på specifik metod&gt;</w:t>
@@ -1396,7 +1394,7 @@
         </w:p>
         <w:p>
           <w:pPr>
-            <w:pStyle w:val="TOC2"/>
+            <w:pStyle w:val="Innehll2"/>
             <w:tabs>
               <w:tab w:val="right" w:leader="dot" w:pos="9062"/>
             </w:tabs>
@@ -1410,7 +1408,7 @@
           <w:hyperlink w:anchor="_Toc476748943" w:history="1">
             <w:r>
               <w:rPr>
-                <w:rStyle w:val="Hyperlink"/>
+                <w:rStyle w:val="Hyperlnk"/>
                 <w:noProof/>
               </w:rPr>
               <w:t>Användbarhetstestning: &lt;Namn på specifik metod&gt;</w:t>
@@ -1467,7 +1465,7 @@
         </w:p>
         <w:p>
           <w:pPr>
-            <w:pStyle w:val="TOC1"/>
+            <w:pStyle w:val="Innehll1"/>
             <w:tabs>
               <w:tab w:val="right" w:leader="dot" w:pos="9062"/>
             </w:tabs>
@@ -1481,7 +1479,7 @@
           <w:hyperlink w:anchor="_Toc476748944" w:history="1">
             <w:r>
               <w:rPr>
-                <w:rStyle w:val="Hyperlink"/>
+                <w:rStyle w:val="Hyperlnk"/>
                 <w:noProof/>
               </w:rPr>
               <w:t>Användbarhetsanalys</w:t>
@@ -1538,7 +1536,7 @@
         </w:p>
         <w:p>
           <w:pPr>
-            <w:pStyle w:val="TOC2"/>
+            <w:pStyle w:val="Innehll2"/>
             <w:tabs>
               <w:tab w:val="right" w:leader="dot" w:pos="9062"/>
             </w:tabs>
@@ -1552,7 +1550,7 @@
           <w:hyperlink w:anchor="_Toc476748945" w:history="1">
             <w:r>
               <w:rPr>
-                <w:rStyle w:val="Hyperlink"/>
+                <w:rStyle w:val="Hyperlnk"/>
                 <w:noProof/>
               </w:rPr>
               <w:t>Användbarhetsanalys: &lt;Namn på specifik metod&gt;</w:t>
@@ -1609,7 +1607,7 @@
         </w:p>
         <w:p>
           <w:pPr>
-            <w:pStyle w:val="TOC1"/>
+            <w:pStyle w:val="Innehll1"/>
             <w:tabs>
               <w:tab w:val="right" w:leader="dot" w:pos="9062"/>
             </w:tabs>
@@ -1623,7 +1621,7 @@
           <w:hyperlink w:anchor="_Toc476748946" w:history="1">
             <w:r>
               <w:rPr>
-                <w:rStyle w:val="Hyperlink"/>
+                <w:rStyle w:val="Hyperlnk"/>
                 <w:noProof/>
               </w:rPr>
               <w:t>Testfall kravbaserad systemtestning</w:t>
@@ -1680,7 +1678,7 @@
         </w:p>
         <w:p>
           <w:pPr>
-            <w:pStyle w:val="TOC2"/>
+            <w:pStyle w:val="Innehll2"/>
             <w:tabs>
               <w:tab w:val="right" w:leader="dot" w:pos="9062"/>
             </w:tabs>
@@ -1694,7 +1692,7 @@
           <w:hyperlink w:anchor="_Toc476748947" w:history="1">
             <w:r>
               <w:rPr>
-                <w:rStyle w:val="Hyperlink"/>
+                <w:rStyle w:val="Hyperlnk"/>
                 <w:noProof/>
               </w:rPr>
               <w:t>&lt;Eventuell underrubrik för indelning av testfall&gt;</w:t>
@@ -1751,7 +1749,7 @@
         </w:p>
         <w:p>
           <w:pPr>
-            <w:pStyle w:val="TOC2"/>
+            <w:pStyle w:val="Innehll2"/>
             <w:tabs>
               <w:tab w:val="right" w:leader="dot" w:pos="9062"/>
             </w:tabs>
@@ -1765,7 +1763,7 @@
           <w:hyperlink w:anchor="_Toc476748948" w:history="1">
             <w:r>
               <w:rPr>
-                <w:rStyle w:val="Hyperlink"/>
+                <w:rStyle w:val="Hyperlnk"/>
                 <w:noProof/>
               </w:rPr>
               <w:t>&lt;Eventuell underrubrik för indelning av testfall&gt;</w:t>
@@ -1822,7 +1820,7 @@
         </w:p>
         <w:p>
           <w:pPr>
-            <w:pStyle w:val="TOC2"/>
+            <w:pStyle w:val="Innehll2"/>
             <w:tabs>
               <w:tab w:val="right" w:leader="dot" w:pos="9062"/>
             </w:tabs>
@@ -1836,7 +1834,7 @@
           <w:hyperlink w:anchor="_Toc476748949" w:history="1">
             <w:r>
               <w:rPr>
-                <w:rStyle w:val="Hyperlink"/>
+                <w:rStyle w:val="Hyperlnk"/>
                 <w:noProof/>
               </w:rPr>
               <w:t>Spårningsmatris</w:t>
@@ -1893,7 +1891,7 @@
         </w:p>
         <w:p>
           <w:pPr>
-            <w:pStyle w:val="TOC1"/>
+            <w:pStyle w:val="Innehll1"/>
             <w:tabs>
               <w:tab w:val="right" w:leader="dot" w:pos="9062"/>
             </w:tabs>
@@ -1907,7 +1905,7 @@
           <w:hyperlink w:anchor="_Toc476748950" w:history="1">
             <w:r>
               <w:rPr>
-                <w:rStyle w:val="Hyperlink"/>
+                <w:rStyle w:val="Hyperlnk"/>
                 <w:noProof/>
               </w:rPr>
               <w:t>&lt;Testfall/materiel för annan metod&gt;</w:t>
@@ -1964,7 +1962,7 @@
         </w:p>
         <w:p>
           <w:pPr>
-            <w:pStyle w:val="TOC1"/>
+            <w:pStyle w:val="Innehll1"/>
             <w:tabs>
               <w:tab w:val="right" w:leader="dot" w:pos="9062"/>
             </w:tabs>
@@ -1978,7 +1976,7 @@
           <w:hyperlink w:anchor="_Toc476748951" w:history="1">
             <w:r>
               <w:rPr>
-                <w:rStyle w:val="Hyperlink"/>
+                <w:rStyle w:val="Hyperlnk"/>
                 <w:noProof/>
               </w:rPr>
               <w:t>Granskningsprotokoll</w:t>
@@ -2035,7 +2033,7 @@
         </w:p>
         <w:p>
           <w:pPr>
-            <w:pStyle w:val="TOC2"/>
+            <w:pStyle w:val="Innehll2"/>
             <w:tabs>
               <w:tab w:val="right" w:leader="dot" w:pos="9062"/>
             </w:tabs>
@@ -2049,7 +2047,7 @@
           <w:hyperlink w:anchor="_Toc476748952" w:history="1">
             <w:r>
               <w:rPr>
-                <w:rStyle w:val="Hyperlink"/>
+                <w:rStyle w:val="Hyperlnk"/>
                 <w:noProof/>
               </w:rPr>
               <w:t>Granskningsprotokoll &lt;granskningstyp&gt; &lt;Id för protokollet&gt;</w:t>
@@ -2106,7 +2104,7 @@
         </w:p>
         <w:p>
           <w:pPr>
-            <w:pStyle w:val="TOC1"/>
+            <w:pStyle w:val="Innehll1"/>
             <w:tabs>
               <w:tab w:val="right" w:leader="dot" w:pos="9062"/>
             </w:tabs>
@@ -2120,7 +2118,7 @@
           <w:hyperlink w:anchor="_Toc476748953" w:history="1">
             <w:r>
               <w:rPr>
-                <w:rStyle w:val="Hyperlink"/>
+                <w:rStyle w:val="Hyperlnk"/>
                 <w:noProof/>
               </w:rPr>
               <w:t>Testrapporter</w:t>
@@ -2177,7 +2175,7 @@
         </w:p>
         <w:p>
           <w:pPr>
-            <w:pStyle w:val="TOC2"/>
+            <w:pStyle w:val="Innehll2"/>
             <w:tabs>
               <w:tab w:val="right" w:leader="dot" w:pos="9062"/>
             </w:tabs>
@@ -2191,7 +2189,7 @@
           <w:hyperlink w:anchor="_Toc476748954" w:history="1">
             <w:r>
               <w:rPr>
-                <w:rStyle w:val="Hyperlink"/>
+                <w:rStyle w:val="Hyperlnk"/>
                 <w:noProof/>
               </w:rPr>
               <w:t>Testrapport &lt;testtyp/kategoritestfall&gt; &lt;Id för rapporten&gt;</w:t>
@@ -2248,7 +2246,7 @@
         </w:p>
         <w:p>
           <w:pPr>
-            <w:pStyle w:val="TOC1"/>
+            <w:pStyle w:val="Innehll1"/>
             <w:tabs>
               <w:tab w:val="right" w:leader="dot" w:pos="9062"/>
             </w:tabs>
@@ -2262,7 +2260,7 @@
           <w:hyperlink w:anchor="_Toc476748955" w:history="1">
             <w:r>
               <w:rPr>
-                <w:rStyle w:val="Hyperlink"/>
+                <w:rStyle w:val="Hyperlnk"/>
                 <w:noProof/>
               </w:rPr>
               <w:t>Analysrapporter</w:t>
@@ -2319,7 +2317,7 @@
         </w:p>
         <w:p>
           <w:pPr>
-            <w:pStyle w:val="TOC2"/>
+            <w:pStyle w:val="Innehll2"/>
             <w:tabs>
               <w:tab w:val="right" w:leader="dot" w:pos="9062"/>
             </w:tabs>
@@ -2333,7 +2331,7 @@
           <w:hyperlink w:anchor="_Toc476748956" w:history="1">
             <w:r>
               <w:rPr>
-                <w:rStyle w:val="Hyperlink"/>
+                <w:rStyle w:val="Hyperlnk"/>
                 <w:noProof/>
               </w:rPr>
               <w:t>Analysrapport &lt;analysmetod&gt; &lt;Id för rapporten&gt;</w:t>
@@ -2412,13 +2410,13 @@
     </w:p>
     <w:p>
       <w:pPr>
-        <w:pStyle w:val="Heading1"/>
+        <w:pStyle w:val="Rubrik1"/>
         <w:jc w:val="center"/>
         <w:rPr>
           <w:sz w:val="40"/>
         </w:rPr>
       </w:pPr>
-      <w:bookmarkStart w:id="2" w:name="_Toc476748932"/>
+      <w:bookmarkStart w:id="1" w:name="_Toc476748932"/>
       <w:r>
         <w:rPr>
           <w:sz w:val="40"/>
@@ -2432,33 +2430,33 @@
         </w:rPr>
         <w:t>dokument</w:t>
       </w:r>
+      <w:bookmarkEnd w:id="1"/>
+    </w:p>
+    <w:p>
+      <w:pPr>
+        <w:pStyle w:val="Rubrik1"/>
+      </w:pPr>
+      <w:bookmarkStart w:id="2" w:name="_Toc476748933"/>
+      <w:r>
+        <w:t>Syfte</w:t>
+      </w:r>
       <w:bookmarkEnd w:id="2"/>
     </w:p>
     <w:p>
-      <w:pPr>
-        <w:pStyle w:val="Heading1"/>
-      </w:pPr>
-      <w:bookmarkStart w:id="3" w:name="_Toc476748933"/>
-      <w:r>
-        <w:t>Syfte</w:t>
+      <w:r>
+        <w:t>&lt;Text som beskriver syftet med dokumentet. Vad det innehåller och hur det relaterar till projektet. Det kan också beskrivas vad som inte står här om det förtydligar vad syftet är eller inte är.&gt;</w:t>
+      </w:r>
+    </w:p>
+    <w:p/>
+    <w:p>
+      <w:pPr>
+        <w:pStyle w:val="Rubrik1"/>
+      </w:pPr>
+      <w:bookmarkStart w:id="3" w:name="_Toc476748934"/>
+      <w:r>
+        <w:t>Ordlista</w:t>
       </w:r>
       <w:bookmarkEnd w:id="3"/>
-    </w:p>
-    <w:p>
-      <w:r>
-        <w:t>&lt;Text som beskriver syftet med dokumentet. Vad det innehåller och hur det relaterar till projektet. Det kan också beskrivas vad som inte står här om det förtydligar vad syftet är eller inte är.&gt;</w:t>
-      </w:r>
-    </w:p>
-    <w:p/>
-    <w:p>
-      <w:pPr>
-        <w:pStyle w:val="Heading1"/>
-      </w:pPr>
-      <w:bookmarkStart w:id="4" w:name="_Toc476748934"/>
-      <w:r>
-        <w:t>Ordlista</w:t>
-      </w:r>
-      <w:bookmarkEnd w:id="4"/>
     </w:p>
     <w:p>
       <w:r>
@@ -2493,17 +2491,17 @@
     <w:p/>
     <w:p>
       <w:pPr>
-        <w:pStyle w:val="Heading1"/>
-      </w:pPr>
-      <w:bookmarkStart w:id="5" w:name="_Toc476748935"/>
+        <w:pStyle w:val="Rubrik1"/>
+      </w:pPr>
+      <w:bookmarkStart w:id="4" w:name="_Toc476748935"/>
       <w:r>
         <w:t>Referenser</w:t>
       </w:r>
-      <w:bookmarkEnd w:id="5"/>
-    </w:p>
-    <w:p>
-      <w:pPr>
-        <w:pStyle w:val="Heading3"/>
+      <w:bookmarkEnd w:id="4"/>
+    </w:p>
+    <w:p>
+      <w:pPr>
+        <w:pStyle w:val="Rubrik3"/>
         <w:spacing w:before="0" w:line="360" w:lineRule="atLeast"/>
         <w:rPr>
           <w:rFonts w:ascii="Arial" w:hAnsi="Arial" w:cs="Arial"/>
@@ -2511,7 +2509,6 @@
           <w:color w:val="000000"/>
           <w:sz w:val="21"/>
           <w:szCs w:val="21"/>
-          <w:lang w:val="en-US"/>
         </w:rPr>
       </w:pPr>
       <w:r>
@@ -2521,36 +2518,13 @@
           <w:color w:val="000000"/>
           <w:sz w:val="21"/>
           <w:szCs w:val="21"/>
-          <w:lang w:val="en-US"/>
-        </w:rPr>
-        <w:t>[1</w:t>
-      </w:r>
-      <w:r>
-        <w:rPr>
-          <w:rFonts w:ascii="Arial" w:hAnsi="Arial" w:cs="Arial"/>
-          <w:caps/>
-          <w:color w:val="000000"/>
-          <w:sz w:val="21"/>
-          <w:szCs w:val="21"/>
-          <w:lang w:val="en-US"/>
-        </w:rPr>
-        <w:t>]</w:t>
-      </w:r>
-      <w:r>
-        <w:rPr>
-          <w:rFonts w:ascii="Arial" w:hAnsi="Arial" w:cs="Arial"/>
-          <w:caps/>
-          <w:color w:val="000000"/>
-          <w:sz w:val="21"/>
-          <w:szCs w:val="21"/>
-          <w:lang w:val="en-US"/>
-        </w:rPr>
-        <w:t>TSUI, F. F., KARAM, O. AND BERNAL, B.</w:t>
-      </w:r>
-    </w:p>
-    <w:p>
-      <w:pPr>
-        <w:pStyle w:val="Heading4"/>
+        </w:rPr>
+        <w:t>[1]TSUI, F. F., KARAM, O. AND BERNAL, B.</w:t>
+      </w:r>
+    </w:p>
+    <w:p>
+      <w:pPr>
+        <w:pStyle w:val="Rubrik4"/>
         <w:spacing w:before="0" w:line="360" w:lineRule="atLeast"/>
         <w:rPr>
           <w:rFonts w:ascii="Arial" w:hAnsi="Arial" w:cs="Arial"/>
@@ -2717,7 +2691,7 @@
       <w:hyperlink r:id="rId8" w:tgtFrame="_blank" w:history="1">
         <w:r>
           <w:rPr>
-            <w:rStyle w:val="Hyperlink"/>
+            <w:rStyle w:val="Hyperlnk"/>
           </w:rPr>
           <w:t>http://libguides.murdoch.edu.au/c.php?g=246207&amp;p=1640218</w:t>
         </w:r>
@@ -2746,14 +2720,14 @@
     </w:p>
     <w:p>
       <w:pPr>
-        <w:pStyle w:val="Heading1"/>
-      </w:pPr>
-      <w:bookmarkStart w:id="6" w:name="_Toc476748936"/>
+        <w:pStyle w:val="Rubrik1"/>
+      </w:pPr>
+      <w:bookmarkStart w:id="5" w:name="_Toc476748936"/>
       <w:r>
         <w:lastRenderedPageBreak/>
         <w:t>Testprocess</w:t>
       </w:r>
-      <w:bookmarkEnd w:id="6"/>
+      <w:bookmarkEnd w:id="5"/>
     </w:p>
     <w:p>
       <w:r>
@@ -2839,24 +2813,24 @@
     </w:p>
     <w:p>
       <w:pPr>
-        <w:pStyle w:val="Heading1"/>
-      </w:pPr>
-      <w:bookmarkStart w:id="7" w:name="_Toc476748937"/>
+        <w:pStyle w:val="Rubrik1"/>
+      </w:pPr>
+      <w:bookmarkStart w:id="6" w:name="_Toc476748937"/>
       <w:r>
         <w:lastRenderedPageBreak/>
         <w:t>Granskning</w:t>
       </w:r>
+      <w:bookmarkEnd w:id="6"/>
+    </w:p>
+    <w:p>
+      <w:pPr>
+        <w:pStyle w:val="Rubrik2"/>
+      </w:pPr>
+      <w:bookmarkStart w:id="7" w:name="_Toc476748938"/>
+      <w:r>
+        <w:t>Kodgranskning</w:t>
+      </w:r>
       <w:bookmarkEnd w:id="7"/>
-    </w:p>
-    <w:p>
-      <w:pPr>
-        <w:pStyle w:val="Heading2"/>
-      </w:pPr>
-      <w:bookmarkStart w:id="8" w:name="_Toc476748938"/>
-      <w:r>
-        <w:t>Kodgranskning</w:t>
-      </w:r>
-      <w:bookmarkEnd w:id="8"/>
     </w:p>
     <w:p>
       <w:r>
@@ -2918,7 +2892,7 @@
     <w:p/>
     <w:p>
       <w:pPr>
-        <w:pStyle w:val="Heading3"/>
+        <w:pStyle w:val="Rubrik3"/>
       </w:pPr>
       <w:r>
         <w:t>Riktlinjer för kod</w:t>
@@ -3059,7 +3033,7 @@
     <w:p/>
     <w:p>
       <w:pPr>
-        <w:pStyle w:val="Heading3"/>
+        <w:pStyle w:val="Rubrik3"/>
       </w:pPr>
       <w:r>
         <w:t>Checklista för granskningsmöte</w:t>
@@ -3073,9 +3047,9 @@
     <w:p/>
     <w:p>
       <w:pPr>
-        <w:pStyle w:val="Heading2"/>
-      </w:pPr>
-      <w:bookmarkStart w:id="9" w:name="_Toc476748939"/>
+        <w:pStyle w:val="Rubrik2"/>
+      </w:pPr>
+      <w:bookmarkStart w:id="8" w:name="_Toc476748939"/>
       <w:r>
         <w:lastRenderedPageBreak/>
         <w:t>Dokument</w:t>
@@ -3083,7 +3057,7 @@
       <w:r>
         <w:t>granskning</w:t>
       </w:r>
-      <w:bookmarkEnd w:id="9"/>
+      <w:bookmarkEnd w:id="8"/>
     </w:p>
     <w:p>
       <w:r>
@@ -3134,7 +3108,7 @@
     <w:p/>
     <w:p>
       <w:pPr>
-        <w:pStyle w:val="Heading3"/>
+        <w:pStyle w:val="Rubrik3"/>
       </w:pPr>
       <w:r>
         <w:t>Riktlinjer för dokument</w:t>
@@ -3219,7 +3193,7 @@
     <w:p/>
     <w:p>
       <w:pPr>
-        <w:pStyle w:val="Heading3"/>
+        <w:pStyle w:val="Rubrik3"/>
       </w:pPr>
       <w:r>
         <w:t>Checklista för granskningsmöte</w:t>
@@ -3248,43 +3222,159 @@
     </w:p>
     <w:p>
       <w:pPr>
-        <w:pStyle w:val="Heading1"/>
-      </w:pPr>
-      <w:bookmarkStart w:id="10" w:name="_Toc476748940"/>
+        <w:pStyle w:val="Rubrik1"/>
+      </w:pPr>
+      <w:bookmarkStart w:id="9" w:name="_Toc476748940"/>
       <w:r>
         <w:lastRenderedPageBreak/>
         <w:t>Testning</w:t>
       </w:r>
+      <w:bookmarkEnd w:id="9"/>
+    </w:p>
+    <w:p>
+      <w:pPr>
+        <w:pStyle w:val="Rubrik2"/>
+      </w:pPr>
+      <w:bookmarkStart w:id="10" w:name="_Toc476748941"/>
+      <w:r>
+        <w:t>Kravbaserad</w:t>
+      </w:r>
+      <w:r>
+        <w:t xml:space="preserve"> systemtestning</w:t>
+      </w:r>
       <w:bookmarkEnd w:id="10"/>
     </w:p>
     <w:p>
-      <w:pPr>
-        <w:pStyle w:val="Heading2"/>
-      </w:pPr>
-      <w:bookmarkStart w:id="11" w:name="_Toc476748941"/>
-      <w:r>
-        <w:t>Kravbaserad</w:t>
-      </w:r>
-      <w:r>
-        <w:t xml:space="preserve"> systemtestning</w:t>
+      <w:r>
+        <w:t>&lt;Text som beskriver kravbaserad systemtestning och hur denna genomförs i det här projektet.</w:t>
+      </w:r>
+      <w:r>
+        <w:t xml:space="preserve"> </w:t>
+      </w:r>
+      <w:r>
+        <w:t>Texten ska innehålla referenser till minst en beskri</w:t>
+      </w:r>
+      <w:r>
+        <w:t>vning av den</w:t>
+      </w:r>
+      <w:r>
+        <w:t xml:space="preserve"> metod som man utgår ifrån. Den beskrivning av metoden man utgår ifrån behöver sannolikt anpassas till ert projekts förutsättningar. Texten ska beskriva vilka anpassningar ni gör och hur kravbaserad testning genomförs i ert projekt.</w:t>
+      </w:r>
+      <w:r>
+        <w:t>&gt;</w:t>
+      </w:r>
+    </w:p>
+    <w:p/>
+    <w:p>
+      <w:pPr>
+        <w:pStyle w:val="Rubrik3"/>
+      </w:pPr>
+      <w:r>
+        <w:t>Prioritering</w:t>
+      </w:r>
+    </w:p>
+    <w:p>
+      <w:r>
+        <w:t>&lt;Text som beskriver hur krav prioriteras för testning med denna metod.&gt;</w:t>
+      </w:r>
+    </w:p>
+    <w:p/>
+    <w:p>
+      <w:pPr>
+        <w:pStyle w:val="Rubrik2"/>
+      </w:pPr>
+      <w:bookmarkStart w:id="11" w:name="_Toc476748942"/>
+      <w:r>
+        <w:t>White box-test</w:t>
+      </w:r>
+      <w:r>
+        <w:t>ning</w:t>
+      </w:r>
+      <w:r>
+        <w:t xml:space="preserve">: </w:t>
       </w:r>
       <w:bookmarkEnd w:id="11"/>
-    </w:p>
-    <w:p>
-      <w:r>
-        <w:t>&lt;Text som beskriver kravbaserad systemtestning och hur denna genomförs i det här projektet.</w:t>
+      <w:r>
+        <w:t>&lt;xxXXxx&gt;</w:t>
+      </w:r>
+      <w:r>
+        <w:t xml:space="preserve"> OSKI</w:t>
+      </w:r>
+    </w:p>
+    <w:p>
+      <w:r>
+        <w:t>[Två personer kan</w:t>
+      </w:r>
+      <w:r>
+        <w:t xml:space="preserve"> som sin individuella fördjupning utföra någon form av white-box-testning. Exakt vilken white-box-metod </w:t>
+      </w:r>
+      <w:r>
+        <w:t>som används lämnas till personen/personerna</w:t>
+      </w:r>
+      <w:r>
+        <w:t xml:space="preserve"> och gruppen att bestämma – exempelvis enhetstest, statement coverage </w:t>
+      </w:r>
+      <w:r>
+        <w:t>eller något annat. Om två personer arbetar med white-box-testning så måste dessa två personer arbeta med olika metoder för detta. Två avsnitt med varsin rubrik enligt ovan, en för varje metod, behövs då.</w:t>
+      </w:r>
+      <w:r>
+        <w:t>]</w:t>
+      </w:r>
+    </w:p>
+    <w:p>
+      <w:r>
+        <w:t>&lt;</w:t>
+      </w:r>
+      <w:r>
+        <w:t>Text som beskriver den</w:t>
       </w:r>
       <w:r>
         <w:t xml:space="preserve"> </w:t>
       </w:r>
       <w:r>
-        <w:t>Texten ska innehålla referenser till minst en beskri</w:t>
-      </w:r>
-      <w:r>
-        <w:t>vning av den</w:t>
-      </w:r>
-      <w:r>
-        <w:t xml:space="preserve"> metod som man utgår ifrån. Den beskrivning av metoden man utgår ifrån behöver sannolikt anpassas till ert projekts förutsättningar. Texten ska beskriva vilka anpassningar ni gör och hur kravbaserad testning genomförs i ert projekt.</w:t>
+        <w:t>white-box-</w:t>
+      </w:r>
+      <w:r>
+        <w:t xml:space="preserve">metod som används. </w:t>
+      </w:r>
+      <w:r>
+        <w:t xml:space="preserve">Texten ska innehålla referenser till minst en beskrivning av denna metod som man utgår ifrån. Den beskrivning av metoden man utgår ifrån behöver sannolikt anpassas till ert projekts förutsättningar. Texten ska beskriva vilka anpassningar ni gör och hur </w:t>
+      </w:r>
+      <w:r>
+        <w:t>testmetoden</w:t>
+      </w:r>
+      <w:r>
+        <w:t xml:space="preserve"> </w:t>
+      </w:r>
+      <w:r>
+        <w:t>tillämpas</w:t>
+      </w:r>
+      <w:r>
+        <w:t xml:space="preserve"> i ert projekt.</w:t>
+      </w:r>
+      <w:r>
+        <w:t xml:space="preserve"> </w:t>
+      </w:r>
+    </w:p>
+    <w:p/>
+    <w:p>
+      <w:r>
+        <w:t>Texten ska referera till de kodfiler med testkod</w:t>
+      </w:r>
+      <w:r>
+        <w:t>/testfall</w:t>
+      </w:r>
+      <w:r>
+        <w:t xml:space="preserve"> som sannolikt behövs</w:t>
+      </w:r>
+      <w:r>
+        <w:t xml:space="preserve"> och tala om var dessa hittas och vad de heter. Filer med testkod ska lämnas in tillsammans med dokumentation när denna frågas efter (exempelvis vid RS-deadlines eller slutinlämning). </w:t>
+      </w:r>
+    </w:p>
+    <w:p/>
+    <w:p>
+      <w:r>
+        <w:t>Det ska som ett absolut minimum finnas 20 relevanta testfall. Om en första prioriterad kod inte genererar så många testfall för metoden så ska ytterligare kod testas.</w:t>
       </w:r>
       <w:r>
         <w:t>&gt;</w:t>
@@ -3293,7 +3383,7 @@
     <w:p/>
     <w:p>
       <w:pPr>
-        <w:pStyle w:val="Heading3"/>
+        <w:pStyle w:val="Rubrik3"/>
       </w:pPr>
       <w:r>
         <w:t>Prioritering</w:t>
@@ -3301,166 +3391,50 @@
     </w:p>
     <w:p>
       <w:r>
-        <w:t>&lt;Text som beskriver hur krav prioriteras för testning med denna metod.&gt;</w:t>
+        <w:t>&lt;Text som beskriver hur kod-moduler</w:t>
+      </w:r>
+      <w:r>
+        <w:t xml:space="preserve"> prioriteras för testning med denna metod.</w:t>
+      </w:r>
+      <w:r>
+        <w:t xml:space="preserve"> Prioriteringen ska motiveras till varför det är lämpligt att prioritera på detta vis.</w:t>
+      </w:r>
+      <w:r>
+        <w:t>&gt;</w:t>
       </w:r>
     </w:p>
     <w:p/>
     <w:p>
       <w:pPr>
-        <w:pStyle w:val="Heading2"/>
-      </w:pPr>
-      <w:bookmarkStart w:id="12" w:name="_Toc476748942"/>
-      <w:r>
-        <w:t>White box-test</w:t>
-      </w:r>
-      <w:r>
-        <w:t>ning</w:t>
-      </w:r>
-      <w:r>
+        <w:pStyle w:val="Rubrik2"/>
+        <w:rPr>
+          <w:lang w:val="en-US"/>
+        </w:rPr>
+      </w:pPr>
+      <w:r>
+        <w:rPr>
+          <w:lang w:val="en-US"/>
+        </w:rPr>
+        <w:t>White box-</w:t>
+      </w:r>
+      <w:proofErr w:type="spellStart"/>
+      <w:r>
+        <w:rPr>
+          <w:lang w:val="en-US"/>
+        </w:rPr>
+        <w:t>testning</w:t>
+      </w:r>
+      <w:proofErr w:type="spellEnd"/>
+      <w:r>
+        <w:rPr>
+          <w:lang w:val="en-US"/>
+        </w:rPr>
         <w:t xml:space="preserve">: </w:t>
       </w:r>
-      <w:bookmarkEnd w:id="12"/>
-      <w:r>
-        <w:t>&lt;xxXXxx&gt;</w:t>
-      </w:r>
-      <w:r>
-        <w:t xml:space="preserve"> OSKI</w:t>
-      </w:r>
-    </w:p>
-    <w:p>
-      <w:r>
-        <w:t>[Två personer kan</w:t>
-      </w:r>
-      <w:r>
-        <w:t xml:space="preserve"> som sin individuella fördjupning utföra någon form av white-box-testning. Exakt vilken white-box-metod </w:t>
-      </w:r>
-      <w:r>
-        <w:t>som används lämnas till personen/personerna</w:t>
-      </w:r>
-      <w:r>
-        <w:t xml:space="preserve"> och gruppen att bestämma – exempelvis enhetstest, statement coverage </w:t>
-      </w:r>
-      <w:r>
-        <w:t>eller något annat. Om två personer arbetar med white-box-testning så måste dessa två personer arbeta med olika metoder för detta. Två avsnitt med varsin rubrik enligt ovan, en för varje metod, behövs då.</w:t>
-      </w:r>
-      <w:r>
-        <w:t>]</w:t>
-      </w:r>
-    </w:p>
-    <w:p>
-      <w:r>
-        <w:t>&lt;</w:t>
-      </w:r>
-      <w:r>
-        <w:t>Text som beskriver den</w:t>
-      </w:r>
-      <w:r>
-        <w:t xml:space="preserve"> </w:t>
-      </w:r>
-      <w:r>
-        <w:t>white-box-</w:t>
-      </w:r>
-      <w:r>
-        <w:t xml:space="preserve">metod som används. </w:t>
-      </w:r>
-      <w:r>
-        <w:t xml:space="preserve">Texten ska innehålla referenser till minst en beskrivning av denna metod som man utgår ifrån. Den beskrivning av metoden man utgår ifrån behöver sannolikt anpassas till ert projekts förutsättningar. Texten ska beskriva vilka anpassningar ni gör och hur </w:t>
-      </w:r>
-      <w:r>
-        <w:t>testmetoden</w:t>
-      </w:r>
-      <w:r>
-        <w:t xml:space="preserve"> </w:t>
-      </w:r>
-      <w:r>
-        <w:t>tillämpas</w:t>
-      </w:r>
-      <w:r>
-        <w:t xml:space="preserve"> i ert projekt.</w:t>
-      </w:r>
-      <w:r>
-        <w:t xml:space="preserve"> </w:t>
-      </w:r>
-    </w:p>
-    <w:p/>
-    <w:p>
-      <w:r>
-        <w:t>Texten ska referera till de kodfiler med testkod</w:t>
-      </w:r>
-      <w:r>
-        <w:t>/testfall</w:t>
-      </w:r>
-      <w:r>
-        <w:t xml:space="preserve"> som sannolikt behövs</w:t>
-      </w:r>
-      <w:r>
-        <w:t xml:space="preserve"> och tala om var dessa hittas och vad de heter. Filer med testkod ska lämnas in tillsammans med dokumentation när denna frågas efter (exempelvis vid RS-deadlines eller slutinlämning). </w:t>
-      </w:r>
-    </w:p>
-    <w:p/>
-    <w:p>
-      <w:r>
-        <w:t>Det ska som ett absolut minimum finnas 20 relevanta testfall. Om en första prioriterad kod inte genererar så många testfall för metoden så ska ytterligare kod testas.</w:t>
-      </w:r>
-      <w:r>
-        <w:t>&gt;</w:t>
-      </w:r>
-    </w:p>
-    <w:p/>
-    <w:p>
-      <w:pPr>
-        <w:pStyle w:val="Heading3"/>
-      </w:pPr>
-      <w:r>
-        <w:t>Prioritering</w:t>
-      </w:r>
-    </w:p>
-    <w:p>
-      <w:r>
-        <w:t>&lt;Text som beskriver hur kod-moduler</w:t>
-      </w:r>
-      <w:r>
-        <w:t xml:space="preserve"> prioriteras för testning med denna metod.</w:t>
-      </w:r>
-      <w:r>
-        <w:t xml:space="preserve"> Prioriteringen ska motiveras till varför det är lämpligt att prioritera på detta vis.</w:t>
-      </w:r>
-      <w:r>
-        <w:t>&gt;</w:t>
-      </w:r>
-    </w:p>
-    <w:p/>
-    <w:p>
-      <w:pPr>
-        <w:pStyle w:val="Heading2"/>
+      <w:r>
         <w:rPr>
           <w:lang w:val="en-US"/>
         </w:rPr>
-      </w:pPr>
-      <w:r>
-        <w:rPr>
-          <w:lang w:val="en-US"/>
-        </w:rPr>
-        <w:t>White box-</w:t>
-      </w:r>
-      <w:proofErr w:type="spellStart"/>
-      <w:r>
-        <w:rPr>
-          <w:lang w:val="en-US"/>
-        </w:rPr>
-        <w:t>testning</w:t>
-      </w:r>
-      <w:proofErr w:type="spellEnd"/>
-      <w:r>
-        <w:rPr>
-          <w:lang w:val="en-US"/>
-        </w:rPr>
-        <w:t xml:space="preserve">: </w:t>
-      </w:r>
-      <w:r>
-        <w:rPr>
-          <w:lang w:val="en-US"/>
-        </w:rPr>
         <w:t>Boundary Value Analysis</w:t>
       </w:r>
     </w:p>
@@ -3493,50 +3467,46 @@
     </w:p>
     <w:p>
       <w:r>
-        <w:t xml:space="preserve">BVA går ut på att identifiera vart i ens kod där intervaller eller värden används för att något specifikt ska hända. Sedan identifieras vilka värden som ligger på gränsen för att utrycket skall bli sant och det är de värdena som skall vara med i testfallen. </w:t>
-      </w:r>
-    </w:p>
-    <w:p>
-      <w:r>
-        <w:t>Ett exempel: ett intervall som är på 0-10. För att testa gränsvärden skall vörden som ligger på gränsen matas in. Då måste t.ex värden som -1,0,10,11 för att se till att koden uppför sig som förväntat.</w:t>
-      </w:r>
-    </w:p>
-    <w:p/>
-    <w:p>
-      <w:pPr>
-        <w:spacing w:after="160"/>
-        <w:jc w:val="left"/>
-        <w:rPr>
-          <w:rFonts w:eastAsiaTheme="majorEastAsia" w:cstheme="majorBidi"/>
-          <w:b/>
-          <w:sz w:val="32"/>
-          <w:szCs w:val="32"/>
-        </w:rPr>
-      </w:pPr>
-      <w:r>
-        <w:br w:type="page"/>
-      </w:r>
-    </w:p>
-    <w:p>
-      <w:pPr>
-        <w:pStyle w:val="Heading1"/>
-      </w:pPr>
-      <w:bookmarkStart w:id="13" w:name="_Toc476748946"/>
+        <w:t>BVA går ut på att identifiera vart i ens kod där intervaller eller värden används för att något specifikt ska hända. Sedan identifieras vilka värden som ligger på gränsen för u</w:t>
+      </w:r>
+      <w:r>
+        <w:t>t</w:t>
+      </w:r>
+      <w:r>
+        <w:t xml:space="preserve">trycket och det är de värdena som skall vara med i testfallen. </w:t>
+      </w:r>
+    </w:p>
+    <w:p>
+      <w:r>
+        <w:t>Ett exempel: ett intervall som är på 0-10. För att testa gränsvärden skall v</w:t>
+      </w:r>
+      <w:r>
+        <w:t>ä</w:t>
+      </w:r>
+      <w:r>
+        <w:t>rden som ligger på gränsen matas in. Då måste t.ex värden som -1,0,10,11 för att se till att koden uppför sig som förväntat.</w:t>
+      </w:r>
+    </w:p>
+    <w:p>
+      <w:pPr>
+        <w:pStyle w:val="Rubrik1"/>
+      </w:pPr>
+      <w:bookmarkStart w:id="12" w:name="_Toc476748946"/>
       <w:r>
         <w:lastRenderedPageBreak/>
         <w:t>Testfall kravbaserad systemtestning</w:t>
       </w:r>
+      <w:bookmarkEnd w:id="12"/>
+    </w:p>
+    <w:p>
+      <w:pPr>
+        <w:pStyle w:val="Rubrik2"/>
+      </w:pPr>
+      <w:bookmarkStart w:id="13" w:name="_Toc476748947"/>
+      <w:r>
+        <w:t>&lt;Eventuell underrubrik för indelning av testfall&gt;</w:t>
+      </w:r>
       <w:bookmarkEnd w:id="13"/>
-    </w:p>
-    <w:p>
-      <w:pPr>
-        <w:pStyle w:val="Heading2"/>
-      </w:pPr>
-      <w:bookmarkStart w:id="14" w:name="_Toc476748947"/>
-      <w:r>
-        <w:t>&lt;Eventuell underrubrik för indelning av testfall&gt;</w:t>
-      </w:r>
-      <w:bookmarkEnd w:id="14"/>
     </w:p>
     <w:p>
       <w:pPr>
@@ -3576,7 +3546,7 @@
     </w:p>
     <w:p>
       <w:pPr>
-        <w:pStyle w:val="ListParagraph"/>
+        <w:pStyle w:val="Liststycke"/>
         <w:numPr>
           <w:ilvl w:val="0"/>
           <w:numId w:val="10"/>
@@ -3598,7 +3568,7 @@
     </w:p>
     <w:p>
       <w:pPr>
-        <w:pStyle w:val="ListParagraph"/>
+        <w:pStyle w:val="Liststycke"/>
         <w:numPr>
           <w:ilvl w:val="0"/>
           <w:numId w:val="10"/>
@@ -3620,7 +3590,7 @@
     </w:p>
     <w:p>
       <w:pPr>
-        <w:pStyle w:val="ListParagraph"/>
+        <w:pStyle w:val="Liststycke"/>
         <w:numPr>
           <w:ilvl w:val="0"/>
           <w:numId w:val="10"/>
@@ -3699,7 +3669,7 @@
     </w:p>
     <w:p>
       <w:pPr>
-        <w:pStyle w:val="ListParagraph"/>
+        <w:pStyle w:val="Liststycke"/>
         <w:numPr>
           <w:ilvl w:val="0"/>
           <w:numId w:val="11"/>
@@ -3721,7 +3691,7 @@
     </w:p>
     <w:p>
       <w:pPr>
-        <w:pStyle w:val="ListParagraph"/>
+        <w:pStyle w:val="Liststycke"/>
         <w:numPr>
           <w:ilvl w:val="0"/>
           <w:numId w:val="11"/>
@@ -3743,7 +3713,7 @@
     </w:p>
     <w:p>
       <w:pPr>
-        <w:pStyle w:val="ListParagraph"/>
+        <w:pStyle w:val="Liststycke"/>
         <w:numPr>
           <w:ilvl w:val="0"/>
           <w:numId w:val="11"/>
@@ -3771,13 +3741,13 @@
     <w:p/>
     <w:p>
       <w:pPr>
-        <w:pStyle w:val="Heading2"/>
-      </w:pPr>
-      <w:bookmarkStart w:id="15" w:name="_Toc476748948"/>
+        <w:pStyle w:val="Rubrik2"/>
+      </w:pPr>
+      <w:bookmarkStart w:id="14" w:name="_Toc476748948"/>
       <w:r>
         <w:t>&lt;Eventuell underrubrik för indelning av testfall&gt;</w:t>
       </w:r>
-      <w:bookmarkEnd w:id="15"/>
+      <w:bookmarkEnd w:id="14"/>
     </w:p>
     <w:p>
       <w:pPr>
@@ -3814,7 +3784,7 @@
     </w:p>
     <w:p>
       <w:pPr>
-        <w:pStyle w:val="ListParagraph"/>
+        <w:pStyle w:val="Liststycke"/>
         <w:numPr>
           <w:ilvl w:val="0"/>
           <w:numId w:val="12"/>
@@ -3836,7 +3806,7 @@
     </w:p>
     <w:p>
       <w:pPr>
-        <w:pStyle w:val="ListParagraph"/>
+        <w:pStyle w:val="Liststycke"/>
         <w:numPr>
           <w:ilvl w:val="0"/>
           <w:numId w:val="12"/>
@@ -3858,7 +3828,7 @@
     </w:p>
     <w:p>
       <w:pPr>
-        <w:pStyle w:val="ListParagraph"/>
+        <w:pStyle w:val="Liststycke"/>
         <w:numPr>
           <w:ilvl w:val="0"/>
           <w:numId w:val="12"/>
@@ -3892,13 +3862,13 @@
     <w:p/>
     <w:p>
       <w:pPr>
-        <w:pStyle w:val="Heading2"/>
-      </w:pPr>
-      <w:bookmarkStart w:id="16" w:name="_Toc476748949"/>
+        <w:pStyle w:val="Rubrik2"/>
+      </w:pPr>
+      <w:bookmarkStart w:id="15" w:name="_Toc476748949"/>
       <w:r>
         <w:t>Spårningsmatris</w:t>
       </w:r>
-      <w:bookmarkEnd w:id="16"/>
+      <w:bookmarkEnd w:id="15"/>
     </w:p>
     <w:p>
       <w:r>
@@ -3907,7 +3877,7 @@
     </w:p>
     <w:p>
       <w:pPr>
-        <w:pStyle w:val="Heading3"/>
+        <w:pStyle w:val="Rubrik3"/>
       </w:pPr>
       <w:r>
         <w:t>&lt;Eventuell underrubrik&gt;</w:t>
@@ -3916,7 +3886,7 @@
     <w:p/>
     <w:tbl>
       <w:tblPr>
-        <w:tblStyle w:val="TableGrid"/>
+        <w:tblStyle w:val="Tabellrutnt"/>
         <w:tblW w:w="0" w:type="auto"/>
         <w:tblLook w:val="04A0" w:firstRow="1" w:lastRow="0" w:firstColumn="1" w:lastColumn="0" w:noHBand="0" w:noVBand="1"/>
       </w:tblPr>
@@ -4351,14 +4321,14 @@
     </w:p>
     <w:p>
       <w:pPr>
-        <w:pStyle w:val="Heading1"/>
-      </w:pPr>
-      <w:bookmarkStart w:id="17" w:name="_Toc476748950"/>
+        <w:pStyle w:val="Rubrik1"/>
+      </w:pPr>
+      <w:bookmarkStart w:id="16" w:name="_Toc476748950"/>
       <w:r>
         <w:lastRenderedPageBreak/>
         <w:t>&lt;Testfall/materiel för annan metod&gt;</w:t>
       </w:r>
-      <w:bookmarkEnd w:id="17"/>
+      <w:bookmarkEnd w:id="16"/>
     </w:p>
     <w:p>
       <w:r>
@@ -4395,38 +4365,38 @@
     </w:p>
     <w:p>
       <w:pPr>
-        <w:pStyle w:val="Heading1"/>
-      </w:pPr>
-      <w:bookmarkStart w:id="18" w:name="_Toc476748951"/>
+        <w:pStyle w:val="Rubrik1"/>
+      </w:pPr>
+      <w:bookmarkStart w:id="17" w:name="_Toc476748951"/>
       <w:r>
         <w:lastRenderedPageBreak/>
         <w:t>Granskningsprotokoll</w:t>
       </w:r>
+      <w:bookmarkEnd w:id="17"/>
+    </w:p>
+    <w:p>
+      <w:r>
+        <w:t>[Här infogas rapporter från granskningsmöten som granskar kod eller dokument. För varje rapport ska det anges vilken artefakt som granskades, tid och datum för granskningen, vilka som närvarade vid granskningen och i vilka roller</w:t>
+      </w:r>
+      <w:r>
+        <w:t>. Det behöver tas fram en mall för hur granskningsprotokoll utformas. Detta ska dock ange vilken fil och rad/dokument och stycke ett problem noterats på, typ av problem, hur alvarligt problemet bedöms vara och vems ansvar det är att åtgärda problemet om det ska åtgärdas. Där ska även finnas plats för rekommendationer som ges fr hur ett problem åtgärdas eller om någon mer generell åtgärd bör ske av exempelvis process eller liknande.</w:t>
+      </w:r>
+      <w:r>
+        <w:t>]</w:t>
+      </w:r>
+    </w:p>
+    <w:p>
+      <w:pPr>
+        <w:pStyle w:val="Rubrik2"/>
+      </w:pPr>
+      <w:bookmarkStart w:id="18" w:name="_Toc476748952"/>
+      <w:r>
+        <w:t>Granskningsprotokoll &lt;granskningstyp&gt; &lt;Id för protokollet&gt;</w:t>
+      </w:r>
       <w:bookmarkEnd w:id="18"/>
     </w:p>
     <w:p>
       <w:r>
-        <w:t>[Här infogas rapporter från granskningsmöten som granskar kod eller dokument. För varje rapport ska det anges vilken artefakt som granskades, tid och datum för granskningen, vilka som närvarade vid granskningen och i vilka roller</w:t>
-      </w:r>
-      <w:r>
-        <w:t>. Det behöver tas fram en mall för hur granskningsprotokoll utformas. Detta ska dock ange vilken fil och rad/dokument och stycke ett problem noterats på, typ av problem, hur alvarligt problemet bedöms vara och vems ansvar det är att åtgärda problemet om det ska åtgärdas. Där ska även finnas plats för rekommendationer som ges fr hur ett problem åtgärdas eller om någon mer generell åtgärd bör ske av exempelvis process eller liknande.</w:t>
-      </w:r>
-      <w:r>
-        <w:t>]</w:t>
-      </w:r>
-    </w:p>
-    <w:p>
-      <w:pPr>
-        <w:pStyle w:val="Heading2"/>
-      </w:pPr>
-      <w:bookmarkStart w:id="19" w:name="_Toc476748952"/>
-      <w:r>
-        <w:t>Granskningsprotokoll &lt;granskningstyp&gt; &lt;Id för protokollet&gt;</w:t>
-      </w:r>
-      <w:bookmarkEnd w:id="19"/>
-    </w:p>
-    <w:p>
-      <w:r>
         <w:t>&lt;Här infogas protokollet.&gt;</w:t>
       </w:r>
     </w:p>
@@ -4438,7 +4408,7 @@
     <w:p/>
     <w:p>
       <w:pPr>
-        <w:pStyle w:val="Heading1"/>
+        <w:pStyle w:val="Rubrik1"/>
       </w:pPr>
     </w:p>
     <w:p>
@@ -4458,73 +4428,259 @@
     </w:p>
     <w:p>
       <w:pPr>
-        <w:pStyle w:val="Heading1"/>
-      </w:pPr>
-      <w:bookmarkStart w:id="20" w:name="_Toc476748953"/>
+        <w:pStyle w:val="Rubrik1"/>
+      </w:pPr>
+      <w:bookmarkStart w:id="19" w:name="_Toc476748953"/>
       <w:r>
         <w:lastRenderedPageBreak/>
         <w:t>Testrapporter</w:t>
       </w:r>
+      <w:bookmarkEnd w:id="19"/>
+    </w:p>
+    <w:p>
+      <w:pPr>
+        <w:pStyle w:val="Rubrik2"/>
+        <w:rPr>
+          <w:b w:val="0"/>
+          <w:sz w:val="24"/>
+          <w:szCs w:val="24"/>
+        </w:rPr>
+      </w:pPr>
+      <w:bookmarkStart w:id="20" w:name="_Toc476748954"/>
+      <w:r>
+        <w:rPr>
+          <w:b w:val="0"/>
+          <w:sz w:val="24"/>
+          <w:szCs w:val="24"/>
+        </w:rPr>
+        <w:t>Här samlas alla projektets testrapporter. Var testrapport får en egen rubrik och detta registreras sedan i en spårningsmatris.</w:t>
+      </w:r>
+    </w:p>
+    <w:p>
+      <w:bookmarkStart w:id="21" w:name="_GoBack"/>
+      <w:bookmarkEnd w:id="21"/>
+    </w:p>
+    <w:p>
+      <w:pPr>
+        <w:pStyle w:val="Rubrik2"/>
+      </w:pPr>
+      <w:r>
+        <w:t>Testrapport &lt;</w:t>
+      </w:r>
+      <w:r>
+        <w:t>BVA</w:t>
+      </w:r>
+      <w:r>
+        <w:t>&gt;</w:t>
+      </w:r>
+      <w:r>
+        <w:t xml:space="preserve"> </w:t>
+      </w:r>
+      <w:r>
+        <w:t>&lt;</w:t>
+      </w:r>
+      <w:r>
+        <w:t>BVA1</w:t>
+      </w:r>
+      <w:r>
+        <w:t>&gt;</w:t>
+      </w:r>
       <w:bookmarkEnd w:id="20"/>
     </w:p>
-    <w:p>
-      <w:r>
-        <w:t>[</w:t>
-      </w:r>
-      <w:r>
-        <w:t>T</w:t>
-      </w:r>
-      <w:r>
-        <w:t>estrapporter kan dokumenteras i egna dokument om gruppen önskar</w:t>
-      </w:r>
+    <w:p/>
+    <w:p>
+      <w:r>
+        <w:t xml:space="preserve">Testklass: </w:t>
+      </w:r>
+      <w:proofErr w:type="spellStart"/>
+      <w:r>
+        <w:t>TestPiddePattern</w:t>
+      </w:r>
+      <w:proofErr w:type="spellEnd"/>
+      <w:r>
+        <w:t xml:space="preserve"> , finns att hitta i projektet.</w:t>
+      </w:r>
+    </w:p>
+    <w:p>
+      <w:r>
+        <w:t xml:space="preserve">Testar gränsvärden i </w:t>
+      </w:r>
+      <w:proofErr w:type="spellStart"/>
+      <w:r>
+        <w:t>PiddePattern</w:t>
+      </w:r>
+      <w:proofErr w:type="spellEnd"/>
+      <w:r>
+        <w:t xml:space="preserve"> som bestämmer hur linjer ritas ut i ett fönster beroende på värden som matas in i en byte </w:t>
+      </w:r>
+      <w:proofErr w:type="spellStart"/>
+      <w:r>
+        <w:t>array</w:t>
+      </w:r>
+      <w:proofErr w:type="spellEnd"/>
+      <w:r>
+        <w:t xml:space="preserve">. </w:t>
+      </w:r>
+      <w:r>
+        <w:t xml:space="preserve">I </w:t>
+      </w:r>
+      <w:proofErr w:type="spellStart"/>
+      <w:r>
+        <w:t>PiddePattern</w:t>
+      </w:r>
+      <w:proofErr w:type="spellEnd"/>
+      <w:r>
+        <w:t xml:space="preserve"> finns 4 </w:t>
+      </w:r>
+      <w:proofErr w:type="spellStart"/>
+      <w:r>
+        <w:t>st</w:t>
+      </w:r>
+      <w:proofErr w:type="spellEnd"/>
+      <w:r>
+        <w:t xml:space="preserve"> olika linjer vars längd bestäms av</w:t>
+      </w:r>
+    </w:p>
+    <w:p>
+      <w:r>
+        <w:t xml:space="preserve">värdet i en variabel som kallas </w:t>
+      </w:r>
+      <w:proofErr w:type="spellStart"/>
+      <w:r>
+        <w:t>line</w:t>
+      </w:r>
+      <w:proofErr w:type="spellEnd"/>
+      <w:r>
+        <w:t xml:space="preserve"> + en siffra för att representera 1 av 4 linjer.</w:t>
+      </w:r>
+    </w:p>
+    <w:p>
+      <w:r>
+        <w:t>Förväntat resultat: Var linjes värde ökas när rätt värde för linjens intervall matas in.</w:t>
+      </w:r>
+    </w:p>
+    <w:p>
+      <w:pPr>
+        <w:spacing w:after="160"/>
+      </w:pPr>
+      <w:r>
+        <w:t>Intervall som testas: 0-127</w:t>
+      </w:r>
+    </w:p>
+    <w:p>
+      <w:pPr>
+        <w:spacing w:after="160"/>
+      </w:pPr>
+      <w:r>
+        <w:t>l</w:t>
+      </w:r>
+      <w:r>
+        <w:t>ine1 förväntat värde: 2</w:t>
+      </w:r>
+    </w:p>
+    <w:p>
+      <w:pPr>
+        <w:spacing w:after="160"/>
+      </w:pPr>
+      <w:r>
+        <w:t>l</w:t>
+      </w:r>
+      <w:r>
+        <w:t>ine2 förväntat värde: 64</w:t>
+      </w:r>
+    </w:p>
+    <w:p>
+      <w:pPr>
+        <w:spacing w:after="160"/>
+      </w:pPr>
+      <w:r>
+        <w:t>l</w:t>
+      </w:r>
+      <w:r>
+        <w:t>ine3 förväntat värde: 128</w:t>
+      </w:r>
+    </w:p>
+    <w:p>
+      <w:pPr>
+        <w:spacing w:after="160"/>
+      </w:pPr>
+      <w:r>
+        <w:t>l</w:t>
+      </w:r>
+      <w:r>
+        <w:t>ine4 förväntat värde: 192</w:t>
+      </w:r>
+    </w:p>
+    <w:p>
+      <w:pPr>
+        <w:spacing w:after="160"/>
+      </w:pPr>
+      <w:r>
+        <w:t>Identifierade gränsvärden: 0,-1,1,-32,32,-64,64,-96,96,128</w:t>
+      </w:r>
+    </w:p>
+    <w:p>
+      <w:pPr>
+        <w:spacing w:after="160"/>
+      </w:pPr>
+      <w:r>
+        <w:t xml:space="preserve">Värdena testas genom att matas in i en byte </w:t>
+      </w:r>
+      <w:proofErr w:type="spellStart"/>
+      <w:r>
+        <w:t>array</w:t>
+      </w:r>
+      <w:proofErr w:type="spellEnd"/>
+      <w:r>
+        <w:t xml:space="preserve">. Denna </w:t>
+      </w:r>
+      <w:proofErr w:type="spellStart"/>
+      <w:r>
+        <w:t>array</w:t>
+      </w:r>
+      <w:proofErr w:type="spellEnd"/>
+      <w:r>
+        <w:t xml:space="preserve"> tas emot av en metod och ökar värde i olika variabler beroende på värdet.</w:t>
+      </w:r>
+    </w:p>
+    <w:p>
+      <w:pPr>
+        <w:spacing w:after="160"/>
+      </w:pPr>
+      <w:r>
+        <w:t xml:space="preserve">Värdet 128 ger fel i testkoden då det värdet inte kan hållas i en byte </w:t>
+      </w:r>
+      <w:proofErr w:type="spellStart"/>
+      <w:r>
+        <w:t>array</w:t>
+      </w:r>
+      <w:proofErr w:type="spellEnd"/>
       <w:r>
         <w:t>.</w:t>
       </w:r>
-      <w:r>
-        <w:t>]</w:t>
-      </w:r>
-    </w:p>
-    <w:p>
-      <w:pPr>
-        <w:pStyle w:val="Heading2"/>
-      </w:pPr>
-      <w:bookmarkStart w:id="21" w:name="_Toc476748954"/>
-      <w:r>
-        <w:t>Testrapport &lt;test</w:t>
-      </w:r>
-      <w:r>
-        <w:t>t</w:t>
-      </w:r>
-      <w:r>
-        <w:t>yp</w:t>
-      </w:r>
-      <w:r>
-        <w:t>/kategoritestfall</w:t>
-      </w:r>
-      <w:r>
-        <w:t>&gt;</w:t>
-      </w:r>
-      <w:r>
-        <w:t xml:space="preserve"> </w:t>
-      </w:r>
-      <w:r>
-        <w:t>&lt;Id för rapporten&gt;</w:t>
-      </w:r>
-      <w:bookmarkEnd w:id="21"/>
-    </w:p>
+    </w:p>
+    <w:p>
+      <w:pPr>
+        <w:spacing w:after="160"/>
+      </w:pPr>
+      <w:r>
+        <w:t>Alla andra värden ger förväntat resultat.</w:t>
+      </w:r>
+    </w:p>
+    <w:p/>
     <w:p/>
     <w:tbl>
       <w:tblPr>
-        <w:tblStyle w:val="TableGrid"/>
+        <w:tblStyle w:val="Tabellrutnt"/>
         <w:tblW w:w="0" w:type="auto"/>
         <w:tblLook w:val="04A0" w:firstRow="1" w:lastRow="0" w:firstColumn="1" w:lastColumn="0" w:noHBand="0" w:noVBand="1"/>
       </w:tblPr>
       <w:tblGrid>
-        <w:gridCol w:w="958"/>
-        <w:gridCol w:w="1314"/>
+        <w:gridCol w:w="972"/>
+        <w:gridCol w:w="887"/>
         <w:gridCol w:w="1764"/>
-        <w:gridCol w:w="1135"/>
-        <w:gridCol w:w="3891"/>
+        <w:gridCol w:w="1154"/>
+        <w:gridCol w:w="4285"/>
       </w:tblGrid>
       <w:tr>
         <w:tc>
@@ -4625,7 +4781,7 @@
           </w:tcPr>
           <w:p>
             <w:r>
-              <w:t>&lt;id&gt;</w:t>
+              <w:t>BVA1</w:t>
             </w:r>
           </w:p>
         </w:tc>
@@ -4635,7 +4791,7 @@
           </w:tcPr>
           <w:p>
             <w:r>
-              <w:t>&lt;ååmmdd&gt;</w:t>
+              <w:t>17-04-11</w:t>
             </w:r>
           </w:p>
         </w:tc>
@@ -4645,7 +4801,7 @@
           </w:tcPr>
           <w:p>
             <w:r>
-              <w:t>&lt;x.x&gt;</w:t>
+              <w:t>V0.2</w:t>
             </w:r>
           </w:p>
         </w:tc>
@@ -4655,7 +4811,7 @@
           </w:tcPr>
           <w:p>
             <w:r>
-              <w:t>&lt;Namn&gt;</w:t>
+              <w:t>Petter Månsson</w:t>
             </w:r>
           </w:p>
         </w:tc>
@@ -4665,7 +4821,7 @@
           </w:tcPr>
           <w:p>
             <w:r>
-              <w:t>&lt;Förväntat/kommentar om ej som förväntat resultat&gt;</w:t>
+              <w:t>Resultat som förväntat.</w:t>
             </w:r>
           </w:p>
         </w:tc>
@@ -4779,6 +4935,8 @@
         <w:t>.]</w:t>
       </w:r>
     </w:p>
+    <w:p/>
+    <w:p/>
     <w:p/>
     <w:p>
       <w:pPr>
@@ -4797,7 +4955,7 @@
     </w:p>
     <w:p>
       <w:pPr>
-        <w:pStyle w:val="Heading1"/>
+        <w:pStyle w:val="Rubrik1"/>
       </w:pPr>
       <w:bookmarkStart w:id="22" w:name="_Toc476748955"/>
       <w:r>
@@ -4813,7 +4971,7 @@
     </w:p>
     <w:p>
       <w:pPr>
-        <w:pStyle w:val="Heading2"/>
+        <w:pStyle w:val="Rubrik2"/>
       </w:pPr>
       <w:bookmarkStart w:id="23" w:name="_Toc476748956"/>
       <w:r>
@@ -4870,7 +5028,7 @@
 <w:ftr xmlns:wpc="http://schemas.microsoft.com/office/word/2010/wordprocessingCanvas" xmlns:cx="http://schemas.microsoft.com/office/drawing/2014/chartex" xmlns:cx1="http://schemas.microsoft.com/office/drawing/2015/9/8/chartex" xmlns:cx2="http://schemas.microsoft.com/office/drawing/2015/10/21/chartex" xmlns:cx3="http://schemas.microsoft.com/office/drawing/2016/5/9/chartex" xmlns:cx4="http://schemas.microsoft.com/office/drawing/2016/5/10/chartex" xmlns:cx5="http://schemas.microsoft.com/office/drawing/2016/5/11/chartex" xmlns:cx6="http://schemas.microsoft.com/office/drawing/2016/5/12/chartex" xmlns:cx7="http://schemas.microsoft.com/office/drawing/2016/5/13/chartex" xmlns:cx8="http://schemas.microsoft.com/office/drawing/2016/5/14/chartex" xmlns:mc="http://schemas.openxmlformats.org/markup-compatibility/2006" xmlns:o="urn:schemas-microsoft-com:office:office" xmlns:r="http://schemas.openxmlformats.org/officeDocument/2006/relationships" xmlns:m="http://schemas.openxmlformats.org/officeDocument/2006/math" xmlns:v="urn:schemas-microsoft-com:vml" xmlns:wp14="http://schemas.microsoft.com/office/word/2010/wordprocessingDrawing" xmlns:wp="http://schemas.openxmlformats.org/drawingml/2006/wordprocessingDrawing" xmlns:w10="urn:schemas-microsoft-com:office:word" xmlns:w="http://schemas.openxmlformats.org/wordprocessingml/2006/main" xmlns:w14="http://schemas.microsoft.com/office/word/2010/wordml" xmlns:w15="http://schemas.microsoft.com/office/word/2012/wordml" xmlns:w16se="http://schemas.microsoft.com/office/word/2015/wordml/symex" xmlns:wpg="http://schemas.microsoft.com/office/word/2010/wordprocessingGroup" xmlns:wpi="http://schemas.microsoft.com/office/word/2010/wordprocessingInk" xmlns:wne="http://schemas.microsoft.com/office/word/2006/wordml" xmlns:wps="http://schemas.microsoft.com/office/word/2010/wordprocessingShape" mc:Ignorable="w14 w15 w16se wp14">
   <w:p>
     <w:pPr>
-      <w:pStyle w:val="Footer"/>
+      <w:pStyle w:val="Sidfot"/>
     </w:pPr>
   </w:p>
 </w:ftr>
@@ -4896,7 +5054,7 @@
     <w:sdtContent>
       <w:p>
         <w:pPr>
-          <w:pStyle w:val="Footer"/>
+          <w:pStyle w:val="Sidfot"/>
           <w:jc w:val="center"/>
           <w:rPr>
             <w:sz w:val="20"/>
@@ -4930,7 +5088,7 @@
             <w:sz w:val="20"/>
             <w:szCs w:val="20"/>
           </w:rPr>
-          <w:t>2</w:t>
+          <w:t>12</w:t>
         </w:r>
         <w:r>
           <w:rPr>
@@ -4945,7 +5103,7 @@
   </w:sdt>
   <w:p>
     <w:pPr>
-      <w:pStyle w:val="Footer"/>
+      <w:pStyle w:val="Sidfot"/>
       <w:jc w:val="right"/>
     </w:pPr>
   </w:p>
@@ -4956,7 +5114,7 @@
 <w:ftr xmlns:wpc="http://schemas.microsoft.com/office/word/2010/wordprocessingCanvas" xmlns:cx="http://schemas.microsoft.com/office/drawing/2014/chartex" xmlns:cx1="http://schemas.microsoft.com/office/drawing/2015/9/8/chartex" xmlns:cx2="http://schemas.microsoft.com/office/drawing/2015/10/21/chartex" xmlns:cx3="http://schemas.microsoft.com/office/drawing/2016/5/9/chartex" xmlns:cx4="http://schemas.microsoft.com/office/drawing/2016/5/10/chartex" xmlns:cx5="http://schemas.microsoft.com/office/drawing/2016/5/11/chartex" xmlns:cx6="http://schemas.microsoft.com/office/drawing/2016/5/12/chartex" xmlns:cx7="http://schemas.microsoft.com/office/drawing/2016/5/13/chartex" xmlns:cx8="http://schemas.microsoft.com/office/drawing/2016/5/14/chartex" xmlns:mc="http://schemas.openxmlformats.org/markup-compatibility/2006" xmlns:o="urn:schemas-microsoft-com:office:office" xmlns:r="http://schemas.openxmlformats.org/officeDocument/2006/relationships" xmlns:m="http://schemas.openxmlformats.org/officeDocument/2006/math" xmlns:v="urn:schemas-microsoft-com:vml" xmlns:wp14="http://schemas.microsoft.com/office/word/2010/wordprocessingDrawing" xmlns:wp="http://schemas.openxmlformats.org/drawingml/2006/wordprocessingDrawing" xmlns:w10="urn:schemas-microsoft-com:office:word" xmlns:w="http://schemas.openxmlformats.org/wordprocessingml/2006/main" xmlns:w14="http://schemas.microsoft.com/office/word/2010/wordml" xmlns:w15="http://schemas.microsoft.com/office/word/2012/wordml" xmlns:w16se="http://schemas.microsoft.com/office/word/2015/wordml/symex" xmlns:wpg="http://schemas.microsoft.com/office/word/2010/wordprocessingGroup" xmlns:wpi="http://schemas.microsoft.com/office/word/2010/wordprocessingInk" xmlns:wne="http://schemas.microsoft.com/office/word/2006/wordml" xmlns:wps="http://schemas.microsoft.com/office/word/2010/wordprocessingShape" mc:Ignorable="w14 w15 w16se wp14">
   <w:p>
     <w:pPr>
-      <w:pStyle w:val="Footer"/>
+      <w:pStyle w:val="Sidfot"/>
     </w:pPr>
   </w:p>
 </w:ftr>
@@ -4991,7 +5149,7 @@
 <w:hdr xmlns:wpc="http://schemas.microsoft.com/office/word/2010/wordprocessingCanvas" xmlns:cx="http://schemas.microsoft.com/office/drawing/2014/chartex" xmlns:cx1="http://schemas.microsoft.com/office/drawing/2015/9/8/chartex" xmlns:cx2="http://schemas.microsoft.com/office/drawing/2015/10/21/chartex" xmlns:cx3="http://schemas.microsoft.com/office/drawing/2016/5/9/chartex" xmlns:cx4="http://schemas.microsoft.com/office/drawing/2016/5/10/chartex" xmlns:cx5="http://schemas.microsoft.com/office/drawing/2016/5/11/chartex" xmlns:cx6="http://schemas.microsoft.com/office/drawing/2016/5/12/chartex" xmlns:cx7="http://schemas.microsoft.com/office/drawing/2016/5/13/chartex" xmlns:cx8="http://schemas.microsoft.com/office/drawing/2016/5/14/chartex" xmlns:mc="http://schemas.openxmlformats.org/markup-compatibility/2006" xmlns:o="urn:schemas-microsoft-com:office:office" xmlns:r="http://schemas.openxmlformats.org/officeDocument/2006/relationships" xmlns:m="http://schemas.openxmlformats.org/officeDocument/2006/math" xmlns:v="urn:schemas-microsoft-com:vml" xmlns:wp14="http://schemas.microsoft.com/office/word/2010/wordprocessingDrawing" xmlns:wp="http://schemas.openxmlformats.org/drawingml/2006/wordprocessingDrawing" xmlns:w10="urn:schemas-microsoft-com:office:word" xmlns:w="http://schemas.openxmlformats.org/wordprocessingml/2006/main" xmlns:w14="http://schemas.microsoft.com/office/word/2010/wordml" xmlns:w15="http://schemas.microsoft.com/office/word/2012/wordml" xmlns:w16se="http://schemas.microsoft.com/office/word/2015/wordml/symex" xmlns:wpg="http://schemas.microsoft.com/office/word/2010/wordprocessingGroup" xmlns:wpi="http://schemas.microsoft.com/office/word/2010/wordprocessingInk" xmlns:wne="http://schemas.microsoft.com/office/word/2006/wordml" xmlns:wps="http://schemas.microsoft.com/office/word/2010/wordprocessingShape" mc:Ignorable="w14 w15 w16se wp14">
   <w:p>
     <w:pPr>
-      <w:pStyle w:val="Header"/>
+      <w:pStyle w:val="Sidhuvud"/>
     </w:pPr>
   </w:p>
 </w:hdr>
@@ -5081,7 +5239,7 @@
 <w:hdr xmlns:wpc="http://schemas.microsoft.com/office/word/2010/wordprocessingCanvas" xmlns:cx="http://schemas.microsoft.com/office/drawing/2014/chartex" xmlns:cx1="http://schemas.microsoft.com/office/drawing/2015/9/8/chartex" xmlns:cx2="http://schemas.microsoft.com/office/drawing/2015/10/21/chartex" xmlns:cx3="http://schemas.microsoft.com/office/drawing/2016/5/9/chartex" xmlns:cx4="http://schemas.microsoft.com/office/drawing/2016/5/10/chartex" xmlns:cx5="http://schemas.microsoft.com/office/drawing/2016/5/11/chartex" xmlns:cx6="http://schemas.microsoft.com/office/drawing/2016/5/12/chartex" xmlns:cx7="http://schemas.microsoft.com/office/drawing/2016/5/13/chartex" xmlns:cx8="http://schemas.microsoft.com/office/drawing/2016/5/14/chartex" xmlns:mc="http://schemas.openxmlformats.org/markup-compatibility/2006" xmlns:o="urn:schemas-microsoft-com:office:office" xmlns:r="http://schemas.openxmlformats.org/officeDocument/2006/relationships" xmlns:m="http://schemas.openxmlformats.org/officeDocument/2006/math" xmlns:v="urn:schemas-microsoft-com:vml" xmlns:wp14="http://schemas.microsoft.com/office/word/2010/wordprocessingDrawing" xmlns:wp="http://schemas.openxmlformats.org/drawingml/2006/wordprocessingDrawing" xmlns:w10="urn:schemas-microsoft-com:office:word" xmlns:w="http://schemas.openxmlformats.org/wordprocessingml/2006/main" xmlns:w14="http://schemas.microsoft.com/office/word/2010/wordml" xmlns:w15="http://schemas.microsoft.com/office/word/2012/wordml" xmlns:w16se="http://schemas.microsoft.com/office/word/2015/wordml/symex" xmlns:wpg="http://schemas.microsoft.com/office/word/2010/wordprocessingGroup" xmlns:wpi="http://schemas.microsoft.com/office/word/2010/wordprocessingInk" xmlns:wne="http://schemas.microsoft.com/office/word/2006/wordml" xmlns:wps="http://schemas.microsoft.com/office/word/2010/wordprocessingShape" mc:Ignorable="w14 w15 w16se wp14">
   <w:p>
     <w:pPr>
-      <w:pStyle w:val="Header"/>
+      <w:pStyle w:val="Sidhuvud"/>
     </w:pPr>
   </w:p>
 </w:hdr>
@@ -7041,11 +7199,11 @@
       <w:sz w:val="24"/>
     </w:rPr>
   </w:style>
-  <w:style w:type="paragraph" w:styleId="Heading1">
+  <w:style w:type="paragraph" w:styleId="Rubrik1">
     <w:name w:val="heading 1"/>
     <w:basedOn w:val="Normal"/>
     <w:next w:val="Normal"/>
-    <w:link w:val="Heading1Char"/>
+    <w:link w:val="Rubrik1Char"/>
     <w:uiPriority w:val="9"/>
     <w:qFormat/>
     <w:rsid w:val="00F96EDF"/>
@@ -7062,11 +7220,11 @@
       <w:szCs w:val="32"/>
     </w:rPr>
   </w:style>
-  <w:style w:type="paragraph" w:styleId="Heading2">
+  <w:style w:type="paragraph" w:styleId="Rubrik2">
     <w:name w:val="heading 2"/>
     <w:basedOn w:val="Normal"/>
     <w:next w:val="Normal"/>
-    <w:link w:val="Heading2Char"/>
+    <w:link w:val="Rubrik2Char"/>
     <w:uiPriority w:val="9"/>
     <w:unhideWhenUsed/>
     <w:qFormat/>
@@ -7084,11 +7242,11 @@
       <w:szCs w:val="26"/>
     </w:rPr>
   </w:style>
-  <w:style w:type="paragraph" w:styleId="Heading3">
+  <w:style w:type="paragraph" w:styleId="Rubrik3">
     <w:name w:val="heading 3"/>
     <w:basedOn w:val="Normal"/>
     <w:next w:val="Normal"/>
-    <w:link w:val="Heading3Char"/>
+    <w:link w:val="Rubrik3Char"/>
     <w:uiPriority w:val="9"/>
     <w:unhideWhenUsed/>
     <w:qFormat/>
@@ -7105,11 +7263,11 @@
       <w:szCs w:val="24"/>
     </w:rPr>
   </w:style>
-  <w:style w:type="paragraph" w:styleId="Heading4">
+  <w:style w:type="paragraph" w:styleId="Rubrik4">
     <w:name w:val="heading 4"/>
     <w:basedOn w:val="Normal"/>
     <w:next w:val="Normal"/>
-    <w:link w:val="Heading4Char"/>
+    <w:link w:val="Rubrik4Char"/>
     <w:uiPriority w:val="9"/>
     <w:semiHidden/>
     <w:unhideWhenUsed/>
@@ -7128,13 +7286,13 @@
       <w:color w:val="2E74B5" w:themeColor="accent1" w:themeShade="BF"/>
     </w:rPr>
   </w:style>
-  <w:style w:type="character" w:default="1" w:styleId="DefaultParagraphFont">
+  <w:style w:type="character" w:default="1" w:styleId="Standardstycketeckensnitt">
     <w:name w:val="Default Paragraph Font"/>
     <w:uiPriority w:val="1"/>
     <w:semiHidden/>
     <w:unhideWhenUsed/>
   </w:style>
-  <w:style w:type="table" w:default="1" w:styleId="TableNormal">
+  <w:style w:type="table" w:default="1" w:styleId="Normaltabell">
     <w:name w:val="Normal Table"/>
     <w:uiPriority w:val="99"/>
     <w:semiHidden/>
@@ -7149,16 +7307,16 @@
       </w:tblCellMar>
     </w:tblPr>
   </w:style>
-  <w:style w:type="numbering" w:default="1" w:styleId="NoList">
+  <w:style w:type="numbering" w:default="1" w:styleId="Ingenlista">
     <w:name w:val="No List"/>
     <w:uiPriority w:val="99"/>
     <w:semiHidden/>
     <w:unhideWhenUsed/>
   </w:style>
-  <w:style w:type="character" w:customStyle="1" w:styleId="Heading1Char">
-    <w:name w:val="Heading 1 Char"/>
-    <w:basedOn w:val="DefaultParagraphFont"/>
-    <w:link w:val="Heading1"/>
+  <w:style w:type="character" w:customStyle="1" w:styleId="Rubrik1Char">
+    <w:name w:val="Rubrik 1 Char"/>
+    <w:basedOn w:val="Standardstycketeckensnitt"/>
+    <w:link w:val="Rubrik1"/>
     <w:uiPriority w:val="9"/>
     <w:rsid w:val="00F96EDF"/>
     <w:rPr>
@@ -7168,10 +7326,10 @@
       <w:szCs w:val="32"/>
     </w:rPr>
   </w:style>
-  <w:style w:type="character" w:customStyle="1" w:styleId="Heading2Char">
-    <w:name w:val="Heading 2 Char"/>
-    <w:basedOn w:val="DefaultParagraphFont"/>
-    <w:link w:val="Heading2"/>
+  <w:style w:type="character" w:customStyle="1" w:styleId="Rubrik2Char">
+    <w:name w:val="Rubrik 2 Char"/>
+    <w:basedOn w:val="Standardstycketeckensnitt"/>
+    <w:link w:val="Rubrik2"/>
     <w:uiPriority w:val="9"/>
     <w:rsid w:val="00F96EDF"/>
     <w:rPr>
@@ -7181,10 +7339,10 @@
       <w:szCs w:val="26"/>
     </w:rPr>
   </w:style>
-  <w:style w:type="character" w:customStyle="1" w:styleId="Heading3Char">
-    <w:name w:val="Heading 3 Char"/>
-    <w:basedOn w:val="DefaultParagraphFont"/>
-    <w:link w:val="Heading3"/>
+  <w:style w:type="character" w:customStyle="1" w:styleId="Rubrik3Char">
+    <w:name w:val="Rubrik 3 Char"/>
+    <w:basedOn w:val="Standardstycketeckensnitt"/>
+    <w:link w:val="Rubrik3"/>
     <w:uiPriority w:val="9"/>
     <w:rsid w:val="00F96EDF"/>
     <w:rPr>
@@ -7194,7 +7352,7 @@
       <w:szCs w:val="24"/>
     </w:rPr>
   </w:style>
-  <w:style w:type="paragraph" w:styleId="ListParagraph">
+  <w:style w:type="paragraph" w:styleId="Liststycke">
     <w:name w:val="List Paragraph"/>
     <w:basedOn w:val="Normal"/>
     <w:uiPriority w:val="34"/>
@@ -7211,10 +7369,10 @@
       <w:sz w:val="22"/>
     </w:rPr>
   </w:style>
-  <w:style w:type="paragraph" w:styleId="Header">
+  <w:style w:type="paragraph" w:styleId="Sidhuvud">
     <w:name w:val="header"/>
     <w:basedOn w:val="Normal"/>
-    <w:link w:val="HeaderChar"/>
+    <w:link w:val="SidhuvudChar"/>
     <w:uiPriority w:val="99"/>
     <w:unhideWhenUsed/>
     <w:rsid w:val="008D5373"/>
@@ -7226,10 +7384,10 @@
       <w:spacing w:line="240" w:lineRule="auto"/>
     </w:pPr>
   </w:style>
-  <w:style w:type="character" w:customStyle="1" w:styleId="HeaderChar">
-    <w:name w:val="Header Char"/>
-    <w:basedOn w:val="DefaultParagraphFont"/>
-    <w:link w:val="Header"/>
+  <w:style w:type="character" w:customStyle="1" w:styleId="SidhuvudChar">
+    <w:name w:val="Sidhuvud Char"/>
+    <w:basedOn w:val="Standardstycketeckensnitt"/>
+    <w:link w:val="Sidhuvud"/>
     <w:uiPriority w:val="99"/>
     <w:rsid w:val="008D5373"/>
     <w:rPr>
@@ -7237,10 +7395,10 @@
       <w:sz w:val="24"/>
     </w:rPr>
   </w:style>
-  <w:style w:type="paragraph" w:styleId="Footer">
+  <w:style w:type="paragraph" w:styleId="Sidfot">
     <w:name w:val="footer"/>
     <w:basedOn w:val="Normal"/>
-    <w:link w:val="FooterChar"/>
+    <w:link w:val="SidfotChar"/>
     <w:uiPriority w:val="99"/>
     <w:unhideWhenUsed/>
     <w:rsid w:val="008D5373"/>
@@ -7252,10 +7410,10 @@
       <w:spacing w:line="240" w:lineRule="auto"/>
     </w:pPr>
   </w:style>
-  <w:style w:type="character" w:customStyle="1" w:styleId="FooterChar">
-    <w:name w:val="Footer Char"/>
-    <w:basedOn w:val="DefaultParagraphFont"/>
-    <w:link w:val="Footer"/>
+  <w:style w:type="character" w:customStyle="1" w:styleId="SidfotChar">
+    <w:name w:val="Sidfot Char"/>
+    <w:basedOn w:val="Standardstycketeckensnitt"/>
+    <w:link w:val="Sidfot"/>
     <w:uiPriority w:val="99"/>
     <w:rsid w:val="008D5373"/>
     <w:rPr>
@@ -7263,9 +7421,9 @@
       <w:sz w:val="24"/>
     </w:rPr>
   </w:style>
-  <w:style w:type="paragraph" w:styleId="TOCHeading">
+  <w:style w:type="paragraph" w:styleId="Innehllsfrteckningsrubrik">
     <w:name w:val="TOC Heading"/>
-    <w:basedOn w:val="Heading1"/>
+    <w:basedOn w:val="Rubrik1"/>
     <w:next w:val="Normal"/>
     <w:uiPriority w:val="39"/>
     <w:unhideWhenUsed/>
@@ -7282,7 +7440,7 @@
       <w:lang w:eastAsia="sv-SE"/>
     </w:rPr>
   </w:style>
-  <w:style w:type="paragraph" w:styleId="TOC1">
+  <w:style w:type="paragraph" w:styleId="Innehll1">
     <w:name w:val="toc 1"/>
     <w:basedOn w:val="Normal"/>
     <w:next w:val="Normal"/>
@@ -7294,7 +7452,7 @@
       <w:spacing w:after="100"/>
     </w:pPr>
   </w:style>
-  <w:style w:type="paragraph" w:styleId="TOC2">
+  <w:style w:type="paragraph" w:styleId="Innehll2">
     <w:name w:val="toc 2"/>
     <w:basedOn w:val="Normal"/>
     <w:next w:val="Normal"/>
@@ -7307,7 +7465,7 @@
       <w:ind w:left="240"/>
     </w:pPr>
   </w:style>
-  <w:style w:type="paragraph" w:styleId="TOC3">
+  <w:style w:type="paragraph" w:styleId="Innehll3">
     <w:name w:val="toc 3"/>
     <w:basedOn w:val="Normal"/>
     <w:next w:val="Normal"/>
@@ -7320,9 +7478,9 @@
       <w:ind w:left="480"/>
     </w:pPr>
   </w:style>
-  <w:style w:type="character" w:styleId="Hyperlink">
+  <w:style w:type="character" w:styleId="Hyperlnk">
     <w:name w:val="Hyperlink"/>
-    <w:basedOn w:val="DefaultParagraphFont"/>
+    <w:basedOn w:val="Standardstycketeckensnitt"/>
     <w:uiPriority w:val="99"/>
     <w:unhideWhenUsed/>
     <w:rsid w:val="008D5373"/>
@@ -7331,9 +7489,9 @@
       <w:u w:val="single"/>
     </w:rPr>
   </w:style>
-  <w:style w:type="table" w:styleId="TableGrid">
+  <w:style w:type="table" w:styleId="Tabellrutnt">
     <w:name w:val="Table Grid"/>
-    <w:basedOn w:val="TableNormal"/>
+    <w:basedOn w:val="Normaltabell"/>
     <w:uiPriority w:val="39"/>
     <w:rsid w:val="0026533B"/>
     <w:pPr>
@@ -7350,10 +7508,10 @@
       </w:tblBorders>
     </w:tblPr>
   </w:style>
-  <w:style w:type="character" w:customStyle="1" w:styleId="Heading4Char">
-    <w:name w:val="Heading 4 Char"/>
-    <w:basedOn w:val="DefaultParagraphFont"/>
-    <w:link w:val="Heading4"/>
+  <w:style w:type="character" w:customStyle="1" w:styleId="Rubrik4Char">
+    <w:name w:val="Rubrik 4 Char"/>
+    <w:basedOn w:val="Standardstycketeckensnitt"/>
+    <w:link w:val="Rubrik4"/>
     <w:uiPriority w:val="9"/>
     <w:semiHidden/>
     <w:rsid w:val="00302FA6"/>
@@ -7367,12 +7525,12 @@
   </w:style>
   <w:style w:type="character" w:customStyle="1" w:styleId="apple-converted-space">
     <w:name w:val="apple-converted-space"/>
-    <w:basedOn w:val="DefaultParagraphFont"/>
+    <w:basedOn w:val="Standardstycketeckensnitt"/>
     <w:rsid w:val="00302FA6"/>
   </w:style>
   <w:style w:type="character" w:customStyle="1" w:styleId="selectable">
     <w:name w:val="selectable"/>
-    <w:basedOn w:val="DefaultParagraphFont"/>
+    <w:basedOn w:val="Standardstycketeckensnitt"/>
     <w:rsid w:val="00302FA6"/>
   </w:style>
 </w:styles>
@@ -7644,7 +7802,7 @@
 </file>
 
 <file path=customXml/itemProps1.xml><?xml version="1.0" encoding="utf-8"?>
-<ds:datastoreItem xmlns:ds="http://schemas.openxmlformats.org/officeDocument/2006/customXml" ds:itemID="{98881893-F29B-47EB-A38F-E868BB98AA50}">
+<ds:datastoreItem xmlns:ds="http://schemas.openxmlformats.org/officeDocument/2006/customXml" ds:itemID="{F507AEE6-93BB-4705-8317-A1336E657D00}">
   <ds:schemaRefs>
     <ds:schemaRef ds:uri="http://schemas.openxmlformats.org/officeDocument/2006/bibliography"/>
   </ds:schemaRefs>

</xml_diff>

<commit_message>
Granskat och uppdatera innan retrospekt
Kollat igenom mina delar och lagt till en mapp där vi kan lägga dokument
innan vi lämnar in för retrospekt
</commit_message>
<xml_diff>
--- a/Dokument/GPSVE_VoVdokument.docx
+++ b/Dokument/GPSVE_VoVdokument.docx
@@ -159,7 +159,7 @@
           <w:b/>
           <w:sz w:val="36"/>
         </w:rPr>
-        <w:t>3</w:t>
+        <w:t>4</w:t>
       </w:r>
     </w:p>
     <w:p>
@@ -173,8 +173,10 @@
         <w:rPr>
           <w:b/>
         </w:rPr>
-        <w:t>2017-03-30</w:t>
-      </w:r>
+        <w:t>2017-04-12</w:t>
+      </w:r>
+      <w:bookmarkStart w:id="0" w:name="_GoBack"/>
+      <w:bookmarkEnd w:id="0"/>
     </w:p>
     <w:p>
       <w:pPr>
@@ -195,13 +197,11 @@
       <w:pPr>
         <w:pStyle w:val="Rubrik1"/>
       </w:pPr>
-      <w:bookmarkStart w:id="0" w:name="_Toc476748931"/>
+      <w:bookmarkStart w:id="1" w:name="_Toc476748931"/>
       <w:r>
         <w:lastRenderedPageBreak/>
         <w:t>Dokumenthistorik</w:t>
       </w:r>
-      <w:bookmarkStart w:id="1" w:name="_GoBack"/>
-      <w:bookmarkEnd w:id="0"/>
       <w:bookmarkEnd w:id="1"/>
     </w:p>
     <w:p/>
@@ -410,25 +410,49 @@
           <w:tcPr>
             <w:tcW w:w="1314" w:type="dxa"/>
           </w:tcPr>
-          <w:p/>
+          <w:p>
+            <w:r>
+              <w:t>170412</w:t>
+            </w:r>
+          </w:p>
         </w:tc>
         <w:tc>
           <w:tcPr>
             <w:tcW w:w="976" w:type="dxa"/>
           </w:tcPr>
-          <w:p/>
+          <w:p>
+            <w:r>
+              <w:t>0.4</w:t>
+            </w:r>
+          </w:p>
         </w:tc>
         <w:tc>
           <w:tcPr>
             <w:tcW w:w="4506" w:type="dxa"/>
           </w:tcPr>
-          <w:p/>
+          <w:p>
+            <w:r>
+              <w:t xml:space="preserve">Ändrat i </w:t>
+            </w:r>
+            <w:proofErr w:type="spellStart"/>
+            <w:r>
+              <w:t>testrappor</w:t>
+            </w:r>
+            <w:proofErr w:type="spellEnd"/>
+            <w:r>
+              <w:t xml:space="preserve"> BVA1</w:t>
+            </w:r>
+          </w:p>
         </w:tc>
         <w:tc>
           <w:tcPr>
             <w:tcW w:w="2266" w:type="dxa"/>
           </w:tcPr>
-          <w:p/>
+          <w:p>
+            <w:r>
+              <w:t>Petter Månsson</w:t>
+            </w:r>
+          </w:p>
         </w:tc>
       </w:tr>
       <w:tr>
@@ -4748,7 +4772,10 @@
       </w:r>
       <w:proofErr w:type="spellStart"/>
       <w:r>
-        <w:t>PiddePattern</w:t>
+        <w:t>Pattern</w:t>
+      </w:r>
+      <w:r>
+        <w:t>Pidde</w:t>
       </w:r>
       <w:proofErr w:type="spellEnd"/>
       <w:r>
@@ -4767,7 +4794,10 @@
       </w:r>
       <w:proofErr w:type="spellStart"/>
       <w:r>
-        <w:t>PiddePattern</w:t>
+        <w:t>Pattern</w:t>
+      </w:r>
+      <w:r>
+        <w:t>Pidde</w:t>
       </w:r>
       <w:proofErr w:type="spellEnd"/>
       <w:r>
@@ -4803,9 +4833,48 @@
     <w:p>
       <w:pPr>
         <w:spacing w:after="160"/>
-      </w:pPr>
-      <w:r>
-        <w:t>Intervall som testas: 0-127</w:t>
+        <w:jc w:val="left"/>
+      </w:pPr>
+      <w:r>
+        <w:t xml:space="preserve">Intervallet är uppdelat i 4 olika delar som ökar var linjes längd beroende på värde. Alla negativa värden omvandlas till positiva för att korrekt öka </w:t>
+      </w:r>
+      <w:proofErr w:type="spellStart"/>
+      <w:r>
+        <w:t>linjenslängd</w:t>
+      </w:r>
+      <w:proofErr w:type="spellEnd"/>
+      <w:r>
+        <w:t>.</w:t>
+      </w:r>
+    </w:p>
+    <w:p>
+      <w:pPr>
+        <w:spacing w:after="160" w:line="240" w:lineRule="auto"/>
+        <w:jc w:val="left"/>
+        <w:rPr>
+          <w:szCs w:val="24"/>
+        </w:rPr>
+      </w:pPr>
+      <w:r>
+        <w:rPr>
+          <w:szCs w:val="24"/>
+        </w:rPr>
+        <w:t xml:space="preserve">Intervall av giltiga värden: 0-127. </w:t>
+      </w:r>
+    </w:p>
+    <w:p>
+      <w:pPr>
+        <w:spacing w:after="160" w:line="240" w:lineRule="auto"/>
+        <w:jc w:val="left"/>
+        <w:rPr>
+          <w:szCs w:val="24"/>
+        </w:rPr>
+      </w:pPr>
+      <w:r>
+        <w:rPr>
+          <w:szCs w:val="24"/>
+        </w:rPr>
+        <w:t>line1 intervall: 0-31</w:t>
       </w:r>
     </w:p>
     <w:p>
@@ -4824,6 +4893,14 @@
         <w:spacing w:after="160"/>
       </w:pPr>
       <w:r>
+        <w:t>line2 intervall: 32-63</w:t>
+      </w:r>
+    </w:p>
+    <w:p>
+      <w:pPr>
+        <w:spacing w:after="160"/>
+      </w:pPr>
+      <w:r>
         <w:t>l</w:t>
       </w:r>
       <w:r>
@@ -4835,10 +4912,26 @@
         <w:spacing w:after="160"/>
       </w:pPr>
       <w:r>
+        <w:t>line3 intervall 64-95</w:t>
+      </w:r>
+    </w:p>
+    <w:p>
+      <w:pPr>
+        <w:spacing w:after="160"/>
+      </w:pPr>
+      <w:r>
         <w:t>l</w:t>
       </w:r>
       <w:r>
         <w:t>ine3 förväntat värde: 128</w:t>
+      </w:r>
+    </w:p>
+    <w:p>
+      <w:pPr>
+        <w:spacing w:after="160"/>
+      </w:pPr>
+      <w:r>
+        <w:t>line4 intervall: 96-127</w:t>
       </w:r>
     </w:p>
     <w:p>
@@ -5318,7 +5411,7 @@
             <w:sz w:val="20"/>
             <w:szCs w:val="20"/>
           </w:rPr>
-          <w:t>14</w:t>
+          <w:t>15</w:t>
         </w:r>
         <w:r>
           <w:rPr>
@@ -5448,7 +5541,25 @@
         <w:sz w:val="20"/>
         <w:szCs w:val="20"/>
       </w:rPr>
-      <w:t xml:space="preserve"> Space Voyage Experiment </w:t>
+      <w:t xml:space="preserve"> Space </w:t>
+    </w:r>
+    <w:proofErr w:type="spellStart"/>
+    <w:r>
+      <w:rPr>
+        <w:rFonts w:cs="Times New Roman"/>
+        <w:sz w:val="20"/>
+        <w:szCs w:val="20"/>
+      </w:rPr>
+      <w:t>Voyage</w:t>
+    </w:r>
+    <w:proofErr w:type="spellEnd"/>
+    <w:r>
+      <w:rPr>
+        <w:rFonts w:cs="Times New Roman"/>
+        <w:sz w:val="20"/>
+        <w:szCs w:val="20"/>
+      </w:rPr>
+      <w:t xml:space="preserve"> Experiment </w:t>
     </w:r>
   </w:p>
   <w:p>
@@ -8053,7 +8164,7 @@
 </file>
 
 <file path=customXml/itemProps1.xml><?xml version="1.0" encoding="utf-8"?>
-<ds:datastoreItem xmlns:ds="http://schemas.openxmlformats.org/officeDocument/2006/customXml" ds:itemID="{EE126B35-A212-4842-8A8B-D677D66E7A53}">
+<ds:datastoreItem xmlns:ds="http://schemas.openxmlformats.org/officeDocument/2006/customXml" ds:itemID="{E3B4ECB7-B458-4A08-9CE3-6CDFCBDF1FC9}">
   <ds:schemaRefs>
     <ds:schemaRef ds:uri="http://schemas.openxmlformats.org/officeDocument/2006/bibliography"/>
   </ds:schemaRefs>

</xml_diff>

<commit_message>
VoV nils inför RS2
v0.5 av VoV, Kodgranskning uppdaterad
</commit_message>
<xml_diff>
--- a/Dokument/GPSVE_VoVdokument.docx
+++ b/Dokument/GPSVE_VoVdokument.docx
@@ -152,7 +152,14 @@
           <w:b/>
           <w:sz w:val="36"/>
         </w:rPr>
-        <w:t>V 0.2</w:t>
+        <w:t>V 0.</w:t>
+      </w:r>
+      <w:r>
+        <w:rPr>
+          <w:b/>
+          <w:sz w:val="36"/>
+        </w:rPr>
+        <w:t>5</w:t>
       </w:r>
     </w:p>
     <w:p>
@@ -166,7 +173,7 @@
         <w:rPr>
           <w:b/>
         </w:rPr>
-        <w:t>2017-03-30</w:t>
+        <w:t>2017-04-12</w:t>
       </w:r>
     </w:p>
     <w:p>
@@ -267,10 +274,7 @@
           </w:tcPr>
           <w:p>
             <w:r>
-              <w:t>&lt;0.1</w:t>
-            </w:r>
-            <w:r>
-              <w:t>&gt;</w:t>
+              <w:t>0.1</w:t>
             </w:r>
           </w:p>
         </w:tc>
@@ -327,7 +331,7 @@
           </w:tcPr>
           <w:p>
             <w:r>
-              <w:t>&lt;0.2&gt;</w:t>
+              <w:t>0.2</w:t>
             </w:r>
           </w:p>
         </w:tc>
@@ -357,25 +361,46 @@
           <w:tcPr>
             <w:tcW w:w="1314" w:type="dxa"/>
           </w:tcPr>
-          <w:p/>
+          <w:p>
+            <w:r>
+              <w:t>170411</w:t>
+            </w:r>
+          </w:p>
         </w:tc>
         <w:tc>
           <w:tcPr>
             <w:tcW w:w="976" w:type="dxa"/>
           </w:tcPr>
-          <w:p/>
+          <w:p>
+            <w:r>
+              <w:t>0.3</w:t>
+            </w:r>
+          </w:p>
         </w:tc>
         <w:tc>
           <w:tcPr>
             <w:tcW w:w="4506" w:type="dxa"/>
           </w:tcPr>
-          <w:p/>
+          <w:p>
+            <w:r>
+              <w:t>Testrapport för testfall BVA1 tillagd. Stycke under kodgranskning tillagt med beskrivning av kodgranskningsprocess.</w:t>
+            </w:r>
+          </w:p>
         </w:tc>
         <w:tc>
           <w:tcPr>
             <w:tcW w:w="2266" w:type="dxa"/>
           </w:tcPr>
-          <w:p/>
+          <w:p>
+            <w:r>
+              <w:t>Petter Månsson</w:t>
+            </w:r>
+          </w:p>
+          <w:p>
+            <w:r>
+              <w:t>Nils Lindkvist</w:t>
+            </w:r>
+          </w:p>
         </w:tc>
       </w:tr>
       <w:tr>
@@ -383,25 +408,49 @@
           <w:tcPr>
             <w:tcW w:w="1314" w:type="dxa"/>
           </w:tcPr>
-          <w:p/>
+          <w:p>
+            <w:r>
+              <w:t>170412</w:t>
+            </w:r>
+          </w:p>
         </w:tc>
         <w:tc>
           <w:tcPr>
             <w:tcW w:w="976" w:type="dxa"/>
           </w:tcPr>
-          <w:p/>
+          <w:p>
+            <w:r>
+              <w:t>0.4</w:t>
+            </w:r>
+          </w:p>
         </w:tc>
         <w:tc>
           <w:tcPr>
             <w:tcW w:w="4506" w:type="dxa"/>
           </w:tcPr>
-          <w:p/>
+          <w:p>
+            <w:r>
+              <w:t xml:space="preserve">Ändrat i </w:t>
+            </w:r>
+            <w:proofErr w:type="spellStart"/>
+            <w:r>
+              <w:t>testrappor</w:t>
+            </w:r>
+            <w:proofErr w:type="spellEnd"/>
+            <w:r>
+              <w:t xml:space="preserve"> BVA1</w:t>
+            </w:r>
+          </w:p>
         </w:tc>
         <w:tc>
           <w:tcPr>
             <w:tcW w:w="2266" w:type="dxa"/>
           </w:tcPr>
-          <w:p/>
+          <w:p>
+            <w:r>
+              <w:t>Petter Månsson</w:t>
+            </w:r>
+          </w:p>
         </w:tc>
       </w:tr>
       <w:tr>
@@ -409,25 +458,66 @@
           <w:tcPr>
             <w:tcW w:w="1314" w:type="dxa"/>
           </w:tcPr>
-          <w:p/>
+          <w:p>
+            <w:r>
+              <w:t>170413</w:t>
+            </w:r>
+          </w:p>
         </w:tc>
         <w:tc>
           <w:tcPr>
             <w:tcW w:w="976" w:type="dxa"/>
           </w:tcPr>
-          <w:p/>
+          <w:p>
+            <w:r>
+              <w:t>0.5</w:t>
+            </w:r>
+          </w:p>
         </w:tc>
         <w:tc>
           <w:tcPr>
             <w:tcW w:w="4506" w:type="dxa"/>
           </w:tcPr>
-          <w:p/>
+          <w:p>
+            <w:r>
+              <w:t xml:space="preserve">Lagt till </w:t>
+            </w:r>
+            <w:proofErr w:type="spellStart"/>
+            <w:r>
+              <w:t>kodgranskningprotokoll</w:t>
+            </w:r>
+            <w:proofErr w:type="spellEnd"/>
+            <w:r>
+              <w:t xml:space="preserve"> KG001. Ändrat</w:t>
+            </w:r>
+            <w:r>
+              <w:t xml:space="preserve"> och städat</w:t>
+            </w:r>
+            <w:r>
+              <w:t xml:space="preserve"> i stycke </w:t>
+            </w:r>
+            <w:proofErr w:type="spellStart"/>
+            <w:r>
+              <w:t>Kodganskning</w:t>
+            </w:r>
+            <w:proofErr w:type="spellEnd"/>
+            <w:r>
+              <w:t>, metodbeskrivning</w:t>
+            </w:r>
+            <w:r>
+              <w:t>.</w:t>
+            </w:r>
+          </w:p>
         </w:tc>
         <w:tc>
           <w:tcPr>
             <w:tcW w:w="2266" w:type="dxa"/>
           </w:tcPr>
-          <w:p/>
+          <w:p>
+            <w:r>
+              <w:t>Nils Lindkvist</w:t>
+            </w:r>
+          </w:p>
         </w:tc>
       </w:tr>
       <w:tr>
@@ -2519,7 +2609,27 @@
           <w:sz w:val="21"/>
           <w:szCs w:val="21"/>
         </w:rPr>
-        <w:t>[1]TSUI, F. F., KARAM, O. AND BERNAL, B.</w:t>
+        <w:t>[1]</w:t>
+      </w:r>
+      <w:r>
+        <w:rPr>
+          <w:rFonts w:ascii="Arial" w:hAnsi="Arial" w:cs="Arial"/>
+          <w:caps/>
+          <w:color w:val="000000"/>
+          <w:sz w:val="21"/>
+          <w:szCs w:val="21"/>
+        </w:rPr>
+        <w:t xml:space="preserve"> </w:t>
+      </w:r>
+      <w:r>
+        <w:rPr>
+          <w:rFonts w:ascii="Arial" w:hAnsi="Arial" w:cs="Arial"/>
+          <w:caps/>
+          <w:color w:val="000000"/>
+          <w:sz w:val="21"/>
+          <w:szCs w:val="21"/>
+        </w:rPr>
+        <w:t>TSUI, F. F., KARAM, O. AND BERNAL, B.</w:t>
       </w:r>
     </w:p>
     <w:p>
@@ -2696,8 +2806,6 @@
           <w:t>http://libguides.murdoch.edu.au/c.php?g=246207&amp;p=1640218</w:t>
         </w:r>
       </w:hyperlink>
-    </w:p>
-    <w:p>
       <w:r>
         <w:t>]</w:t>
       </w:r>
@@ -2824,232 +2932,627 @@
     </w:p>
     <w:p>
       <w:pPr>
+        <w:pStyle w:val="Normalwebb"/>
+        <w:spacing w:before="40" w:beforeAutospacing="0" w:after="0" w:afterAutospacing="0"/>
+        <w:rPr>
+          <w:sz w:val="28"/>
+          <w:szCs w:val="28"/>
+        </w:rPr>
+      </w:pPr>
+      <w:r>
+        <w:rPr>
+          <w:b/>
+          <w:bCs/>
+          <w:sz w:val="28"/>
+          <w:szCs w:val="28"/>
+        </w:rPr>
+        <w:t>Kodgranskning</w:t>
+      </w:r>
+      <w:r>
+        <w:t> </w:t>
+      </w:r>
+    </w:p>
+    <w:p>
+      <w:pPr>
+        <w:pStyle w:val="Normalwebb"/>
+        <w:spacing w:before="0" w:beforeAutospacing="0" w:after="0" w:afterAutospacing="0"/>
+      </w:pPr>
+      <w:r>
+        <w:t>Kodgranskning utförs utifrån</w:t>
+      </w:r>
+      <w:r>
+        <w:t xml:space="preserve"> metoden</w:t>
+      </w:r>
+      <w:r>
+        <w:t xml:space="preserve"> ”</w:t>
+      </w:r>
+      <w:proofErr w:type="spellStart"/>
+      <w:r>
+        <w:t>Fagan</w:t>
+      </w:r>
+      <w:proofErr w:type="spellEnd"/>
+      <w:r>
+        <w:t xml:space="preserve"> </w:t>
+      </w:r>
+      <w:proofErr w:type="spellStart"/>
+      <w:r>
+        <w:t>inspection</w:t>
+      </w:r>
+      <w:proofErr w:type="spellEnd"/>
+      <w:r>
+        <w:t xml:space="preserve">” </w:t>
+      </w:r>
+      <w:r>
+        <w:t xml:space="preserve">[1, </w:t>
+      </w:r>
+      <w:proofErr w:type="spellStart"/>
+      <w:r>
+        <w:t>Ch</w:t>
+      </w:r>
+      <w:proofErr w:type="spellEnd"/>
+      <w:r>
+        <w:t xml:space="preserve">. </w:t>
+      </w:r>
+      <w:r>
+        <w:t>10.5</w:t>
+      </w:r>
+      <w:r>
+        <w:t>]</w:t>
+      </w:r>
+      <w:r>
+        <w:t xml:space="preserve"> med en del anpassningar för att bättre fungera med en mindre pr</w:t>
+      </w:r>
+      <w:r>
+        <w:t xml:space="preserve">ojektgrupp om 4 personer. </w:t>
+      </w:r>
+    </w:p>
+    <w:p>
+      <w:pPr>
+        <w:pStyle w:val="Normalwebb"/>
+        <w:numPr>
+          <w:ilvl w:val="0"/>
+          <w:numId w:val="17"/>
+        </w:numPr>
+        <w:spacing w:before="0" w:beforeAutospacing="0" w:after="0" w:afterAutospacing="0"/>
+      </w:pPr>
+      <w:r>
+        <w:rPr>
+          <w:b/>
+        </w:rPr>
+        <w:t>Planering</w:t>
+      </w:r>
+      <w:r>
+        <w:t xml:space="preserve"> </w:t>
+      </w:r>
+      <w:r>
+        <w:t>sker mer informellt</w:t>
+      </w:r>
+      <w:r>
+        <w:t xml:space="preserve"> än beskrivet i metoden</w:t>
+      </w:r>
+      <w:r>
+        <w:t>.</w:t>
+      </w:r>
+      <w:r>
+        <w:t xml:space="preserve"> Moderatorn</w:t>
+      </w:r>
+      <w:r>
+        <w:t xml:space="preserve"> meddelar</w:t>
+      </w:r>
+      <w:r>
+        <w:t xml:space="preserve"> utvalda granskare om vilken kod/klasser som ska granskas och ser till att koden är </w:t>
+      </w:r>
+      <w:proofErr w:type="spellStart"/>
+      <w:r>
+        <w:t>exekverbar</w:t>
+      </w:r>
+      <w:r>
+        <w:t>.</w:t>
+      </w:r>
+    </w:p>
+    <w:p>
+      <w:pPr>
+        <w:pStyle w:val="Normalwebb"/>
+        <w:numPr>
+          <w:ilvl w:val="0"/>
+          <w:numId w:val="17"/>
+        </w:numPr>
+        <w:spacing w:before="0" w:beforeAutospacing="0" w:after="0" w:afterAutospacing="0"/>
+      </w:pPr>
+      <w:r>
+        <w:rPr>
+          <w:b/>
+        </w:rPr>
+        <w:t>Overview</w:t>
+      </w:r>
+      <w:proofErr w:type="spellEnd"/>
+      <w:r>
+        <w:t xml:space="preserve"> skippas</w:t>
+      </w:r>
+      <w:r>
+        <w:t xml:space="preserve"> helt</w:t>
+      </w:r>
+      <w:r>
+        <w:t xml:space="preserve"> då alla </w:t>
+      </w:r>
+      <w:r>
+        <w:t>är insatta i koden sedan innan.</w:t>
+      </w:r>
+    </w:p>
+    <w:p>
+      <w:pPr>
+        <w:pStyle w:val="Normalwebb"/>
+        <w:numPr>
+          <w:ilvl w:val="0"/>
+          <w:numId w:val="17"/>
+        </w:numPr>
+        <w:spacing w:before="0" w:beforeAutospacing="0" w:after="0" w:afterAutospacing="0"/>
+      </w:pPr>
+      <w:r>
+        <w:rPr>
+          <w:b/>
+        </w:rPr>
+        <w:t>Förberedning</w:t>
+      </w:r>
+      <w:r>
+        <w:t xml:space="preserve"> </w:t>
+      </w:r>
+      <w:r>
+        <w:t xml:space="preserve">utförs </w:t>
+      </w:r>
+      <w:r>
+        <w:t>enligt metodbeskrivningen</w:t>
+      </w:r>
+      <w:r>
+        <w:t>.</w:t>
+      </w:r>
+    </w:p>
+    <w:p>
+      <w:pPr>
+        <w:pStyle w:val="Normalwebb"/>
+        <w:numPr>
+          <w:ilvl w:val="0"/>
+          <w:numId w:val="17"/>
+        </w:numPr>
+        <w:spacing w:before="0" w:beforeAutospacing="0" w:after="0" w:afterAutospacing="0"/>
+      </w:pPr>
+      <w:r>
+        <w:rPr>
+          <w:b/>
+        </w:rPr>
+        <w:t>Granskning</w:t>
+      </w:r>
+      <w:r>
+        <w:rPr>
+          <w:b/>
+        </w:rPr>
+        <w:t>smöte</w:t>
+      </w:r>
+      <w:r>
+        <w:t xml:space="preserve"> </w:t>
+      </w:r>
+      <w:r>
+        <w:t>ändras</w:t>
+      </w:r>
+      <w:r>
+        <w:t xml:space="preserve"> lite</w:t>
+      </w:r>
+      <w:r>
+        <w:t xml:space="preserve"> från beskrivningen i boken</w:t>
+      </w:r>
+      <w:r>
+        <w:t>.</w:t>
+      </w:r>
+      <w:r>
+        <w:t xml:space="preserve"> </w:t>
+      </w:r>
+      <w:r>
+        <w:t>Eftersom alla personer i projektgruppen skriver kod blir det svårt att inte vara ”</w:t>
+      </w:r>
+      <w:proofErr w:type="spellStart"/>
+      <w:r>
+        <w:t>author</w:t>
+      </w:r>
+      <w:proofErr w:type="spellEnd"/>
+      <w:r>
+        <w:t>” till kod som ska granskas. Detta bortses därför och moderatorn agerar ”</w:t>
+      </w:r>
+      <w:proofErr w:type="spellStart"/>
+      <w:r>
+        <w:t>reader</w:t>
+      </w:r>
+      <w:proofErr w:type="spellEnd"/>
+      <w:r>
+        <w:t>”</w:t>
+      </w:r>
+      <w:r>
+        <w:t>.</w:t>
+      </w:r>
+      <w:proofErr w:type="spellStart"/>
+    </w:p>
+    <w:p>
+      <w:pPr>
+        <w:pStyle w:val="Normalwebb"/>
+        <w:numPr>
+          <w:ilvl w:val="0"/>
+          <w:numId w:val="17"/>
+        </w:numPr>
+        <w:spacing w:before="0" w:beforeAutospacing="0" w:after="0" w:afterAutospacing="0"/>
+      </w:pPr>
+      <w:r>
+        <w:rPr>
+          <w:b/>
+        </w:rPr>
+        <w:t>Rework</w:t>
+      </w:r>
+      <w:proofErr w:type="spellEnd"/>
+      <w:r>
+        <w:t xml:space="preserve"> utförs efter arbetsfördelning i slutet av granskningsmötet. Mindre korrigeringar som namnändringar och </w:t>
+      </w:r>
+      <w:proofErr w:type="spellStart"/>
+      <w:r>
+        <w:t>indentering</w:t>
+      </w:r>
+      <w:proofErr w:type="spellEnd"/>
+      <w:r>
+        <w:t xml:space="preserve"> utförs av moderatorn. Större omarbetningar delas upp och utförs i regel av personen som ursprungligen skrivit koden för detta </w:t>
+      </w:r>
+      <w:proofErr w:type="spellStart"/>
+      <w:r>
+        <w:t>område.</w:t>
+      </w:r>
+    </w:p>
+    <w:p>
+      <w:pPr>
+        <w:pStyle w:val="Normalwebb"/>
+        <w:numPr>
+          <w:ilvl w:val="0"/>
+          <w:numId w:val="17"/>
+        </w:numPr>
+        <w:spacing w:before="0" w:beforeAutospacing="0" w:after="0" w:afterAutospacing="0"/>
+      </w:pPr>
+      <w:r>
+        <w:rPr>
+          <w:b/>
+        </w:rPr>
+        <w:t>Follow-up</w:t>
+      </w:r>
+      <w:proofErr w:type="spellEnd"/>
+      <w:r>
+        <w:t xml:space="preserve"> utförs som </w:t>
+      </w:r>
+      <w:r>
+        <w:t>beskrivet i metoden</w:t>
+      </w:r>
+      <w:r>
+        <w:t>.</w:t>
+      </w:r>
+    </w:p>
+    <w:p>
+      <w:pPr>
+        <w:pStyle w:val="Normalwebb"/>
+        <w:spacing w:before="0" w:beforeAutospacing="0" w:after="0" w:afterAutospacing="0"/>
+      </w:pPr>
+    </w:p>
+    <w:p>
+      <w:pPr>
         <w:pStyle w:val="Rubrik2"/>
       </w:pPr>
-      <w:bookmarkStart w:id="7" w:name="_Toc476748938"/>
-      <w:r>
-        <w:t>Kodgranskning</w:t>
-      </w:r>
-      <w:bookmarkEnd w:id="7"/>
-    </w:p>
-    <w:p>
-      <w:r>
-        <w:t>[Del av individuell fördjupning. Någon i gruppen måste ta ansvar för denna.]</w:t>
-      </w:r>
-    </w:p>
-    <w:p>
-      <w:r>
-        <w:t>&lt;</w:t>
-      </w:r>
+      <w:r>
+        <w:t>Riktlinjer för kod</w:t>
+      </w:r>
+    </w:p>
+    <w:p>
+      <w:pPr>
+        <w:pStyle w:val="Normalwebb"/>
+        <w:spacing w:before="0" w:beforeAutospacing="0" w:after="0" w:afterAutospacing="0"/>
+      </w:pPr>
+      <w:r>
+        <w:rPr>
+          <w:b/>
+          <w:bCs/>
+        </w:rPr>
+        <w:t>Källkods filer:</w:t>
+      </w:r>
+    </w:p>
+    <w:p>
+      <w:pPr>
+        <w:pStyle w:val="Normalwebb"/>
+        <w:spacing w:before="0" w:beforeAutospacing="0" w:after="0" w:afterAutospacing="0"/>
+      </w:pPr>
+      <w:r>
+        <w:t>Samtliga filers text kodning skall vara UTF-8</w:t>
+      </w:r>
+    </w:p>
+    <w:p>
+      <w:pPr>
+        <w:pStyle w:val="Normalwebb"/>
+        <w:spacing w:before="0" w:beforeAutospacing="0" w:after="0" w:afterAutospacing="0"/>
+      </w:pPr>
+    </w:p>
+    <w:p>
+      <w:pPr>
+        <w:pStyle w:val="Normalwebb"/>
+        <w:spacing w:before="0" w:beforeAutospacing="0" w:after="0" w:afterAutospacing="0"/>
+      </w:pPr>
+      <w:r>
+        <w:rPr>
+          <w:b/>
+          <w:bCs/>
+        </w:rPr>
+        <w:t>Källkods struktur:</w:t>
+      </w:r>
+    </w:p>
+    <w:p>
+      <w:pPr>
+        <w:pStyle w:val="Normalwebb"/>
+        <w:spacing w:before="0" w:beforeAutospacing="0" w:after="0" w:afterAutospacing="0"/>
+      </w:pPr>
+      <w:r>
+        <w:t>Metoder ska separeras med en tom rad.</w:t>
+      </w:r>
+    </w:p>
+    <w:p>
+      <w:pPr>
+        <w:pStyle w:val="Normalwebb"/>
+        <w:spacing w:before="0" w:beforeAutospacing="0" w:after="0" w:afterAutospacing="0"/>
+      </w:pPr>
+      <w:r>
+        <w:t>Main metod ska alltid placeras i slutet av en källkodsfil.</w:t>
+      </w:r>
+    </w:p>
+    <w:p>
+      <w:pPr>
+        <w:pStyle w:val="Normalwebb"/>
+        <w:spacing w:before="0" w:beforeAutospacing="0" w:after="0" w:afterAutospacing="0"/>
+      </w:pPr>
+    </w:p>
+    <w:p>
+      <w:pPr>
+        <w:pStyle w:val="Normalwebb"/>
+        <w:spacing w:before="0" w:beforeAutospacing="0" w:after="0" w:afterAutospacing="0"/>
+      </w:pPr>
+      <w:r>
+        <w:rPr>
+          <w:b/>
+          <w:bCs/>
+        </w:rPr>
+        <w:t>Formatering:</w:t>
+      </w:r>
+    </w:p>
+    <w:p>
+      <w:pPr>
+        <w:pStyle w:val="Normalwebb"/>
+        <w:spacing w:before="0" w:beforeAutospacing="0" w:after="0" w:afterAutospacing="0"/>
+      </w:pPr>
+      <w:r>
+        <w:t xml:space="preserve">Formatering av fil sker via vald </w:t>
+      </w:r>
+      <w:proofErr w:type="spellStart"/>
+      <w:r>
+        <w:t>IDE’s</w:t>
+      </w:r>
+      <w:proofErr w:type="spellEnd"/>
+      <w:r>
+        <w:t xml:space="preserve"> auto formatering.</w:t>
+      </w:r>
+    </w:p>
+    <w:p>
+      <w:pPr>
+        <w:pStyle w:val="Normalwebb"/>
+        <w:spacing w:before="0" w:beforeAutospacing="0" w:after="0" w:afterAutospacing="0"/>
+      </w:pPr>
+      <w:r>
+        <w:t>Måsvingar ska användas för att öppna och stänga en selektion eller loop.</w:t>
+      </w:r>
+    </w:p>
+    <w:p>
+      <w:pPr>
+        <w:pStyle w:val="Normalwebb"/>
+        <w:spacing w:before="0" w:beforeAutospacing="0" w:after="0" w:afterAutospacing="0"/>
+      </w:pPr>
+      <w:r>
+        <w:t>Tomma kod block skall startas och avsluta på samma rad.</w:t>
+      </w:r>
+    </w:p>
+    <w:p>
+      <w:pPr>
+        <w:pStyle w:val="Normalwebb"/>
+        <w:spacing w:before="0" w:beforeAutospacing="0" w:after="0" w:afterAutospacing="0"/>
+      </w:pPr>
+      <w:proofErr w:type="spellStart"/>
+      <w:r>
+        <w:t>Indentering</w:t>
+      </w:r>
+      <w:proofErr w:type="spellEnd"/>
+      <w:r>
+        <w:t xml:space="preserve"> ska göras med en </w:t>
+      </w:r>
+      <w:proofErr w:type="spellStart"/>
+      <w:r>
+        <w:t>tabs</w:t>
+      </w:r>
+      <w:proofErr w:type="spellEnd"/>
+      <w:r>
+        <w:t xml:space="preserve"> avstånd.</w:t>
+      </w:r>
+    </w:p>
+    <w:p>
+      <w:pPr>
+        <w:pStyle w:val="Normalwebb"/>
+        <w:spacing w:before="0" w:beforeAutospacing="0" w:after="0" w:afterAutospacing="0"/>
+      </w:pPr>
+    </w:p>
+    <w:p>
+      <w:pPr>
+        <w:pStyle w:val="Normalwebb"/>
+        <w:spacing w:before="0" w:beforeAutospacing="0" w:after="0" w:afterAutospacing="0"/>
+      </w:pPr>
+      <w:r>
+        <w:rPr>
+          <w:b/>
+          <w:bCs/>
+        </w:rPr>
+        <w:t xml:space="preserve">Namngivning: </w:t>
+      </w:r>
+    </w:p>
+    <w:p>
+      <w:pPr>
+        <w:pStyle w:val="Normalwebb"/>
+        <w:spacing w:before="0" w:beforeAutospacing="0" w:after="0" w:afterAutospacing="0"/>
+      </w:pPr>
+      <w:r>
+        <w:t>Filnamn skall anges med små bokstäver och inga mellanrum. Mellanrum ersätts med ett understreck. Endast a-z och 0-9 får användas.</w:t>
+      </w:r>
+    </w:p>
+    <w:p>
+      <w:pPr>
+        <w:pStyle w:val="Normalwebb"/>
+        <w:spacing w:before="0" w:beforeAutospacing="0" w:after="0" w:afterAutospacing="0"/>
+      </w:pPr>
+      <w:r>
+        <w:t xml:space="preserve">Klassnamn: Första bokstaven i varje ord skall vara stor </w:t>
+      </w:r>
+      <w:proofErr w:type="spellStart"/>
+      <w:r>
+        <w:t>t.ex</w:t>
+      </w:r>
+      <w:proofErr w:type="spellEnd"/>
       <w:r>
         <w:t xml:space="preserve"> </w:t>
       </w:r>
-      <w:r>
-        <w:t xml:space="preserve">Text som beskriver en process för en formell inspektion för kodgranskning och hur denna genomförs i det här projektet. </w:t>
-      </w:r>
-      <w:r>
-        <w:t>Texten ska innehålla referenser till minst en beskri</w:t>
-      </w:r>
-      <w:r>
-        <w:t>vning av den</w:t>
-      </w:r>
-      <w:r>
-        <w:t xml:space="preserve"> metod som man utgår ifrån. Den beskrivning av metoden man utgår ifrån behöver sannolikt anpassas till ert projekts förutsättningar. Texten ska beskriva vilka anpassningar ni </w:t>
-      </w:r>
-      <w:r>
-        <w:t>gör och hur kodgranskning</w:t>
-      </w:r>
-      <w:r>
-        <w:t xml:space="preserve"> genomförs i ert projekt.</w:t>
-      </w:r>
-      <w:r>
-        <w:t xml:space="preserve"> Texten ska också ange hur man väljer ut vilken kod som ska granskas och m</w:t>
-      </w:r>
-      <w:r>
-        <w:t>otivera varför detta prioriteri</w:t>
-      </w:r>
-      <w:r>
-        <w:t>n</w:t>
-      </w:r>
-      <w:r>
-        <w:t>g</w:t>
-      </w:r>
-      <w:r>
-        <w:t xml:space="preserve">ssätt är </w:t>
-      </w:r>
-      <w:r>
-        <w:t>lämpligt. Checklistor och kod ska vara så omfattande att ett granskningsmöte på 2 timmar fylls ut.</w:t>
-      </w:r>
-      <w:r>
-        <w:t xml:space="preserve"> Se även information under granskningsprotokoll mot slutet av dokumentet.</w:t>
-      </w:r>
-      <w:r>
-        <w:t>&gt;</w:t>
+      <w:proofErr w:type="spellStart"/>
+      <w:r>
+        <w:t>AhlgrensBilar</w:t>
+      </w:r>
+      <w:proofErr w:type="spellEnd"/>
+      <w:r>
+        <w:t>.</w:t>
+      </w:r>
+    </w:p>
+    <w:p>
+      <w:pPr>
+        <w:pStyle w:val="Normalwebb"/>
+        <w:spacing w:before="0" w:beforeAutospacing="0" w:after="0" w:afterAutospacing="0"/>
+      </w:pPr>
+      <w:r>
+        <w:t xml:space="preserve">Metodnamn: Första bokstaven i varje metodnamn skall vara liten. Resterande ord skall alltid börja med stor bokstav </w:t>
+      </w:r>
+      <w:proofErr w:type="spellStart"/>
+      <w:r>
+        <w:t>t.ex</w:t>
+      </w:r>
+      <w:proofErr w:type="spellEnd"/>
+      <w:r>
+        <w:t xml:space="preserve"> </w:t>
+      </w:r>
+      <w:proofErr w:type="spellStart"/>
+      <w:r>
+        <w:t>setColorAhlgrensBil</w:t>
+      </w:r>
+      <w:proofErr w:type="spellEnd"/>
+      <w:r>
+        <w:t>.</w:t>
+      </w:r>
+    </w:p>
+    <w:p>
+      <w:pPr>
+        <w:pStyle w:val="Normalwebb"/>
+        <w:spacing w:before="0" w:beforeAutospacing="0" w:after="0" w:afterAutospacing="0"/>
+      </w:pPr>
+      <w:r>
+        <w:t xml:space="preserve">Variabelnamn: Små bokstäver används. Om variabelnamnet innehåller flera ord skall varje ord utom det första börja på stor bokstav t.ex. </w:t>
+      </w:r>
+      <w:proofErr w:type="spellStart"/>
+      <w:r>
+        <w:t>byteArray</w:t>
+      </w:r>
+      <w:proofErr w:type="spellEnd"/>
+      <w:r>
+        <w:t>.</w:t>
+      </w:r>
+    </w:p>
+    <w:p>
+      <w:pPr>
+        <w:pStyle w:val="Normalwebb"/>
+        <w:spacing w:before="0" w:beforeAutospacing="0" w:after="0" w:afterAutospacing="0"/>
+      </w:pPr>
+    </w:p>
+    <w:p>
+      <w:pPr>
+        <w:pStyle w:val="Rubrik2"/>
+      </w:pPr>
+      <w:r>
+        <w:t>Checklista för granskningsmöte</w:t>
+      </w:r>
+    </w:p>
+    <w:p>
+      <w:pPr>
+        <w:pStyle w:val="Normalwebb"/>
+        <w:spacing w:before="0" w:beforeAutospacing="0" w:after="0" w:afterAutospacing="0"/>
+      </w:pPr>
+      <w:r>
+        <w:t xml:space="preserve">Är </w:t>
+      </w:r>
+      <w:proofErr w:type="spellStart"/>
+      <w:r>
+        <w:t>indenteringen</w:t>
+      </w:r>
+      <w:proofErr w:type="spellEnd"/>
+      <w:r>
+        <w:t xml:space="preserve"> korrekt utförd? Inga onödiga blanksteg/indrag och inga dubbelhopp i </w:t>
+      </w:r>
+      <w:proofErr w:type="spellStart"/>
+      <w:r>
+        <w:t>blankrader</w:t>
+      </w:r>
+      <w:proofErr w:type="spellEnd"/>
+      <w:r>
+        <w:t>?</w:t>
+      </w:r>
+    </w:p>
+    <w:p>
+      <w:pPr>
+        <w:pStyle w:val="Normalwebb"/>
+        <w:spacing w:before="0" w:beforeAutospacing="0" w:after="0" w:afterAutospacing="0"/>
+      </w:pPr>
+      <w:r>
+        <w:t>Är klasser, metoder och variabler rätt namngivna?</w:t>
+      </w:r>
+    </w:p>
+    <w:p>
+      <w:pPr>
+        <w:pStyle w:val="Normalwebb"/>
+        <w:spacing w:before="0" w:beforeAutospacing="0" w:after="0" w:afterAutospacing="0"/>
+      </w:pPr>
+      <w:r>
+        <w:t>Finns det motsägelser i booleska utrycka i t.ex. selektioner eller iterationer?</w:t>
+      </w:r>
+    </w:p>
+    <w:p>
+      <w:pPr>
+        <w:pStyle w:val="Normalwebb"/>
+        <w:spacing w:before="0" w:beforeAutospacing="0" w:after="0" w:afterAutospacing="0"/>
+      </w:pPr>
+      <w:r>
+        <w:t xml:space="preserve">Finns önskade </w:t>
+      </w:r>
+      <w:proofErr w:type="spellStart"/>
+      <w:r>
+        <w:t>konstruktorer</w:t>
+      </w:r>
+      <w:proofErr w:type="spellEnd"/>
+      <w:r>
+        <w:t xml:space="preserve"> och är de tydliga/korrekt utformade? (Tilldelas instansvariabler som tänkt eller görs detta på andra ställen i koden?)</w:t>
       </w:r>
     </w:p>
     <w:p/>
     <w:p/>
-    <w:p/>
-    <w:p>
-      <w:pPr>
-        <w:pStyle w:val="Rubrik3"/>
-      </w:pPr>
-      <w:r>
-        <w:t>Riktlinjer för kod</w:t>
-      </w:r>
-    </w:p>
-    <w:p>
-      <w:r>
-        <w:t>&lt;Här listas de riktlinjer som ska användas av gruppen för den kod man skriver (coding guidelines). Dessa ska omfatta hur kod struktureras, hur man namnger variabler och filer med mera. Om man vill så kan dessa lyftas ut som ett separat dokument men det ska då ges en referens till detta dokument här</w:t>
-      </w:r>
-      <w:r>
-        <w:t>.</w:t>
-      </w:r>
-      <w:r>
-        <w:t>&gt;</w:t>
-      </w:r>
-    </w:p>
-    <w:p/>
-    <w:p>
-      <w:pPr>
-        <w:rPr>
-          <w:b/>
-        </w:rPr>
-      </w:pPr>
-      <w:r>
-        <w:rPr>
-          <w:b/>
-        </w:rPr>
-        <w:t>Källkods filer:</w:t>
-      </w:r>
-    </w:p>
-    <w:p>
-      <w:r>
-        <w:t>Samtliga filers text kodning skall vara UTF-8</w:t>
-      </w:r>
-    </w:p>
-    <w:p/>
-    <w:p>
-      <w:pPr>
-        <w:rPr>
-          <w:b/>
-        </w:rPr>
-      </w:pPr>
-      <w:r>
-        <w:rPr>
-          <w:b/>
-        </w:rPr>
-        <w:t>Källkods struktur:</w:t>
-      </w:r>
-    </w:p>
-    <w:p>
-      <w:r>
-        <w:t>Metoder ska separeras med en tom rad.</w:t>
-      </w:r>
-    </w:p>
-    <w:p>
-      <w:r>
-        <w:t>Main metod ska alltid placeras i slutet av en källkodsfil.</w:t>
-      </w:r>
-    </w:p>
-    <w:p/>
-    <w:p>
-      <w:pPr>
-        <w:rPr>
-          <w:b/>
-        </w:rPr>
-      </w:pPr>
-      <w:r>
-        <w:rPr>
-          <w:b/>
-        </w:rPr>
-        <w:t>Formatering:</w:t>
-      </w:r>
-    </w:p>
-    <w:p>
-      <w:r>
-        <w:t>Formatering av fil sker via vald IDE’s auto formatering.</w:t>
-      </w:r>
-    </w:p>
-    <w:p>
-      <w:r>
-        <w:t>Måsvingar ska användas för att öppna och stänga en selektion eller loop.</w:t>
-      </w:r>
-    </w:p>
-    <w:p>
-      <w:r>
-        <w:t xml:space="preserve">Tomma </w:t>
-      </w:r>
-      <w:r>
-        <w:t>kod block skall startas och avsluta på samma rad.</w:t>
-      </w:r>
-    </w:p>
-    <w:p>
-      <w:r>
-        <w:t>Indentering ska göras med en tabs avstånd.</w:t>
-      </w:r>
-    </w:p>
-    <w:p/>
-    <w:p>
-      <w:pPr>
-        <w:rPr>
-          <w:b/>
-        </w:rPr>
-      </w:pPr>
-      <w:r>
-        <w:rPr>
-          <w:b/>
-        </w:rPr>
-        <w:t>Namngivning:</w:t>
-      </w:r>
-      <w:r>
-        <w:rPr>
-          <w:b/>
-        </w:rPr>
-        <w:t xml:space="preserve"> </w:t>
-      </w:r>
-    </w:p>
-    <w:p>
-      <w:r>
-        <w:t>Filnamn skall anges med små bokstäver och inga mellanrum. Mellanrum ersätts med ett understreck.</w:t>
-      </w:r>
-      <w:r>
-        <w:t xml:space="preserve"> Endast a-z och 0-9 får användas.</w:t>
-      </w:r>
-    </w:p>
-    <w:p>
-      <w:r>
-        <w:t>Klassnamn: Första bokstaven i varje ord skall vara stor t.ex AhlgrensBilar.</w:t>
-      </w:r>
-    </w:p>
-    <w:p>
-      <w:r>
-        <w:t>Metodn</w:t>
-      </w:r>
-      <w:r>
-        <w:t>amn: Första bokstaven i varje metodnamn skall vara liten. Resterande ord skall alltid börja med stor bokstav t.ex setColorAhlgrensBil</w:t>
-      </w:r>
-    </w:p>
-    <w:p/>
-    <w:p>
-      <w:pPr>
-        <w:pStyle w:val="Rubrik3"/>
-      </w:pPr>
-      <w:r>
-        <w:t>Checklista för granskningsmöte</w:t>
-      </w:r>
-    </w:p>
-    <w:p>
-      <w:r>
-        <w:t>&lt;Här visas den checklista som ska användas för granskningsmötet. Om man vill så kan denna lyftas ut som ett separat dokument men det ska då ges en referens till detta dokument här.&gt;</w:t>
-      </w:r>
-    </w:p>
-    <w:p/>
     <w:p>
       <w:pPr>
         <w:pStyle w:val="Rubrik2"/>
       </w:pPr>
-      <w:bookmarkStart w:id="8" w:name="_Toc476748939"/>
+      <w:bookmarkStart w:id="7" w:name="_Toc476748939"/>
       <w:r>
         <w:lastRenderedPageBreak/>
         <w:t>Dokument</w:t>
@@ -3057,7 +3560,7 @@
       <w:r>
         <w:t>granskning</w:t>
       </w:r>
-      <w:bookmarkEnd w:id="8"/>
+      <w:bookmarkEnd w:id="7"/>
     </w:p>
     <w:p>
       <w:r>
@@ -3224,41 +3727,157 @@
       <w:pPr>
         <w:pStyle w:val="Rubrik1"/>
       </w:pPr>
-      <w:bookmarkStart w:id="9" w:name="_Toc476748940"/>
+      <w:bookmarkStart w:id="8" w:name="_Toc476748940"/>
       <w:r>
         <w:lastRenderedPageBreak/>
         <w:t>Testning</w:t>
       </w:r>
+      <w:bookmarkEnd w:id="8"/>
+    </w:p>
+    <w:p>
+      <w:pPr>
+        <w:pStyle w:val="Rubrik2"/>
+      </w:pPr>
+      <w:bookmarkStart w:id="9" w:name="_Toc476748941"/>
+      <w:r>
+        <w:t>Kravbaserad</w:t>
+      </w:r>
+      <w:r>
+        <w:t xml:space="preserve"> systemtestning</w:t>
+      </w:r>
       <w:bookmarkEnd w:id="9"/>
     </w:p>
     <w:p>
+      <w:r>
+        <w:t>&lt;Text som beskriver kravbaserad systemtestning och hur denna genomförs i det här projektet.</w:t>
+      </w:r>
+      <w:r>
+        <w:t xml:space="preserve"> </w:t>
+      </w:r>
+      <w:r>
+        <w:t>Texten ska innehålla referenser till minst en beskri</w:t>
+      </w:r>
+      <w:r>
+        <w:t>vning av den</w:t>
+      </w:r>
+      <w:r>
+        <w:t xml:space="preserve"> metod som man utgår ifrån. Den beskrivning av metoden man utgår ifrån behöver sannolikt anpassas till ert projekts förutsättningar. Texten ska beskriva vilka anpassningar ni gör och hur kravbaserad testning genomförs i ert projekt.</w:t>
+      </w:r>
+      <w:r>
+        <w:t>&gt;</w:t>
+      </w:r>
+    </w:p>
+    <w:p/>
+    <w:p>
+      <w:pPr>
+        <w:pStyle w:val="Rubrik3"/>
+      </w:pPr>
+      <w:r>
+        <w:t>Prioritering</w:t>
+      </w:r>
+    </w:p>
+    <w:p>
+      <w:r>
+        <w:t>&lt;Text som beskriver hur krav prioriteras för testning med denna metod.&gt;</w:t>
+      </w:r>
+    </w:p>
+    <w:p/>
+    <w:p>
       <w:pPr>
         <w:pStyle w:val="Rubrik2"/>
       </w:pPr>
-      <w:bookmarkStart w:id="10" w:name="_Toc476748941"/>
-      <w:r>
-        <w:t>Kravbaserad</w:t>
-      </w:r>
-      <w:r>
-        <w:t xml:space="preserve"> systemtestning</w:t>
+      <w:bookmarkStart w:id="10" w:name="_Toc476748942"/>
+      <w:r>
+        <w:t>White box-test</w:t>
+      </w:r>
+      <w:r>
+        <w:t>ning</w:t>
+      </w:r>
+      <w:r>
+        <w:t xml:space="preserve">: </w:t>
       </w:r>
       <w:bookmarkEnd w:id="10"/>
-    </w:p>
-    <w:p>
-      <w:r>
-        <w:t>&lt;Text som beskriver kravbaserad systemtestning och hur denna genomförs i det här projektet.</w:t>
+      <w:r>
+        <w:t>&lt;xxXXxx&gt;</w:t>
+      </w:r>
+      <w:r>
+        <w:t xml:space="preserve"> OSKI</w:t>
+      </w:r>
+    </w:p>
+    <w:p>
+      <w:r>
+        <w:t>[Två personer kan</w:t>
+      </w:r>
+      <w:r>
+        <w:t xml:space="preserve"> som sin individuella fördjupning utföra någon form av white-box-testning. Exakt vilken white-box-metod </w:t>
+      </w:r>
+      <w:r>
+        <w:t>som används lämnas till personen/personerna</w:t>
+      </w:r>
+      <w:r>
+        <w:t xml:space="preserve"> och gruppen att bestämma – exempelvis enhetstest, statement coverage </w:t>
+      </w:r>
+      <w:r>
+        <w:t>eller något annat. Om två personer arbetar med white-box-testning så måste dessa två personer arbeta med olika metoder för detta. Två avsnitt med varsin rubrik enligt ovan, en för varje metod, behövs då.</w:t>
+      </w:r>
+      <w:r>
+        <w:t>]</w:t>
+      </w:r>
+    </w:p>
+    <w:p>
+      <w:r>
+        <w:t>&lt;</w:t>
+      </w:r>
+      <w:r>
+        <w:t>Text som beskriver den</w:t>
       </w:r>
       <w:r>
         <w:t xml:space="preserve"> </w:t>
       </w:r>
       <w:r>
-        <w:t>Texten ska innehålla referenser till minst en beskri</w:t>
-      </w:r>
-      <w:r>
-        <w:t>vning av den</w:t>
-      </w:r>
-      <w:r>
-        <w:t xml:space="preserve"> metod som man utgår ifrån. Den beskrivning av metoden man utgår ifrån behöver sannolikt anpassas till ert projekts förutsättningar. Texten ska beskriva vilka anpassningar ni gör och hur kravbaserad testning genomförs i ert projekt.</w:t>
+        <w:t>white-box-</w:t>
+      </w:r>
+      <w:r>
+        <w:t xml:space="preserve">metod som används. </w:t>
+      </w:r>
+      <w:r>
+        <w:t xml:space="preserve">Texten ska innehålla referenser till minst en beskrivning av denna metod som man utgår ifrån. Den beskrivning av metoden man utgår ifrån behöver sannolikt anpassas till ert projekts förutsättningar. Texten ska beskriva vilka anpassningar ni gör och hur </w:t>
+      </w:r>
+      <w:r>
+        <w:t>testmetoden</w:t>
+      </w:r>
+      <w:r>
+        <w:t xml:space="preserve"> </w:t>
+      </w:r>
+      <w:r>
+        <w:t>tillämpas</w:t>
+      </w:r>
+      <w:r>
+        <w:t xml:space="preserve"> i ert projekt.</w:t>
+      </w:r>
+      <w:r>
+        <w:t xml:space="preserve"> </w:t>
+      </w:r>
+    </w:p>
+    <w:p/>
+    <w:p>
+      <w:r>
+        <w:t>Texten ska referera till de kodfiler med testkod</w:t>
+      </w:r>
+      <w:r>
+        <w:t>/testfall</w:t>
+      </w:r>
+      <w:r>
+        <w:t xml:space="preserve"> som sannolikt behövs</w:t>
+      </w:r>
+      <w:r>
+        <w:t xml:space="preserve"> och tala om var dessa hittas och vad de heter. Filer med testkod ska lämnas in tillsammans med dokumentation när denna frågas efter (exempelvis vid RS-deadlines eller slutinlämning). </w:t>
+      </w:r>
+    </w:p>
+    <w:p/>
+    <w:p>
+      <w:r>
+        <w:t>Det ska som ett absolut minimum finnas 20 relevanta testfall. Om en första prioriterad kod inte genererar så många testfall för metoden så ska ytterligare kod testas.</w:t>
       </w:r>
       <w:r>
         <w:t>&gt;</w:t>
@@ -3275,166 +3894,50 @@
     </w:p>
     <w:p>
       <w:r>
-        <w:t>&lt;Text som beskriver hur krav prioriteras för testning med denna metod.&gt;</w:t>
+        <w:t>&lt;Text som beskriver hur kod-moduler</w:t>
+      </w:r>
+      <w:r>
+        <w:t xml:space="preserve"> prioriteras för testning med denna metod.</w:t>
+      </w:r>
+      <w:r>
+        <w:t xml:space="preserve"> Prioriteringen ska motiveras till varför det är lämpligt att prioritera på detta vis.</w:t>
+      </w:r>
+      <w:r>
+        <w:t>&gt;</w:t>
       </w:r>
     </w:p>
     <w:p/>
     <w:p>
       <w:pPr>
         <w:pStyle w:val="Rubrik2"/>
-      </w:pPr>
-      <w:bookmarkStart w:id="11" w:name="_Toc476748942"/>
-      <w:r>
-        <w:t>White box-test</w:t>
-      </w:r>
-      <w:r>
-        <w:t>ning</w:t>
-      </w:r>
-      <w:r>
+        <w:rPr>
+          <w:lang w:val="en-US"/>
+        </w:rPr>
+      </w:pPr>
+      <w:r>
+        <w:rPr>
+          <w:lang w:val="en-US"/>
+        </w:rPr>
+        <w:t>White box-</w:t>
+      </w:r>
+      <w:proofErr w:type="spellStart"/>
+      <w:r>
+        <w:rPr>
+          <w:lang w:val="en-US"/>
+        </w:rPr>
+        <w:t>testning</w:t>
+      </w:r>
+      <w:proofErr w:type="spellEnd"/>
+      <w:r>
+        <w:rPr>
+          <w:lang w:val="en-US"/>
+        </w:rPr>
         <w:t xml:space="preserve">: </w:t>
       </w:r>
-      <w:bookmarkEnd w:id="11"/>
-      <w:r>
-        <w:t>&lt;xxXXxx&gt;</w:t>
-      </w:r>
-      <w:r>
-        <w:t xml:space="preserve"> OSKI</w:t>
-      </w:r>
-    </w:p>
-    <w:p>
-      <w:r>
-        <w:t>[Två personer kan</w:t>
-      </w:r>
-      <w:r>
-        <w:t xml:space="preserve"> som sin individuella fördjupning utföra någon form av white-box-testning. Exakt vilken white-box-metod </w:t>
-      </w:r>
-      <w:r>
-        <w:t>som används lämnas till personen/personerna</w:t>
-      </w:r>
-      <w:r>
-        <w:t xml:space="preserve"> och gruppen att bestämma – exempelvis enhetstest, statement coverage </w:t>
-      </w:r>
-      <w:r>
-        <w:t>eller något annat. Om två personer arbetar med white-box-testning så måste dessa två personer arbeta med olika metoder för detta. Två avsnitt med varsin rubrik enligt ovan, en för varje metod, behövs då.</w:t>
-      </w:r>
-      <w:r>
-        <w:t>]</w:t>
-      </w:r>
-    </w:p>
-    <w:p>
-      <w:r>
-        <w:t>&lt;</w:t>
-      </w:r>
-      <w:r>
-        <w:t>Text som beskriver den</w:t>
-      </w:r>
-      <w:r>
-        <w:t xml:space="preserve"> </w:t>
-      </w:r>
-      <w:r>
-        <w:t>white-box-</w:t>
-      </w:r>
-      <w:r>
-        <w:t xml:space="preserve">metod som används. </w:t>
-      </w:r>
-      <w:r>
-        <w:t xml:space="preserve">Texten ska innehålla referenser till minst en beskrivning av denna metod som man utgår ifrån. Den beskrivning av metoden man utgår ifrån behöver sannolikt anpassas till ert projekts förutsättningar. Texten ska beskriva vilka anpassningar ni gör och hur </w:t>
-      </w:r>
-      <w:r>
-        <w:t>testmetoden</w:t>
-      </w:r>
-      <w:r>
-        <w:t xml:space="preserve"> </w:t>
-      </w:r>
-      <w:r>
-        <w:t>tillämpas</w:t>
-      </w:r>
-      <w:r>
-        <w:t xml:space="preserve"> i ert projekt.</w:t>
-      </w:r>
-      <w:r>
-        <w:t xml:space="preserve"> </w:t>
-      </w:r>
-    </w:p>
-    <w:p/>
-    <w:p>
-      <w:r>
-        <w:t>Texten ska referera till de kodfiler med testkod</w:t>
-      </w:r>
-      <w:r>
-        <w:t>/testfall</w:t>
-      </w:r>
-      <w:r>
-        <w:t xml:space="preserve"> som sannolikt behövs</w:t>
-      </w:r>
-      <w:r>
-        <w:t xml:space="preserve"> och tala om var dessa hittas och vad de heter. Filer med testkod ska lämnas in tillsammans med dokumentation när denna frågas efter (exempelvis vid RS-deadlines eller slutinlämning). </w:t>
-      </w:r>
-    </w:p>
-    <w:p/>
-    <w:p>
-      <w:r>
-        <w:t>Det ska som ett absolut minimum finnas 20 relevanta testfall. Om en första prioriterad kod inte genererar så många testfall för metoden så ska ytterligare kod testas.</w:t>
-      </w:r>
-      <w:r>
-        <w:t>&gt;</w:t>
-      </w:r>
-    </w:p>
-    <w:p/>
-    <w:p>
-      <w:pPr>
-        <w:pStyle w:val="Rubrik3"/>
-      </w:pPr>
-      <w:r>
-        <w:t>Prioritering</w:t>
-      </w:r>
-    </w:p>
-    <w:p>
-      <w:r>
-        <w:t>&lt;Text som beskriver hur kod-moduler</w:t>
-      </w:r>
-      <w:r>
-        <w:t xml:space="preserve"> prioriteras för testning med denna metod.</w:t>
-      </w:r>
-      <w:r>
-        <w:t xml:space="preserve"> Prioriteringen ska motiveras till varför det är lämpligt att prioritera på detta vis.</w:t>
-      </w:r>
-      <w:r>
-        <w:t>&gt;</w:t>
-      </w:r>
-    </w:p>
-    <w:p/>
-    <w:p>
-      <w:pPr>
-        <w:pStyle w:val="Rubrik2"/>
+      <w:r>
         <w:rPr>
           <w:lang w:val="en-US"/>
         </w:rPr>
-      </w:pPr>
-      <w:r>
-        <w:rPr>
-          <w:lang w:val="en-US"/>
-        </w:rPr>
-        <w:t>White box-</w:t>
-      </w:r>
-      <w:proofErr w:type="spellStart"/>
-      <w:r>
-        <w:rPr>
-          <w:lang w:val="en-US"/>
-        </w:rPr>
-        <w:t>testning</w:t>
-      </w:r>
-      <w:proofErr w:type="spellEnd"/>
-      <w:r>
-        <w:rPr>
-          <w:lang w:val="en-US"/>
-        </w:rPr>
-        <w:t xml:space="preserve">: </w:t>
-      </w:r>
-      <w:r>
-        <w:rPr>
-          <w:lang w:val="en-US"/>
-        </w:rPr>
         <w:t>Boundary Value Analysis</w:t>
       </w:r>
     </w:p>
@@ -3491,22 +3994,22 @@
       <w:pPr>
         <w:pStyle w:val="Rubrik1"/>
       </w:pPr>
-      <w:bookmarkStart w:id="12" w:name="_Toc476748946"/>
+      <w:bookmarkStart w:id="11" w:name="_Toc476748946"/>
       <w:r>
         <w:lastRenderedPageBreak/>
         <w:t>Testfall kravbaserad systemtestning</w:t>
       </w:r>
+      <w:bookmarkEnd w:id="11"/>
+    </w:p>
+    <w:p>
+      <w:pPr>
+        <w:pStyle w:val="Rubrik2"/>
+      </w:pPr>
+      <w:bookmarkStart w:id="12" w:name="_Toc476748947"/>
+      <w:r>
+        <w:t>&lt;Eventuell underrubrik för indelning av testfall&gt;</w:t>
+      </w:r>
       <w:bookmarkEnd w:id="12"/>
-    </w:p>
-    <w:p>
-      <w:pPr>
-        <w:pStyle w:val="Rubrik2"/>
-      </w:pPr>
-      <w:bookmarkStart w:id="13" w:name="_Toc476748947"/>
-      <w:r>
-        <w:t>&lt;Eventuell underrubrik för indelning av testfall&gt;</w:t>
-      </w:r>
-      <w:bookmarkEnd w:id="13"/>
     </w:p>
     <w:p>
       <w:pPr>
@@ -3743,11 +4246,11 @@
       <w:pPr>
         <w:pStyle w:val="Rubrik2"/>
       </w:pPr>
-      <w:bookmarkStart w:id="14" w:name="_Toc476748948"/>
+      <w:bookmarkStart w:id="13" w:name="_Toc476748948"/>
       <w:r>
         <w:t>&lt;Eventuell underrubrik för indelning av testfall&gt;</w:t>
       </w:r>
-      <w:bookmarkEnd w:id="14"/>
+      <w:bookmarkEnd w:id="13"/>
     </w:p>
     <w:p>
       <w:pPr>
@@ -3864,11 +4367,11 @@
       <w:pPr>
         <w:pStyle w:val="Rubrik2"/>
       </w:pPr>
-      <w:bookmarkStart w:id="15" w:name="_Toc476748949"/>
+      <w:bookmarkStart w:id="14" w:name="_Toc476748949"/>
       <w:r>
         <w:t>Spårningsmatris</w:t>
       </w:r>
-      <w:bookmarkEnd w:id="15"/>
+      <w:bookmarkEnd w:id="14"/>
     </w:p>
     <w:p>
       <w:r>
@@ -4323,12 +4826,12 @@
       <w:pPr>
         <w:pStyle w:val="Rubrik1"/>
       </w:pPr>
-      <w:bookmarkStart w:id="16" w:name="_Toc476748950"/>
+      <w:bookmarkStart w:id="15" w:name="_Toc476748950"/>
       <w:r>
         <w:lastRenderedPageBreak/>
         <w:t>&lt;Testfall/materiel för annan metod&gt;</w:t>
       </w:r>
-      <w:bookmarkEnd w:id="16"/>
+      <w:bookmarkEnd w:id="15"/>
     </w:p>
     <w:p>
       <w:r>
@@ -4367,14 +4870,254 @@
       <w:pPr>
         <w:pStyle w:val="Rubrik1"/>
       </w:pPr>
-      <w:bookmarkStart w:id="17" w:name="_Toc476748951"/>
+      <w:bookmarkStart w:id="16" w:name="_Toc476748951"/>
       <w:r>
         <w:lastRenderedPageBreak/>
         <w:t>Granskningsprotokoll</w:t>
       </w:r>
-      <w:bookmarkEnd w:id="17"/>
-    </w:p>
-    <w:p>
+      <w:bookmarkEnd w:id="16"/>
+    </w:p>
+    <w:p/>
+    <w:tbl>
+      <w:tblPr>
+        <w:tblStyle w:val="Tabellrutnt"/>
+        <w:tblpPr w:leftFromText="141" w:rightFromText="141" w:vertAnchor="text" w:horzAnchor="margin" w:tblpY="23"/>
+        <w:tblW w:w="8926" w:type="dxa"/>
+        <w:tblLook w:val="04A0" w:firstRow="1" w:lastRow="0" w:firstColumn="1" w:lastColumn="0" w:noHBand="0" w:noVBand="1"/>
+      </w:tblPr>
+      <w:tblGrid>
+        <w:gridCol w:w="1377"/>
+        <w:gridCol w:w="1154"/>
+        <w:gridCol w:w="1764"/>
+        <w:gridCol w:w="4631"/>
+      </w:tblGrid>
+      <w:tr>
+        <w:tc>
+          <w:tcPr>
+            <w:tcW w:w="1377" w:type="dxa"/>
+          </w:tcPr>
+          <w:p>
+            <w:pPr>
+              <w:rPr>
+                <w:b/>
+              </w:rPr>
+            </w:pPr>
+            <w:r>
+              <w:rPr>
+                <w:b/>
+              </w:rPr>
+              <w:t xml:space="preserve">Id </w:t>
+            </w:r>
+            <w:r>
+              <w:rPr>
+                <w:b/>
+              </w:rPr>
+              <w:t>granskning</w:t>
+            </w:r>
+          </w:p>
+        </w:tc>
+        <w:tc>
+          <w:tcPr>
+            <w:tcW w:w="1170" w:type="dxa"/>
+          </w:tcPr>
+          <w:p>
+            <w:pPr>
+              <w:rPr>
+                <w:b/>
+              </w:rPr>
+            </w:pPr>
+            <w:r>
+              <w:rPr>
+                <w:b/>
+              </w:rPr>
+              <w:t>D</w:t>
+            </w:r>
+            <w:r>
+              <w:rPr>
+                <w:b/>
+              </w:rPr>
+              <w:t>atum</w:t>
+            </w:r>
+          </w:p>
+        </w:tc>
+        <w:tc>
+          <w:tcPr>
+            <w:tcW w:w="1517" w:type="dxa"/>
+          </w:tcPr>
+          <w:p>
+            <w:pPr>
+              <w:rPr>
+                <w:b/>
+              </w:rPr>
+            </w:pPr>
+            <w:r>
+              <w:rPr>
+                <w:b/>
+              </w:rPr>
+              <w:t>Kod/dokument version</w:t>
+            </w:r>
+          </w:p>
+        </w:tc>
+        <w:tc>
+          <w:tcPr>
+            <w:tcW w:w="4862" w:type="dxa"/>
+          </w:tcPr>
+          <w:p>
+            <w:pPr>
+              <w:rPr>
+                <w:b/>
+              </w:rPr>
+            </w:pPr>
+            <w:r>
+              <w:rPr>
+                <w:b/>
+              </w:rPr>
+              <w:t>Utfört av</w:t>
+            </w:r>
+            <w:r>
+              <w:rPr>
+                <w:b/>
+              </w:rPr>
+              <w:t xml:space="preserve"> </w:t>
+            </w:r>
+          </w:p>
+        </w:tc>
+      </w:tr>
+      <w:tr>
+        <w:tc>
+          <w:tcPr>
+            <w:tcW w:w="1377" w:type="dxa"/>
+          </w:tcPr>
+          <w:p>
+            <w:r>
+              <w:t>KG001</w:t>
+            </w:r>
+          </w:p>
+        </w:tc>
+        <w:tc>
+          <w:tcPr>
+            <w:tcW w:w="1170" w:type="dxa"/>
+          </w:tcPr>
+          <w:p>
+            <w:r>
+              <w:t>17-04-11</w:t>
+            </w:r>
+          </w:p>
+        </w:tc>
+        <w:tc>
+          <w:tcPr>
+            <w:tcW w:w="1517" w:type="dxa"/>
+          </w:tcPr>
+          <w:p>
+            <w:r>
+              <w:t>V0.</w:t>
+            </w:r>
+            <w:r>
+              <w:t>3</w:t>
+            </w:r>
+            <w:bookmarkStart w:id="17" w:name="_GoBack"/>
+            <w:bookmarkEnd w:id="17"/>
+          </w:p>
+        </w:tc>
+        <w:tc>
+          <w:tcPr>
+            <w:tcW w:w="4862" w:type="dxa"/>
+          </w:tcPr>
+          <w:p>
+            <w:r>
+              <w:t>Nils Lindkvist (moderator, granskare)</w:t>
+            </w:r>
+          </w:p>
+          <w:p>
+            <w:r>
+              <w:t>Petter Månsson (granskare)</w:t>
+            </w:r>
+          </w:p>
+        </w:tc>
+      </w:tr>
+      <w:tr>
+        <w:tc>
+          <w:tcPr>
+            <w:tcW w:w="1377" w:type="dxa"/>
+          </w:tcPr>
+          <w:p/>
+        </w:tc>
+        <w:tc>
+          <w:tcPr>
+            <w:tcW w:w="1170" w:type="dxa"/>
+          </w:tcPr>
+          <w:p/>
+        </w:tc>
+        <w:tc>
+          <w:tcPr>
+            <w:tcW w:w="1517" w:type="dxa"/>
+          </w:tcPr>
+          <w:p/>
+        </w:tc>
+        <w:tc>
+          <w:tcPr>
+            <w:tcW w:w="4862" w:type="dxa"/>
+          </w:tcPr>
+          <w:p/>
+        </w:tc>
+      </w:tr>
+      <w:tr>
+        <w:tc>
+          <w:tcPr>
+            <w:tcW w:w="1377" w:type="dxa"/>
+          </w:tcPr>
+          <w:p/>
+        </w:tc>
+        <w:tc>
+          <w:tcPr>
+            <w:tcW w:w="1170" w:type="dxa"/>
+          </w:tcPr>
+          <w:p/>
+        </w:tc>
+        <w:tc>
+          <w:tcPr>
+            <w:tcW w:w="1517" w:type="dxa"/>
+          </w:tcPr>
+          <w:p/>
+        </w:tc>
+        <w:tc>
+          <w:tcPr>
+            <w:tcW w:w="4862" w:type="dxa"/>
+          </w:tcPr>
+          <w:p/>
+        </w:tc>
+      </w:tr>
+      <w:tr>
+        <w:tc>
+          <w:tcPr>
+            <w:tcW w:w="1377" w:type="dxa"/>
+          </w:tcPr>
+          <w:p/>
+        </w:tc>
+        <w:tc>
+          <w:tcPr>
+            <w:tcW w:w="1170" w:type="dxa"/>
+          </w:tcPr>
+          <w:p/>
+        </w:tc>
+        <w:tc>
+          <w:tcPr>
+            <w:tcW w:w="1517" w:type="dxa"/>
+          </w:tcPr>
+          <w:p/>
+        </w:tc>
+        <w:tc>
+          <w:tcPr>
+            <w:tcW w:w="4862" w:type="dxa"/>
+          </w:tcPr>
+          <w:p/>
+        </w:tc>
+      </w:tr>
+    </w:tbl>
+    <w:p>
+      <w:r>
+        <w:t xml:space="preserve"> </w:t>
+      </w:r>
       <w:r>
         <w:t>[Här infogas rapporter från granskningsmöten som granskar kod eller dokument. För varje rapport ska det anges vilken artefakt som granskades, tid och datum för granskningen, vilka som närvarade vid granskningen och i vilka roller</w:t>
       </w:r>
@@ -4403,6 +5146,854 @@
     <w:p>
       <w:r>
         <w:t>[Observera att det blir flera olika protokoll – minst två från kodgranskning och två från dokumentgranskning.]</w:t>
+      </w:r>
+    </w:p>
+    <w:p>
+      <w:pPr>
+        <w:spacing w:after="160"/>
+        <w:jc w:val="left"/>
+      </w:pPr>
+    </w:p>
+    <w:p>
+      <w:pPr>
+        <w:spacing w:after="160"/>
+        <w:jc w:val="left"/>
+      </w:pPr>
+      <w:r>
+        <w:br w:type="page"/>
+      </w:r>
+    </w:p>
+    <w:p>
+      <w:pPr>
+        <w:pStyle w:val="Rubrik2"/>
+      </w:pPr>
+      <w:r>
+        <w:lastRenderedPageBreak/>
+        <w:t>Granskningsprotokoll Kodgranskning KG001</w:t>
+      </w:r>
+    </w:p>
+    <w:p>
+      <w:pPr>
+        <w:pStyle w:val="Rubrik3"/>
+      </w:pPr>
+      <w:proofErr w:type="spellStart"/>
+      <w:r>
+        <w:t>MainActivity.class</w:t>
+      </w:r>
+      <w:proofErr w:type="spellEnd"/>
+    </w:p>
+    <w:p>
+      <w:proofErr w:type="spellStart"/>
+      <w:r>
+        <w:rPr>
+          <w:u w:val="single"/>
+        </w:rPr>
+        <w:t>Indentering</w:t>
+      </w:r>
+      <w:proofErr w:type="spellEnd"/>
+      <w:r>
+        <w:rPr>
+          <w:u w:val="single"/>
+        </w:rPr>
+        <w:t>/formatering</w:t>
+      </w:r>
+      <w:r>
+        <w:t>: ok</w:t>
+      </w:r>
+    </w:p>
+    <w:p>
+      <w:r>
+        <w:rPr>
+          <w:u w:val="single"/>
+        </w:rPr>
+        <w:t>Klassnamn</w:t>
+      </w:r>
+      <w:r>
+        <w:t>: ok</w:t>
+      </w:r>
+    </w:p>
+    <w:p>
+      <w:r>
+        <w:rPr>
+          <w:u w:val="single"/>
+        </w:rPr>
+        <w:t>Metodnamn</w:t>
+      </w:r>
+      <w:r>
+        <w:t>: ok</w:t>
+      </w:r>
+    </w:p>
+    <w:p>
+      <w:r>
+        <w:rPr>
+          <w:u w:val="single"/>
+        </w:rPr>
+        <w:t>Variabelnamn</w:t>
+      </w:r>
+      <w:r>
+        <w:t>: ok</w:t>
+      </w:r>
+    </w:p>
+    <w:p>
+      <w:proofErr w:type="spellStart"/>
+      <w:r>
+        <w:rPr>
+          <w:u w:val="single"/>
+        </w:rPr>
+        <w:t>Konstruktorer</w:t>
+      </w:r>
+      <w:proofErr w:type="spellEnd"/>
+      <w:r>
+        <w:t>:</w:t>
+      </w:r>
+      <w:r>
+        <w:t xml:space="preserve"> ok</w:t>
+      </w:r>
+    </w:p>
+    <w:p>
+      <w:r>
+        <w:rPr>
+          <w:u w:val="single"/>
+        </w:rPr>
+        <w:t>Övrigt</w:t>
+      </w:r>
+      <w:r>
+        <w:t>: -</w:t>
+      </w:r>
+    </w:p>
+    <w:p/>
+    <w:p>
+      <w:pPr>
+        <w:pStyle w:val="Rubrik3"/>
+      </w:pPr>
+      <w:proofErr w:type="spellStart"/>
+      <w:r>
+        <w:t>PatternActivity.class</w:t>
+      </w:r>
+      <w:proofErr w:type="spellEnd"/>
+    </w:p>
+    <w:p>
+      <w:proofErr w:type="spellStart"/>
+      <w:r>
+        <w:rPr>
+          <w:u w:val="single"/>
+        </w:rPr>
+        <w:t>Indentering</w:t>
+      </w:r>
+      <w:proofErr w:type="spellEnd"/>
+      <w:r>
+        <w:rPr>
+          <w:u w:val="single"/>
+        </w:rPr>
+        <w:t>/formatering</w:t>
+      </w:r>
+      <w:r>
+        <w:t>: ok</w:t>
+      </w:r>
+    </w:p>
+    <w:p>
+      <w:r>
+        <w:rPr>
+          <w:u w:val="single"/>
+        </w:rPr>
+        <w:t>Klassnamn</w:t>
+      </w:r>
+      <w:r>
+        <w:t>: ok</w:t>
+      </w:r>
+    </w:p>
+    <w:p>
+      <w:r>
+        <w:rPr>
+          <w:u w:val="single"/>
+        </w:rPr>
+        <w:t>Metodnamn</w:t>
+      </w:r>
+      <w:r>
+        <w:t>: ok</w:t>
+      </w:r>
+    </w:p>
+    <w:p>
+      <w:r>
+        <w:rPr>
+          <w:u w:val="single"/>
+        </w:rPr>
+        <w:t>Variabelnamn</w:t>
+      </w:r>
+      <w:r>
+        <w:t>: ”</w:t>
+      </w:r>
+      <w:proofErr w:type="spellStart"/>
+      <w:r>
+        <w:t>sC</w:t>
+      </w:r>
+      <w:proofErr w:type="spellEnd"/>
+      <w:r>
+        <w:t>” ska döpas om till ”</w:t>
+      </w:r>
+      <w:proofErr w:type="spellStart"/>
+      <w:r>
+        <w:t>soundConverter</w:t>
+      </w:r>
+      <w:proofErr w:type="spellEnd"/>
+      <w:r>
+        <w:t>”.</w:t>
+      </w:r>
+    </w:p>
+    <w:p>
+      <w:proofErr w:type="spellStart"/>
+      <w:r>
+        <w:rPr>
+          <w:u w:val="single"/>
+        </w:rPr>
+        <w:t>Konstruktorer</w:t>
+      </w:r>
+      <w:proofErr w:type="spellEnd"/>
+      <w:r>
+        <w:t>:</w:t>
+      </w:r>
+      <w:r>
+        <w:t xml:space="preserve"> ok</w:t>
+      </w:r>
+    </w:p>
+    <w:p>
+      <w:r>
+        <w:rPr>
+          <w:u w:val="single"/>
+        </w:rPr>
+        <w:t>Övrigt</w:t>
+      </w:r>
+      <w:r>
+        <w:t xml:space="preserve">: </w:t>
+      </w:r>
+      <w:r>
+        <w:t>Instans</w:t>
+      </w:r>
+      <w:r>
+        <w:t>variabler ”demo” och ”</w:t>
+      </w:r>
+      <w:proofErr w:type="spellStart"/>
+      <w:r>
+        <w:t>integer</w:t>
+      </w:r>
+      <w:proofErr w:type="spellEnd"/>
+      <w:r>
+        <w:t>” används ej och ska raderas.</w:t>
+      </w:r>
+    </w:p>
+    <w:p>
+      <w:r>
+        <w:t xml:space="preserve">Case ”demo” på rad 36, tilldelning till </w:t>
+      </w:r>
+      <w:r>
+        <w:t xml:space="preserve">”demo”-objekt ska raderas, tilldelning new </w:t>
+      </w:r>
+      <w:proofErr w:type="spellStart"/>
+      <w:r>
+        <w:t>VisualizerDemo</w:t>
+      </w:r>
+      <w:proofErr w:type="spellEnd"/>
+      <w:r>
+        <w:t xml:space="preserve"> sker direkt till </w:t>
+      </w:r>
+      <w:proofErr w:type="spellStart"/>
+      <w:r>
+        <w:t>pApplet</w:t>
+      </w:r>
+      <w:proofErr w:type="spellEnd"/>
+      <w:r>
+        <w:t>.</w:t>
+      </w:r>
+    </w:p>
+    <w:p/>
+    <w:p>
+      <w:pPr>
+        <w:pStyle w:val="Rubrik3"/>
+      </w:pPr>
+      <w:proofErr w:type="spellStart"/>
+      <w:r>
+        <w:t>SoundConverter.class</w:t>
+      </w:r>
+      <w:proofErr w:type="spellEnd"/>
+    </w:p>
+    <w:p>
+      <w:proofErr w:type="spellStart"/>
+      <w:r>
+        <w:rPr>
+          <w:u w:val="single"/>
+        </w:rPr>
+        <w:t>Indentering</w:t>
+      </w:r>
+      <w:proofErr w:type="spellEnd"/>
+      <w:r>
+        <w:rPr>
+          <w:u w:val="single"/>
+        </w:rPr>
+        <w:t>/formatering</w:t>
+      </w:r>
+      <w:r>
+        <w:t>: Dubbla/felaktiga blankrader ska raderas.</w:t>
+      </w:r>
+    </w:p>
+    <w:p>
+      <w:r>
+        <w:rPr>
+          <w:u w:val="single"/>
+        </w:rPr>
+        <w:t>Klassnamn</w:t>
+      </w:r>
+      <w:r>
+        <w:t>: ok</w:t>
+      </w:r>
+    </w:p>
+    <w:p>
+      <w:r>
+        <w:rPr>
+          <w:u w:val="single"/>
+        </w:rPr>
+        <w:t>Metodnamn</w:t>
+      </w:r>
+      <w:r>
+        <w:t>: ”</w:t>
+      </w:r>
+      <w:proofErr w:type="spellStart"/>
+      <w:r>
+        <w:t>getSoundBytes</w:t>
+      </w:r>
+      <w:proofErr w:type="spellEnd"/>
+      <w:r>
+        <w:t>()” namn ska ändras till ”</w:t>
+      </w:r>
+      <w:proofErr w:type="spellStart"/>
+      <w:r>
+        <w:t>getFftBytes</w:t>
+      </w:r>
+      <w:proofErr w:type="spellEnd"/>
+      <w:r>
+        <w:t>()” för ökad tydlighet.</w:t>
+      </w:r>
+    </w:p>
+    <w:p>
+      <w:r>
+        <w:t>”</w:t>
+      </w:r>
+      <w:proofErr w:type="spellStart"/>
+      <w:r>
+        <w:t>link</w:t>
+      </w:r>
+      <w:proofErr w:type="spellEnd"/>
+      <w:r>
+        <w:t>()” namn ska ändras till ”</w:t>
+      </w:r>
+      <w:proofErr w:type="spellStart"/>
+      <w:r>
+        <w:t>init</w:t>
+      </w:r>
+      <w:proofErr w:type="spellEnd"/>
+      <w:r>
+        <w:t>()” då metodens syfte har ändrats.</w:t>
+      </w:r>
+    </w:p>
+    <w:p>
+      <w:r>
+        <w:rPr>
+          <w:u w:val="single"/>
+        </w:rPr>
+        <w:t>Variabelnamn</w:t>
+      </w:r>
+      <w:r>
+        <w:t>: ”</w:t>
+      </w:r>
+      <w:proofErr w:type="spellStart"/>
+      <w:r>
+        <w:t>mFFTBytes</w:t>
+      </w:r>
+      <w:proofErr w:type="spellEnd"/>
+      <w:r>
+        <w:t xml:space="preserve">” namn ska ändras till </w:t>
+      </w:r>
+      <w:proofErr w:type="spellStart"/>
+      <w:r>
+        <w:t>fftBytes</w:t>
+      </w:r>
+      <w:proofErr w:type="spellEnd"/>
+      <w:r>
+        <w:t>.</w:t>
+      </w:r>
+    </w:p>
+    <w:p>
+      <w:r>
+        <w:t>”</w:t>
+      </w:r>
+      <w:proofErr w:type="spellStart"/>
+      <w:r>
+        <w:t>mSoundBytes</w:t>
+      </w:r>
+      <w:proofErr w:type="spellEnd"/>
+      <w:r>
+        <w:t xml:space="preserve">” namn ska ändras till </w:t>
+      </w:r>
+      <w:r>
+        <w:t>”</w:t>
+      </w:r>
+      <w:proofErr w:type="spellStart"/>
+      <w:r>
+        <w:t>waveBytes</w:t>
+      </w:r>
+      <w:proofErr w:type="spellEnd"/>
+      <w:r>
+        <w:t>”.</w:t>
+      </w:r>
+    </w:p>
+    <w:p>
+      <w:proofErr w:type="spellStart"/>
+      <w:r>
+        <w:rPr>
+          <w:u w:val="single"/>
+        </w:rPr>
+        <w:t>Konstruktorer</w:t>
+      </w:r>
+      <w:proofErr w:type="spellEnd"/>
+      <w:r>
+        <w:t>:</w:t>
+      </w:r>
+      <w:r>
+        <w:t xml:space="preserve"> ok</w:t>
+      </w:r>
+    </w:p>
+    <w:p>
+      <w:r>
+        <w:rPr>
+          <w:u w:val="single"/>
+        </w:rPr>
+        <w:t>Övrigt</w:t>
+      </w:r>
+      <w:r>
+        <w:t>: Redundans i metoder ”</w:t>
+      </w:r>
+      <w:proofErr w:type="spellStart"/>
+      <w:r>
+        <w:t>updateVisualizer</w:t>
+      </w:r>
+      <w:proofErr w:type="spellEnd"/>
+      <w:r>
+        <w:t>()” och ”</w:t>
+      </w:r>
+      <w:proofErr w:type="spellStart"/>
+      <w:r>
+        <w:t>updateVisualizerFFT</w:t>
+      </w:r>
+      <w:proofErr w:type="spellEnd"/>
+      <w:r>
+        <w:t>()”, dessa ska raderas och kod flyttas ner till ”</w:t>
+      </w:r>
+      <w:proofErr w:type="spellStart"/>
+      <w:r>
+        <w:t>onWaveFormDataCapture</w:t>
+      </w:r>
+      <w:proofErr w:type="spellEnd"/>
+      <w:r>
+        <w:t>()” och ”</w:t>
+      </w:r>
+      <w:proofErr w:type="spellStart"/>
+      <w:r>
+        <w:t>onFftDataCapture</w:t>
+      </w:r>
+      <w:proofErr w:type="spellEnd"/>
+      <w:r>
+        <w:t>()”.</w:t>
+      </w:r>
+    </w:p>
+    <w:p>
+      <w:r>
+        <w:t>Get-metod ska läggas till för returnering av ”</w:t>
+      </w:r>
+      <w:proofErr w:type="spellStart"/>
+      <w:r>
+        <w:t>waveBytes</w:t>
+      </w:r>
+      <w:proofErr w:type="spellEnd"/>
+      <w:r>
+        <w:t>[]”.</w:t>
+      </w:r>
+    </w:p>
+    <w:p>
+      <w:proofErr w:type="spellStart"/>
+      <w:r>
+        <w:t>Javadoc</w:t>
+      </w:r>
+      <w:proofErr w:type="spellEnd"/>
+      <w:r>
+        <w:t xml:space="preserve"> önskad, läggs till vid senare tillfälle.</w:t>
+      </w:r>
+    </w:p>
+    <w:p/>
+    <w:p>
+      <w:pPr>
+        <w:pStyle w:val="Rubrik3"/>
+      </w:pPr>
+      <w:proofErr w:type="spellStart"/>
+      <w:r>
+        <w:t>VisualizerDemo.class</w:t>
+      </w:r>
+      <w:proofErr w:type="spellEnd"/>
+    </w:p>
+    <w:p>
+      <w:proofErr w:type="spellStart"/>
+      <w:r>
+        <w:rPr>
+          <w:u w:val="single"/>
+        </w:rPr>
+        <w:t>Indentering</w:t>
+      </w:r>
+      <w:proofErr w:type="spellEnd"/>
+      <w:r>
+        <w:rPr>
+          <w:u w:val="single"/>
+        </w:rPr>
+        <w:t>/formatering</w:t>
+      </w:r>
+      <w:r>
+        <w:t xml:space="preserve">: </w:t>
+      </w:r>
+      <w:r>
+        <w:t xml:space="preserve">Dubbla/felaktiga </w:t>
+      </w:r>
+      <w:proofErr w:type="spellStart"/>
+      <w:r>
+        <w:t>blankrader</w:t>
+      </w:r>
+      <w:proofErr w:type="spellEnd"/>
+      <w:r>
+        <w:t xml:space="preserve"> ska raderas.</w:t>
+      </w:r>
+    </w:p>
+    <w:p>
+      <w:r>
+        <w:rPr>
+          <w:u w:val="single"/>
+        </w:rPr>
+        <w:t>Klassnamn</w:t>
+      </w:r>
+      <w:r>
+        <w:t xml:space="preserve">: </w:t>
+      </w:r>
+      <w:r>
+        <w:t xml:space="preserve">Namn ska ändras till </w:t>
+      </w:r>
+      <w:proofErr w:type="spellStart"/>
+      <w:r>
+        <w:t>PatternController</w:t>
+      </w:r>
+      <w:proofErr w:type="spellEnd"/>
+      <w:r>
+        <w:t xml:space="preserve"> då klassens syfte har ändrats.</w:t>
+      </w:r>
+    </w:p>
+    <w:p>
+      <w:r>
+        <w:rPr>
+          <w:u w:val="single"/>
+        </w:rPr>
+        <w:t>Metodnamn</w:t>
+      </w:r>
+      <w:r>
+        <w:t>: ok</w:t>
+      </w:r>
+    </w:p>
+    <w:p>
+      <w:r>
+        <w:rPr>
+          <w:u w:val="single"/>
+        </w:rPr>
+        <w:t>Variabelnamn</w:t>
+      </w:r>
+      <w:r>
+        <w:t xml:space="preserve">: </w:t>
+      </w:r>
+      <w:r>
+        <w:t>”</w:t>
+      </w:r>
+      <w:proofErr w:type="spellStart"/>
+      <w:r>
+        <w:t>soundBytes</w:t>
+      </w:r>
+      <w:proofErr w:type="spellEnd"/>
+      <w:r>
+        <w:t>” namn ska ändras till ”</w:t>
+      </w:r>
+      <w:proofErr w:type="spellStart"/>
+      <w:r>
+        <w:t>fftBytes</w:t>
+      </w:r>
+      <w:proofErr w:type="spellEnd"/>
+      <w:r>
+        <w:t>” för konsistens.</w:t>
+      </w:r>
+    </w:p>
+    <w:p>
+      <w:r>
+        <w:t>”</w:t>
+      </w:r>
+      <w:proofErr w:type="spellStart"/>
+      <w:r>
+        <w:t>sC</w:t>
+      </w:r>
+      <w:proofErr w:type="spellEnd"/>
+      <w:r>
+        <w:t>” namn ska ändras till ”</w:t>
+      </w:r>
+      <w:proofErr w:type="spellStart"/>
+      <w:r>
+        <w:t>soundConverter</w:t>
+      </w:r>
+      <w:proofErr w:type="spellEnd"/>
+      <w:r>
+        <w:t>”.</w:t>
+      </w:r>
+    </w:p>
+    <w:p>
+      <w:pPr>
+        <w:rPr>
+          <w:u w:val="single"/>
+        </w:rPr>
+      </w:pPr>
+      <w:proofErr w:type="spellStart"/>
+      <w:r>
+        <w:rPr>
+          <w:u w:val="single"/>
+        </w:rPr>
+        <w:t>Konstruktorer</w:t>
+      </w:r>
+      <w:proofErr w:type="spellEnd"/>
+      <w:r>
+        <w:t>:</w:t>
+      </w:r>
+      <w:r>
+        <w:t xml:space="preserve"> ok</w:t>
+      </w:r>
+    </w:p>
+    <w:p>
+      <w:r>
+        <w:rPr>
+          <w:u w:val="single"/>
+        </w:rPr>
+        <w:t>Övrigt</w:t>
+      </w:r>
+      <w:r>
+        <w:t>: -</w:t>
+      </w:r>
+    </w:p>
+    <w:p/>
+    <w:p>
+      <w:pPr>
+        <w:pStyle w:val="Rubrik3"/>
+      </w:pPr>
+      <w:proofErr w:type="spellStart"/>
+      <w:r>
+        <w:t>PiddePattern.class</w:t>
+      </w:r>
+      <w:proofErr w:type="spellEnd"/>
+    </w:p>
+    <w:p>
+      <w:proofErr w:type="spellStart"/>
+      <w:r>
+        <w:rPr>
+          <w:u w:val="single"/>
+        </w:rPr>
+        <w:t>Indentering</w:t>
+      </w:r>
+      <w:proofErr w:type="spellEnd"/>
+      <w:r>
+        <w:rPr>
+          <w:u w:val="single"/>
+        </w:rPr>
+        <w:t>/formatering</w:t>
+      </w:r>
+      <w:r>
+        <w:t xml:space="preserve">: </w:t>
+      </w:r>
+      <w:r>
+        <w:t xml:space="preserve">Dubbla/felaktiga </w:t>
+      </w:r>
+      <w:proofErr w:type="spellStart"/>
+      <w:r>
+        <w:t>blankrader</w:t>
+      </w:r>
+      <w:proofErr w:type="spellEnd"/>
+      <w:r>
+        <w:t xml:space="preserve"> ska raderas.</w:t>
+      </w:r>
+    </w:p>
+    <w:p>
+      <w:proofErr w:type="spellStart"/>
+      <w:r>
+        <w:t>Indentering</w:t>
+      </w:r>
+      <w:proofErr w:type="spellEnd"/>
+      <w:r>
+        <w:t xml:space="preserve"> i metod ”</w:t>
+      </w:r>
+      <w:proofErr w:type="spellStart"/>
+      <w:r>
+        <w:t>drawShape</w:t>
+      </w:r>
+      <w:proofErr w:type="spellEnd"/>
+      <w:r>
+        <w:t>()” ska justeras.</w:t>
+      </w:r>
+    </w:p>
+    <w:p>
+      <w:r>
+        <w:rPr>
+          <w:u w:val="single"/>
+        </w:rPr>
+        <w:t>Klassnamn</w:t>
+      </w:r>
+      <w:r>
+        <w:t xml:space="preserve">: </w:t>
+      </w:r>
+      <w:r>
+        <w:t xml:space="preserve">Namn ska ändras så att alla </w:t>
+      </w:r>
+      <w:proofErr w:type="spellStart"/>
+      <w:r>
+        <w:t>Pattern</w:t>
+      </w:r>
+      <w:proofErr w:type="spellEnd"/>
+      <w:r>
+        <w:t>-klassers namn inleds med ”</w:t>
+      </w:r>
+      <w:proofErr w:type="spellStart"/>
+      <w:r>
+        <w:t>Pattern</w:t>
+      </w:r>
+      <w:proofErr w:type="spellEnd"/>
+      <w:r>
+        <w:t>” följt av specifikt namn.</w:t>
+      </w:r>
+    </w:p>
+    <w:p>
+      <w:r>
+        <w:rPr>
+          <w:u w:val="single"/>
+        </w:rPr>
+        <w:lastRenderedPageBreak/>
+        <w:t>Metodnamn</w:t>
+      </w:r>
+      <w:r>
+        <w:t xml:space="preserve">: </w:t>
+      </w:r>
+      <w:r>
+        <w:t>”</w:t>
+      </w:r>
+      <w:proofErr w:type="spellStart"/>
+      <w:r>
+        <w:t>setOK</w:t>
+      </w:r>
+      <w:proofErr w:type="spellEnd"/>
+      <w:r>
+        <w:t>()” och ”</w:t>
+      </w:r>
+      <w:proofErr w:type="spellStart"/>
+      <w:r>
+        <w:t>getOK</w:t>
+      </w:r>
+      <w:proofErr w:type="spellEnd"/>
+      <w:r>
+        <w:t>()” namn ska ändras till något mer beskrivande.</w:t>
+      </w:r>
+    </w:p>
+    <w:p>
+      <w:r>
+        <w:t>”</w:t>
+      </w:r>
+      <w:proofErr w:type="spellStart"/>
+      <w:r>
+        <w:t>setSoundBytes</w:t>
+      </w:r>
+      <w:proofErr w:type="spellEnd"/>
+      <w:r>
+        <w:t>()” namn ska ändras till ”</w:t>
+      </w:r>
+      <w:proofErr w:type="spellStart"/>
+      <w:r>
+        <w:t>updatePattern</w:t>
+      </w:r>
+      <w:proofErr w:type="spellEnd"/>
+      <w:r>
+        <w:t>()” och parametern ”bytes[]” namn ska ändras.</w:t>
+      </w:r>
+    </w:p>
+    <w:p>
+      <w:r>
+        <w:rPr>
+          <w:u w:val="single"/>
+        </w:rPr>
+        <w:t>Variabelnamn</w:t>
+      </w:r>
+      <w:r>
+        <w:t xml:space="preserve">: </w:t>
+      </w:r>
+      <w:r>
+        <w:t xml:space="preserve">ok : </w:t>
+      </w:r>
+      <w:proofErr w:type="spellStart"/>
+      <w:r>
+        <w:t>boolean</w:t>
+      </w:r>
+      <w:proofErr w:type="spellEnd"/>
+      <w:r>
+        <w:t>, namn ska ändras till något mer beskrivande.</w:t>
+      </w:r>
+    </w:p>
+    <w:p>
+      <w:pPr>
+        <w:rPr>
+          <w:u w:val="single"/>
+        </w:rPr>
+      </w:pPr>
+      <w:proofErr w:type="spellStart"/>
+      <w:r>
+        <w:rPr>
+          <w:u w:val="single"/>
+        </w:rPr>
+        <w:t>Konstruktorer</w:t>
+      </w:r>
+      <w:proofErr w:type="spellEnd"/>
+      <w:r>
+        <w:t>:</w:t>
+      </w:r>
+      <w:r>
+        <w:t xml:space="preserve"> ok</w:t>
+      </w:r>
+    </w:p>
+    <w:p>
+      <w:r>
+        <w:rPr>
+          <w:u w:val="single"/>
+        </w:rPr>
+        <w:t>Övrigt</w:t>
+      </w:r>
+      <w:r>
+        <w:t xml:space="preserve">: </w:t>
+      </w:r>
+      <w:r>
+        <w:t>Instansv</w:t>
+      </w:r>
+      <w:r>
+        <w:t>ariabeln ”</w:t>
+      </w:r>
+      <w:proofErr w:type="spellStart"/>
+      <w:r>
+        <w:t>soundBytes</w:t>
+      </w:r>
+      <w:proofErr w:type="spellEnd"/>
+      <w:r>
+        <w:t>” är överflödig och ska raderas. Alla användni</w:t>
+      </w:r>
+      <w:r>
+        <w:t xml:space="preserve">ngar i koden ska ersättas till metodvariabler av samma typ. </w:t>
       </w:r>
     </w:p>
     <w:p/>
@@ -4456,10 +6047,7 @@
         <w:t>Här samlas alla projektets testrapporter. Var testrapport får en egen rubrik och detta registreras sedan i en spårningsmatris.</w:t>
       </w:r>
     </w:p>
-    <w:p>
-      <w:bookmarkStart w:id="21" w:name="_GoBack"/>
-      <w:bookmarkEnd w:id="21"/>
-    </w:p>
+    <w:p/>
     <w:p>
       <w:pPr>
         <w:pStyle w:val="Rubrik2"/>
@@ -4507,7 +6095,10 @@
       </w:r>
       <w:proofErr w:type="spellStart"/>
       <w:r>
-        <w:t>PiddePattern</w:t>
+        <w:t>Pattern</w:t>
+      </w:r>
+      <w:r>
+        <w:t>Pidde</w:t>
       </w:r>
       <w:proofErr w:type="spellEnd"/>
       <w:r>
@@ -4526,7 +6117,10 @@
       </w:r>
       <w:proofErr w:type="spellStart"/>
       <w:r>
-        <w:t>PiddePattern</w:t>
+        <w:t>Pattern</w:t>
+      </w:r>
+      <w:r>
+        <w:t>Pidde</w:t>
       </w:r>
       <w:proofErr w:type="spellEnd"/>
       <w:r>
@@ -4562,9 +6156,48 @@
     <w:p>
       <w:pPr>
         <w:spacing w:after="160"/>
-      </w:pPr>
-      <w:r>
-        <w:t>Intervall som testas: 0-127</w:t>
+        <w:jc w:val="left"/>
+      </w:pPr>
+      <w:r>
+        <w:t xml:space="preserve">Intervallet är uppdelat i 4 olika delar som ökar var linjes längd beroende på värde. Alla negativa värden omvandlas till positiva för att korrekt öka </w:t>
+      </w:r>
+      <w:proofErr w:type="spellStart"/>
+      <w:r>
+        <w:t>linjenslängd</w:t>
+      </w:r>
+      <w:proofErr w:type="spellEnd"/>
+      <w:r>
+        <w:t>.</w:t>
+      </w:r>
+    </w:p>
+    <w:p>
+      <w:pPr>
+        <w:spacing w:after="160" w:line="240" w:lineRule="auto"/>
+        <w:jc w:val="left"/>
+        <w:rPr>
+          <w:szCs w:val="24"/>
+        </w:rPr>
+      </w:pPr>
+      <w:r>
+        <w:rPr>
+          <w:szCs w:val="24"/>
+        </w:rPr>
+        <w:t xml:space="preserve">Intervall av giltiga värden: 0-127. </w:t>
+      </w:r>
+    </w:p>
+    <w:p>
+      <w:pPr>
+        <w:spacing w:after="160" w:line="240" w:lineRule="auto"/>
+        <w:jc w:val="left"/>
+        <w:rPr>
+          <w:szCs w:val="24"/>
+        </w:rPr>
+      </w:pPr>
+      <w:r>
+        <w:rPr>
+          <w:szCs w:val="24"/>
+        </w:rPr>
+        <w:t>line1 intervall: 0-31</w:t>
       </w:r>
     </w:p>
     <w:p>
@@ -4583,6 +6216,14 @@
         <w:spacing w:after="160"/>
       </w:pPr>
       <w:r>
+        <w:t>line2 intervall: 32-63</w:t>
+      </w:r>
+    </w:p>
+    <w:p>
+      <w:pPr>
+        <w:spacing w:after="160"/>
+      </w:pPr>
+      <w:r>
         <w:t>l</w:t>
       </w:r>
       <w:r>
@@ -4594,10 +6235,26 @@
         <w:spacing w:after="160"/>
       </w:pPr>
       <w:r>
+        <w:t>line3 intervall 64-95</w:t>
+      </w:r>
+    </w:p>
+    <w:p>
+      <w:pPr>
+        <w:spacing w:after="160"/>
+      </w:pPr>
+      <w:r>
         <w:t>l</w:t>
       </w:r>
       <w:r>
         <w:t>ine3 förväntat värde: 128</w:t>
+      </w:r>
+    </w:p>
+    <w:p>
+      <w:pPr>
+        <w:spacing w:after="160"/>
+      </w:pPr>
+      <w:r>
+        <w:t>line4 intervall: 96-127</w:t>
       </w:r>
     </w:p>
     <w:p>
@@ -4801,7 +6458,10 @@
           </w:tcPr>
           <w:p>
             <w:r>
-              <w:t>V0.2</w:t>
+              <w:t>V0.</w:t>
+            </w:r>
+            <w:r>
+              <w:t>3</w:t>
             </w:r>
           </w:p>
         </w:tc>
@@ -4957,38 +6617,34 @@
       <w:pPr>
         <w:pStyle w:val="Rubrik1"/>
       </w:pPr>
-      <w:bookmarkStart w:id="22" w:name="_Toc476748955"/>
+      <w:bookmarkStart w:id="21" w:name="_Toc476748955"/>
       <w:r>
         <w:lastRenderedPageBreak/>
         <w:t>Analysrapporter</w:t>
       </w:r>
+      <w:bookmarkEnd w:id="21"/>
+    </w:p>
+    <w:p>
+      <w:r>
+        <w:t>[Här samlas information om den eller de användbarhetsanalyser som genomförs.]</w:t>
+      </w:r>
+    </w:p>
+    <w:p>
+      <w:pPr>
+        <w:pStyle w:val="Rubrik2"/>
+      </w:pPr>
+      <w:bookmarkStart w:id="22" w:name="_Toc476748956"/>
+      <w:r>
+        <w:t>Analysrapport &lt;analysmetod&gt; &lt;Id för rapporten&gt;</w:t>
+      </w:r>
       <w:bookmarkEnd w:id="22"/>
-    </w:p>
-    <w:p>
-      <w:r>
-        <w:t>[Här samlas information om den eller de användbarhetsanalyser som genomförs.]</w:t>
-      </w:r>
-    </w:p>
-    <w:p>
-      <w:pPr>
-        <w:pStyle w:val="Rubrik2"/>
-      </w:pPr>
-      <w:bookmarkStart w:id="23" w:name="_Toc476748956"/>
-      <w:r>
-        <w:t>Analysrapport &lt;analysmetod&gt; &lt;Id för rapporten&gt;</w:t>
-      </w:r>
-      <w:bookmarkEnd w:id="23"/>
     </w:p>
     <w:p/>
     <w:p/>
     <w:p/>
     <w:sectPr>
-      <w:headerReference w:type="even" r:id="rId9"/>
-      <w:headerReference w:type="default" r:id="rId10"/>
-      <w:footerReference w:type="even" r:id="rId11"/>
-      <w:footerReference w:type="default" r:id="rId12"/>
-      <w:headerReference w:type="first" r:id="rId13"/>
-      <w:footerReference w:type="first" r:id="rId14"/>
+      <w:headerReference w:type="default" r:id="rId9"/>
+      <w:footerReference w:type="default" r:id="rId10"/>
       <w:pgSz w:w="11906" w:h="16838"/>
       <w:pgMar w:top="1417" w:right="1417" w:bottom="1417" w:left="1417" w:header="708" w:footer="708" w:gutter="0"/>
       <w:cols w:space="708"/>
@@ -5025,16 +6681,6 @@
 </file>
 
 <file path=word/footer1.xml><?xml version="1.0" encoding="utf-8"?>
-<w:ftr xmlns:wpc="http://schemas.microsoft.com/office/word/2010/wordprocessingCanvas" xmlns:cx="http://schemas.microsoft.com/office/drawing/2014/chartex" xmlns:cx1="http://schemas.microsoft.com/office/drawing/2015/9/8/chartex" xmlns:cx2="http://schemas.microsoft.com/office/drawing/2015/10/21/chartex" xmlns:cx3="http://schemas.microsoft.com/office/drawing/2016/5/9/chartex" xmlns:cx4="http://schemas.microsoft.com/office/drawing/2016/5/10/chartex" xmlns:cx5="http://schemas.microsoft.com/office/drawing/2016/5/11/chartex" xmlns:cx6="http://schemas.microsoft.com/office/drawing/2016/5/12/chartex" xmlns:cx7="http://schemas.microsoft.com/office/drawing/2016/5/13/chartex" xmlns:cx8="http://schemas.microsoft.com/office/drawing/2016/5/14/chartex" xmlns:mc="http://schemas.openxmlformats.org/markup-compatibility/2006" xmlns:o="urn:schemas-microsoft-com:office:office" xmlns:r="http://schemas.openxmlformats.org/officeDocument/2006/relationships" xmlns:m="http://schemas.openxmlformats.org/officeDocument/2006/math" xmlns:v="urn:schemas-microsoft-com:vml" xmlns:wp14="http://schemas.microsoft.com/office/word/2010/wordprocessingDrawing" xmlns:wp="http://schemas.openxmlformats.org/drawingml/2006/wordprocessingDrawing" xmlns:w10="urn:schemas-microsoft-com:office:word" xmlns:w="http://schemas.openxmlformats.org/wordprocessingml/2006/main" xmlns:w14="http://schemas.microsoft.com/office/word/2010/wordml" xmlns:w15="http://schemas.microsoft.com/office/word/2012/wordml" xmlns:w16se="http://schemas.microsoft.com/office/word/2015/wordml/symex" xmlns:wpg="http://schemas.microsoft.com/office/word/2010/wordprocessingGroup" xmlns:wpi="http://schemas.microsoft.com/office/word/2010/wordprocessingInk" xmlns:wne="http://schemas.microsoft.com/office/word/2006/wordml" xmlns:wps="http://schemas.microsoft.com/office/word/2010/wordprocessingShape" mc:Ignorable="w14 w15 w16se wp14">
-  <w:p>
-    <w:pPr>
-      <w:pStyle w:val="Sidfot"/>
-    </w:pPr>
-  </w:p>
-</w:ftr>
-</file>
-
-<file path=word/footer2.xml><?xml version="1.0" encoding="utf-8"?>
 <w:ftr xmlns:wpc="http://schemas.microsoft.com/office/word/2010/wordprocessingCanvas" xmlns:cx="http://schemas.microsoft.com/office/drawing/2014/chartex" xmlns:cx1="http://schemas.microsoft.com/office/drawing/2015/9/8/chartex" xmlns:cx2="http://schemas.microsoft.com/office/drawing/2015/10/21/chartex" xmlns:cx3="http://schemas.microsoft.com/office/drawing/2016/5/9/chartex" xmlns:cx4="http://schemas.microsoft.com/office/drawing/2016/5/10/chartex" xmlns:cx5="http://schemas.microsoft.com/office/drawing/2016/5/11/chartex" xmlns:cx6="http://schemas.microsoft.com/office/drawing/2016/5/12/chartex" xmlns:cx7="http://schemas.microsoft.com/office/drawing/2016/5/13/chartex" xmlns:cx8="http://schemas.microsoft.com/office/drawing/2016/5/14/chartex" xmlns:mc="http://schemas.openxmlformats.org/markup-compatibility/2006" xmlns:o="urn:schemas-microsoft-com:office:office" xmlns:r="http://schemas.openxmlformats.org/officeDocument/2006/relationships" xmlns:m="http://schemas.openxmlformats.org/officeDocument/2006/math" xmlns:v="urn:schemas-microsoft-com:vml" xmlns:wp14="http://schemas.microsoft.com/office/word/2010/wordprocessingDrawing" xmlns:wp="http://schemas.openxmlformats.org/drawingml/2006/wordprocessingDrawing" xmlns:w10="urn:schemas-microsoft-com:office:word" xmlns:w="http://schemas.openxmlformats.org/wordprocessingml/2006/main" xmlns:w14="http://schemas.microsoft.com/office/word/2010/wordml" xmlns:w15="http://schemas.microsoft.com/office/word/2012/wordml" xmlns:w16se="http://schemas.microsoft.com/office/word/2015/wordml/symex" xmlns:wpg="http://schemas.microsoft.com/office/word/2010/wordprocessingGroup" xmlns:wpi="http://schemas.microsoft.com/office/word/2010/wordprocessingInk" xmlns:wne="http://schemas.microsoft.com/office/word/2006/wordml" xmlns:wps="http://schemas.microsoft.com/office/word/2010/wordprocessingShape" mc:Ignorable="w14 w15 w16se wp14">
   <w:sdt>
     <w:sdtPr>
@@ -5088,7 +6734,7 @@
             <w:sz w:val="20"/>
             <w:szCs w:val="20"/>
           </w:rPr>
-          <w:t>12</w:t>
+          <w:t>16</w:t>
         </w:r>
         <w:r>
           <w:rPr>
@@ -5110,16 +6756,6 @@
 </w:ftr>
 </file>
 
-<file path=word/footer3.xml><?xml version="1.0" encoding="utf-8"?>
-<w:ftr xmlns:wpc="http://schemas.microsoft.com/office/word/2010/wordprocessingCanvas" xmlns:cx="http://schemas.microsoft.com/office/drawing/2014/chartex" xmlns:cx1="http://schemas.microsoft.com/office/drawing/2015/9/8/chartex" xmlns:cx2="http://schemas.microsoft.com/office/drawing/2015/10/21/chartex" xmlns:cx3="http://schemas.microsoft.com/office/drawing/2016/5/9/chartex" xmlns:cx4="http://schemas.microsoft.com/office/drawing/2016/5/10/chartex" xmlns:cx5="http://schemas.microsoft.com/office/drawing/2016/5/11/chartex" xmlns:cx6="http://schemas.microsoft.com/office/drawing/2016/5/12/chartex" xmlns:cx7="http://schemas.microsoft.com/office/drawing/2016/5/13/chartex" xmlns:cx8="http://schemas.microsoft.com/office/drawing/2016/5/14/chartex" xmlns:mc="http://schemas.openxmlformats.org/markup-compatibility/2006" xmlns:o="urn:schemas-microsoft-com:office:office" xmlns:r="http://schemas.openxmlformats.org/officeDocument/2006/relationships" xmlns:m="http://schemas.openxmlformats.org/officeDocument/2006/math" xmlns:v="urn:schemas-microsoft-com:vml" xmlns:wp14="http://schemas.microsoft.com/office/word/2010/wordprocessingDrawing" xmlns:wp="http://schemas.openxmlformats.org/drawingml/2006/wordprocessingDrawing" xmlns:w10="urn:schemas-microsoft-com:office:word" xmlns:w="http://schemas.openxmlformats.org/wordprocessingml/2006/main" xmlns:w14="http://schemas.microsoft.com/office/word/2010/wordml" xmlns:w15="http://schemas.microsoft.com/office/word/2012/wordml" xmlns:w16se="http://schemas.microsoft.com/office/word/2015/wordml/symex" xmlns:wpg="http://schemas.microsoft.com/office/word/2010/wordprocessingGroup" xmlns:wpi="http://schemas.microsoft.com/office/word/2010/wordprocessingInk" xmlns:wne="http://schemas.microsoft.com/office/word/2006/wordml" xmlns:wps="http://schemas.microsoft.com/office/word/2010/wordprocessingShape" mc:Ignorable="w14 w15 w16se wp14">
-  <w:p>
-    <w:pPr>
-      <w:pStyle w:val="Sidfot"/>
-    </w:pPr>
-  </w:p>
-</w:ftr>
-</file>
-
 <file path=word/footnotes.xml><?xml version="1.0" encoding="utf-8"?>
 <w:footnotes xmlns:wpc="http://schemas.microsoft.com/office/word/2010/wordprocessingCanvas" xmlns:cx="http://schemas.microsoft.com/office/drawing/2014/chartex" xmlns:cx1="http://schemas.microsoft.com/office/drawing/2015/9/8/chartex" xmlns:cx2="http://schemas.microsoft.com/office/drawing/2015/10/21/chartex" xmlns:cx3="http://schemas.microsoft.com/office/drawing/2016/5/9/chartex" xmlns:cx4="http://schemas.microsoft.com/office/drawing/2016/5/10/chartex" xmlns:cx5="http://schemas.microsoft.com/office/drawing/2016/5/11/chartex" xmlns:cx6="http://schemas.microsoft.com/office/drawing/2016/5/12/chartex" xmlns:cx7="http://schemas.microsoft.com/office/drawing/2016/5/13/chartex" xmlns:cx8="http://schemas.microsoft.com/office/drawing/2016/5/14/chartex" xmlns:mc="http://schemas.openxmlformats.org/markup-compatibility/2006" xmlns:o="urn:schemas-microsoft-com:office:office" xmlns:r="http://schemas.openxmlformats.org/officeDocument/2006/relationships" xmlns:m="http://schemas.openxmlformats.org/officeDocument/2006/math" xmlns:v="urn:schemas-microsoft-com:vml" xmlns:wp14="http://schemas.microsoft.com/office/word/2010/wordprocessingDrawing" xmlns:wp="http://schemas.openxmlformats.org/drawingml/2006/wordprocessingDrawing" xmlns:w10="urn:schemas-microsoft-com:office:word" xmlns:w="http://schemas.openxmlformats.org/wordprocessingml/2006/main" xmlns:w14="http://schemas.microsoft.com/office/word/2010/wordml" xmlns:w15="http://schemas.microsoft.com/office/word/2012/wordml" xmlns:w16se="http://schemas.microsoft.com/office/word/2015/wordml/symex" xmlns:wpg="http://schemas.microsoft.com/office/word/2010/wordprocessingGroup" xmlns:wpi="http://schemas.microsoft.com/office/word/2010/wordprocessingInk" xmlns:wne="http://schemas.microsoft.com/office/word/2006/wordml" xmlns:wps="http://schemas.microsoft.com/office/word/2010/wordprocessingShape" mc:Ignorable="w14 w15 w16se wp14">
   <w:footnote w:type="separator" w:id="-1">
@@ -5149,16 +6785,6 @@
 <w:hdr xmlns:wpc="http://schemas.microsoft.com/office/word/2010/wordprocessingCanvas" xmlns:cx="http://schemas.microsoft.com/office/drawing/2014/chartex" xmlns:cx1="http://schemas.microsoft.com/office/drawing/2015/9/8/chartex" xmlns:cx2="http://schemas.microsoft.com/office/drawing/2015/10/21/chartex" xmlns:cx3="http://schemas.microsoft.com/office/drawing/2016/5/9/chartex" xmlns:cx4="http://schemas.microsoft.com/office/drawing/2016/5/10/chartex" xmlns:cx5="http://schemas.microsoft.com/office/drawing/2016/5/11/chartex" xmlns:cx6="http://schemas.microsoft.com/office/drawing/2016/5/12/chartex" xmlns:cx7="http://schemas.microsoft.com/office/drawing/2016/5/13/chartex" xmlns:cx8="http://schemas.microsoft.com/office/drawing/2016/5/14/chartex" xmlns:mc="http://schemas.openxmlformats.org/markup-compatibility/2006" xmlns:o="urn:schemas-microsoft-com:office:office" xmlns:r="http://schemas.openxmlformats.org/officeDocument/2006/relationships" xmlns:m="http://schemas.openxmlformats.org/officeDocument/2006/math" xmlns:v="urn:schemas-microsoft-com:vml" xmlns:wp14="http://schemas.microsoft.com/office/word/2010/wordprocessingDrawing" xmlns:wp="http://schemas.openxmlformats.org/drawingml/2006/wordprocessingDrawing" xmlns:w10="urn:schemas-microsoft-com:office:word" xmlns:w="http://schemas.openxmlformats.org/wordprocessingml/2006/main" xmlns:w14="http://schemas.microsoft.com/office/word/2010/wordml" xmlns:w15="http://schemas.microsoft.com/office/word/2012/wordml" xmlns:w16se="http://schemas.microsoft.com/office/word/2015/wordml/symex" xmlns:wpg="http://schemas.microsoft.com/office/word/2010/wordprocessingGroup" xmlns:wpi="http://schemas.microsoft.com/office/word/2010/wordprocessingInk" xmlns:wne="http://schemas.microsoft.com/office/word/2006/wordml" xmlns:wps="http://schemas.microsoft.com/office/word/2010/wordprocessingShape" mc:Ignorable="w14 w15 w16se wp14">
   <w:p>
     <w:pPr>
-      <w:pStyle w:val="Sidhuvud"/>
-    </w:pPr>
-  </w:p>
-</w:hdr>
-</file>
-
-<file path=word/header2.xml><?xml version="1.0" encoding="utf-8"?>
-<w:hdr xmlns:wpc="http://schemas.microsoft.com/office/word/2010/wordprocessingCanvas" xmlns:cx="http://schemas.microsoft.com/office/drawing/2014/chartex" xmlns:cx1="http://schemas.microsoft.com/office/drawing/2015/9/8/chartex" xmlns:cx2="http://schemas.microsoft.com/office/drawing/2015/10/21/chartex" xmlns:cx3="http://schemas.microsoft.com/office/drawing/2016/5/9/chartex" xmlns:cx4="http://schemas.microsoft.com/office/drawing/2016/5/10/chartex" xmlns:cx5="http://schemas.microsoft.com/office/drawing/2016/5/11/chartex" xmlns:cx6="http://schemas.microsoft.com/office/drawing/2016/5/12/chartex" xmlns:cx7="http://schemas.microsoft.com/office/drawing/2016/5/13/chartex" xmlns:cx8="http://schemas.microsoft.com/office/drawing/2016/5/14/chartex" xmlns:mc="http://schemas.openxmlformats.org/markup-compatibility/2006" xmlns:o="urn:schemas-microsoft-com:office:office" xmlns:r="http://schemas.openxmlformats.org/officeDocument/2006/relationships" xmlns:m="http://schemas.openxmlformats.org/officeDocument/2006/math" xmlns:v="urn:schemas-microsoft-com:vml" xmlns:wp14="http://schemas.microsoft.com/office/word/2010/wordprocessingDrawing" xmlns:wp="http://schemas.openxmlformats.org/drawingml/2006/wordprocessingDrawing" xmlns:w10="urn:schemas-microsoft-com:office:word" xmlns:w="http://schemas.openxmlformats.org/wordprocessingml/2006/main" xmlns:w14="http://schemas.microsoft.com/office/word/2010/wordml" xmlns:w15="http://schemas.microsoft.com/office/word/2012/wordml" xmlns:w16se="http://schemas.microsoft.com/office/word/2015/wordml/symex" xmlns:wpg="http://schemas.microsoft.com/office/word/2010/wordprocessingGroup" xmlns:wpi="http://schemas.microsoft.com/office/word/2010/wordprocessingInk" xmlns:wne="http://schemas.microsoft.com/office/word/2006/wordml" xmlns:wps="http://schemas.microsoft.com/office/word/2010/wordprocessingShape" mc:Ignorable="w14 w15 w16se wp14">
-  <w:p>
-    <w:pPr>
       <w:rPr>
         <w:rFonts w:cs="Times New Roman"/>
         <w:sz w:val="20"/>
@@ -5171,7 +6797,7 @@
         <w:sz w:val="20"/>
         <w:szCs w:val="20"/>
       </w:rPr>
-      <w:t>Verifiering och valideringsdokumen</w:t>
+      <w:t>Verifiering och valideringsdokument 0.</w:t>
     </w:r>
     <w:r>
       <w:rPr>
@@ -5179,7 +6805,7 @@
         <w:sz w:val="20"/>
         <w:szCs w:val="20"/>
       </w:rPr>
-      <w:t>t</w:t>
+      <w:t>5</w:t>
     </w:r>
     <w:r>
       <w:rPr>
@@ -5187,7 +6813,7 @@
         <w:sz w:val="20"/>
         <w:szCs w:val="20"/>
       </w:rPr>
-      <w:t xml:space="preserve"> 0.1 </w:t>
+      <w:t xml:space="preserve"> </w:t>
     </w:r>
     <w:r>
       <w:rPr>
@@ -5204,7 +6830,43 @@
         <w:szCs w:val="20"/>
       </w:rPr>
       <w:tab/>
-      <w:t xml:space="preserve">Grand Psychedelic Space Voyage Experiment </w:t>
+      <w:t xml:space="preserve">Grand </w:t>
+    </w:r>
+    <w:proofErr w:type="spellStart"/>
+    <w:r>
+      <w:rPr>
+        <w:rFonts w:cs="Times New Roman"/>
+        <w:sz w:val="20"/>
+        <w:szCs w:val="20"/>
+      </w:rPr>
+      <w:t>Psychedelic</w:t>
+    </w:r>
+    <w:proofErr w:type="spellEnd"/>
+    <w:r>
+      <w:rPr>
+        <w:rFonts w:cs="Times New Roman"/>
+        <w:sz w:val="20"/>
+        <w:szCs w:val="20"/>
+      </w:rPr>
+      <w:t xml:space="preserve"> Space </w:t>
+    </w:r>
+    <w:proofErr w:type="spellStart"/>
+    <w:r>
+      <w:rPr>
+        <w:rFonts w:cs="Times New Roman"/>
+        <w:sz w:val="20"/>
+        <w:szCs w:val="20"/>
+      </w:rPr>
+      <w:t>Voyage</w:t>
+    </w:r>
+    <w:proofErr w:type="spellEnd"/>
+    <w:r>
+      <w:rPr>
+        <w:rFonts w:cs="Times New Roman"/>
+        <w:sz w:val="20"/>
+        <w:szCs w:val="20"/>
+      </w:rPr>
+      <w:t xml:space="preserve"> Experiment </w:t>
     </w:r>
   </w:p>
   <w:p>
@@ -5221,26 +6883,8 @@
         <w:sz w:val="20"/>
         <w:szCs w:val="20"/>
       </w:rPr>
-      <w:t xml:space="preserve">                                                                                                                                  </w:t>
+      <w:t xml:space="preserve">                                                                                                                                                                   Grupp 23</w:t>
     </w:r>
-    <w:r>
-      <w:rPr>
-        <w:rFonts w:cs="Times New Roman"/>
-        <w:sz w:val="20"/>
-        <w:szCs w:val="20"/>
-      </w:rPr>
-      <w:t xml:space="preserve">                                 Grupp 23</w:t>
-    </w:r>
-  </w:p>
-</w:hdr>
-</file>
-
-<file path=word/header3.xml><?xml version="1.0" encoding="utf-8"?>
-<w:hdr xmlns:wpc="http://schemas.microsoft.com/office/word/2010/wordprocessingCanvas" xmlns:cx="http://schemas.microsoft.com/office/drawing/2014/chartex" xmlns:cx1="http://schemas.microsoft.com/office/drawing/2015/9/8/chartex" xmlns:cx2="http://schemas.microsoft.com/office/drawing/2015/10/21/chartex" xmlns:cx3="http://schemas.microsoft.com/office/drawing/2016/5/9/chartex" xmlns:cx4="http://schemas.microsoft.com/office/drawing/2016/5/10/chartex" xmlns:cx5="http://schemas.microsoft.com/office/drawing/2016/5/11/chartex" xmlns:cx6="http://schemas.microsoft.com/office/drawing/2016/5/12/chartex" xmlns:cx7="http://schemas.microsoft.com/office/drawing/2016/5/13/chartex" xmlns:cx8="http://schemas.microsoft.com/office/drawing/2016/5/14/chartex" xmlns:mc="http://schemas.openxmlformats.org/markup-compatibility/2006" xmlns:o="urn:schemas-microsoft-com:office:office" xmlns:r="http://schemas.openxmlformats.org/officeDocument/2006/relationships" xmlns:m="http://schemas.openxmlformats.org/officeDocument/2006/math" xmlns:v="urn:schemas-microsoft-com:vml" xmlns:wp14="http://schemas.microsoft.com/office/word/2010/wordprocessingDrawing" xmlns:wp="http://schemas.openxmlformats.org/drawingml/2006/wordprocessingDrawing" xmlns:w10="urn:schemas-microsoft-com:office:word" xmlns:w="http://schemas.openxmlformats.org/wordprocessingml/2006/main" xmlns:w14="http://schemas.microsoft.com/office/word/2010/wordml" xmlns:w15="http://schemas.microsoft.com/office/word/2012/wordml" xmlns:w16se="http://schemas.microsoft.com/office/word/2015/wordml/symex" xmlns:wpg="http://schemas.microsoft.com/office/word/2010/wordprocessingGroup" xmlns:wpi="http://schemas.microsoft.com/office/word/2010/wordprocessingInk" xmlns:wne="http://schemas.microsoft.com/office/word/2006/wordml" xmlns:wps="http://schemas.microsoft.com/office/word/2010/wordprocessingShape" mc:Ignorable="w14 w15 w16se wp14">
-  <w:p>
-    <w:pPr>
-      <w:pStyle w:val="Sidhuvud"/>
-    </w:pPr>
   </w:p>
 </w:hdr>
 </file>
@@ -5248,6 +6892,95 @@
 <file path=word/numbering.xml><?xml version="1.0" encoding="utf-8"?>
 <w:numbering xmlns:wpc="http://schemas.microsoft.com/office/word/2010/wordprocessingCanvas" xmlns:cx="http://schemas.microsoft.com/office/drawing/2014/chartex" xmlns:cx1="http://schemas.microsoft.com/office/drawing/2015/9/8/chartex" xmlns:cx2="http://schemas.microsoft.com/office/drawing/2015/10/21/chartex" xmlns:cx3="http://schemas.microsoft.com/office/drawing/2016/5/9/chartex" xmlns:cx4="http://schemas.microsoft.com/office/drawing/2016/5/10/chartex" xmlns:cx5="http://schemas.microsoft.com/office/drawing/2016/5/11/chartex" xmlns:cx6="http://schemas.microsoft.com/office/drawing/2016/5/12/chartex" xmlns:cx7="http://schemas.microsoft.com/office/drawing/2016/5/13/chartex" xmlns:cx8="http://schemas.microsoft.com/office/drawing/2016/5/14/chartex" xmlns:mc="http://schemas.openxmlformats.org/markup-compatibility/2006" xmlns:o="urn:schemas-microsoft-com:office:office" xmlns:r="http://schemas.openxmlformats.org/officeDocument/2006/relationships" xmlns:m="http://schemas.openxmlformats.org/officeDocument/2006/math" xmlns:v="urn:schemas-microsoft-com:vml" xmlns:wp14="http://schemas.microsoft.com/office/word/2010/wordprocessingDrawing" xmlns:wp="http://schemas.openxmlformats.org/drawingml/2006/wordprocessingDrawing" xmlns:w10="urn:schemas-microsoft-com:office:word" xmlns:w="http://schemas.openxmlformats.org/wordprocessingml/2006/main" xmlns:w14="http://schemas.microsoft.com/office/word/2010/wordml" xmlns:w15="http://schemas.microsoft.com/office/word/2012/wordml" xmlns:w16se="http://schemas.microsoft.com/office/word/2015/wordml/symex" xmlns:wpg="http://schemas.microsoft.com/office/word/2010/wordprocessingGroup" xmlns:wpi="http://schemas.microsoft.com/office/word/2010/wordprocessingInk" xmlns:wne="http://schemas.microsoft.com/office/word/2006/wordml" xmlns:wps="http://schemas.microsoft.com/office/word/2010/wordprocessingShape" mc:Ignorable="w14 w15 w16se wp14">
   <w:abstractNum w:abstractNumId="0" w15:restartNumberingAfterBreak="0">
+    <w:nsid w:val="02633836"/>
+    <w:multiLevelType w:val="hybridMultilevel"/>
+    <w:tmpl w:val="03EA79D2"/>
+    <w:lvl w:ilvl="0" w:tplc="041D000F">
+      <w:start w:val="1"/>
+      <w:numFmt w:val="decimal"/>
+      <w:lvlText w:val="%1."/>
+      <w:lvlJc w:val="left"/>
+      <w:pPr>
+        <w:ind w:left="360" w:hanging="360"/>
+      </w:pPr>
+      <w:rPr>
+        <w:rFonts w:hint="default"/>
+      </w:rPr>
+    </w:lvl>
+    <w:lvl w:ilvl="1" w:tplc="041D0019" w:tentative="1">
+      <w:start w:val="1"/>
+      <w:numFmt w:val="lowerLetter"/>
+      <w:lvlText w:val="%2."/>
+      <w:lvlJc w:val="left"/>
+      <w:pPr>
+        <w:ind w:left="1080" w:hanging="360"/>
+      </w:pPr>
+    </w:lvl>
+    <w:lvl w:ilvl="2" w:tplc="041D001B" w:tentative="1">
+      <w:start w:val="1"/>
+      <w:numFmt w:val="lowerRoman"/>
+      <w:lvlText w:val="%3."/>
+      <w:lvlJc w:val="right"/>
+      <w:pPr>
+        <w:ind w:left="1800" w:hanging="180"/>
+      </w:pPr>
+    </w:lvl>
+    <w:lvl w:ilvl="3" w:tplc="041D000F" w:tentative="1">
+      <w:start w:val="1"/>
+      <w:numFmt w:val="decimal"/>
+      <w:lvlText w:val="%4."/>
+      <w:lvlJc w:val="left"/>
+      <w:pPr>
+        <w:ind w:left="2520" w:hanging="360"/>
+      </w:pPr>
+    </w:lvl>
+    <w:lvl w:ilvl="4" w:tplc="041D0019" w:tentative="1">
+      <w:start w:val="1"/>
+      <w:numFmt w:val="lowerLetter"/>
+      <w:lvlText w:val="%5."/>
+      <w:lvlJc w:val="left"/>
+      <w:pPr>
+        <w:ind w:left="3240" w:hanging="360"/>
+      </w:pPr>
+    </w:lvl>
+    <w:lvl w:ilvl="5" w:tplc="041D001B" w:tentative="1">
+      <w:start w:val="1"/>
+      <w:numFmt w:val="lowerRoman"/>
+      <w:lvlText w:val="%6."/>
+      <w:lvlJc w:val="right"/>
+      <w:pPr>
+        <w:ind w:left="3960" w:hanging="180"/>
+      </w:pPr>
+    </w:lvl>
+    <w:lvl w:ilvl="6" w:tplc="041D000F" w:tentative="1">
+      <w:start w:val="1"/>
+      <w:numFmt w:val="decimal"/>
+      <w:lvlText w:val="%7."/>
+      <w:lvlJc w:val="left"/>
+      <w:pPr>
+        <w:ind w:left="4680" w:hanging="360"/>
+      </w:pPr>
+    </w:lvl>
+    <w:lvl w:ilvl="7" w:tplc="041D0019" w:tentative="1">
+      <w:start w:val="1"/>
+      <w:numFmt w:val="lowerLetter"/>
+      <w:lvlText w:val="%8."/>
+      <w:lvlJc w:val="left"/>
+      <w:pPr>
+        <w:ind w:left="5400" w:hanging="360"/>
+      </w:pPr>
+    </w:lvl>
+    <w:lvl w:ilvl="8" w:tplc="041D001B" w:tentative="1">
+      <w:start w:val="1"/>
+      <w:numFmt w:val="lowerRoman"/>
+      <w:lvlText w:val="%9."/>
+      <w:lvlJc w:val="right"/>
+      <w:pPr>
+        <w:ind w:left="6120" w:hanging="180"/>
+      </w:pPr>
+    </w:lvl>
+  </w:abstractNum>
+  <w:abstractNum w:abstractNumId="1" w15:restartNumberingAfterBreak="0">
     <w:nsid w:val="0D511665"/>
     <w:multiLevelType w:val="hybridMultilevel"/>
     <w:tmpl w:val="B9741A06"/>
@@ -5360,7 +7093,7 @@
       </w:rPr>
     </w:lvl>
   </w:abstractNum>
-  <w:abstractNum w:abstractNumId="1" w15:restartNumberingAfterBreak="0">
+  <w:abstractNum w:abstractNumId="2" w15:restartNumberingAfterBreak="0">
     <w:nsid w:val="18E24702"/>
     <w:multiLevelType w:val="hybridMultilevel"/>
     <w:tmpl w:val="ABB83206"/>
@@ -5473,7 +7206,7 @@
       </w:rPr>
     </w:lvl>
   </w:abstractNum>
-  <w:abstractNum w:abstractNumId="2" w15:restartNumberingAfterBreak="0">
+  <w:abstractNum w:abstractNumId="3" w15:restartNumberingAfterBreak="0">
     <w:nsid w:val="23540CB0"/>
     <w:multiLevelType w:val="hybridMultilevel"/>
     <w:tmpl w:val="BFAC9DCE"/>
@@ -5586,7 +7319,7 @@
       </w:rPr>
     </w:lvl>
   </w:abstractNum>
-  <w:abstractNum w:abstractNumId="3" w15:restartNumberingAfterBreak="0">
+  <w:abstractNum w:abstractNumId="4" w15:restartNumberingAfterBreak="0">
     <w:nsid w:val="24115C5C"/>
     <w:multiLevelType w:val="hybridMultilevel"/>
     <w:tmpl w:val="A5009712"/>
@@ -5672,7 +7405,96 @@
       </w:pPr>
     </w:lvl>
   </w:abstractNum>
-  <w:abstractNum w:abstractNumId="4" w15:restartNumberingAfterBreak="0">
+  <w:abstractNum w:abstractNumId="5" w15:restartNumberingAfterBreak="0">
+    <w:nsid w:val="2DDD21A9"/>
+    <w:multiLevelType w:val="hybridMultilevel"/>
+    <w:tmpl w:val="D9E007E8"/>
+    <w:lvl w:ilvl="0" w:tplc="041D000F">
+      <w:start w:val="1"/>
+      <w:numFmt w:val="decimal"/>
+      <w:lvlText w:val="%1."/>
+      <w:lvlJc w:val="left"/>
+      <w:pPr>
+        <w:ind w:left="720" w:hanging="360"/>
+      </w:pPr>
+      <w:rPr>
+        <w:rFonts w:hint="default"/>
+      </w:rPr>
+    </w:lvl>
+    <w:lvl w:ilvl="1" w:tplc="041D0019" w:tentative="1">
+      <w:start w:val="1"/>
+      <w:numFmt w:val="lowerLetter"/>
+      <w:lvlText w:val="%2."/>
+      <w:lvlJc w:val="left"/>
+      <w:pPr>
+        <w:ind w:left="1440" w:hanging="360"/>
+      </w:pPr>
+    </w:lvl>
+    <w:lvl w:ilvl="2" w:tplc="041D001B" w:tentative="1">
+      <w:start w:val="1"/>
+      <w:numFmt w:val="lowerRoman"/>
+      <w:lvlText w:val="%3."/>
+      <w:lvlJc w:val="right"/>
+      <w:pPr>
+        <w:ind w:left="2160" w:hanging="180"/>
+      </w:pPr>
+    </w:lvl>
+    <w:lvl w:ilvl="3" w:tplc="041D000F" w:tentative="1">
+      <w:start w:val="1"/>
+      <w:numFmt w:val="decimal"/>
+      <w:lvlText w:val="%4."/>
+      <w:lvlJc w:val="left"/>
+      <w:pPr>
+        <w:ind w:left="2880" w:hanging="360"/>
+      </w:pPr>
+    </w:lvl>
+    <w:lvl w:ilvl="4" w:tplc="041D0019" w:tentative="1">
+      <w:start w:val="1"/>
+      <w:numFmt w:val="lowerLetter"/>
+      <w:lvlText w:val="%5."/>
+      <w:lvlJc w:val="left"/>
+      <w:pPr>
+        <w:ind w:left="3600" w:hanging="360"/>
+      </w:pPr>
+    </w:lvl>
+    <w:lvl w:ilvl="5" w:tplc="041D001B" w:tentative="1">
+      <w:start w:val="1"/>
+      <w:numFmt w:val="lowerRoman"/>
+      <w:lvlText w:val="%6."/>
+      <w:lvlJc w:val="right"/>
+      <w:pPr>
+        <w:ind w:left="4320" w:hanging="180"/>
+      </w:pPr>
+    </w:lvl>
+    <w:lvl w:ilvl="6" w:tplc="041D000F" w:tentative="1">
+      <w:start w:val="1"/>
+      <w:numFmt w:val="decimal"/>
+      <w:lvlText w:val="%7."/>
+      <w:lvlJc w:val="left"/>
+      <w:pPr>
+        <w:ind w:left="5040" w:hanging="360"/>
+      </w:pPr>
+    </w:lvl>
+    <w:lvl w:ilvl="7" w:tplc="041D0019" w:tentative="1">
+      <w:start w:val="1"/>
+      <w:numFmt w:val="lowerLetter"/>
+      <w:lvlText w:val="%8."/>
+      <w:lvlJc w:val="left"/>
+      <w:pPr>
+        <w:ind w:left="5760" w:hanging="360"/>
+      </w:pPr>
+    </w:lvl>
+    <w:lvl w:ilvl="8" w:tplc="041D001B" w:tentative="1">
+      <w:start w:val="1"/>
+      <w:numFmt w:val="lowerRoman"/>
+      <w:lvlText w:val="%9."/>
+      <w:lvlJc w:val="right"/>
+      <w:pPr>
+        <w:ind w:left="6480" w:hanging="180"/>
+      </w:pPr>
+    </w:lvl>
+  </w:abstractNum>
+  <w:abstractNum w:abstractNumId="6" w15:restartNumberingAfterBreak="0">
     <w:nsid w:val="2FFA4800"/>
     <w:multiLevelType w:val="hybridMultilevel"/>
     <w:tmpl w:val="C7AE11E0"/>
@@ -5785,7 +7607,7 @@
       </w:rPr>
     </w:lvl>
   </w:abstractNum>
-  <w:abstractNum w:abstractNumId="5" w15:restartNumberingAfterBreak="0">
+  <w:abstractNum w:abstractNumId="7" w15:restartNumberingAfterBreak="0">
     <w:nsid w:val="395B1F50"/>
     <w:multiLevelType w:val="hybridMultilevel"/>
     <w:tmpl w:val="00F648AE"/>
@@ -5898,7 +7720,7 @@
       </w:rPr>
     </w:lvl>
   </w:abstractNum>
-  <w:abstractNum w:abstractNumId="6" w15:restartNumberingAfterBreak="0">
+  <w:abstractNum w:abstractNumId="8" w15:restartNumberingAfterBreak="0">
     <w:nsid w:val="3A6909B0"/>
     <w:multiLevelType w:val="hybridMultilevel"/>
     <w:tmpl w:val="A232BF48"/>
@@ -6011,7 +7833,7 @@
       </w:rPr>
     </w:lvl>
   </w:abstractNum>
-  <w:abstractNum w:abstractNumId="7" w15:restartNumberingAfterBreak="0">
+  <w:abstractNum w:abstractNumId="9" w15:restartNumberingAfterBreak="0">
     <w:nsid w:val="43F71AE4"/>
     <w:multiLevelType w:val="hybridMultilevel"/>
     <w:tmpl w:val="A5009712"/>
@@ -6097,7 +7919,96 @@
       </w:pPr>
     </w:lvl>
   </w:abstractNum>
-  <w:abstractNum w:abstractNumId="8" w15:restartNumberingAfterBreak="0">
+  <w:abstractNum w:abstractNumId="10" w15:restartNumberingAfterBreak="0">
+    <w:nsid w:val="46200B3B"/>
+    <w:multiLevelType w:val="hybridMultilevel"/>
+    <w:tmpl w:val="138ADAB6"/>
+    <w:lvl w:ilvl="0" w:tplc="CB564994">
+      <w:start w:val="1"/>
+      <w:numFmt w:val="decimal"/>
+      <w:lvlText w:val="%1"/>
+      <w:lvlJc w:val="left"/>
+      <w:pPr>
+        <w:ind w:left="720" w:hanging="360"/>
+      </w:pPr>
+      <w:rPr>
+        <w:rFonts w:hint="default"/>
+      </w:rPr>
+    </w:lvl>
+    <w:lvl w:ilvl="1" w:tplc="041D0019" w:tentative="1">
+      <w:start w:val="1"/>
+      <w:numFmt w:val="lowerLetter"/>
+      <w:lvlText w:val="%2."/>
+      <w:lvlJc w:val="left"/>
+      <w:pPr>
+        <w:ind w:left="1440" w:hanging="360"/>
+      </w:pPr>
+    </w:lvl>
+    <w:lvl w:ilvl="2" w:tplc="041D001B" w:tentative="1">
+      <w:start w:val="1"/>
+      <w:numFmt w:val="lowerRoman"/>
+      <w:lvlText w:val="%3."/>
+      <w:lvlJc w:val="right"/>
+      <w:pPr>
+        <w:ind w:left="2160" w:hanging="180"/>
+      </w:pPr>
+    </w:lvl>
+    <w:lvl w:ilvl="3" w:tplc="041D000F" w:tentative="1">
+      <w:start w:val="1"/>
+      <w:numFmt w:val="decimal"/>
+      <w:lvlText w:val="%4."/>
+      <w:lvlJc w:val="left"/>
+      <w:pPr>
+        <w:ind w:left="2880" w:hanging="360"/>
+      </w:pPr>
+    </w:lvl>
+    <w:lvl w:ilvl="4" w:tplc="041D0019" w:tentative="1">
+      <w:start w:val="1"/>
+      <w:numFmt w:val="lowerLetter"/>
+      <w:lvlText w:val="%5."/>
+      <w:lvlJc w:val="left"/>
+      <w:pPr>
+        <w:ind w:left="3600" w:hanging="360"/>
+      </w:pPr>
+    </w:lvl>
+    <w:lvl w:ilvl="5" w:tplc="041D001B" w:tentative="1">
+      <w:start w:val="1"/>
+      <w:numFmt w:val="lowerRoman"/>
+      <w:lvlText w:val="%6."/>
+      <w:lvlJc w:val="right"/>
+      <w:pPr>
+        <w:ind w:left="4320" w:hanging="180"/>
+      </w:pPr>
+    </w:lvl>
+    <w:lvl w:ilvl="6" w:tplc="041D000F" w:tentative="1">
+      <w:start w:val="1"/>
+      <w:numFmt w:val="decimal"/>
+      <w:lvlText w:val="%7."/>
+      <w:lvlJc w:val="left"/>
+      <w:pPr>
+        <w:ind w:left="5040" w:hanging="360"/>
+      </w:pPr>
+    </w:lvl>
+    <w:lvl w:ilvl="7" w:tplc="041D0019" w:tentative="1">
+      <w:start w:val="1"/>
+      <w:numFmt w:val="lowerLetter"/>
+      <w:lvlText w:val="%8."/>
+      <w:lvlJc w:val="left"/>
+      <w:pPr>
+        <w:ind w:left="5760" w:hanging="360"/>
+      </w:pPr>
+    </w:lvl>
+    <w:lvl w:ilvl="8" w:tplc="041D001B" w:tentative="1">
+      <w:start w:val="1"/>
+      <w:numFmt w:val="lowerRoman"/>
+      <w:lvlText w:val="%9."/>
+      <w:lvlJc w:val="right"/>
+      <w:pPr>
+        <w:ind w:left="6480" w:hanging="180"/>
+      </w:pPr>
+    </w:lvl>
+  </w:abstractNum>
+  <w:abstractNum w:abstractNumId="11" w15:restartNumberingAfterBreak="0">
     <w:nsid w:val="514A3B22"/>
     <w:multiLevelType w:val="hybridMultilevel"/>
     <w:tmpl w:val="A80C80FE"/>
@@ -6210,7 +8121,7 @@
       </w:rPr>
     </w:lvl>
   </w:abstractNum>
-  <w:abstractNum w:abstractNumId="9" w15:restartNumberingAfterBreak="0">
+  <w:abstractNum w:abstractNumId="12" w15:restartNumberingAfterBreak="0">
     <w:nsid w:val="580D2E89"/>
     <w:multiLevelType w:val="hybridMultilevel"/>
     <w:tmpl w:val="F2F06E30"/>
@@ -6323,7 +8234,7 @@
       </w:rPr>
     </w:lvl>
   </w:abstractNum>
-  <w:abstractNum w:abstractNumId="10" w15:restartNumberingAfterBreak="0">
+  <w:abstractNum w:abstractNumId="13" w15:restartNumberingAfterBreak="0">
     <w:nsid w:val="58F750EE"/>
     <w:multiLevelType w:val="hybridMultilevel"/>
     <w:tmpl w:val="1754452A"/>
@@ -6436,7 +8347,7 @@
       </w:rPr>
     </w:lvl>
   </w:abstractNum>
-  <w:abstractNum w:abstractNumId="11" w15:restartNumberingAfterBreak="0">
+  <w:abstractNum w:abstractNumId="14" w15:restartNumberingAfterBreak="0">
     <w:nsid w:val="5D4F61C5"/>
     <w:multiLevelType w:val="hybridMultilevel"/>
     <w:tmpl w:val="35763AC4"/>
@@ -6549,7 +8460,7 @@
       </w:rPr>
     </w:lvl>
   </w:abstractNum>
-  <w:abstractNum w:abstractNumId="12" w15:restartNumberingAfterBreak="0">
+  <w:abstractNum w:abstractNumId="15" w15:restartNumberingAfterBreak="0">
     <w:nsid w:val="6A1B50FC"/>
     <w:multiLevelType w:val="hybridMultilevel"/>
     <w:tmpl w:val="2ACC5292"/>
@@ -6662,7 +8573,7 @@
       </w:rPr>
     </w:lvl>
   </w:abstractNum>
-  <w:abstractNum w:abstractNumId="13" w15:restartNumberingAfterBreak="0">
+  <w:abstractNum w:abstractNumId="16" w15:restartNumberingAfterBreak="0">
     <w:nsid w:val="6DA52400"/>
     <w:multiLevelType w:val="hybridMultilevel"/>
     <w:tmpl w:val="A5009712"/>
@@ -6749,46 +8660,55 @@
     </w:lvl>
   </w:abstractNum>
   <w:num w:numId="1">
+    <w:abstractNumId w:val="11"/>
+  </w:num>
+  <w:num w:numId="2">
+    <w:abstractNumId w:val="12"/>
+  </w:num>
+  <w:num w:numId="3">
+    <w:abstractNumId w:val="15"/>
+  </w:num>
+  <w:num w:numId="4">
+    <w:abstractNumId w:val="13"/>
+  </w:num>
+  <w:num w:numId="5">
     <w:abstractNumId w:val="8"/>
   </w:num>
-  <w:num w:numId="2">
+  <w:num w:numId="6">
+    <w:abstractNumId w:val="6"/>
+  </w:num>
+  <w:num w:numId="7">
+    <w:abstractNumId w:val="7"/>
+  </w:num>
+  <w:num w:numId="8">
+    <w:abstractNumId w:val="3"/>
+  </w:num>
+  <w:num w:numId="9">
+    <w:abstractNumId w:val="1"/>
+  </w:num>
+  <w:num w:numId="10">
     <w:abstractNumId w:val="9"/>
   </w:num>
-  <w:num w:numId="3">
-    <w:abstractNumId w:val="12"/>
+  <w:num w:numId="11">
+    <w:abstractNumId w:val="4"/>
   </w:num>
-  <w:num w:numId="4">
+  <w:num w:numId="12">
+    <w:abstractNumId w:val="16"/>
+  </w:num>
+  <w:num w:numId="13">
+    <w:abstractNumId w:val="2"/>
+  </w:num>
+  <w:num w:numId="14">
+    <w:abstractNumId w:val="14"/>
+  </w:num>
+  <w:num w:numId="15">
+    <w:abstractNumId w:val="5"/>
+  </w:num>
+  <w:num w:numId="16">
     <w:abstractNumId w:val="10"/>
   </w:num>
-  <w:num w:numId="5">
-    <w:abstractNumId w:val="6"/>
-  </w:num>
-  <w:num w:numId="6">
-    <w:abstractNumId w:val="4"/>
-  </w:num>
-  <w:num w:numId="7">
-    <w:abstractNumId w:val="5"/>
-  </w:num>
-  <w:num w:numId="8">
-    <w:abstractNumId w:val="2"/>
-  </w:num>
-  <w:num w:numId="9">
+  <w:num w:numId="17">
     <w:abstractNumId w:val="0"/>
-  </w:num>
-  <w:num w:numId="10">
-    <w:abstractNumId w:val="7"/>
-  </w:num>
-  <w:num w:numId="11">
-    <w:abstractNumId w:val="3"/>
-  </w:num>
-  <w:num w:numId="12">
-    <w:abstractNumId w:val="13"/>
-  </w:num>
-  <w:num w:numId="13">
-    <w:abstractNumId w:val="1"/>
-  </w:num>
-  <w:num w:numId="14">
-    <w:abstractNumId w:val="11"/>
   </w:num>
 </w:numbering>
 </file>
@@ -7533,6 +9453,23 @@
     <w:basedOn w:val="Standardstycketeckensnitt"/>
     <w:rsid w:val="00302FA6"/>
   </w:style>
+  <w:style w:type="paragraph" w:styleId="Normalwebb">
+    <w:name w:val="Normal (Web)"/>
+    <w:basedOn w:val="Normal"/>
+    <w:uiPriority w:val="99"/>
+    <w:semiHidden/>
+    <w:unhideWhenUsed/>
+    <w:rsid w:val="00557706"/>
+    <w:pPr>
+      <w:spacing w:before="100" w:beforeAutospacing="1" w:after="100" w:afterAutospacing="1" w:line="240" w:lineRule="auto"/>
+      <w:jc w:val="left"/>
+    </w:pPr>
+    <w:rPr>
+      <w:rFonts w:eastAsia="Times New Roman" w:cs="Times New Roman"/>
+      <w:szCs w:val="24"/>
+      <w:lang w:eastAsia="sv-SE"/>
+    </w:rPr>
+  </w:style>
 </w:styles>
 </file>
 
@@ -7802,7 +9739,7 @@
 </file>
 
 <file path=customXml/itemProps1.xml><?xml version="1.0" encoding="utf-8"?>
-<ds:datastoreItem xmlns:ds="http://schemas.openxmlformats.org/officeDocument/2006/customXml" ds:itemID="{F507AEE6-93BB-4705-8317-A1336E657D00}">
+<ds:datastoreItem xmlns:ds="http://schemas.openxmlformats.org/officeDocument/2006/customXml" ds:itemID="{BCEA8BFA-85EA-465A-B0BF-869197B63CBD}">
   <ds:schemaRefs>
     <ds:schemaRef ds:uri="http://schemas.openxmlformats.org/officeDocument/2006/bibliography"/>
   </ds:schemaRefs>

</xml_diff>

<commit_message>
VoV: lagt till testrapport BVA2
</commit_message>
<xml_diff>
--- a/Dokument/GPSVE_VoVdokument.docx
+++ b/Dokument/GPSVE_VoVdokument.docx
@@ -130,7 +130,7 @@
           <w:b/>
           <w:sz w:val="36"/>
         </w:rPr>
-        <w:t>V 1.5</w:t>
+        <w:t>V 1.6</w:t>
       </w:r>
     </w:p>
     <w:p>
@@ -144,7 +144,7 @@
         <w:rPr>
           <w:b/>
         </w:rPr>
-        <w:t>2017-05-03</w:t>
+        <w:t>2017-05-11</w:t>
       </w:r>
     </w:p>
     <w:p>
@@ -2016,7 +2016,13 @@
               <w:rPr>
                 <w:szCs w:val="24"/>
               </w:rPr>
-              <w:t xml:space="preserve">Utfört kravbaserad </w:t>
+              <w:t>Skrivit tester för</w:t>
+            </w:r>
+            <w:r>
+              <w:rPr>
+                <w:szCs w:val="24"/>
+              </w:rPr>
+              <w:t xml:space="preserve"> kravbaserad </w:t>
             </w:r>
             <w:proofErr w:type="spellStart"/>
             <w:r>
@@ -2062,6 +2068,140 @@
                 <w:szCs w:val="24"/>
               </w:rPr>
             </w:pPr>
+            <w:r>
+              <w:rPr>
+                <w:szCs w:val="24"/>
+              </w:rPr>
+              <w:t>Petter Månsson</w:t>
+            </w:r>
+          </w:p>
+        </w:tc>
+        <w:tc>
+          <w:tcPr>
+            <w:tcW w:w="2273" w:type="dxa"/>
+          </w:tcPr>
+          <w:p>
+            <w:pPr>
+              <w:spacing w:line="100" w:lineRule="atLeast"/>
+            </w:pPr>
+          </w:p>
+        </w:tc>
+      </w:tr>
+      <w:tr>
+        <w:trPr>
+          <w:trHeight w:val="390"/>
+        </w:trPr>
+        <w:tc>
+          <w:tcPr>
+            <w:tcW w:w="1318" w:type="dxa"/>
+            <w:tcBorders>
+              <w:top w:val="single" w:sz="4" w:space="0" w:color="000000"/>
+              <w:left w:val="single" w:sz="4" w:space="0" w:color="000000"/>
+              <w:bottom w:val="single" w:sz="4" w:space="0" w:color="000000"/>
+              <w:right w:val="single" w:sz="4" w:space="0" w:color="000000"/>
+            </w:tcBorders>
+            <w:shd w:val="clear" w:color="auto" w:fill="auto"/>
+          </w:tcPr>
+          <w:p>
+            <w:pPr>
+              <w:spacing w:line="100" w:lineRule="atLeast"/>
+              <w:rPr>
+                <w:szCs w:val="24"/>
+              </w:rPr>
+            </w:pPr>
+            <w:proofErr w:type="gramStart"/>
+            <w:r>
+              <w:rPr>
+                <w:szCs w:val="24"/>
+              </w:rPr>
+              <w:t>170511</w:t>
+            </w:r>
+            <w:proofErr w:type="gramEnd"/>
+          </w:p>
+        </w:tc>
+        <w:tc>
+          <w:tcPr>
+            <w:tcW w:w="979" w:type="dxa"/>
+            <w:tcBorders>
+              <w:top w:val="single" w:sz="4" w:space="0" w:color="000000"/>
+              <w:left w:val="single" w:sz="4" w:space="0" w:color="000000"/>
+              <w:bottom w:val="single" w:sz="4" w:space="0" w:color="000000"/>
+              <w:right w:val="single" w:sz="4" w:space="0" w:color="000000"/>
+            </w:tcBorders>
+            <w:shd w:val="clear" w:color="auto" w:fill="auto"/>
+          </w:tcPr>
+          <w:p>
+            <w:pPr>
+              <w:spacing w:line="100" w:lineRule="atLeast"/>
+              <w:rPr>
+                <w:szCs w:val="24"/>
+              </w:rPr>
+            </w:pPr>
+            <w:r>
+              <w:rPr>
+                <w:szCs w:val="24"/>
+              </w:rPr>
+              <w:t>1.6</w:t>
+            </w:r>
+          </w:p>
+        </w:tc>
+        <w:tc>
+          <w:tcPr>
+            <w:tcW w:w="4524" w:type="dxa"/>
+            <w:tcBorders>
+              <w:top w:val="single" w:sz="4" w:space="0" w:color="000000"/>
+              <w:left w:val="single" w:sz="4" w:space="0" w:color="000000"/>
+              <w:bottom w:val="single" w:sz="4" w:space="0" w:color="000000"/>
+              <w:right w:val="single" w:sz="4" w:space="0" w:color="000000"/>
+            </w:tcBorders>
+            <w:shd w:val="clear" w:color="auto" w:fill="auto"/>
+          </w:tcPr>
+          <w:p>
+            <w:pPr>
+              <w:spacing w:line="100" w:lineRule="atLeast"/>
+              <w:rPr>
+                <w:szCs w:val="24"/>
+              </w:rPr>
+            </w:pPr>
+            <w:proofErr w:type="spellStart"/>
+            <w:r>
+              <w:rPr>
+                <w:szCs w:val="24"/>
+              </w:rPr>
+              <w:t>Testrappot</w:t>
+            </w:r>
+            <w:proofErr w:type="spellEnd"/>
+            <w:r>
+              <w:rPr>
+                <w:szCs w:val="24"/>
+              </w:rPr>
+              <w:t xml:space="preserve"> för BVA2</w:t>
+            </w:r>
+          </w:p>
+        </w:tc>
+        <w:tc>
+          <w:tcPr>
+            <w:tcW w:w="2273" w:type="dxa"/>
+            <w:tcBorders>
+              <w:top w:val="single" w:sz="4" w:space="0" w:color="000000"/>
+              <w:left w:val="single" w:sz="4" w:space="0" w:color="000000"/>
+              <w:bottom w:val="single" w:sz="4" w:space="0" w:color="000000"/>
+              <w:right w:val="single" w:sz="4" w:space="0" w:color="000000"/>
+            </w:tcBorders>
+            <w:shd w:val="clear" w:color="auto" w:fill="auto"/>
+          </w:tcPr>
+          <w:p>
+            <w:pPr>
+              <w:tabs>
+                <w:tab w:val="left" w:pos="576"/>
+              </w:tabs>
+              <w:spacing w:line="100" w:lineRule="atLeast"/>
+              <w:rPr>
+                <w:szCs w:val="24"/>
+              </w:rPr>
+            </w:pPr>
+            <w:bookmarkStart w:id="0" w:name="_GoBack"/>
+            <w:bookmarkEnd w:id="0"/>
             <w:r>
               <w:rPr>
                 <w:szCs w:val="24"/>
@@ -2248,7 +2388,7 @@
           <w:r>
             <w:fldChar w:fldCharType="separate"/>
           </w:r>
-          <w:hyperlink w:anchor="_Toc481573565" w:history="1">
+          <w:hyperlink w:anchor="_Toc482273065" w:history="1">
             <w:r>
               <w:rPr>
                 <w:rStyle w:val="Hyperlnk"/>
@@ -2275,7 +2415,7 @@
                 <w:noProof/>
                 <w:webHidden/>
               </w:rPr>
-              <w:instrText xml:space="preserve"> PAGEREF _Toc481573565 \h </w:instrText>
+              <w:instrText xml:space="preserve"> PAGEREF _Toc482273065 \h </w:instrText>
             </w:r>
             <w:r>
               <w:rPr>
@@ -2319,7 +2459,7 @@
               <w:lang w:eastAsia="sv-SE"/>
             </w:rPr>
           </w:pPr>
-          <w:hyperlink w:anchor="_Toc481573566" w:history="1">
+          <w:hyperlink w:anchor="_Toc482273066" w:history="1">
             <w:r>
               <w:rPr>
                 <w:rStyle w:val="Hyperlnk"/>
@@ -2346,7 +2486,7 @@
                 <w:noProof/>
                 <w:webHidden/>
               </w:rPr>
-              <w:instrText xml:space="preserve"> PAGEREF _Toc481573566 \h </w:instrText>
+              <w:instrText xml:space="preserve"> PAGEREF _Toc482273066 \h </w:instrText>
             </w:r>
             <w:r>
               <w:rPr>
@@ -2390,7 +2530,7 @@
               <w:lang w:eastAsia="sv-SE"/>
             </w:rPr>
           </w:pPr>
-          <w:hyperlink w:anchor="_Toc481573567" w:history="1">
+          <w:hyperlink w:anchor="_Toc482273067" w:history="1">
             <w:r>
               <w:rPr>
                 <w:rStyle w:val="Hyperlnk"/>
@@ -2417,7 +2557,7 @@
                 <w:noProof/>
                 <w:webHidden/>
               </w:rPr>
-              <w:instrText xml:space="preserve"> PAGEREF _Toc481573567 \h </w:instrText>
+              <w:instrText xml:space="preserve"> PAGEREF _Toc482273067 \h </w:instrText>
             </w:r>
             <w:r>
               <w:rPr>
@@ -2461,7 +2601,7 @@
               <w:lang w:eastAsia="sv-SE"/>
             </w:rPr>
           </w:pPr>
-          <w:hyperlink w:anchor="_Toc481573568" w:history="1">
+          <w:hyperlink w:anchor="_Toc482273068" w:history="1">
             <w:r>
               <w:rPr>
                 <w:rStyle w:val="Hyperlnk"/>
@@ -2489,7 +2629,7 @@
                 <w:noProof/>
                 <w:webHidden/>
               </w:rPr>
-              <w:instrText xml:space="preserve"> PAGEREF _Toc481573568 \h </w:instrText>
+              <w:instrText xml:space="preserve"> PAGEREF _Toc482273068 \h </w:instrText>
             </w:r>
             <w:r>
               <w:rPr>
@@ -2533,7 +2673,7 @@
               <w:lang w:eastAsia="sv-SE"/>
             </w:rPr>
           </w:pPr>
-          <w:hyperlink w:anchor="_Toc481573569" w:history="1">
+          <w:hyperlink w:anchor="_Toc482273069" w:history="1">
             <w:r>
               <w:rPr>
                 <w:rStyle w:val="Hyperlnk"/>
@@ -2560,7 +2700,7 @@
                 <w:noProof/>
                 <w:webHidden/>
               </w:rPr>
-              <w:instrText xml:space="preserve"> PAGEREF _Toc481573569 \h </w:instrText>
+              <w:instrText xml:space="preserve"> PAGEREF _Toc482273069 \h </w:instrText>
             </w:r>
             <w:r>
               <w:rPr>
@@ -2604,7 +2744,7 @@
               <w:lang w:eastAsia="sv-SE"/>
             </w:rPr>
           </w:pPr>
-          <w:hyperlink w:anchor="_Toc481573570" w:history="1">
+          <w:hyperlink w:anchor="_Toc482273070" w:history="1">
             <w:r>
               <w:rPr>
                 <w:rStyle w:val="Hyperlnk"/>
@@ -2631,7 +2771,7 @@
                 <w:noProof/>
                 <w:webHidden/>
               </w:rPr>
-              <w:instrText xml:space="preserve"> PAGEREF _Toc481573570 \h </w:instrText>
+              <w:instrText xml:space="preserve"> PAGEREF _Toc482273070 \h </w:instrText>
             </w:r>
             <w:r>
               <w:rPr>
@@ -2675,7 +2815,7 @@
               <w:lang w:eastAsia="sv-SE"/>
             </w:rPr>
           </w:pPr>
-          <w:hyperlink w:anchor="_Toc481573571" w:history="1">
+          <w:hyperlink w:anchor="_Toc482273071" w:history="1">
             <w:r>
               <w:rPr>
                 <w:rStyle w:val="Hyperlnk"/>
@@ -2702,7 +2842,7 @@
                 <w:noProof/>
                 <w:webHidden/>
               </w:rPr>
-              <w:instrText xml:space="preserve"> PAGEREF _Toc481573571 \h </w:instrText>
+              <w:instrText xml:space="preserve"> PAGEREF _Toc482273071 \h </w:instrText>
             </w:r>
             <w:r>
               <w:rPr>
@@ -2746,7 +2886,7 @@
               <w:lang w:eastAsia="sv-SE"/>
             </w:rPr>
           </w:pPr>
-          <w:hyperlink w:anchor="_Toc481573572" w:history="1">
+          <w:hyperlink w:anchor="_Toc482273072" w:history="1">
             <w:r>
               <w:rPr>
                 <w:rStyle w:val="Hyperlnk"/>
@@ -2773,7 +2913,7 @@
                 <w:noProof/>
                 <w:webHidden/>
               </w:rPr>
-              <w:instrText xml:space="preserve"> PAGEREF _Toc481573572 \h </w:instrText>
+              <w:instrText xml:space="preserve"> PAGEREF _Toc482273072 \h </w:instrText>
             </w:r>
             <w:r>
               <w:rPr>
@@ -2817,7 +2957,7 @@
               <w:lang w:eastAsia="sv-SE"/>
             </w:rPr>
           </w:pPr>
-          <w:hyperlink w:anchor="_Toc481573573" w:history="1">
+          <w:hyperlink w:anchor="_Toc482273073" w:history="1">
             <w:r>
               <w:rPr>
                 <w:rStyle w:val="Hyperlnk"/>
@@ -2844,7 +2984,7 @@
                 <w:noProof/>
                 <w:webHidden/>
               </w:rPr>
-              <w:instrText xml:space="preserve"> PAGEREF _Toc481573573 \h </w:instrText>
+              <w:instrText xml:space="preserve"> PAGEREF _Toc482273073 \h </w:instrText>
             </w:r>
             <w:r>
               <w:rPr>
@@ -2888,7 +3028,7 @@
               <w:lang w:eastAsia="sv-SE"/>
             </w:rPr>
           </w:pPr>
-          <w:hyperlink w:anchor="_Toc481573574" w:history="1">
+          <w:hyperlink w:anchor="_Toc482273074" w:history="1">
             <w:r>
               <w:rPr>
                 <w:rStyle w:val="Hyperlnk"/>
@@ -2915,7 +3055,7 @@
                 <w:noProof/>
                 <w:webHidden/>
               </w:rPr>
-              <w:instrText xml:space="preserve"> PAGEREF _Toc481573574 \h </w:instrText>
+              <w:instrText xml:space="preserve"> PAGEREF _Toc482273074 \h </w:instrText>
             </w:r>
             <w:r>
               <w:rPr>
@@ -2959,7 +3099,7 @@
               <w:lang w:eastAsia="sv-SE"/>
             </w:rPr>
           </w:pPr>
-          <w:hyperlink w:anchor="_Toc481573575" w:history="1">
+          <w:hyperlink w:anchor="_Toc482273075" w:history="1">
             <w:r>
               <w:rPr>
                 <w:rStyle w:val="Hyperlnk"/>
@@ -2986,7 +3126,7 @@
                 <w:noProof/>
                 <w:webHidden/>
               </w:rPr>
-              <w:instrText xml:space="preserve"> PAGEREF _Toc481573575 \h </w:instrText>
+              <w:instrText xml:space="preserve"> PAGEREF _Toc482273075 \h </w:instrText>
             </w:r>
             <w:r>
               <w:rPr>
@@ -3030,7 +3170,7 @@
               <w:lang w:eastAsia="sv-SE"/>
             </w:rPr>
           </w:pPr>
-          <w:hyperlink w:anchor="_Toc481573576" w:history="1">
+          <w:hyperlink w:anchor="_Toc482273076" w:history="1">
             <w:r>
               <w:rPr>
                 <w:rStyle w:val="Hyperlnk"/>
@@ -3057,7 +3197,7 @@
                 <w:noProof/>
                 <w:webHidden/>
               </w:rPr>
-              <w:instrText xml:space="preserve"> PAGEREF _Toc481573576 \h </w:instrText>
+              <w:instrText xml:space="preserve"> PAGEREF _Toc482273076 \h </w:instrText>
             </w:r>
             <w:r>
               <w:rPr>
@@ -3101,12 +3241,11 @@
               <w:lang w:eastAsia="sv-SE"/>
             </w:rPr>
           </w:pPr>
-          <w:hyperlink w:anchor="_Toc481573577" w:history="1">
+          <w:hyperlink w:anchor="_Toc482273077" w:history="1">
             <w:r>
               <w:rPr>
                 <w:rStyle w:val="Hyperlnk"/>
                 <w:noProof/>
-                <w:lang w:val="en-US"/>
               </w:rPr>
               <w:t>Testning</w:t>
             </w:r>
@@ -3129,7 +3268,7 @@
                 <w:noProof/>
                 <w:webHidden/>
               </w:rPr>
-              <w:instrText xml:space="preserve"> PAGEREF _Toc481573577 \h </w:instrText>
+              <w:instrText xml:space="preserve"> PAGEREF _Toc482273077 \h </w:instrText>
             </w:r>
             <w:r>
               <w:rPr>
@@ -3173,7 +3312,7 @@
               <w:lang w:eastAsia="sv-SE"/>
             </w:rPr>
           </w:pPr>
-          <w:hyperlink w:anchor="_Toc481573578" w:history="1">
+          <w:hyperlink w:anchor="_Toc482273078" w:history="1">
             <w:r>
               <w:rPr>
                 <w:rStyle w:val="Hyperlnk"/>
@@ -3200,7 +3339,149 @@
                 <w:noProof/>
                 <w:webHidden/>
               </w:rPr>
-              <w:instrText xml:space="preserve"> PAGEREF _Toc481573578 \h </w:instrText>
+              <w:instrText xml:space="preserve"> PAGEREF _Toc482273078 \h </w:instrText>
+            </w:r>
+            <w:r>
+              <w:rPr>
+                <w:noProof/>
+                <w:webHidden/>
+              </w:rPr>
+            </w:r>
+            <w:r>
+              <w:rPr>
+                <w:noProof/>
+                <w:webHidden/>
+              </w:rPr>
+              <w:fldChar w:fldCharType="separate"/>
+            </w:r>
+            <w:r>
+              <w:rPr>
+                <w:noProof/>
+                <w:webHidden/>
+              </w:rPr>
+              <w:t>12</w:t>
+            </w:r>
+            <w:r>
+              <w:rPr>
+                <w:noProof/>
+                <w:webHidden/>
+              </w:rPr>
+              <w:fldChar w:fldCharType="end"/>
+            </w:r>
+          </w:hyperlink>
+        </w:p>
+        <w:p>
+          <w:pPr>
+            <w:pStyle w:val="Innehll1"/>
+            <w:tabs>
+              <w:tab w:val="right" w:leader="dot" w:pos="9062"/>
+            </w:tabs>
+            <w:rPr>
+              <w:rFonts w:asciiTheme="minorHAnsi" w:eastAsiaTheme="minorEastAsia" w:hAnsiTheme="minorHAnsi"/>
+              <w:noProof/>
+              <w:sz w:val="22"/>
+              <w:lang w:eastAsia="sv-SE"/>
+            </w:rPr>
+          </w:pPr>
+          <w:hyperlink w:anchor="_Toc482273079" w:history="1">
+            <w:r>
+              <w:rPr>
+                <w:rStyle w:val="Hyperlnk"/>
+                <w:noProof/>
+              </w:rPr>
+              <w:t>Kravbaserad systemtestning testfall</w:t>
+            </w:r>
+            <w:r>
+              <w:rPr>
+                <w:noProof/>
+                <w:webHidden/>
+              </w:rPr>
+              <w:tab/>
+            </w:r>
+            <w:r>
+              <w:rPr>
+                <w:noProof/>
+                <w:webHidden/>
+              </w:rPr>
+              <w:fldChar w:fldCharType="begin"/>
+            </w:r>
+            <w:r>
+              <w:rPr>
+                <w:noProof/>
+                <w:webHidden/>
+              </w:rPr>
+              <w:instrText xml:space="preserve"> PAGEREF _Toc482273079 \h </w:instrText>
+            </w:r>
+            <w:r>
+              <w:rPr>
+                <w:noProof/>
+                <w:webHidden/>
+              </w:rPr>
+            </w:r>
+            <w:r>
+              <w:rPr>
+                <w:noProof/>
+                <w:webHidden/>
+              </w:rPr>
+              <w:fldChar w:fldCharType="separate"/>
+            </w:r>
+            <w:r>
+              <w:rPr>
+                <w:noProof/>
+                <w:webHidden/>
+              </w:rPr>
+              <w:t>12</w:t>
+            </w:r>
+            <w:r>
+              <w:rPr>
+                <w:noProof/>
+                <w:webHidden/>
+              </w:rPr>
+              <w:fldChar w:fldCharType="end"/>
+            </w:r>
+          </w:hyperlink>
+        </w:p>
+        <w:p>
+          <w:pPr>
+            <w:pStyle w:val="Innehll1"/>
+            <w:tabs>
+              <w:tab w:val="right" w:leader="dot" w:pos="9062"/>
+            </w:tabs>
+            <w:rPr>
+              <w:rFonts w:asciiTheme="minorHAnsi" w:eastAsiaTheme="minorEastAsia" w:hAnsiTheme="minorHAnsi"/>
+              <w:noProof/>
+              <w:sz w:val="22"/>
+              <w:lang w:eastAsia="sv-SE"/>
+            </w:rPr>
+          </w:pPr>
+          <w:hyperlink w:anchor="_Toc482273080" w:history="1">
+            <w:r>
+              <w:rPr>
+                <w:rStyle w:val="Hyperlnk"/>
+                <w:noProof/>
+              </w:rPr>
+              <w:t>Spårningsmatris kravbaserad systemtestning</w:t>
+            </w:r>
+            <w:r>
+              <w:rPr>
+                <w:noProof/>
+                <w:webHidden/>
+              </w:rPr>
+              <w:tab/>
+            </w:r>
+            <w:r>
+              <w:rPr>
+                <w:noProof/>
+                <w:webHidden/>
+              </w:rPr>
+              <w:fldChar w:fldCharType="begin"/>
+            </w:r>
+            <w:r>
+              <w:rPr>
+                <w:noProof/>
+                <w:webHidden/>
+              </w:rPr>
+              <w:instrText xml:space="preserve"> PAGEREF _Toc482273080 \h </w:instrText>
             </w:r>
             <w:r>
               <w:rPr>
@@ -3244,7 +3525,7 @@
               <w:lang w:eastAsia="sv-SE"/>
             </w:rPr>
           </w:pPr>
-          <w:hyperlink w:anchor="_Toc481573579" w:history="1">
+          <w:hyperlink w:anchor="_Toc482273081" w:history="1">
             <w:r>
               <w:rPr>
                 <w:rStyle w:val="Hyperlnk"/>
@@ -3271,7 +3552,7 @@
                 <w:noProof/>
                 <w:webHidden/>
               </w:rPr>
-              <w:instrText xml:space="preserve"> PAGEREF _Toc481573579 \h </w:instrText>
+              <w:instrText xml:space="preserve"> PAGEREF _Toc482273081 \h </w:instrText>
             </w:r>
             <w:r>
               <w:rPr>
@@ -3291,7 +3572,7 @@
                 <w:noProof/>
                 <w:webHidden/>
               </w:rPr>
-              <w:t>12</w:t>
+              <w:t>13</w:t>
             </w:r>
             <w:r>
               <w:rPr>
@@ -3315,7 +3596,7 @@
               <w:lang w:eastAsia="sv-SE"/>
             </w:rPr>
           </w:pPr>
-          <w:hyperlink w:anchor="_Toc481573580" w:history="1">
+          <w:hyperlink w:anchor="_Toc482273082" w:history="1">
             <w:r>
               <w:rPr>
                 <w:rStyle w:val="Hyperlnk"/>
@@ -3343,7 +3624,7 @@
                 <w:noProof/>
                 <w:webHidden/>
               </w:rPr>
-              <w:instrText xml:space="preserve"> PAGEREF _Toc481573580 \h </w:instrText>
+              <w:instrText xml:space="preserve"> PAGEREF _Toc482273082 \h </w:instrText>
             </w:r>
             <w:r>
               <w:rPr>
@@ -3363,7 +3644,7 @@
                 <w:noProof/>
                 <w:webHidden/>
               </w:rPr>
-              <w:t>12</w:t>
+              <w:t>13</w:t>
             </w:r>
             <w:r>
               <w:rPr>
@@ -3387,7 +3668,7 @@
               <w:lang w:eastAsia="sv-SE"/>
             </w:rPr>
           </w:pPr>
-          <w:hyperlink w:anchor="_Toc481573581" w:history="1">
+          <w:hyperlink w:anchor="_Toc482273083" w:history="1">
             <w:r>
               <w:rPr>
                 <w:rStyle w:val="Hyperlnk"/>
@@ -3414,7 +3695,7 @@
                 <w:noProof/>
                 <w:webHidden/>
               </w:rPr>
-              <w:instrText xml:space="preserve"> PAGEREF _Toc481573581 \h </w:instrText>
+              <w:instrText xml:space="preserve"> PAGEREF _Toc482273083 \h </w:instrText>
             </w:r>
             <w:r>
               <w:rPr>
@@ -3434,7 +3715,149 @@
                 <w:noProof/>
                 <w:webHidden/>
               </w:rPr>
-              <w:t>13</w:t>
+              <w:t>14</w:t>
+            </w:r>
+            <w:r>
+              <w:rPr>
+                <w:noProof/>
+                <w:webHidden/>
+              </w:rPr>
+              <w:fldChar w:fldCharType="end"/>
+            </w:r>
+          </w:hyperlink>
+        </w:p>
+        <w:p>
+          <w:pPr>
+            <w:pStyle w:val="Innehll2"/>
+            <w:tabs>
+              <w:tab w:val="right" w:leader="dot" w:pos="9062"/>
+            </w:tabs>
+            <w:rPr>
+              <w:rFonts w:asciiTheme="minorHAnsi" w:eastAsiaTheme="minorEastAsia" w:hAnsiTheme="minorHAnsi"/>
+              <w:noProof/>
+              <w:sz w:val="22"/>
+              <w:lang w:eastAsia="sv-SE"/>
+            </w:rPr>
+          </w:pPr>
+          <w:hyperlink w:anchor="_Toc482273084" w:history="1">
+            <w:r>
+              <w:rPr>
+                <w:rStyle w:val="Hyperlnk"/>
+                <w:noProof/>
+              </w:rPr>
+              <w:t>Testrapport BVA1</w:t>
+            </w:r>
+            <w:r>
+              <w:rPr>
+                <w:noProof/>
+                <w:webHidden/>
+              </w:rPr>
+              <w:tab/>
+            </w:r>
+            <w:r>
+              <w:rPr>
+                <w:noProof/>
+                <w:webHidden/>
+              </w:rPr>
+              <w:fldChar w:fldCharType="begin"/>
+            </w:r>
+            <w:r>
+              <w:rPr>
+                <w:noProof/>
+                <w:webHidden/>
+              </w:rPr>
+              <w:instrText xml:space="preserve"> PAGEREF _Toc482273084 \h </w:instrText>
+            </w:r>
+            <w:r>
+              <w:rPr>
+                <w:noProof/>
+                <w:webHidden/>
+              </w:rPr>
+            </w:r>
+            <w:r>
+              <w:rPr>
+                <w:noProof/>
+                <w:webHidden/>
+              </w:rPr>
+              <w:fldChar w:fldCharType="separate"/>
+            </w:r>
+            <w:r>
+              <w:rPr>
+                <w:noProof/>
+                <w:webHidden/>
+              </w:rPr>
+              <w:t>14</w:t>
+            </w:r>
+            <w:r>
+              <w:rPr>
+                <w:noProof/>
+                <w:webHidden/>
+              </w:rPr>
+              <w:fldChar w:fldCharType="end"/>
+            </w:r>
+          </w:hyperlink>
+        </w:p>
+        <w:p>
+          <w:pPr>
+            <w:pStyle w:val="Innehll2"/>
+            <w:tabs>
+              <w:tab w:val="right" w:leader="dot" w:pos="9062"/>
+            </w:tabs>
+            <w:rPr>
+              <w:rFonts w:asciiTheme="minorHAnsi" w:eastAsiaTheme="minorEastAsia" w:hAnsiTheme="minorHAnsi"/>
+              <w:noProof/>
+              <w:sz w:val="22"/>
+              <w:lang w:eastAsia="sv-SE"/>
+            </w:rPr>
+          </w:pPr>
+          <w:hyperlink w:anchor="_Toc482273085" w:history="1">
+            <w:r>
+              <w:rPr>
+                <w:rStyle w:val="Hyperlnk"/>
+                <w:noProof/>
+              </w:rPr>
+              <w:t>Testrapport BVA2</w:t>
+            </w:r>
+            <w:r>
+              <w:rPr>
+                <w:noProof/>
+                <w:webHidden/>
+              </w:rPr>
+              <w:tab/>
+            </w:r>
+            <w:r>
+              <w:rPr>
+                <w:noProof/>
+                <w:webHidden/>
+              </w:rPr>
+              <w:fldChar w:fldCharType="begin"/>
+            </w:r>
+            <w:r>
+              <w:rPr>
+                <w:noProof/>
+                <w:webHidden/>
+              </w:rPr>
+              <w:instrText xml:space="preserve"> PAGEREF _Toc482273085 \h </w:instrText>
+            </w:r>
+            <w:r>
+              <w:rPr>
+                <w:noProof/>
+                <w:webHidden/>
+              </w:rPr>
+            </w:r>
+            <w:r>
+              <w:rPr>
+                <w:noProof/>
+                <w:webHidden/>
+              </w:rPr>
+              <w:fldChar w:fldCharType="separate"/>
+            </w:r>
+            <w:r>
+              <w:rPr>
+                <w:noProof/>
+                <w:webHidden/>
+              </w:rPr>
+              <w:t>15</w:t>
             </w:r>
             <w:r>
               <w:rPr>
@@ -3458,13 +3881,13 @@
               <w:lang w:eastAsia="sv-SE"/>
             </w:rPr>
           </w:pPr>
-          <w:hyperlink w:anchor="_Toc481573582" w:history="1">
+          <w:hyperlink w:anchor="_Toc482273086" w:history="1">
             <w:r>
               <w:rPr>
                 <w:rStyle w:val="Hyperlnk"/>
                 <w:noProof/>
               </w:rPr>
-              <w:t>Rapport for kravbaserad systemtestning</w:t>
+              <w:t>Spårningsmatris whiteboxtester</w:t>
             </w:r>
             <w:r>
               <w:rPr>
@@ -3485,7 +3908,7 @@
                 <w:noProof/>
                 <w:webHidden/>
               </w:rPr>
-              <w:instrText xml:space="preserve"> PAGEREF _Toc481573582 \h </w:instrText>
+              <w:instrText xml:space="preserve"> PAGEREF _Toc482273086 \h </w:instrText>
             </w:r>
             <w:r>
               <w:rPr>
@@ -3505,149 +3928,7 @@
                 <w:noProof/>
                 <w:webHidden/>
               </w:rPr>
-              <w:t>13</w:t>
-            </w:r>
-            <w:r>
-              <w:rPr>
-                <w:noProof/>
-                <w:webHidden/>
-              </w:rPr>
-              <w:fldChar w:fldCharType="end"/>
-            </w:r>
-          </w:hyperlink>
-        </w:p>
-        <w:p>
-          <w:pPr>
-            <w:pStyle w:val="Innehll1"/>
-            <w:tabs>
-              <w:tab w:val="right" w:leader="dot" w:pos="9062"/>
-            </w:tabs>
-            <w:rPr>
-              <w:rFonts w:asciiTheme="minorHAnsi" w:eastAsiaTheme="minorEastAsia" w:hAnsiTheme="minorHAnsi"/>
-              <w:noProof/>
-              <w:sz w:val="22"/>
-              <w:lang w:eastAsia="sv-SE"/>
-            </w:rPr>
-          </w:pPr>
-          <w:hyperlink w:anchor="_Toc481573583" w:history="1">
-            <w:r>
-              <w:rPr>
-                <w:rStyle w:val="Hyperlnk"/>
-                <w:noProof/>
-              </w:rPr>
-              <w:t>Spårningsmatris kravbaserad systemtestning</w:t>
-            </w:r>
-            <w:r>
-              <w:rPr>
-                <w:noProof/>
-                <w:webHidden/>
-              </w:rPr>
-              <w:tab/>
-            </w:r>
-            <w:r>
-              <w:rPr>
-                <w:noProof/>
-                <w:webHidden/>
-              </w:rPr>
-              <w:fldChar w:fldCharType="begin"/>
-            </w:r>
-            <w:r>
-              <w:rPr>
-                <w:noProof/>
-                <w:webHidden/>
-              </w:rPr>
-              <w:instrText xml:space="preserve"> PAGEREF _Toc481573583 \h </w:instrText>
-            </w:r>
-            <w:r>
-              <w:rPr>
-                <w:noProof/>
-                <w:webHidden/>
-              </w:rPr>
-            </w:r>
-            <w:r>
-              <w:rPr>
-                <w:noProof/>
-                <w:webHidden/>
-              </w:rPr>
-              <w:fldChar w:fldCharType="separate"/>
-            </w:r>
-            <w:r>
-              <w:rPr>
-                <w:noProof/>
-                <w:webHidden/>
-              </w:rPr>
-              <w:t>13</w:t>
-            </w:r>
-            <w:r>
-              <w:rPr>
-                <w:noProof/>
-                <w:webHidden/>
-              </w:rPr>
-              <w:fldChar w:fldCharType="end"/>
-            </w:r>
-          </w:hyperlink>
-        </w:p>
-        <w:p>
-          <w:pPr>
-            <w:pStyle w:val="Innehll2"/>
-            <w:tabs>
-              <w:tab w:val="right" w:leader="dot" w:pos="9062"/>
-            </w:tabs>
-            <w:rPr>
-              <w:rFonts w:asciiTheme="minorHAnsi" w:eastAsiaTheme="minorEastAsia" w:hAnsiTheme="minorHAnsi"/>
-              <w:noProof/>
-              <w:sz w:val="22"/>
-              <w:lang w:eastAsia="sv-SE"/>
-            </w:rPr>
-          </w:pPr>
-          <w:hyperlink w:anchor="_Toc481573584" w:history="1">
-            <w:r>
-              <w:rPr>
-                <w:rStyle w:val="Hyperlnk"/>
-                <w:noProof/>
-              </w:rPr>
-              <w:t>Testrapport BVA &amp; BVA1</w:t>
-            </w:r>
-            <w:r>
-              <w:rPr>
-                <w:noProof/>
-                <w:webHidden/>
-              </w:rPr>
-              <w:tab/>
-            </w:r>
-            <w:r>
-              <w:rPr>
-                <w:noProof/>
-                <w:webHidden/>
-              </w:rPr>
-              <w:fldChar w:fldCharType="begin"/>
-            </w:r>
-            <w:r>
-              <w:rPr>
-                <w:noProof/>
-                <w:webHidden/>
-              </w:rPr>
-              <w:instrText xml:space="preserve"> PAGEREF _Toc481573584 \h </w:instrText>
-            </w:r>
-            <w:r>
-              <w:rPr>
-                <w:noProof/>
-                <w:webHidden/>
-              </w:rPr>
-            </w:r>
-            <w:r>
-              <w:rPr>
-                <w:noProof/>
-                <w:webHidden/>
-              </w:rPr>
-              <w:fldChar w:fldCharType="separate"/>
-            </w:r>
-            <w:r>
-              <w:rPr>
-                <w:noProof/>
-                <w:webHidden/>
-              </w:rPr>
-              <w:t>14</w:t>
+              <w:t>16</w:t>
             </w:r>
             <w:r>
               <w:rPr>
@@ -3688,7 +3969,7 @@
           <w:sz w:val="40"/>
         </w:rPr>
       </w:pPr>
-      <w:bookmarkStart w:id="0" w:name="_Toc481573565"/>
+      <w:bookmarkStart w:id="1" w:name="_Toc482273065"/>
       <w:r>
         <w:rPr>
           <w:sz w:val="40"/>
@@ -3702,17 +3983,17 @@
         </w:rPr>
         <w:t>dokument</w:t>
       </w:r>
-      <w:bookmarkEnd w:id="0"/>
+      <w:bookmarkEnd w:id="1"/>
     </w:p>
     <w:p>
       <w:pPr>
         <w:pStyle w:val="Rubrik1"/>
       </w:pPr>
-      <w:bookmarkStart w:id="1" w:name="_Toc481573566"/>
+      <w:bookmarkStart w:id="2" w:name="_Toc482273066"/>
       <w:r>
         <w:t>Syfte</w:t>
       </w:r>
-      <w:bookmarkEnd w:id="1"/>
+      <w:bookmarkEnd w:id="2"/>
     </w:p>
     <w:p>
       <w:r>
@@ -3723,11 +4004,11 @@
       <w:pPr>
         <w:pStyle w:val="Rubrik1"/>
       </w:pPr>
-      <w:bookmarkStart w:id="2" w:name="_Toc481573567"/>
+      <w:bookmarkStart w:id="3" w:name="_Toc482273067"/>
       <w:r>
         <w:t>Ordlista</w:t>
       </w:r>
-      <w:bookmarkEnd w:id="2"/>
+      <w:bookmarkEnd w:id="3"/>
     </w:p>
     <w:p>
       <w:r>
@@ -3812,7 +4093,7 @@
           <w:lang w:val="en-US"/>
         </w:rPr>
       </w:pPr>
-      <w:bookmarkStart w:id="3" w:name="_Toc481573568"/>
+      <w:bookmarkStart w:id="4" w:name="_Toc482273068"/>
       <w:proofErr w:type="spellStart"/>
       <w:r>
         <w:rPr>
@@ -3820,7 +4101,7 @@
         </w:rPr>
         <w:t>Referenser</w:t>
       </w:r>
-      <w:bookmarkEnd w:id="3"/>
+      <w:bookmarkEnd w:id="4"/>
       <w:proofErr w:type="spellEnd"/>
     </w:p>
     <w:p>
@@ -4065,12 +4346,12 @@
       <w:pPr>
         <w:pStyle w:val="Rubrik1"/>
       </w:pPr>
-      <w:bookmarkStart w:id="4" w:name="_Toc481573569"/>
+      <w:bookmarkStart w:id="5" w:name="_Toc482273069"/>
       <w:r>
         <w:lastRenderedPageBreak/>
         <w:t>Testprocess</w:t>
       </w:r>
-      <w:bookmarkEnd w:id="4"/>
+      <w:bookmarkEnd w:id="5"/>
     </w:p>
     <w:p>
       <w:r>
@@ -4139,12 +4420,12 @@
           <w:szCs w:val="28"/>
         </w:rPr>
       </w:pPr>
-      <w:bookmarkStart w:id="5" w:name="_Toc481573570"/>
+      <w:bookmarkStart w:id="6" w:name="_Toc482273070"/>
       <w:r>
         <w:lastRenderedPageBreak/>
         <w:t>Granskning</w:t>
       </w:r>
-      <w:bookmarkEnd w:id="5"/>
+      <w:bookmarkEnd w:id="6"/>
     </w:p>
     <w:p>
       <w:pPr>
@@ -4372,13 +4653,13 @@
           <w:bCs/>
         </w:rPr>
       </w:pPr>
-      <w:bookmarkStart w:id="6" w:name="__RefHeading__1075_1449797335"/>
-      <w:bookmarkStart w:id="7" w:name="_Toc481573571"/>
-      <w:bookmarkEnd w:id="6"/>
+      <w:bookmarkStart w:id="7" w:name="__RefHeading__1075_1449797335"/>
+      <w:bookmarkStart w:id="8" w:name="_Toc482273071"/>
+      <w:bookmarkEnd w:id="7"/>
       <w:r>
         <w:t>Riktlinjer för kod</w:t>
       </w:r>
-      <w:bookmarkEnd w:id="7"/>
+      <w:bookmarkEnd w:id="8"/>
     </w:p>
     <w:p>
       <w:pPr>
@@ -4626,13 +4907,13 @@
         <w:suppressAutoHyphens/>
         <w:ind w:left="576" w:hanging="576"/>
       </w:pPr>
-      <w:bookmarkStart w:id="8" w:name="__RefHeading__1077_1449797335"/>
-      <w:bookmarkStart w:id="9" w:name="_Toc481573572"/>
-      <w:bookmarkEnd w:id="8"/>
+      <w:bookmarkStart w:id="9" w:name="__RefHeading__1077_1449797335"/>
+      <w:bookmarkStart w:id="10" w:name="_Toc482273072"/>
+      <w:bookmarkEnd w:id="9"/>
       <w:r>
         <w:t>Checklista för granskningsmöte</w:t>
       </w:r>
-      <w:bookmarkEnd w:id="9"/>
+      <w:bookmarkEnd w:id="10"/>
     </w:p>
     <w:p>
       <w:pPr>
@@ -4696,11 +4977,11 @@
       <w:pPr>
         <w:pStyle w:val="Rubrik2"/>
       </w:pPr>
-      <w:bookmarkStart w:id="10" w:name="_Toc481573573"/>
+      <w:bookmarkStart w:id="11" w:name="_Toc482273073"/>
       <w:r>
         <w:t>Dokumentgranskning</w:t>
       </w:r>
-      <w:bookmarkEnd w:id="10"/>
+      <w:bookmarkEnd w:id="11"/>
     </w:p>
     <w:p>
       <w:pPr>
@@ -4899,12 +5180,12 @@
         <w:suppressAutoHyphens/>
         <w:ind w:left="576" w:hanging="576"/>
       </w:pPr>
-      <w:bookmarkStart w:id="11" w:name="_Toc481573574"/>
+      <w:bookmarkStart w:id="12" w:name="_Toc482273074"/>
       <w:r>
         <w:lastRenderedPageBreak/>
         <w:t>Checklista för granskningsmöte</w:t>
       </w:r>
-      <w:bookmarkEnd w:id="11"/>
+      <w:bookmarkEnd w:id="12"/>
     </w:p>
     <w:p>
       <w:proofErr w:type="spellStart"/>
@@ -4996,12 +5277,12 @@
       <w:r>
         <w:br w:type="page"/>
       </w:r>
-      <w:bookmarkStart w:id="12" w:name="_Toc481573575"/>
+      <w:bookmarkStart w:id="13" w:name="_Toc482273075"/>
       <w:r>
         <w:lastRenderedPageBreak/>
         <w:t>Granskningsprotokoll</w:t>
       </w:r>
-      <w:bookmarkEnd w:id="12"/>
+      <w:bookmarkEnd w:id="13"/>
     </w:p>
     <w:tbl>
       <w:tblPr>
@@ -5239,12 +5520,12 @@
         <w:pStyle w:val="Rubrik2"/>
         <w:pageBreakBefore/>
       </w:pPr>
-      <w:bookmarkStart w:id="13" w:name="_Toc481573576"/>
+      <w:bookmarkStart w:id="14" w:name="_Toc482273076"/>
       <w:r>
         <w:lastRenderedPageBreak/>
         <w:t>Granskningsprotokoll Kodgranskning KG001</w:t>
       </w:r>
-      <w:bookmarkEnd w:id="13"/>
+      <w:bookmarkEnd w:id="14"/>
     </w:p>
     <w:p>
       <w:pPr>
@@ -6168,23 +6449,23 @@
         <w:pStyle w:val="Rubrik1"/>
         <w:pageBreakBefore/>
       </w:pPr>
-      <w:bookmarkStart w:id="14" w:name="_Toc481573577"/>
+      <w:bookmarkStart w:id="15" w:name="_Toc482273077"/>
       <w:r>
         <w:lastRenderedPageBreak/>
         <w:t>Testning</w:t>
       </w:r>
-      <w:bookmarkEnd w:id="14"/>
+      <w:bookmarkEnd w:id="15"/>
     </w:p>
     <w:p/>
     <w:p>
       <w:pPr>
         <w:pStyle w:val="Rubrik2"/>
       </w:pPr>
-      <w:bookmarkStart w:id="15" w:name="_Toc481573578"/>
+      <w:bookmarkStart w:id="16" w:name="_Toc482273078"/>
       <w:r>
         <w:t>Kravbaserad systemtestning</w:t>
       </w:r>
-      <w:bookmarkEnd w:id="15"/>
+      <w:bookmarkEnd w:id="16"/>
     </w:p>
     <w:p>
       <w:r>
@@ -6249,240 +6530,6 @@
         <w:t xml:space="preserve">Tester kommer utföras för samtliga must krav. </w:t>
       </w:r>
     </w:p>
-    <w:p/>
-    <w:p>
-      <w:pPr>
-        <w:pStyle w:val="Rubrik2"/>
-        <w:rPr>
-          <w:b w:val="0"/>
-        </w:rPr>
-      </w:pPr>
-      <w:bookmarkStart w:id="16" w:name="__RefHeading__1083_1449797335"/>
-      <w:bookmarkStart w:id="17" w:name="_Toc481573579"/>
-      <w:bookmarkEnd w:id="16"/>
-      <w:r>
-        <w:t xml:space="preserve">White box-testning: </w:t>
-      </w:r>
-      <w:proofErr w:type="spellStart"/>
-      <w:r>
-        <w:t>Code</w:t>
-      </w:r>
-      <w:proofErr w:type="spellEnd"/>
-      <w:r>
-        <w:t xml:space="preserve"> </w:t>
-      </w:r>
-      <w:proofErr w:type="spellStart"/>
-      <w:r>
-        <w:rPr>
-          <w:bCs/>
-        </w:rPr>
-        <w:t>coverage</w:t>
-      </w:r>
-      <w:bookmarkEnd w:id="17"/>
-      <w:proofErr w:type="spellEnd"/>
-    </w:p>
-    <w:p>
-      <w:pPr>
-        <w:pStyle w:val="Brdtext"/>
-      </w:pPr>
-      <w:r>
-        <w:t xml:space="preserve">För att säkerställa att tillräckligt med kod har blivit testat med </w:t>
-      </w:r>
-      <w:proofErr w:type="spellStart"/>
-      <w:r>
-        <w:t>whitebox</w:t>
-      </w:r>
-      <w:proofErr w:type="spellEnd"/>
-      <w:r>
-        <w:t xml:space="preserve">-tester kommer samtliga tester generera en täckningsrapport för att avgöra hur mycket som blivit testat. Rapporter kommer genereras med hjälp av </w:t>
-      </w:r>
-      <w:proofErr w:type="spellStart"/>
-      <w:r>
-        <w:t>Gradle</w:t>
-      </w:r>
-      <w:proofErr w:type="spellEnd"/>
-      <w:r>
-        <w:t xml:space="preserve"> plugin för Android Studio. I den första fasen av testning sammanställs hur mycket av koden som blivit täckt av tester och används som underlag för att avgöra vilka mer tester som kommer behövas. En första rapport kommer produceras inför sprint 3 och en slutrapport produceras inför sprint 4.</w:t>
-      </w:r>
-    </w:p>
-    <w:p/>
-    <w:p>
-      <w:pPr>
-        <w:pStyle w:val="Rubrik3"/>
-        <w:rPr>
-          <w:lang w:val="en-US"/>
-        </w:rPr>
-      </w:pPr>
-      <w:proofErr w:type="spellStart"/>
-      <w:r>
-        <w:rPr>
-          <w:lang w:val="en-US"/>
-        </w:rPr>
-        <w:t>Prioritering</w:t>
-      </w:r>
-      <w:proofErr w:type="spellEnd"/>
-    </w:p>
-    <w:p>
-      <w:pPr>
-        <w:pStyle w:val="Rubrik2"/>
-        <w:rPr>
-          <w:lang w:val="en-US"/>
-        </w:rPr>
-      </w:pPr>
-      <w:bookmarkStart w:id="18" w:name="__RefHeading__1085_1449797335"/>
-      <w:bookmarkStart w:id="19" w:name="_Toc481573580"/>
-      <w:bookmarkEnd w:id="18"/>
-      <w:r>
-        <w:rPr>
-          <w:lang w:val="en-US"/>
-        </w:rPr>
-        <w:t>White box-</w:t>
-      </w:r>
-      <w:proofErr w:type="spellStart"/>
-      <w:r>
-        <w:rPr>
-          <w:lang w:val="en-US"/>
-        </w:rPr>
-        <w:t>testning</w:t>
-      </w:r>
-      <w:proofErr w:type="spellEnd"/>
-      <w:r>
-        <w:rPr>
-          <w:lang w:val="en-US"/>
-        </w:rPr>
-        <w:t>: Boundary Value Analysis</w:t>
-      </w:r>
-      <w:bookmarkEnd w:id="19"/>
-    </w:p>
-    <w:p>
-      <w:r>
-        <w:t xml:space="preserve">Tester under denna del kommer vara designade för att testa gränsvärden. </w:t>
-      </w:r>
-      <w:proofErr w:type="spellStart"/>
-      <w:r>
-        <w:t>Boundary</w:t>
-      </w:r>
-      <w:proofErr w:type="spellEnd"/>
-      <w:r>
-        <w:t xml:space="preserve"> </w:t>
-      </w:r>
-      <w:proofErr w:type="spellStart"/>
-      <w:r>
-        <w:t>Value</w:t>
-      </w:r>
-      <w:proofErr w:type="spellEnd"/>
-      <w:r>
-        <w:t xml:space="preserve"> </w:t>
-      </w:r>
-      <w:proofErr w:type="spellStart"/>
-      <w:r>
-        <w:t>Analysis</w:t>
-      </w:r>
-      <w:proofErr w:type="spellEnd"/>
-      <w:r>
-        <w:t xml:space="preserve">(BVA)[1] kommer användas som metod för att finna gränsvärden för testning. </w:t>
-      </w:r>
-    </w:p>
-    <w:p>
-      <w:r>
-        <w:t>Produkten skall generera mönster beroende på värden som skickas in i olika algoritmer.</w:t>
-      </w:r>
-    </w:p>
-    <w:p>
-      <w:r>
-        <w:t xml:space="preserve">Då passar BVA utmärkt för att testa så att </w:t>
-      </w:r>
-      <w:proofErr w:type="spellStart"/>
-      <w:r>
-        <w:t>mönstrena</w:t>
-      </w:r>
-      <w:proofErr w:type="spellEnd"/>
-      <w:r>
-        <w:t xml:space="preserve"> reagerar som förväntat på den data man skickar in.</w:t>
-      </w:r>
-    </w:p>
-    <w:p>
-      <w:r>
-        <w:t xml:space="preserve">BVA går ut på att identifiera vart i ens kod där intervaller eller värden används för att något specifikt ska hända. Sedan identifieras vilka värden som ligger på gränsen för uttrycket och det är de värdena som skall vara med i testfallen. </w:t>
-      </w:r>
-    </w:p>
-    <w:p>
-      <w:r>
-        <w:t xml:space="preserve">Ett exempel: ett intervall som är på 0-10. För att testa gränsvärden skall värden som ligger på gränsen matas in. Då måste </w:t>
-      </w:r>
-      <w:proofErr w:type="spellStart"/>
-      <w:r>
-        <w:t>t.ex</w:t>
-      </w:r>
-      <w:proofErr w:type="spellEnd"/>
-      <w:r>
-        <w:t xml:space="preserve"> värden som -1,0,10,11 för att se till att koden uppför sig som förväntat.</w:t>
-      </w:r>
-    </w:p>
-    <w:p>
-      <w:r>
-        <w:t xml:space="preserve"> </w:t>
-      </w:r>
-    </w:p>
-    <w:p>
-      <w:pPr>
-        <w:spacing w:after="160"/>
-        <w:jc w:val="left"/>
-      </w:pPr>
-      <w:proofErr w:type="spellStart"/>
-      <w:r>
-        <w:rPr>
-          <w:b/>
-        </w:rPr>
-        <w:t>Priotering</w:t>
-      </w:r>
-      <w:proofErr w:type="spellEnd"/>
-      <w:r>
-        <w:rPr>
-          <w:b/>
-        </w:rPr>
-        <w:br/>
-      </w:r>
-      <w:r>
-        <w:t>BVA tester kommer utföras på kod där det finns gränsvärden att testa.</w:t>
-      </w:r>
-    </w:p>
-    <w:p>
-      <w:pPr>
-        <w:spacing w:after="160"/>
-        <w:jc w:val="left"/>
-        <w:rPr>
-          <w:b/>
-        </w:rPr>
-      </w:pPr>
-    </w:p>
-    <w:p>
-      <w:pPr>
-        <w:spacing w:after="160"/>
-        <w:jc w:val="left"/>
-      </w:pPr>
-      <w:r>
-        <w:br w:type="page"/>
-      </w:r>
-    </w:p>
-    <w:p>
-      <w:pPr>
-        <w:pStyle w:val="Rubrik1"/>
-        <w:pageBreakBefore/>
-      </w:pPr>
-      <w:bookmarkStart w:id="20" w:name="_Toc481573581"/>
-      <w:r>
-        <w:lastRenderedPageBreak/>
-        <w:t>Testrapporter</w:t>
-      </w:r>
-      <w:bookmarkEnd w:id="20"/>
-    </w:p>
-    <w:p>
-      <w:r>
-        <w:t>Här samlas alla projektets testrapporter. Var testrapport får en egen rubrik och detta registreras sedan i en spårningsmatris.</w:t>
-      </w:r>
-    </w:p>
-    <w:p/>
     <w:p>
       <w:pPr>
         <w:pStyle w:val="Rubrik1"/>
@@ -6491,15 +6538,29 @@
           <w:szCs w:val="28"/>
         </w:rPr>
       </w:pPr>
-      <w:bookmarkStart w:id="21" w:name="_Toc481573582"/>
+      <w:bookmarkStart w:id="17" w:name="_Toc482273079"/>
       <w:r>
         <w:rPr>
           <w:sz w:val="28"/>
           <w:szCs w:val="28"/>
         </w:rPr>
-        <w:t>Rapport for kravbaserad systemtestning</w:t>
-      </w:r>
-      <w:bookmarkEnd w:id="21"/>
+        <w:t>K</w:t>
+      </w:r>
+      <w:r>
+        <w:rPr>
+          <w:sz w:val="28"/>
+          <w:szCs w:val="28"/>
+        </w:rPr>
+        <w:t>ravbaserad systemtestning</w:t>
+      </w:r>
+      <w:r>
+        <w:rPr>
+          <w:sz w:val="28"/>
+          <w:szCs w:val="28"/>
+        </w:rPr>
+        <w:t xml:space="preserve"> testfall</w:t>
+      </w:r>
+      <w:bookmarkEnd w:id="17"/>
     </w:p>
     <w:p/>
     <w:p>
@@ -6536,21 +6597,7 @@
           <w:b/>
           <w:szCs w:val="24"/>
         </w:rPr>
-        <w:t>1</w:t>
-      </w:r>
-      <w:r>
-        <w:rPr>
-          <w:b/>
-          <w:szCs w:val="24"/>
-        </w:rPr>
-        <w:t>.1</w:t>
-      </w:r>
-      <w:r>
-        <w:rPr>
-          <w:b/>
-          <w:szCs w:val="24"/>
-        </w:rPr>
-        <w:t xml:space="preserve">: </w:t>
+        <w:t xml:space="preserve">1.1: </w:t>
       </w:r>
       <w:r>
         <w:rPr>
@@ -6661,15 +6708,7 @@
           <w:b/>
           <w:szCs w:val="24"/>
         </w:rPr>
-        <w:t>1.</w:t>
-      </w:r>
-      <w:r>
-        <w:rPr>
-          <w:rFonts w:cs="Times New Roman"/>
-          <w:b/>
-          <w:szCs w:val="24"/>
-        </w:rPr>
-        <w:t xml:space="preserve">2: </w:t>
+        <w:t xml:space="preserve">1.2: </w:t>
       </w:r>
       <w:r>
         <w:rPr>
@@ -6934,11 +6973,11 @@
       <w:pPr>
         <w:pStyle w:val="Rubrik1"/>
       </w:pPr>
-      <w:bookmarkStart w:id="22" w:name="_Toc481573583"/>
+      <w:bookmarkStart w:id="18" w:name="_Toc482273080"/>
       <w:r>
         <w:t>Spårningsmatris kravbaserad systemtestning</w:t>
       </w:r>
-      <w:bookmarkEnd w:id="22"/>
+      <w:bookmarkEnd w:id="18"/>
     </w:p>
     <w:tbl>
       <w:tblPr>
@@ -7823,31 +7862,240 @@
         </w:tc>
       </w:tr>
     </w:tbl>
-    <w:p>
-      <w:pPr>
-        <w:rPr>
-          <w:rFonts w:cs="Times New Roman"/>
-          <w:szCs w:val="24"/>
-        </w:rPr>
-      </w:pPr>
-    </w:p>
-    <w:p>
-      <w:pPr>
-        <w:rPr>
-          <w:rFonts w:cs="Times New Roman"/>
-          <w:szCs w:val="24"/>
-        </w:rPr>
-      </w:pPr>
-    </w:p>
-    <w:p>
-      <w:pPr>
-        <w:rPr>
-          <w:rFonts w:cs="Times New Roman"/>
-          <w:szCs w:val="24"/>
-        </w:rPr>
-      </w:pPr>
-    </w:p>
     <w:p/>
+    <w:p/>
+    <w:p>
+      <w:pPr>
+        <w:pStyle w:val="Rubrik2"/>
+        <w:rPr>
+          <w:b w:val="0"/>
+        </w:rPr>
+      </w:pPr>
+      <w:bookmarkStart w:id="19" w:name="__RefHeading__1083_1449797335"/>
+      <w:bookmarkStart w:id="20" w:name="_Toc482273081"/>
+      <w:bookmarkEnd w:id="19"/>
+      <w:r>
+        <w:t xml:space="preserve">White box-testning: </w:t>
+      </w:r>
+      <w:proofErr w:type="spellStart"/>
+      <w:r>
+        <w:t>Code</w:t>
+      </w:r>
+      <w:proofErr w:type="spellEnd"/>
+      <w:r>
+        <w:t xml:space="preserve"> </w:t>
+      </w:r>
+      <w:proofErr w:type="spellStart"/>
+      <w:r>
+        <w:rPr>
+          <w:bCs/>
+        </w:rPr>
+        <w:t>coverage</w:t>
+      </w:r>
+      <w:bookmarkEnd w:id="20"/>
+      <w:proofErr w:type="spellEnd"/>
+    </w:p>
+    <w:p>
+      <w:pPr>
+        <w:pStyle w:val="Brdtext"/>
+      </w:pPr>
+      <w:r>
+        <w:t xml:space="preserve">För att säkerställa att tillräckligt med kod har blivit testat med </w:t>
+      </w:r>
+      <w:proofErr w:type="spellStart"/>
+      <w:r>
+        <w:t>whitebox</w:t>
+      </w:r>
+      <w:proofErr w:type="spellEnd"/>
+      <w:r>
+        <w:t xml:space="preserve">-tester kommer samtliga tester generera en täckningsrapport för att avgöra hur mycket som blivit testat. Rapporter kommer genereras med hjälp av </w:t>
+      </w:r>
+      <w:proofErr w:type="spellStart"/>
+      <w:r>
+        <w:t>Gradle</w:t>
+      </w:r>
+      <w:proofErr w:type="spellEnd"/>
+      <w:r>
+        <w:t xml:space="preserve"> plugin för Android Studio. I den första fasen av testning sammanställs hur mycket av koden som blivit täckt av tester och används som underlag för att avgöra vilka mer tester som kommer behövas. En första rapport kommer produceras inför sprint 3 och en slutrapport produceras inför sprint 4.</w:t>
+      </w:r>
+    </w:p>
+    <w:p/>
+    <w:p>
+      <w:pPr>
+        <w:pStyle w:val="Rubrik3"/>
+        <w:rPr>
+          <w:lang w:val="en-US"/>
+        </w:rPr>
+      </w:pPr>
+      <w:proofErr w:type="spellStart"/>
+      <w:r>
+        <w:rPr>
+          <w:lang w:val="en-US"/>
+        </w:rPr>
+        <w:t>Prioritering</w:t>
+      </w:r>
+      <w:proofErr w:type="spellEnd"/>
+    </w:p>
+    <w:p>
+      <w:pPr>
+        <w:pStyle w:val="Rubrik2"/>
+        <w:rPr>
+          <w:lang w:val="en-US"/>
+        </w:rPr>
+      </w:pPr>
+      <w:bookmarkStart w:id="21" w:name="__RefHeading__1085_1449797335"/>
+      <w:bookmarkStart w:id="22" w:name="_Toc482273082"/>
+      <w:bookmarkEnd w:id="21"/>
+      <w:r>
+        <w:rPr>
+          <w:lang w:val="en-US"/>
+        </w:rPr>
+        <w:t>White box-</w:t>
+      </w:r>
+      <w:proofErr w:type="spellStart"/>
+      <w:r>
+        <w:rPr>
+          <w:lang w:val="en-US"/>
+        </w:rPr>
+        <w:t>testning</w:t>
+      </w:r>
+      <w:proofErr w:type="spellEnd"/>
+      <w:r>
+        <w:rPr>
+          <w:lang w:val="en-US"/>
+        </w:rPr>
+        <w:t>: Boundary Value Analysis</w:t>
+      </w:r>
+      <w:bookmarkEnd w:id="22"/>
+    </w:p>
+    <w:p>
+      <w:r>
+        <w:t xml:space="preserve">Tester under denna del kommer vara designade för att testa gränsvärden. </w:t>
+      </w:r>
+      <w:proofErr w:type="spellStart"/>
+      <w:r>
+        <w:t>Boundary</w:t>
+      </w:r>
+      <w:proofErr w:type="spellEnd"/>
+      <w:r>
+        <w:t xml:space="preserve"> </w:t>
+      </w:r>
+      <w:proofErr w:type="spellStart"/>
+      <w:r>
+        <w:t>Value</w:t>
+      </w:r>
+      <w:proofErr w:type="spellEnd"/>
+      <w:r>
+        <w:t xml:space="preserve"> </w:t>
+      </w:r>
+      <w:proofErr w:type="spellStart"/>
+      <w:r>
+        <w:t>Analysis</w:t>
+      </w:r>
+      <w:proofErr w:type="spellEnd"/>
+      <w:r>
+        <w:t xml:space="preserve">(BVA)[1] kommer användas som metod för att finna gränsvärden för testning. </w:t>
+      </w:r>
+    </w:p>
+    <w:p>
+      <w:r>
+        <w:t>Produkten skall generera mönster beroende på värden som skickas in i olika algoritmer.</w:t>
+      </w:r>
+    </w:p>
+    <w:p>
+      <w:r>
+        <w:t xml:space="preserve">Då passar BVA utmärkt för att testa så att </w:t>
+      </w:r>
+      <w:proofErr w:type="spellStart"/>
+      <w:r>
+        <w:t>mönstrena</w:t>
+      </w:r>
+      <w:proofErr w:type="spellEnd"/>
+      <w:r>
+        <w:t xml:space="preserve"> reagerar som förväntat på den data man skickar in.</w:t>
+      </w:r>
+    </w:p>
+    <w:p>
+      <w:r>
+        <w:t xml:space="preserve">BVA går ut på att identifiera vart i ens kod där intervaller eller värden används för att något specifikt ska hända. Sedan identifieras vilka värden som ligger på gränsen för uttrycket och det är de värdena som skall vara med i testfallen. </w:t>
+      </w:r>
+    </w:p>
+    <w:p>
+      <w:r>
+        <w:t xml:space="preserve">Ett exempel: ett intervall som är på 0-10. För att testa gränsvärden skall värden som ligger på gränsen matas in. Då måste </w:t>
+      </w:r>
+      <w:proofErr w:type="spellStart"/>
+      <w:r>
+        <w:t>t.ex</w:t>
+      </w:r>
+      <w:proofErr w:type="spellEnd"/>
+      <w:r>
+        <w:t xml:space="preserve"> värden som -1,0,10,11 för att se till att koden uppför sig som förväntat.</w:t>
+      </w:r>
+    </w:p>
+    <w:p>
+      <w:r>
+        <w:t xml:space="preserve"> </w:t>
+      </w:r>
+    </w:p>
+    <w:p>
+      <w:pPr>
+        <w:spacing w:after="160"/>
+        <w:jc w:val="left"/>
+      </w:pPr>
+      <w:proofErr w:type="spellStart"/>
+      <w:r>
+        <w:rPr>
+          <w:b/>
+        </w:rPr>
+        <w:t>Priotering</w:t>
+      </w:r>
+      <w:proofErr w:type="spellEnd"/>
+      <w:r>
+        <w:rPr>
+          <w:b/>
+        </w:rPr>
+        <w:br/>
+      </w:r>
+      <w:r>
+        <w:t>BVA tester kommer utföras på kod där det finns gränsvärden att testa.</w:t>
+      </w:r>
+    </w:p>
+    <w:p>
+      <w:pPr>
+        <w:spacing w:after="160"/>
+        <w:jc w:val="left"/>
+        <w:rPr>
+          <w:b/>
+        </w:rPr>
+      </w:pPr>
+    </w:p>
+    <w:p>
+      <w:pPr>
+        <w:spacing w:after="160"/>
+        <w:jc w:val="left"/>
+      </w:pPr>
+      <w:r>
+        <w:br w:type="page"/>
+      </w:r>
+    </w:p>
+    <w:p>
+      <w:pPr>
+        <w:pStyle w:val="Rubrik1"/>
+        <w:pageBreakBefore/>
+      </w:pPr>
+      <w:bookmarkStart w:id="23" w:name="_Toc482273083"/>
+      <w:r>
+        <w:lastRenderedPageBreak/>
+        <w:t>Testrapporter</w:t>
+      </w:r>
+      <w:bookmarkEnd w:id="23"/>
+    </w:p>
+    <w:p>
+      <w:r>
+        <w:t>Här samlas alla projektets testrapporter. Var testrapport får en egen rubrik och detta registreras sedan i en spårningsmatris.</w:t>
+      </w:r>
+    </w:p>
     <w:p>
       <w:pPr>
         <w:pStyle w:val="Rubrik2"/>
@@ -7858,30 +8106,62 @@
           <w:szCs w:val="22"/>
         </w:rPr>
       </w:pPr>
-      <w:bookmarkStart w:id="23" w:name="__RefHeading__1103_1449797335"/>
-      <w:bookmarkEnd w:id="23"/>
+      <w:bookmarkStart w:id="24" w:name="__RefHeading__1103_1449797335"/>
+      <w:bookmarkEnd w:id="24"/>
     </w:p>
     <w:p>
       <w:pPr>
         <w:pStyle w:val="Rubrik2"/>
       </w:pPr>
-      <w:bookmarkStart w:id="24" w:name="_Toc481573584"/>
-      <w:r>
-        <w:t>Testrapport BVA &amp; BVA1</w:t>
-      </w:r>
-      <w:bookmarkEnd w:id="24"/>
-    </w:p>
-    <w:p>
-      <w:r>
-        <w:t xml:space="preserve">Testklass: </w:t>
-      </w:r>
+      <w:bookmarkStart w:id="25" w:name="_Toc482273084"/>
+      <w:r>
+        <w:t xml:space="preserve">Testrapport </w:t>
+      </w:r>
+      <w:r>
+        <w:t>BVA1</w:t>
+      </w:r>
+      <w:bookmarkEnd w:id="25"/>
+    </w:p>
+    <w:p>
       <w:proofErr w:type="spellStart"/>
-      <w:r>
-        <w:t>TestPiddePattern</w:t>
+      <w:proofErr w:type="gramStart"/>
+      <w:r>
+        <w:t>Testklass:</w:t>
+      </w:r>
+      <w:r>
+        <w:t>TestPatternPidde</w:t>
       </w:r>
       <w:proofErr w:type="spellEnd"/>
-      <w:r>
-        <w:t xml:space="preserve"> , finns att hitta i projektet.</w:t>
+      <w:proofErr w:type="gramEnd"/>
+      <w:r>
+        <w:t>, finns att hitta i projektet</w:t>
+      </w:r>
+      <w:r>
+        <w:t>s källkod</w:t>
+      </w:r>
+      <w:r>
+        <w:t>.</w:t>
+      </w:r>
+    </w:p>
+    <w:p>
+      <w:r>
+        <w:t xml:space="preserve">Testmetod: </w:t>
+      </w:r>
+      <w:proofErr w:type="spellStart"/>
+      <w:r>
+        <w:t>soundByteArrayTest</w:t>
+      </w:r>
+      <w:proofErr w:type="spellEnd"/>
+      <w:r>
+        <w:t>(</w:t>
+      </w:r>
+      <w:proofErr w:type="gramStart"/>
+      <w:r>
+        <w:t>byte[</w:t>
+      </w:r>
+      <w:proofErr w:type="gramEnd"/>
+      <w:r>
+        <w:t>])</w:t>
       </w:r>
     </w:p>
     <w:p>
@@ -8099,6 +8379,472 @@
       </w:r>
     </w:p>
     <w:p/>
+    <w:p/>
+    <w:p/>
+    <w:p/>
+    <w:p/>
+    <w:p/>
+    <w:p/>
+    <w:p/>
+    <w:p/>
+    <w:p/>
+    <w:p/>
+    <w:p/>
+    <w:p/>
+    <w:p>
+      <w:pPr>
+        <w:pStyle w:val="Rubrik2"/>
+      </w:pPr>
+      <w:bookmarkStart w:id="26" w:name="_Toc482273085"/>
+      <w:r>
+        <w:t>Testrapport BVA2</w:t>
+      </w:r>
+      <w:bookmarkEnd w:id="26"/>
+    </w:p>
+    <w:p>
+      <w:r>
+        <w:t xml:space="preserve">Testklass: </w:t>
+      </w:r>
+      <w:proofErr w:type="spellStart"/>
+      <w:r>
+        <w:t>TestPatternPidde</w:t>
+      </w:r>
+      <w:proofErr w:type="spellEnd"/>
+      <w:r>
+        <w:t>, finns att hitta i projektets källkod.</w:t>
+      </w:r>
+    </w:p>
+    <w:p>
+      <w:r>
+        <w:t xml:space="preserve">Testmetod: </w:t>
+      </w:r>
+      <w:proofErr w:type="spellStart"/>
+      <w:r>
+        <w:t>updatePatternTest</w:t>
+      </w:r>
+      <w:proofErr w:type="spellEnd"/>
+      <w:r>
+        <w:t>(byte[</w:t>
+      </w:r>
+      <w:proofErr w:type="gramStart"/>
+      <w:r>
+        <w:t>],byte</w:t>
+      </w:r>
+      <w:proofErr w:type="gramEnd"/>
+      <w:r>
+        <w:t>[])</w:t>
+      </w:r>
+    </w:p>
+    <w:p/>
+    <w:p>
+      <w:r>
+        <w:t xml:space="preserve">Testning av den metod som ser till att var linje som ritas i mönstret </w:t>
+      </w:r>
+      <w:proofErr w:type="spellStart"/>
+      <w:r>
+        <w:t>PatternPidde</w:t>
+      </w:r>
+      <w:proofErr w:type="spellEnd"/>
+      <w:r>
+        <w:t xml:space="preserve"> får rätt värdet tilldelat. Var linje har ett bestämt intervall av värden den kan ta emot. </w:t>
+      </w:r>
+    </w:p>
+    <w:p>
+      <w:r>
+        <w:t xml:space="preserve">Testet körs som ett </w:t>
+      </w:r>
+      <w:proofErr w:type="spellStart"/>
+      <w:r>
+        <w:t>unit</w:t>
+      </w:r>
+      <w:proofErr w:type="spellEnd"/>
+      <w:r>
+        <w:t xml:space="preserve"> test med anrop till </w:t>
+      </w:r>
+      <w:proofErr w:type="spellStart"/>
+      <w:proofErr w:type="gramStart"/>
+      <w:r>
+        <w:t>assertTrue</w:t>
+      </w:r>
+      <w:proofErr w:type="spellEnd"/>
+      <w:r>
+        <w:t>(</w:t>
+      </w:r>
+      <w:proofErr w:type="gramEnd"/>
+      <w:r>
+        <w:t xml:space="preserve">) där ett </w:t>
+      </w:r>
+      <w:proofErr w:type="spellStart"/>
+      <w:r>
+        <w:t>booelskt</w:t>
+      </w:r>
+      <w:proofErr w:type="spellEnd"/>
+      <w:r>
+        <w:t xml:space="preserve"> uttryck matas in för att representera det förväntade resultatet. </w:t>
+      </w:r>
+    </w:p>
+    <w:p>
+      <w:r>
+        <w:t xml:space="preserve">En getter metod finns deklarerat i </w:t>
+      </w:r>
+      <w:proofErr w:type="spellStart"/>
+      <w:r>
+        <w:t>PiddePattern</w:t>
+      </w:r>
+      <w:proofErr w:type="spellEnd"/>
+      <w:r>
+        <w:t xml:space="preserve"> för att kunna hämta ut var linjes värde. </w:t>
+      </w:r>
+    </w:p>
+    <w:p>
+      <w:r>
+        <w:t xml:space="preserve">Linjens värde sparas i en </w:t>
+      </w:r>
+      <w:proofErr w:type="spellStart"/>
+      <w:r>
+        <w:t>array</w:t>
+      </w:r>
+      <w:proofErr w:type="spellEnd"/>
+      <w:r>
+        <w:t xml:space="preserve"> där position </w:t>
+      </w:r>
+      <w:proofErr w:type="gramStart"/>
+      <w:r>
+        <w:t>0-7</w:t>
+      </w:r>
+      <w:proofErr w:type="gramEnd"/>
+      <w:r>
+        <w:t xml:space="preserve"> representerar vars en linje. Position 0 är lika med linje 1 osv.</w:t>
+      </w:r>
+    </w:p>
+    <w:p>
+      <w:r>
+        <w:t>Gränsvärden har identifierats för var intervall. Nedan redogörs vilka värden och förväntat resultat.</w:t>
+      </w:r>
+    </w:p>
+    <w:p/>
+    <w:p>
+      <w:pPr>
+        <w:spacing w:after="160" w:line="100" w:lineRule="atLeast"/>
+        <w:jc w:val="left"/>
+        <w:rPr>
+          <w:szCs w:val="24"/>
+        </w:rPr>
+      </w:pPr>
+      <w:r>
+        <w:rPr>
+          <w:szCs w:val="24"/>
+        </w:rPr>
+        <w:t xml:space="preserve">Intervall av giltiga värden: </w:t>
+      </w:r>
+      <w:proofErr w:type="gramStart"/>
+      <w:r>
+        <w:rPr>
+          <w:szCs w:val="24"/>
+        </w:rPr>
+        <w:t>0-127</w:t>
+      </w:r>
+      <w:proofErr w:type="gramEnd"/>
+      <w:r>
+        <w:rPr>
+          <w:szCs w:val="24"/>
+        </w:rPr>
+        <w:t xml:space="preserve">. </w:t>
+      </w:r>
+    </w:p>
+    <w:p>
+      <w:pPr>
+        <w:pStyle w:val="HTML-frformaterad"/>
+        <w:shd w:val="clear" w:color="auto" w:fill="FFFFFF" w:themeFill="background1"/>
+        <w:rPr>
+          <w:rFonts w:ascii="Times New Roman" w:hAnsi="Times New Roman" w:cs="Times New Roman"/>
+          <w:sz w:val="24"/>
+          <w:szCs w:val="24"/>
+        </w:rPr>
+      </w:pPr>
+      <w:r>
+        <w:rPr>
+          <w:rFonts w:ascii="Times New Roman" w:hAnsi="Times New Roman" w:cs="Times New Roman"/>
+          <w:sz w:val="24"/>
+          <w:szCs w:val="24"/>
+        </w:rPr>
+        <w:t>Identifierade gränsvärden: -1,0,1,-16,16,-32,32,-48,48,-64,64,-80,80,-96,96,-112,112</w:t>
+      </w:r>
+      <w:r>
+        <w:rPr>
+          <w:rFonts w:ascii="Times New Roman" w:hAnsi="Times New Roman" w:cs="Times New Roman"/>
+          <w:sz w:val="24"/>
+          <w:szCs w:val="24"/>
+        </w:rPr>
+        <w:t>,</w:t>
+      </w:r>
+      <w:r>
+        <w:rPr>
+          <w:rFonts w:ascii="Times New Roman" w:hAnsi="Times New Roman" w:cs="Times New Roman"/>
+          <w:sz w:val="24"/>
+          <w:szCs w:val="24"/>
+        </w:rPr>
+        <w:t>128</w:t>
+      </w:r>
+      <w:r>
+        <w:rPr>
+          <w:rFonts w:ascii="Times New Roman" w:hAnsi="Times New Roman" w:cs="Times New Roman"/>
+          <w:sz w:val="24"/>
+          <w:szCs w:val="24"/>
+        </w:rPr>
+        <w:br/>
+      </w:r>
+    </w:p>
+    <w:p>
+      <w:pPr>
+        <w:spacing w:after="160" w:line="100" w:lineRule="atLeast"/>
+        <w:jc w:val="left"/>
+      </w:pPr>
+      <w:r>
+        <w:rPr>
+          <w:szCs w:val="24"/>
+        </w:rPr>
+        <w:t>lin</w:t>
+      </w:r>
+      <w:r>
+        <w:rPr>
+          <w:szCs w:val="24"/>
+        </w:rPr>
+        <w:t xml:space="preserve">je1 intervall: </w:t>
+      </w:r>
+      <w:proofErr w:type="gramStart"/>
+      <w:r>
+        <w:rPr>
+          <w:szCs w:val="24"/>
+        </w:rPr>
+        <w:t>0-15</w:t>
+      </w:r>
+      <w:proofErr w:type="gramEnd"/>
+    </w:p>
+    <w:p>
+      <w:pPr>
+        <w:spacing w:after="160"/>
+      </w:pPr>
+      <w:r>
+        <w:t>lin</w:t>
+      </w:r>
+      <w:r>
+        <w:t>j</w:t>
+      </w:r>
+      <w:r>
+        <w:t>e1 förväntat värde: 2</w:t>
+      </w:r>
+    </w:p>
+    <w:p>
+      <w:pPr>
+        <w:spacing w:after="160"/>
+      </w:pPr>
+      <w:r>
+        <w:t>lin</w:t>
+      </w:r>
+      <w:r>
+        <w:t xml:space="preserve">je2 intervall: </w:t>
+      </w:r>
+      <w:proofErr w:type="gramStart"/>
+      <w:r>
+        <w:t>16-31</w:t>
+      </w:r>
+      <w:proofErr w:type="gramEnd"/>
+    </w:p>
+    <w:p>
+      <w:pPr>
+        <w:spacing w:after="160"/>
+      </w:pPr>
+      <w:r>
+        <w:t>linje2 förväntat värde: 32</w:t>
+      </w:r>
+    </w:p>
+    <w:p>
+      <w:pPr>
+        <w:spacing w:after="160"/>
+      </w:pPr>
+      <w:r>
+        <w:t>lin</w:t>
+      </w:r>
+      <w:r>
+        <w:t>j</w:t>
+      </w:r>
+      <w:r>
+        <w:t xml:space="preserve">e3 intervall </w:t>
+      </w:r>
+      <w:proofErr w:type="gramStart"/>
+      <w:r>
+        <w:t>32-47</w:t>
+      </w:r>
+      <w:proofErr w:type="gramEnd"/>
+    </w:p>
+    <w:p>
+      <w:pPr>
+        <w:spacing w:after="160"/>
+      </w:pPr>
+      <w:r>
+        <w:t>lin</w:t>
+      </w:r>
+      <w:r>
+        <w:t>j</w:t>
+      </w:r>
+      <w:r>
+        <w:t xml:space="preserve">e3 förväntat värde: </w:t>
+      </w:r>
+      <w:r>
+        <w:t>64</w:t>
+      </w:r>
+    </w:p>
+    <w:p>
+      <w:pPr>
+        <w:spacing w:after="160"/>
+      </w:pPr>
+      <w:r>
+        <w:t>lin</w:t>
+      </w:r>
+      <w:r>
+        <w:t>j</w:t>
+      </w:r>
+      <w:r>
+        <w:t xml:space="preserve">e4 intervall: </w:t>
+      </w:r>
+      <w:proofErr w:type="gramStart"/>
+      <w:r>
+        <w:t>48-63</w:t>
+      </w:r>
+      <w:proofErr w:type="gramEnd"/>
+    </w:p>
+    <w:p>
+      <w:pPr>
+        <w:spacing w:after="160"/>
+      </w:pPr>
+      <w:r>
+        <w:t>lin</w:t>
+      </w:r>
+      <w:r>
+        <w:t>j</w:t>
+      </w:r>
+      <w:r>
+        <w:t>e4 förväntat värde: 96</w:t>
+      </w:r>
+    </w:p>
+    <w:p>
+      <w:pPr>
+        <w:spacing w:after="160"/>
+      </w:pPr>
+      <w:r>
+        <w:t xml:space="preserve">linje5 intervall: </w:t>
+      </w:r>
+      <w:proofErr w:type="gramStart"/>
+      <w:r>
+        <w:t>64-79</w:t>
+      </w:r>
+      <w:proofErr w:type="gramEnd"/>
+    </w:p>
+    <w:p>
+      <w:pPr>
+        <w:spacing w:after="160"/>
+      </w:pPr>
+      <w:r>
+        <w:t>linje5 förväntat värde: 128</w:t>
+      </w:r>
+    </w:p>
+    <w:p>
+      <w:pPr>
+        <w:spacing w:after="160"/>
+      </w:pPr>
+      <w:r>
+        <w:t xml:space="preserve">linje6 intervall: </w:t>
+      </w:r>
+      <w:proofErr w:type="gramStart"/>
+      <w:r>
+        <w:t>80-95</w:t>
+      </w:r>
+      <w:proofErr w:type="gramEnd"/>
+    </w:p>
+    <w:p>
+      <w:pPr>
+        <w:spacing w:after="160"/>
+      </w:pPr>
+      <w:r>
+        <w:t>linje6 förväntat värde: 160</w:t>
+      </w:r>
+    </w:p>
+    <w:p>
+      <w:pPr>
+        <w:spacing w:after="160"/>
+      </w:pPr>
+      <w:r>
+        <w:t xml:space="preserve">linje7 intervall: </w:t>
+      </w:r>
+      <w:proofErr w:type="gramStart"/>
+      <w:r>
+        <w:t>96-111</w:t>
+      </w:r>
+      <w:proofErr w:type="gramEnd"/>
+    </w:p>
+    <w:p>
+      <w:pPr>
+        <w:spacing w:after="160"/>
+      </w:pPr>
+      <w:r>
+        <w:t>linje7 förväntat värde: 192</w:t>
+      </w:r>
+    </w:p>
+    <w:p>
+      <w:pPr>
+        <w:spacing w:after="160"/>
+      </w:pPr>
+      <w:r>
+        <w:t xml:space="preserve">linje8 intervall: </w:t>
+      </w:r>
+      <w:proofErr w:type="gramStart"/>
+      <w:r>
+        <w:t>112-127</w:t>
+      </w:r>
+      <w:proofErr w:type="gramEnd"/>
+    </w:p>
+    <w:p>
+      <w:pPr>
+        <w:spacing w:after="160"/>
+      </w:pPr>
+      <w:r>
+        <w:t>linje8 förväntat värde: 224</w:t>
+      </w:r>
+    </w:p>
+    <w:p>
+      <w:pPr>
+        <w:spacing w:after="160"/>
+      </w:pPr>
+      <w:r>
+        <w:t xml:space="preserve">Efter utfört test har samtliga linjer förväntat värde. 128 gick ej att mata in då det värdet ej kan sparas i en </w:t>
+      </w:r>
+      <w:proofErr w:type="gramStart"/>
+      <w:r>
+        <w:t>byte[</w:t>
+      </w:r>
+      <w:proofErr w:type="gramEnd"/>
+      <w:r>
+        <w:t>].</w:t>
+      </w:r>
+    </w:p>
+    <w:p/>
+    <w:p/>
+    <w:p>
+      <w:pPr>
+        <w:pStyle w:val="Rubrik1"/>
+      </w:pPr>
+      <w:bookmarkStart w:id="27" w:name="_Toc482273086"/>
+      <w:r>
+        <w:t xml:space="preserve">Spårningsmatris </w:t>
+      </w:r>
+      <w:proofErr w:type="spellStart"/>
+      <w:r>
+        <w:t>whiteboxtester</w:t>
+      </w:r>
+      <w:bookmarkEnd w:id="27"/>
+      <w:proofErr w:type="spellEnd"/>
+    </w:p>
     <w:p/>
     <w:tbl>
       <w:tblPr>
@@ -8365,8 +9111,6 @@
             <w:r>
               <w:t>line4 värde: 192</w:t>
             </w:r>
-            <w:bookmarkStart w:id="25" w:name="_GoBack"/>
-            <w:bookmarkEnd w:id="25"/>
           </w:p>
         </w:tc>
       </w:tr>
@@ -8386,6 +9130,9 @@
             <w:pPr>
               <w:spacing w:line="100" w:lineRule="atLeast"/>
             </w:pPr>
+            <w:r>
+              <w:t>BVA2</w:t>
+            </w:r>
           </w:p>
         </w:tc>
         <w:tc>
@@ -8403,6 +9150,9 @@
             <w:pPr>
               <w:spacing w:line="100" w:lineRule="atLeast"/>
             </w:pPr>
+            <w:r>
+              <w:t>17-05-11</w:t>
+            </w:r>
           </w:p>
         </w:tc>
         <w:tc>
@@ -8420,6 +9170,9 @@
             <w:pPr>
               <w:spacing w:line="100" w:lineRule="atLeast"/>
             </w:pPr>
+            <w:r>
+              <w:t>1.6</w:t>
+            </w:r>
           </w:p>
         </w:tc>
         <w:tc>
@@ -8437,6 +9190,9 @@
             <w:pPr>
               <w:spacing w:line="100" w:lineRule="atLeast"/>
             </w:pPr>
+            <w:r>
+              <w:t>Petter Månsson</w:t>
+            </w:r>
           </w:p>
         </w:tc>
         <w:tc>
@@ -8454,6 +9210,65 @@
             <w:pPr>
               <w:spacing w:line="100" w:lineRule="atLeast"/>
             </w:pPr>
+            <w:r>
+              <w:t>Linje1: 2</w:t>
+            </w:r>
+          </w:p>
+          <w:p>
+            <w:pPr>
+              <w:spacing w:line="100" w:lineRule="atLeast"/>
+            </w:pPr>
+            <w:r>
+              <w:t>Linje2: 32</w:t>
+            </w:r>
+          </w:p>
+          <w:p>
+            <w:pPr>
+              <w:spacing w:line="100" w:lineRule="atLeast"/>
+            </w:pPr>
+            <w:r>
+              <w:t>Linje3: 64</w:t>
+            </w:r>
+          </w:p>
+          <w:p>
+            <w:pPr>
+              <w:spacing w:line="100" w:lineRule="atLeast"/>
+            </w:pPr>
+            <w:r>
+              <w:t>Linje4: 96</w:t>
+            </w:r>
+          </w:p>
+          <w:p>
+            <w:pPr>
+              <w:spacing w:line="100" w:lineRule="atLeast"/>
+            </w:pPr>
+            <w:r>
+              <w:t>Linje5: 128</w:t>
+            </w:r>
+          </w:p>
+          <w:p>
+            <w:pPr>
+              <w:spacing w:line="100" w:lineRule="atLeast"/>
+            </w:pPr>
+            <w:r>
+              <w:t>Linje6: 160</w:t>
+            </w:r>
+          </w:p>
+          <w:p>
+            <w:pPr>
+              <w:spacing w:line="100" w:lineRule="atLeast"/>
+            </w:pPr>
+            <w:r>
+              <w:t>Linje7: 192</w:t>
+            </w:r>
+          </w:p>
+          <w:p>
+            <w:pPr>
+              <w:spacing w:line="100" w:lineRule="atLeast"/>
+            </w:pPr>
+            <w:r>
+              <w:t>Linje8: 224</w:t>
+            </w:r>
           </w:p>
         </w:tc>
       </w:tr>
@@ -8727,7 +9542,7 @@
             <w:sz w:val="20"/>
             <w:szCs w:val="20"/>
           </w:rPr>
-          <w:t>14</w:t>
+          <w:t>4</w:t>
         </w:r>
         <w:r>
           <w:rPr>
@@ -8790,7 +9605,15 @@
         <w:sz w:val="20"/>
         <w:szCs w:val="20"/>
       </w:rPr>
-      <w:t>Verifiering och valideringsdokument 1.5</w:t>
+      <w:t>Verifie</w:t>
+    </w:r>
+    <w:r>
+      <w:rPr>
+        <w:rFonts w:cs="Times New Roman"/>
+        <w:sz w:val="20"/>
+        <w:szCs w:val="20"/>
+      </w:rPr>
+      <w:t>ring och valideringsdokument 1.6</w:t>
     </w:r>
     <w:r>
       <w:rPr>
@@ -12457,6 +13280,55 @@
       <w:lang w:eastAsia="ar-SA"/>
     </w:rPr>
   </w:style>
+  <w:style w:type="paragraph" w:styleId="HTML-frformaterad">
+    <w:name w:val="HTML Preformatted"/>
+    <w:basedOn w:val="Normal"/>
+    <w:link w:val="HTML-frformateradChar"/>
+    <w:uiPriority w:val="99"/>
+    <w:unhideWhenUsed/>
+    <w:rsid w:val="00E43B57"/>
+    <w:pPr>
+      <w:tabs>
+        <w:tab w:val="left" w:pos="916"/>
+        <w:tab w:val="left" w:pos="1832"/>
+        <w:tab w:val="left" w:pos="2748"/>
+        <w:tab w:val="left" w:pos="3664"/>
+        <w:tab w:val="left" w:pos="4580"/>
+        <w:tab w:val="left" w:pos="5496"/>
+        <w:tab w:val="left" w:pos="6412"/>
+        <w:tab w:val="left" w:pos="7328"/>
+        <w:tab w:val="left" w:pos="8244"/>
+        <w:tab w:val="left" w:pos="9160"/>
+        <w:tab w:val="left" w:pos="10076"/>
+        <w:tab w:val="left" w:pos="10992"/>
+        <w:tab w:val="left" w:pos="11908"/>
+        <w:tab w:val="left" w:pos="12824"/>
+        <w:tab w:val="left" w:pos="13740"/>
+        <w:tab w:val="left" w:pos="14656"/>
+      </w:tabs>
+      <w:spacing w:line="240" w:lineRule="auto"/>
+      <w:jc w:val="left"/>
+    </w:pPr>
+    <w:rPr>
+      <w:rFonts w:ascii="Courier New" w:eastAsia="Times New Roman" w:hAnsi="Courier New" w:cs="Courier New"/>
+      <w:sz w:val="20"/>
+      <w:szCs w:val="20"/>
+      <w:lang w:eastAsia="sv-SE"/>
+    </w:rPr>
+  </w:style>
+  <w:style w:type="character" w:customStyle="1" w:styleId="HTML-frformateradChar">
+    <w:name w:val="HTML - förformaterad Char"/>
+    <w:basedOn w:val="Standardstycketeckensnitt"/>
+    <w:link w:val="HTML-frformaterad"/>
+    <w:uiPriority w:val="99"/>
+    <w:rsid w:val="00E43B57"/>
+    <w:rPr>
+      <w:rFonts w:ascii="Courier New" w:eastAsia="Times New Roman" w:hAnsi="Courier New" w:cs="Courier New"/>
+      <w:sz w:val="20"/>
+      <w:szCs w:val="20"/>
+      <w:lang w:eastAsia="sv-SE"/>
+    </w:rPr>
+  </w:style>
 </w:styles>
 </file>
 
@@ -12726,7 +13598,7 @@
 </file>
 
 <file path=customXml/itemProps1.xml><?xml version="1.0" encoding="utf-8"?>
-<ds:datastoreItem xmlns:ds="http://schemas.openxmlformats.org/officeDocument/2006/customXml" ds:itemID="{2C7840C7-14A9-4BEB-BC35-1EDA5E0E5D14}">
+<ds:datastoreItem xmlns:ds="http://schemas.openxmlformats.org/officeDocument/2006/customXml" ds:itemID="{71781F72-7588-47B6-ACD0-6549CD0F7EB5}">
   <ds:schemaRefs>
     <ds:schemaRef ds:uri="http://schemas.openxmlformats.org/officeDocument/2006/bibliography"/>
   </ds:schemaRefs>

</xml_diff>